<commit_message>
doc updated - scope sys
</commit_message>
<xml_diff>
--- a/Assets/#documentation/Documentation.docx
+++ b/Assets/#documentation/Documentation.docx
@@ -1,6 +1,6 @@
 
 <file path=word/document.xml><?xml version="1.0" encoding="utf-8"?>
-<w:document xmlns:wpc="http://schemas.microsoft.com/office/word/2010/wordprocessingCanvas" xmlns:cx="http://schemas.microsoft.com/office/drawing/2014/chartex" xmlns:cx1="http://schemas.microsoft.com/office/drawing/2015/9/8/chartex" xmlns:mc="http://schemas.openxmlformats.org/markup-compatibility/2006" xmlns:o="urn:schemas-microsoft-com:office:office" xmlns:r="http://schemas.openxmlformats.org/officeDocument/2006/relationships" xmlns:m="http://schemas.openxmlformats.org/officeDocument/2006/math" xmlns:v="urn:schemas-microsoft-com:vml" xmlns:wp14="http://schemas.microsoft.com/office/word/2010/wordprocessingDrawing" xmlns:wp="http://schemas.openxmlformats.org/drawingml/2006/wordprocessingDrawing" xmlns:w10="urn:schemas-microsoft-com:office:word" xmlns:w="http://schemas.openxmlformats.org/wordprocessingml/2006/main" xmlns:w14="http://schemas.microsoft.com/office/word/2010/wordml" xmlns:w15="http://schemas.microsoft.com/office/word/2012/wordml" xmlns:w16se="http://schemas.microsoft.com/office/word/2015/wordml/symex" xmlns:wpg="http://schemas.microsoft.com/office/word/2010/wordprocessingGroup" xmlns:wpi="http://schemas.microsoft.com/office/word/2010/wordprocessingInk" xmlns:wne="http://schemas.microsoft.com/office/word/2006/wordml" xmlns:wps="http://schemas.microsoft.com/office/word/2010/wordprocessingShape" mc:Ignorable="w14 w15 w16se wp14">
+<w:document xmlns:ve="http://schemas.openxmlformats.org/markup-compatibility/2006" xmlns:o="urn:schemas-microsoft-com:office:office" xmlns:r="http://schemas.openxmlformats.org/officeDocument/2006/relationships" xmlns:m="http://schemas.openxmlformats.org/officeDocument/2006/math" xmlns:v="urn:schemas-microsoft-com:vml" xmlns:wp="http://schemas.openxmlformats.org/drawingml/2006/wordprocessingDrawing" xmlns:w10="urn:schemas-microsoft-com:office:word" xmlns:w="http://schemas.openxmlformats.org/wordprocessingml/2006/main" xmlns:wne="http://schemas.microsoft.com/office/word/2006/wordml">
   <w:body>
     <w:p>
       <w:pPr>
@@ -87,7 +87,7 @@
       <w:r>
         <w:rPr>
           <w:noProof/>
-          <w:lang w:eastAsia="en-IN"/>
+          <w:lang w:val="en-US" w:bidi="mr-IN"/>
         </w:rPr>
         <w:drawing>
           <wp:inline distT="0" distB="0" distL="0" distR="0">
@@ -110,7 +110,7 @@
                     <a:blip r:embed="rId8">
                       <a:extLst>
                         <a:ext uri="{28A0092B-C50C-407E-A947-70E740481C1C}">
-                          <a14:useLocalDpi xmlns:a14="http://schemas.microsoft.com/office/drawing/2010/main" val="0"/>
+                          <a14:useLocalDpi xmlns:a14="http://schemas.microsoft.com/office/drawing/2010/main" xmlns:wps="http://schemas.microsoft.com/office/word/2010/wordprocessingShape" xmlns:wpi="http://schemas.microsoft.com/office/word/2010/wordprocessingInk" xmlns:wpg="http://schemas.microsoft.com/office/word/2010/wordprocessingGroup" xmlns:w16se="http://schemas.microsoft.com/office/word/2015/wordml/symex" xmlns:w15="http://schemas.microsoft.com/office/word/2012/wordml" xmlns:w14="http://schemas.microsoft.com/office/word/2010/wordml" xmlns:w="http://schemas.openxmlformats.org/wordprocessingml/2006/main" xmlns:w10="urn:schemas-microsoft-com:office:word" xmlns:wp14="http://schemas.microsoft.com/office/word/2010/wordprocessingDrawing" xmlns:v="urn:schemas-microsoft-com:vml" xmlns:o="urn:schemas-microsoft-com:office:office" xmlns:mc="http://schemas.openxmlformats.org/markup-compatibility/2006" xmlns:cx1="http://schemas.microsoft.com/office/drawing/2015/9/8/chartex" xmlns:cx="http://schemas.microsoft.com/office/drawing/2014/chartex" xmlns:wpc="http://schemas.microsoft.com/office/word/2010/wordprocessingCanvas" xmlns="" val="0"/>
                         </a:ext>
                       </a:extLst>
                     </a:blip>
@@ -271,7 +271,7 @@
       <w:r>
         <w:rPr>
           <w:noProof/>
-          <w:lang w:eastAsia="en-IN"/>
+          <w:lang w:val="en-US" w:bidi="mr-IN"/>
         </w:rPr>
         <w:drawing>
           <wp:inline distT="0" distB="0" distL="0" distR="0">
@@ -294,7 +294,7 @@
                     <a:blip r:embed="rId9" cstate="print">
                       <a:extLst>
                         <a:ext uri="{28A0092B-C50C-407E-A947-70E740481C1C}">
-                          <a14:useLocalDpi xmlns:a14="http://schemas.microsoft.com/office/drawing/2010/main" val="0"/>
+                          <a14:useLocalDpi xmlns:a14="http://schemas.microsoft.com/office/drawing/2010/main" xmlns:wps="http://schemas.microsoft.com/office/word/2010/wordprocessingShape" xmlns:wpi="http://schemas.microsoft.com/office/word/2010/wordprocessingInk" xmlns:wpg="http://schemas.microsoft.com/office/word/2010/wordprocessingGroup" xmlns:w16se="http://schemas.microsoft.com/office/word/2015/wordml/symex" xmlns:w15="http://schemas.microsoft.com/office/word/2012/wordml" xmlns:w14="http://schemas.microsoft.com/office/word/2010/wordml" xmlns:w="http://schemas.openxmlformats.org/wordprocessingml/2006/main" xmlns:w10="urn:schemas-microsoft-com:office:word" xmlns:wp14="http://schemas.microsoft.com/office/word/2010/wordprocessingDrawing" xmlns:v="urn:schemas-microsoft-com:vml" xmlns:o="urn:schemas-microsoft-com:office:office" xmlns:mc="http://schemas.openxmlformats.org/markup-compatibility/2006" xmlns:cx1="http://schemas.microsoft.com/office/drawing/2015/9/8/chartex" xmlns:cx="http://schemas.microsoft.com/office/drawing/2014/chartex" xmlns:wpc="http://schemas.microsoft.com/office/word/2010/wordprocessingCanvas" xmlns="" val="0"/>
                         </a:ext>
                       </a:extLst>
                     </a:blip>
@@ -720,7 +720,7 @@
       <w:r>
         <w:rPr>
           <w:noProof/>
-          <w:lang w:eastAsia="en-IN"/>
+          <w:lang w:val="en-US" w:bidi="mr-IN"/>
         </w:rPr>
         <w:drawing>
           <wp:inline distT="0" distB="0" distL="0" distR="0">
@@ -743,7 +743,7 @@
                     <a:blip r:embed="rId8">
                       <a:extLst>
                         <a:ext uri="{28A0092B-C50C-407E-A947-70E740481C1C}">
-                          <a14:useLocalDpi xmlns:a14="http://schemas.microsoft.com/office/drawing/2010/main" val="0"/>
+                          <a14:useLocalDpi xmlns:a14="http://schemas.microsoft.com/office/drawing/2010/main" xmlns:wps="http://schemas.microsoft.com/office/word/2010/wordprocessingShape" xmlns:wpi="http://schemas.microsoft.com/office/word/2010/wordprocessingInk" xmlns:wpg="http://schemas.microsoft.com/office/word/2010/wordprocessingGroup" xmlns:w16se="http://schemas.microsoft.com/office/word/2015/wordml/symex" xmlns:w15="http://schemas.microsoft.com/office/word/2012/wordml" xmlns:w14="http://schemas.microsoft.com/office/word/2010/wordml" xmlns:w="http://schemas.openxmlformats.org/wordprocessingml/2006/main" xmlns:w10="urn:schemas-microsoft-com:office:word" xmlns:wp14="http://schemas.microsoft.com/office/word/2010/wordprocessingDrawing" xmlns:v="urn:schemas-microsoft-com:vml" xmlns:o="urn:schemas-microsoft-com:office:office" xmlns:mc="http://schemas.openxmlformats.org/markup-compatibility/2006" xmlns:cx1="http://schemas.microsoft.com/office/drawing/2015/9/8/chartex" xmlns:cx="http://schemas.microsoft.com/office/drawing/2014/chartex" xmlns:wpc="http://schemas.microsoft.com/office/word/2010/wordprocessingCanvas" xmlns="" val="0"/>
                         </a:ext>
                       </a:extLst>
                     </a:blip>
@@ -1153,7 +1153,7 @@
           <w:sz w:val="32"/>
           <w:szCs w:val="36"/>
         </w:rPr>
-        <w:t xml:space="preserve"> </w:t>
+        <w:tab/>
       </w:r>
       <w:r>
         <w:rPr>
@@ -1177,51 +1177,109 @@
           <w:sz w:val="32"/>
           <w:szCs w:val="36"/>
         </w:rPr>
-        <w:tab/>
-        <w:t xml:space="preserve"> </w:t>
-      </w:r>
-      <w:r>
+        <w:t xml:space="preserve">Mr. Chandratre Y. V. </w:t>
+      </w:r>
+    </w:p>
+    <w:p>
+      <w:pPr>
+        <w:spacing w:after="0" w:line="240" w:lineRule="auto"/>
         <w:rPr>
           <w:rFonts w:ascii="Times New Roman" w:hAnsi="Times New Roman" w:cs="Times New Roman"/>
           <w:sz w:val="32"/>
           <w:szCs w:val="36"/>
         </w:rPr>
+      </w:pPr>
+    </w:p>
+    <w:p>
+      <w:pPr>
+        <w:spacing w:after="0" w:line="240" w:lineRule="auto"/>
+        <w:rPr>
+          <w:rFonts w:ascii="Times New Roman" w:eastAsiaTheme="minorEastAsia" w:hAnsi="Times New Roman" w:cs="Times New Roman"/>
+          <w:b/>
+          <w:bCs/>
+          <w:sz w:val="28"/>
+          <w:szCs w:val="32"/>
+        </w:rPr>
+      </w:pPr>
+    </w:p>
+    <w:p>
+      <w:pPr>
+        <w:spacing w:after="0" w:line="240" w:lineRule="auto"/>
+        <w:rPr>
+          <w:rFonts w:ascii="Times New Roman" w:eastAsiaTheme="minorEastAsia" w:hAnsi="Times New Roman" w:cs="Times New Roman"/>
+          <w:b/>
+          <w:bCs/>
+          <w:sz w:val="28"/>
+          <w:szCs w:val="32"/>
+        </w:rPr>
+      </w:pPr>
+    </w:p>
+    <w:p>
+      <w:pPr>
+        <w:spacing w:after="0" w:line="240" w:lineRule="auto"/>
+        <w:rPr>
+          <w:rFonts w:ascii="Times New Roman" w:eastAsiaTheme="minorEastAsia" w:hAnsi="Times New Roman" w:cs="Times New Roman"/>
+          <w:b/>
+          <w:bCs/>
+          <w:sz w:val="28"/>
+          <w:szCs w:val="32"/>
+        </w:rPr>
+      </w:pPr>
+    </w:p>
+    <w:p>
+      <w:pPr>
+        <w:spacing w:after="0" w:line="240" w:lineRule="auto"/>
+        <w:rPr>
+          <w:rFonts w:ascii="Times New Roman" w:eastAsiaTheme="minorEastAsia" w:hAnsi="Times New Roman" w:cs="Times New Roman"/>
+          <w:b/>
+          <w:bCs/>
+          <w:sz w:val="28"/>
+          <w:szCs w:val="32"/>
+        </w:rPr>
+      </w:pPr>
+    </w:p>
+    <w:p>
+      <w:pPr>
+        <w:spacing w:after="0" w:line="240" w:lineRule="auto"/>
+        <w:rPr>
+          <w:rFonts w:ascii="Times New Roman" w:eastAsiaTheme="minorEastAsia" w:hAnsi="Times New Roman" w:cs="Times New Roman"/>
+          <w:b/>
+          <w:bCs/>
+          <w:sz w:val="28"/>
+          <w:szCs w:val="32"/>
+        </w:rPr>
+      </w:pPr>
+      <w:r>
+        <w:rPr>
+          <w:rFonts w:ascii="Times New Roman" w:eastAsiaTheme="minorEastAsia" w:hAnsi="Times New Roman" w:cs="Times New Roman"/>
+          <w:b/>
+          <w:bCs/>
+          <w:sz w:val="28"/>
+          <w:szCs w:val="32"/>
+        </w:rPr>
+        <w:t>Internal</w:t>
+      </w:r>
+      <w:r>
+        <w:rPr>
+          <w:rFonts w:ascii="Times New Roman" w:eastAsiaTheme="minorEastAsia" w:hAnsi="Times New Roman" w:cs="Times New Roman"/>
+          <w:b/>
+          <w:bCs/>
+          <w:sz w:val="28"/>
+          <w:szCs w:val="32"/>
+        </w:rPr>
         <w:t xml:space="preserve"> </w:t>
       </w:r>
       <w:r>
         <w:rPr>
-          <w:rFonts w:ascii="Times New Roman" w:hAnsi="Times New Roman" w:cs="Times New Roman"/>
-          <w:sz w:val="32"/>
-          <w:szCs w:val="36"/>
-        </w:rPr>
-        <w:t xml:space="preserve">Mr. Chandratre Y. V. </w:t>
-      </w:r>
-    </w:p>
-    <w:p>
-      <w:pPr>
-        <w:spacing w:after="0" w:line="240" w:lineRule="auto"/>
-        <w:rPr>
-          <w:rFonts w:ascii="Times New Roman" w:hAnsi="Times New Roman" w:cs="Times New Roman"/>
-          <w:sz w:val="32"/>
-          <w:szCs w:val="36"/>
-        </w:rPr>
-      </w:pPr>
-    </w:p>
-    <w:p>
-      <w:pPr>
-        <w:spacing w:after="0" w:line="240" w:lineRule="auto"/>
-        <w:rPr>
           <w:rFonts w:ascii="Times New Roman" w:eastAsiaTheme="minorEastAsia" w:hAnsi="Times New Roman" w:cs="Times New Roman"/>
           <w:b/>
           <w:bCs/>
           <w:sz w:val="28"/>
           <w:szCs w:val="32"/>
         </w:rPr>
-      </w:pPr>
-    </w:p>
-    <w:p>
-      <w:pPr>
-        <w:spacing w:after="0" w:line="240" w:lineRule="auto"/>
+        <w:t xml:space="preserve">Examiner                       </w:t>
+      </w:r>
+      <w:r>
         <w:rPr>
           <w:rFonts w:ascii="Times New Roman" w:eastAsiaTheme="minorEastAsia" w:hAnsi="Times New Roman" w:cs="Times New Roman"/>
           <w:b/>
@@ -1229,11 +1287,9 @@
           <w:sz w:val="28"/>
           <w:szCs w:val="32"/>
         </w:rPr>
-      </w:pPr>
-    </w:p>
-    <w:p>
-      <w:pPr>
-        <w:spacing w:after="0" w:line="240" w:lineRule="auto"/>
+        <w:tab/>
+      </w:r>
+      <w:r>
         <w:rPr>
           <w:rFonts w:ascii="Times New Roman" w:eastAsiaTheme="minorEastAsia" w:hAnsi="Times New Roman" w:cs="Times New Roman"/>
           <w:b/>
@@ -1241,99 +1297,7 @@
           <w:sz w:val="28"/>
           <w:szCs w:val="32"/>
         </w:rPr>
-      </w:pPr>
-    </w:p>
-    <w:p>
-      <w:pPr>
-        <w:spacing w:after="0" w:line="240" w:lineRule="auto"/>
-        <w:rPr>
-          <w:rFonts w:ascii="Times New Roman" w:eastAsiaTheme="minorEastAsia" w:hAnsi="Times New Roman" w:cs="Times New Roman"/>
-          <w:b/>
-          <w:bCs/>
-          <w:sz w:val="28"/>
-          <w:szCs w:val="32"/>
-        </w:rPr>
-      </w:pPr>
-    </w:p>
-    <w:p>
-      <w:pPr>
-        <w:spacing w:after="0" w:line="240" w:lineRule="auto"/>
-        <w:rPr>
-          <w:rFonts w:ascii="Times New Roman" w:eastAsiaTheme="minorEastAsia" w:hAnsi="Times New Roman" w:cs="Times New Roman"/>
-          <w:b/>
-          <w:bCs/>
-          <w:sz w:val="28"/>
-          <w:szCs w:val="32"/>
-        </w:rPr>
-      </w:pPr>
-      <w:r>
-        <w:rPr>
-          <w:rFonts w:ascii="Times New Roman" w:eastAsiaTheme="minorEastAsia" w:hAnsi="Times New Roman" w:cs="Times New Roman"/>
-          <w:b/>
-          <w:bCs/>
-          <w:sz w:val="28"/>
-          <w:szCs w:val="32"/>
-        </w:rPr>
-        <w:t>Internal</w:t>
-      </w:r>
-      <w:r>
-        <w:rPr>
-          <w:rFonts w:ascii="Times New Roman" w:eastAsiaTheme="minorEastAsia" w:hAnsi="Times New Roman" w:cs="Times New Roman"/>
-          <w:b/>
-          <w:bCs/>
-          <w:sz w:val="28"/>
-          <w:szCs w:val="32"/>
-        </w:rPr>
-        <w:t xml:space="preserve"> </w:t>
-      </w:r>
-      <w:r>
-        <w:rPr>
-          <w:rFonts w:ascii="Times New Roman" w:eastAsiaTheme="minorEastAsia" w:hAnsi="Times New Roman" w:cs="Times New Roman"/>
-          <w:b/>
-          <w:bCs/>
-          <w:sz w:val="28"/>
-          <w:szCs w:val="32"/>
-        </w:rPr>
-        <w:t xml:space="preserve">Examiner                       </w:t>
-      </w:r>
-      <w:r>
-        <w:rPr>
-          <w:rFonts w:ascii="Times New Roman" w:eastAsiaTheme="minorEastAsia" w:hAnsi="Times New Roman" w:cs="Times New Roman"/>
-          <w:b/>
-          <w:bCs/>
-          <w:sz w:val="28"/>
-          <w:szCs w:val="32"/>
-        </w:rPr>
         <w:tab/>
-      </w:r>
-      <w:r>
-        <w:rPr>
-          <w:rFonts w:ascii="Times New Roman" w:eastAsiaTheme="minorEastAsia" w:hAnsi="Times New Roman" w:cs="Times New Roman"/>
-          <w:b/>
-          <w:bCs/>
-          <w:sz w:val="28"/>
-          <w:szCs w:val="32"/>
-        </w:rPr>
-        <w:tab/>
-      </w:r>
-      <w:r>
-        <w:rPr>
-          <w:rFonts w:ascii="Times New Roman" w:eastAsiaTheme="minorEastAsia" w:hAnsi="Times New Roman" w:cs="Times New Roman"/>
-          <w:b/>
-          <w:bCs/>
-          <w:sz w:val="28"/>
-          <w:szCs w:val="32"/>
-        </w:rPr>
-        <w:t xml:space="preserve">  </w:t>
-      </w:r>
-      <w:r>
-        <w:rPr>
-          <w:rFonts w:ascii="Times New Roman" w:eastAsiaTheme="minorEastAsia" w:hAnsi="Times New Roman" w:cs="Times New Roman"/>
-          <w:b/>
-          <w:bCs/>
-          <w:sz w:val="28"/>
-          <w:szCs w:val="32"/>
-        </w:rPr>
         <w:t xml:space="preserve">External </w:t>
       </w:r>
       <w:r>
@@ -1638,7 +1602,7 @@
           <w:sz w:val="24"/>
           <w:szCs w:val="24"/>
         </w:rPr>
-        <w:t xml:space="preserve"> </w:t>
+        <w:t xml:space="preserve"> a</w:t>
       </w:r>
       <w:r>
         <w:rPr>
@@ -1647,7 +1611,16 @@
           <w:sz w:val="24"/>
           <w:szCs w:val="24"/>
         </w:rPr>
-        <w:t>about the project management &amp; debugging of the bugs, we tried overcame them all.</w:t>
+        <w:t>b</w:t>
+      </w:r>
+      <w:r>
+        <w:rPr>
+          <w:rFonts w:ascii="Times New Roman" w:hAnsi="Times New Roman" w:cs="Times New Roman"/>
+          <w:color w:val="000000"/>
+          <w:sz w:val="24"/>
+          <w:szCs w:val="24"/>
+        </w:rPr>
+        <w:t>out the project management &amp; debugging of the bugs, we tried overcame them all.</w:t>
       </w:r>
     </w:p>
     <w:p>
@@ -2203,7 +2176,7 @@
           <w:bCs/>
           <w:szCs w:val="40"/>
         </w:rPr>
-        <w:t xml:space="preserve">Mr. </w:t>
+        <w:t>Mr. Gohil Kushal</w:t>
       </w:r>
       <w:r>
         <w:rPr>
@@ -2212,16 +2185,14 @@
           <w:bCs/>
           <w:szCs w:val="40"/>
         </w:rPr>
-        <w:t xml:space="preserve">Gohil </w:t>
-      </w:r>
-      <w:r>
-        <w:rPr>
-          <w:rFonts w:ascii="Times New Roman" w:hAnsi="Times New Roman" w:cs="Times New Roman"/>
-          <w:b/>
-          <w:bCs/>
+        <w:t xml:space="preserve"> </w:t>
+      </w:r>
+      <w:r>
+        <w:rPr>
+          <w:rFonts w:ascii="Times New Roman" w:hAnsi="Times New Roman" w:cs="Times New Roman"/>
           <w:szCs w:val="40"/>
         </w:rPr>
-        <w:t>Kushal</w:t>
+        <w:t xml:space="preserve">and </w:t>
       </w:r>
       <w:r>
         <w:rPr>
@@ -2230,6 +2201,15 @@
           <w:bCs/>
           <w:szCs w:val="40"/>
         </w:rPr>
+        <w:t>Mr. Aanand Varun</w:t>
+      </w:r>
+      <w:r>
+        <w:rPr>
+          <w:rFonts w:ascii="Times New Roman" w:hAnsi="Times New Roman" w:cs="Times New Roman"/>
+          <w:b/>
+          <w:bCs/>
+          <w:szCs w:val="40"/>
+        </w:rPr>
         <w:t xml:space="preserve"> </w:t>
       </w:r>
       <w:r>
@@ -2237,238 +2217,111 @@
           <w:rFonts w:ascii="Times New Roman" w:hAnsi="Times New Roman" w:cs="Times New Roman"/>
           <w:szCs w:val="40"/>
         </w:rPr>
-        <w:t xml:space="preserve">and </w:t>
-      </w:r>
-      <w:r>
-        <w:rPr>
-          <w:rFonts w:ascii="Times New Roman" w:hAnsi="Times New Roman" w:cs="Times New Roman"/>
-          <w:b/>
-          <w:bCs/>
+        <w:t>student of BBA (CA)-III,</w:t>
+      </w:r>
+      <w:r>
+        <w:rPr>
+          <w:rFonts w:ascii="Times New Roman" w:hAnsi="Times New Roman" w:cs="Times New Roman"/>
           <w:szCs w:val="40"/>
         </w:rPr>
-        <w:t xml:space="preserve">Mr. </w:t>
-      </w:r>
-      <w:r>
-        <w:rPr>
-          <w:rFonts w:ascii="Times New Roman" w:hAnsi="Times New Roman" w:cs="Times New Roman"/>
-          <w:b/>
-          <w:bCs/>
+        <w:t>C D Jain College of  Commerce</w:t>
+      </w:r>
+      <w:r>
+        <w:rPr>
+          <w:rFonts w:ascii="Times New Roman" w:hAnsi="Times New Roman" w:cs="Times New Roman"/>
           <w:szCs w:val="40"/>
         </w:rPr>
-        <w:t xml:space="preserve">Aanand </w:t>
-      </w:r>
-      <w:r>
-        <w:rPr>
-          <w:rFonts w:ascii="Times New Roman" w:hAnsi="Times New Roman" w:cs="Times New Roman"/>
-          <w:b/>
-          <w:bCs/>
+        <w:t>,</w:t>
+      </w:r>
+      <w:r>
+        <w:rPr>
+          <w:rFonts w:ascii="Times New Roman" w:hAnsi="Times New Roman" w:cs="Times New Roman"/>
           <w:szCs w:val="40"/>
         </w:rPr>
-        <w:t>Varun</w:t>
-      </w:r>
-      <w:r>
-        <w:rPr>
-          <w:rFonts w:ascii="Times New Roman" w:hAnsi="Times New Roman" w:cs="Times New Roman"/>
-          <w:b/>
-          <w:bCs/>
+        <w:t xml:space="preserve"> </w:t>
+      </w:r>
+      <w:r>
+        <w:rPr>
+          <w:rFonts w:ascii="Times New Roman" w:hAnsi="Times New Roman" w:cs="Times New Roman"/>
           <w:szCs w:val="40"/>
         </w:rPr>
+        <w:t>Shrirampur declare that the project entitled</w:t>
+      </w:r>
+      <w:r>
+        <w:rPr>
+          <w:rFonts w:ascii="Times New Roman" w:hAnsi="Times New Roman" w:cs="Times New Roman"/>
+          <w:b/>
+          <w:bCs/>
+          <w:szCs w:val="40"/>
+        </w:rPr>
         <w:t xml:space="preserve"> </w:t>
       </w:r>
       <w:r>
         <w:rPr>
           <w:rFonts w:ascii="Times New Roman" w:hAnsi="Times New Roman" w:cs="Times New Roman"/>
+          <w:b/>
+          <w:bCs/>
           <w:szCs w:val="40"/>
         </w:rPr>
-        <w:t xml:space="preserve">student of </w:t>
-      </w:r>
-      <w:r>
-        <w:rPr>
-          <w:rFonts w:ascii="Times New Roman" w:hAnsi="Times New Roman" w:cs="Times New Roman"/>
+        <w:t>“infinity service</w:t>
+      </w:r>
+      <w:r>
+        <w:rPr>
+          <w:rFonts w:ascii="Times New Roman" w:hAnsi="Times New Roman" w:cs="Times New Roman"/>
+          <w:b/>
+          <w:bCs/>
           <w:szCs w:val="40"/>
         </w:rPr>
-        <w:t>BBA (CA)-III,</w:t>
+        <w:t>”</w:t>
       </w:r>
       <w:r>
         <w:rPr>
           <w:rFonts w:ascii="Times New Roman" w:hAnsi="Times New Roman" w:cs="Times New Roman"/>
           <w:szCs w:val="40"/>
         </w:rPr>
-        <w:t>C D Jain College of  Commerce</w:t>
+        <w:t xml:space="preserve"> have been completed successfully &amp; This project is submitted towards the partial fulfilment of the requirement Of the degree of BBA(CA). </w:t>
       </w:r>
       <w:r>
         <w:rPr>
           <w:rFonts w:ascii="Times New Roman" w:hAnsi="Times New Roman" w:cs="Times New Roman"/>
           <w:szCs w:val="40"/>
         </w:rPr>
-        <w:t>,</w:t>
+        <w:t>This project is not submitted</w:t>
       </w:r>
       <w:r>
         <w:rPr>
           <w:rFonts w:ascii="Times New Roman" w:hAnsi="Times New Roman" w:cs="Times New Roman"/>
           <w:szCs w:val="40"/>
         </w:rPr>
-        <w:t xml:space="preserve"> </w:t>
+        <w:t xml:space="preserve"> for any other </w:t>
       </w:r>
       <w:r>
         <w:rPr>
           <w:rFonts w:ascii="Times New Roman" w:hAnsi="Times New Roman" w:cs="Times New Roman"/>
           <w:szCs w:val="40"/>
         </w:rPr>
-        <w:t xml:space="preserve">Shrirampur </w:t>
+        <w:t>degree,</w:t>
       </w:r>
       <w:r>
         <w:rPr>
           <w:rFonts w:ascii="Times New Roman" w:hAnsi="Times New Roman" w:cs="Times New Roman"/>
           <w:szCs w:val="40"/>
         </w:rPr>
-        <w:t>declare that the project entitled</w:t>
+        <w:t xml:space="preserve"> Diploma or other </w:t>
       </w:r>
       <w:r>
         <w:rPr>
           <w:rFonts w:ascii="Times New Roman" w:hAnsi="Times New Roman" w:cs="Times New Roman"/>
           <w:szCs w:val="40"/>
         </w:rPr>
-        <w:t xml:space="preserve"> </w:t>
-      </w:r>
-      <w:r>
-        <w:rPr>
-          <w:rFonts w:ascii="Times New Roman" w:hAnsi="Times New Roman" w:cs="Times New Roman"/>
-          <w:b/>
-          <w:bCs/>
+        <w:t>similar title</w:t>
+      </w:r>
+      <w:r>
+        <w:rPr>
+          <w:rFonts w:ascii="Times New Roman" w:hAnsi="Times New Roman" w:cs="Times New Roman"/>
           <w:szCs w:val="40"/>
         </w:rPr>
-        <w:t>“</w:t>
-      </w:r>
-      <w:r>
-        <w:rPr>
-          <w:rFonts w:ascii="Times New Roman" w:hAnsi="Times New Roman" w:cs="Times New Roman"/>
-          <w:b/>
-          <w:bCs/>
-          <w:szCs w:val="40"/>
-        </w:rPr>
-        <w:t>infinity service</w:t>
-      </w:r>
-      <w:r>
-        <w:rPr>
-          <w:rFonts w:ascii="Times New Roman" w:hAnsi="Times New Roman" w:cs="Times New Roman"/>
-          <w:b/>
-          <w:bCs/>
-          <w:szCs w:val="40"/>
-        </w:rPr>
-        <w:t>”</w:t>
-      </w:r>
-      <w:r>
-        <w:rPr>
-          <w:rFonts w:ascii="Times New Roman" w:hAnsi="Times New Roman" w:cs="Times New Roman"/>
-          <w:szCs w:val="40"/>
-        </w:rPr>
-        <w:t xml:space="preserve"> have been</w:t>
-      </w:r>
-      <w:r>
-        <w:rPr>
-          <w:rFonts w:ascii="Times New Roman" w:hAnsi="Times New Roman" w:cs="Times New Roman"/>
-          <w:szCs w:val="40"/>
-        </w:rPr>
-        <w:t xml:space="preserve"> </w:t>
-      </w:r>
-      <w:r>
-        <w:rPr>
-          <w:rFonts w:ascii="Times New Roman" w:hAnsi="Times New Roman" w:cs="Times New Roman"/>
-          <w:szCs w:val="40"/>
-        </w:rPr>
-        <w:t>completed successfully &amp; This project is submitted</w:t>
-      </w:r>
-      <w:r>
-        <w:rPr>
-          <w:rFonts w:ascii="Times New Roman" w:hAnsi="Times New Roman" w:cs="Times New Roman"/>
-          <w:szCs w:val="40"/>
-        </w:rPr>
-        <w:t xml:space="preserve"> </w:t>
-      </w:r>
-      <w:r>
-        <w:rPr>
-          <w:rFonts w:ascii="Times New Roman" w:hAnsi="Times New Roman" w:cs="Times New Roman"/>
-          <w:szCs w:val="40"/>
-        </w:rPr>
-        <w:t xml:space="preserve">towards the partial </w:t>
-      </w:r>
-      <w:r>
-        <w:rPr>
-          <w:rFonts w:ascii="Times New Roman" w:hAnsi="Times New Roman" w:cs="Times New Roman"/>
-          <w:szCs w:val="40"/>
-        </w:rPr>
-        <w:t>fulfilment</w:t>
-      </w:r>
-      <w:r>
-        <w:rPr>
-          <w:rFonts w:ascii="Times New Roman" w:hAnsi="Times New Roman" w:cs="Times New Roman"/>
-          <w:szCs w:val="40"/>
-        </w:rPr>
-        <w:t xml:space="preserve"> of the </w:t>
-      </w:r>
-      <w:r>
-        <w:rPr>
-          <w:rFonts w:ascii="Times New Roman" w:hAnsi="Times New Roman" w:cs="Times New Roman"/>
-          <w:szCs w:val="40"/>
-        </w:rPr>
-        <w:t>requirement Of</w:t>
-      </w:r>
-      <w:r>
-        <w:rPr>
-          <w:rFonts w:ascii="Times New Roman" w:hAnsi="Times New Roman" w:cs="Times New Roman"/>
-          <w:szCs w:val="40"/>
-        </w:rPr>
-        <w:t xml:space="preserve"> the degree of </w:t>
-      </w:r>
-      <w:r>
-        <w:rPr>
-          <w:rFonts w:ascii="Times New Roman" w:hAnsi="Times New Roman" w:cs="Times New Roman"/>
-          <w:szCs w:val="40"/>
-        </w:rPr>
-        <w:t xml:space="preserve">BBA(CA). </w:t>
-      </w:r>
-      <w:r>
-        <w:rPr>
-          <w:rFonts w:ascii="Times New Roman" w:hAnsi="Times New Roman" w:cs="Times New Roman"/>
-          <w:szCs w:val="40"/>
-        </w:rPr>
-        <w:t>This project is not submitted</w:t>
-      </w:r>
-      <w:r>
-        <w:rPr>
-          <w:rFonts w:ascii="Times New Roman" w:hAnsi="Times New Roman" w:cs="Times New Roman"/>
-          <w:szCs w:val="40"/>
-        </w:rPr>
-        <w:t xml:space="preserve"> for any other </w:t>
-      </w:r>
-      <w:r>
-        <w:rPr>
-          <w:rFonts w:ascii="Times New Roman" w:hAnsi="Times New Roman" w:cs="Times New Roman"/>
-          <w:szCs w:val="40"/>
-        </w:rPr>
-        <w:t>degree,</w:t>
-      </w:r>
-      <w:r>
-        <w:rPr>
-          <w:rFonts w:ascii="Times New Roman" w:hAnsi="Times New Roman" w:cs="Times New Roman"/>
-          <w:szCs w:val="40"/>
-        </w:rPr>
-        <w:t xml:space="preserve"> Diploma or other similar</w:t>
-      </w:r>
-      <w:r>
-        <w:rPr>
-          <w:rFonts w:ascii="Times New Roman" w:hAnsi="Times New Roman" w:cs="Times New Roman"/>
-          <w:szCs w:val="40"/>
-        </w:rPr>
-        <w:t xml:space="preserve"> </w:t>
-      </w:r>
-      <w:r>
-        <w:rPr>
-          <w:rFonts w:ascii="Times New Roman" w:hAnsi="Times New Roman" w:cs="Times New Roman"/>
-          <w:szCs w:val="40"/>
-        </w:rPr>
-        <w:t xml:space="preserve">title or prize in any other </w:t>
+        <w:t xml:space="preserve"> or prize in any other </w:t>
       </w:r>
       <w:r>
         <w:rPr>
@@ -3161,7 +3014,7 @@
         <w:tblStyle w:val="TableGrid"/>
         <w:tblW w:w="0" w:type="auto"/>
         <w:tblInd w:w="108" w:type="dxa"/>
-        <w:tblLook w:val="04A0" w:firstRow="1" w:lastRow="0" w:firstColumn="1" w:lastColumn="0" w:noHBand="0" w:noVBand="1"/>
+        <w:tblLook w:val="04A0"/>
       </w:tblPr>
       <w:tblGrid>
         <w:gridCol w:w="1168"/>
@@ -4889,12 +4742,6 @@
           <w:rFonts w:ascii="Times New Roman" w:hAnsi="Times New Roman" w:cs="Times New Roman"/>
         </w:rPr>
       </w:pPr>
-      <w:r>
-        <w:rPr>
-          <w:rFonts w:ascii="Times New Roman" w:hAnsi="Times New Roman" w:cs="Times New Roman"/>
-        </w:rPr>
-        <w:t xml:space="preserve"> </w:t>
-      </w:r>
     </w:p>
     <w:p>
       <w:pPr>
@@ -5166,7 +5013,7 @@
         <w:rPr>
           <w:color w:val="0E101A"/>
         </w:rPr>
-        <w:t>Existing system facilities and to sustain the market with a boundary power system for a particular locality as if you are from a particular location, for example, you can say you are from Mumbai then it will be easy for you to operate our system as we provide specialized our system for only a particular location of the user who logs into our system.</w:t>
+        <w:t>Existing system facilities and to sustain the market with a system for a particular locality as if you are from a particular location, for example, you can say you are from Mumbai then it will be easy for you to operate our system as we provide specialized our system for only a particular location of the user who logs into our system.</w:t>
       </w:r>
     </w:p>
     <w:p>
@@ -5232,7 +5079,19 @@
         <w:rPr>
           <w:color w:val="0E101A"/>
         </w:rPr>
-        <w:t> The end-user of our application is a general public who won a service for their efficient work just like if you are a housewife or person come from out of town to the town which is not familiar with him so he can ask us where to go for the best hotel and if you are a person who needs a plumbing service you can contact us so in this scenario you can you state that our end-user is in a very large scale. It will be very beneficial for our service company</w:t>
+        <w:t> The end-user of our application is a general public who won a service for their efficient work just like if you are a housewife or person come from out of town to the town which is not familiar with him so he can ask us wh</w:t>
+      </w:r>
+      <w:r>
+        <w:rPr>
+          <w:color w:val="0E101A"/>
+        </w:rPr>
+        <w:t>ere to go for the best hotel or</w:t>
+      </w:r>
+      <w:r>
+        <w:rPr>
+          <w:color w:val="0E101A"/>
+        </w:rPr>
+        <w:t xml:space="preserve"> if you are a person who needs a plumbing service you can contact us so in this scenario you can you state that our end-user is in a very large scale. It will be very beneficial for our service company</w:t>
       </w:r>
     </w:p>
     <w:p>
@@ -5453,7 +5312,19 @@
         <w:rPr>
           <w:color w:val="0E101A"/>
         </w:rPr>
-        <w:t>Until now if we have any miscellaneous work of our home Eg. Plumbing, Painting, etc was done by the owner of the house himself or we used to call a person to do the work but most the people are busy in their office work and tend to have less time to monitor the service provider's work time to time and to keep a watch on his progress and charges of the service provider are high sometimes and as we know most of the people can't afford that.</w:t>
+        <w:t xml:space="preserve">Until now if we have any miscellaneous work of our home </w:t>
+      </w:r>
+      <w:r>
+        <w:rPr>
+          <w:color w:val="0E101A"/>
+        </w:rPr>
+        <w:t>E.g.</w:t>
+      </w:r>
+      <w:r>
+        <w:rPr>
+          <w:color w:val="0E101A"/>
+        </w:rPr>
+        <w:t xml:space="preserve"> Plumbing, Painting, etc was done by the owner of the house himself or we used to call a person to do the work but most the people are busy in their office work and tend to have less time to monitor the service provider's work time to time and to keep a watch on his progress and charges of the service provider are high sometimes and as we know most of the people can't afford that.</w:t>
       </w:r>
     </w:p>
     <w:p>
@@ -5523,7 +5394,19 @@
         <w:rPr>
           <w:color w:val="0E101A"/>
         </w:rPr>
-        <w:t>We need to fill this gap between user and service provider. We need some kind of place where users can book any service and get good quality service and assurance that if you have booked your service from this place you don't need to worry about quality and money, All that will be solved by us</w:t>
+        <w:t xml:space="preserve">We need to fill this gap between user and service provider. We need some kind of place where users can book any service and get good quality service and assurance that if you have booked your service from this place you don't need to worry about quality and </w:t>
+      </w:r>
+      <w:r>
+        <w:rPr>
+          <w:color w:val="0E101A"/>
+        </w:rPr>
+        <w:t>money all that</w:t>
+      </w:r>
+      <w:r>
+        <w:rPr>
+          <w:color w:val="0E101A"/>
+        </w:rPr>
+        <w:t xml:space="preserve"> will be solved by us</w:t>
       </w:r>
       <w:r>
         <w:rPr>
@@ -8469,7 +8352,7 @@
           <w:color w:val="auto"/>
           <w:sz w:val="28"/>
           <w:szCs w:val="28"/>
-          <w:lang w:val="en-IN" w:eastAsia="en-IN"/>
+          <w:lang w:bidi="mr-IN"/>
         </w:rPr>
         <w:drawing>
           <wp:inline distT="0" distB="0" distL="0" distR="0">
@@ -8732,7 +8615,7 @@
           <w:color w:val="auto"/>
           <w:sz w:val="28"/>
           <w:szCs w:val="28"/>
-          <w:lang w:val="en-IN" w:eastAsia="en-IN"/>
+          <w:lang w:bidi="mr-IN"/>
         </w:rPr>
         <w:drawing>
           <wp:inline distT="0" distB="0" distL="0" distR="0">
@@ -8848,7 +8731,7 @@
           <w:color w:val="auto"/>
           <w:sz w:val="28"/>
           <w:szCs w:val="28"/>
-          <w:lang w:val="en-IN" w:eastAsia="en-IN"/>
+          <w:lang w:bidi="mr-IN"/>
         </w:rPr>
         <w:drawing>
           <wp:inline distT="0" distB="0" distL="0" distR="0">
@@ -8977,7 +8860,7 @@
           <w:color w:val="auto"/>
           <w:sz w:val="28"/>
           <w:szCs w:val="28"/>
-          <w:lang w:val="en-IN" w:eastAsia="en-IN"/>
+          <w:lang w:bidi="mr-IN"/>
         </w:rPr>
         <w:drawing>
           <wp:inline distT="0" distB="0" distL="0" distR="0">
@@ -9301,7 +9184,7 @@
           <w:color w:val="auto"/>
           <w:sz w:val="28"/>
           <w:szCs w:val="28"/>
-          <w:lang w:val="en-IN" w:eastAsia="en-IN"/>
+          <w:lang w:bidi="mr-IN"/>
         </w:rPr>
         <w:drawing>
           <wp:inline distT="0" distB="0" distL="0" distR="0">
@@ -9450,7 +9333,7 @@
           <w:color w:val="auto"/>
           <w:sz w:val="28"/>
           <w:szCs w:val="28"/>
-          <w:lang w:val="en-IN" w:eastAsia="en-IN"/>
+          <w:lang w:bidi="mr-IN"/>
         </w:rPr>
         <w:drawing>
           <wp:inline distT="0" distB="0" distL="0" distR="0">
@@ -9626,7 +9509,7 @@
             <v:path o:extrusionok="f" gradientshapeok="t" o:connecttype="rect"/>
             <o:lock v:ext="edit" aspectratio="t"/>
           </v:shapetype>
-          <v:shape id="_x0000_i1025" type="#_x0000_t75" style="width:368.65pt;height:583.9pt">
+          <v:shape id="_x0000_i1025" type="#_x0000_t75" style="width:369pt;height:583.5pt">
             <v:imagedata r:id="rId16" o:title="UML_UseCase_diagram_"/>
           </v:shape>
         </w:pict>
@@ -9722,7 +9605,7 @@
           <w:color w:val="auto"/>
           <w:sz w:val="28"/>
           <w:szCs w:val="28"/>
-          <w:lang w:val="en-IN" w:eastAsia="en-IN"/>
+          <w:lang w:bidi="mr-IN"/>
         </w:rPr>
         <w:drawing>
           <wp:inline distT="0" distB="0" distL="0" distR="0">
@@ -9992,7 +9875,7 @@
           <w:color w:val="auto"/>
           <w:sz w:val="28"/>
           <w:szCs w:val="28"/>
-          <w:lang w:val="en-IN" w:eastAsia="en-IN"/>
+          <w:lang w:bidi="mr-IN"/>
         </w:rPr>
         <w:drawing>
           <wp:inline distT="0" distB="0" distL="0" distR="0">
@@ -10214,7 +10097,7 @@
           <w:color w:val="auto"/>
           <w:sz w:val="28"/>
           <w:szCs w:val="28"/>
-          <w:lang w:val="en-IN" w:eastAsia="en-IN"/>
+          <w:lang w:bidi="mr-IN"/>
         </w:rPr>
         <w:drawing>
           <wp:inline distT="0" distB="0" distL="0" distR="0">
@@ -10291,7 +10174,19 @@
           <w:sz w:val="28"/>
           <w:szCs w:val="28"/>
         </w:rPr>
-        <w:t>UML COMPONENTS  diagram</w:t>
+        <w:t xml:space="preserve">UML </w:t>
+      </w:r>
+      <w:r>
+        <w:rPr>
+          <w:rFonts w:ascii="Times New Roman" w:hAnsi="Times New Roman" w:cs="Times New Roman"/>
+          <w:b/>
+          <w:bCs/>
+          <w:caps/>
+          <w:color w:val="auto"/>
+          <w:sz w:val="28"/>
+          <w:szCs w:val="28"/>
+        </w:rPr>
+        <w:t>COMPONENTS DIAGRAM</w:t>
       </w:r>
     </w:p>
     <w:p>
@@ -10343,7 +10238,7 @@
           <w:color w:val="auto"/>
           <w:sz w:val="28"/>
           <w:szCs w:val="28"/>
-          <w:lang w:val="en-IN" w:eastAsia="en-IN"/>
+          <w:lang w:bidi="mr-IN"/>
         </w:rPr>
         <w:drawing>
           <wp:inline distT="0" distB="0" distL="0" distR="0">
@@ -10560,7 +10455,19 @@
           <w:sz w:val="28"/>
           <w:szCs w:val="28"/>
         </w:rPr>
-        <w:t>UML COLLABORATION  diagram</w:t>
+        <w:t xml:space="preserve">UML </w:t>
+      </w:r>
+      <w:r>
+        <w:rPr>
+          <w:rFonts w:ascii="Times New Roman" w:hAnsi="Times New Roman" w:cs="Times New Roman"/>
+          <w:b/>
+          <w:bCs/>
+          <w:caps/>
+          <w:color w:val="auto"/>
+          <w:sz w:val="28"/>
+          <w:szCs w:val="28"/>
+        </w:rPr>
+        <w:t>COLLABORATION DIAGRAM</w:t>
       </w:r>
     </w:p>
     <w:p>
@@ -10598,7 +10505,7 @@
           <w:color w:val="auto"/>
           <w:sz w:val="28"/>
           <w:szCs w:val="28"/>
-          <w:lang w:val="en-IN" w:eastAsia="en-IN"/>
+          <w:lang w:bidi="mr-IN"/>
         </w:rPr>
         <w:drawing>
           <wp:inline distT="0" distB="0" distL="0" distR="0">
@@ -10950,7 +10857,7 @@
           <w:sz w:val="24"/>
           <w:szCs w:val="24"/>
           <w:u w:val="single"/>
-          <w:lang w:eastAsia="en-IN"/>
+          <w:lang w:val="en-US" w:bidi="mr-IN"/>
         </w:rPr>
         <w:drawing>
           <wp:inline distT="0" distB="0" distL="0" distR="0">
@@ -11135,7 +11042,7 @@
           <w:sz w:val="24"/>
           <w:szCs w:val="24"/>
           <w:u w:val="single"/>
-          <w:lang w:eastAsia="en-IN"/>
+          <w:lang w:val="en-US" w:bidi="mr-IN"/>
         </w:rPr>
         <w:drawing>
           <wp:inline distT="0" distB="0" distL="0" distR="0">
@@ -11306,7 +11213,7 @@
           <w:sz w:val="24"/>
           <w:szCs w:val="24"/>
           <w:u w:val="single"/>
-          <w:lang w:eastAsia="en-IN"/>
+          <w:lang w:val="en-US" w:bidi="mr-IN"/>
         </w:rPr>
         <w:drawing>
           <wp:inline distT="0" distB="0" distL="0" distR="0">
@@ -11463,7 +11370,7 @@
           <w:sz w:val="24"/>
           <w:szCs w:val="24"/>
           <w:u w:val="single"/>
-          <w:lang w:eastAsia="en-IN"/>
+          <w:lang w:val="en-US" w:bidi="mr-IN"/>
         </w:rPr>
         <w:drawing>
           <wp:inline distT="0" distB="0" distL="0" distR="0">
@@ -11727,7 +11634,7 @@
       <w:r>
         <w:rPr>
           <w:noProof/>
-          <w:lang w:eastAsia="en-IN"/>
+          <w:lang w:val="en-US" w:bidi="mr-IN"/>
         </w:rPr>
         <w:drawing>
           <wp:inline distT="0" distB="0" distL="0" distR="0">
@@ -11822,7 +11729,7 @@
       <w:r>
         <w:rPr>
           <w:noProof/>
-          <w:lang w:eastAsia="en-IN"/>
+          <w:lang w:val="en-US" w:bidi="mr-IN"/>
         </w:rPr>
         <w:drawing>
           <wp:inline distT="0" distB="0" distL="0" distR="0">
@@ -11946,7 +11853,7 @@
       <w:r>
         <w:rPr>
           <w:noProof/>
-          <w:lang w:eastAsia="en-IN"/>
+          <w:lang w:val="en-US" w:bidi="mr-IN"/>
         </w:rPr>
         <w:drawing>
           <wp:inline distT="0" distB="0" distL="0" distR="0">
@@ -12083,7 +11990,7 @@
       <w:r>
         <w:rPr>
           <w:noProof/>
-          <w:lang w:eastAsia="en-IN"/>
+          <w:lang w:val="en-US" w:bidi="mr-IN"/>
         </w:rPr>
         <w:drawing>
           <wp:inline distT="0" distB="0" distL="0" distR="0">
@@ -12193,7 +12100,7 @@
       <w:r>
         <w:rPr>
           <w:noProof/>
-          <w:lang w:eastAsia="en-IN"/>
+          <w:lang w:val="en-US" w:bidi="mr-IN"/>
         </w:rPr>
         <w:drawing>
           <wp:inline distT="0" distB="0" distL="0" distR="0">
@@ -12330,7 +12237,7 @@
       <w:r>
         <w:rPr>
           <w:noProof/>
-          <w:lang w:eastAsia="en-IN"/>
+          <w:lang w:val="en-US" w:bidi="mr-IN"/>
         </w:rPr>
         <w:drawing>
           <wp:inline distT="0" distB="0" distL="0" distR="0">
@@ -12440,7 +12347,7 @@
       <w:r>
         <w:rPr>
           <w:noProof/>
-          <w:lang w:eastAsia="en-IN"/>
+          <w:lang w:val="en-US" w:bidi="mr-IN"/>
         </w:rPr>
         <w:drawing>
           <wp:inline distT="0" distB="0" distL="0" distR="0">
@@ -12563,7 +12470,7 @@
       <w:r>
         <w:rPr>
           <w:noProof/>
-          <w:lang w:eastAsia="en-IN"/>
+          <w:lang w:val="en-US" w:bidi="mr-IN"/>
         </w:rPr>
         <w:drawing>
           <wp:inline distT="0" distB="0" distL="0" distR="0">
@@ -12687,7 +12594,7 @@
       <w:r>
         <w:rPr>
           <w:noProof/>
-          <w:lang w:eastAsia="en-IN"/>
+          <w:lang w:val="en-US" w:bidi="mr-IN"/>
         </w:rPr>
         <w:drawing>
           <wp:inline distT="0" distB="0" distL="0" distR="0">
@@ -12824,7 +12731,7 @@
       <w:r>
         <w:rPr>
           <w:noProof/>
-          <w:lang w:eastAsia="en-IN"/>
+          <w:lang w:val="en-US" w:bidi="mr-IN"/>
         </w:rPr>
         <w:drawing>
           <wp:inline distT="0" distB="0" distL="0" distR="0">
@@ -12947,7 +12854,7 @@
       <w:r>
         <w:rPr>
           <w:noProof/>
-          <w:lang w:eastAsia="en-IN"/>
+          <w:lang w:val="en-US" w:bidi="mr-IN"/>
         </w:rPr>
         <w:drawing>
           <wp:inline distT="0" distB="0" distL="0" distR="0">
@@ -13070,7 +12977,7 @@
       <w:r>
         <w:rPr>
           <w:noProof/>
-          <w:lang w:eastAsia="en-IN"/>
+          <w:lang w:val="en-US" w:bidi="mr-IN"/>
         </w:rPr>
         <w:drawing>
           <wp:inline distT="0" distB="0" distL="0" distR="0">
@@ -13180,7 +13087,7 @@
       <w:r>
         <w:rPr>
           <w:noProof/>
-          <w:lang w:eastAsia="en-IN"/>
+          <w:lang w:val="en-US" w:bidi="mr-IN"/>
         </w:rPr>
         <w:drawing>
           <wp:inline distT="0" distB="0" distL="0" distR="0">
@@ -13317,7 +13224,7 @@
       <w:r>
         <w:rPr>
           <w:noProof/>
-          <w:lang w:eastAsia="en-IN"/>
+          <w:lang w:val="en-US" w:bidi="mr-IN"/>
         </w:rPr>
         <w:drawing>
           <wp:inline distT="0" distB="0" distL="0" distR="0">
@@ -13427,7 +13334,7 @@
       <w:r>
         <w:rPr>
           <w:noProof/>
-          <w:lang w:eastAsia="en-IN"/>
+          <w:lang w:val="en-US" w:bidi="mr-IN"/>
         </w:rPr>
         <w:drawing>
           <wp:inline distT="0" distB="0" distL="0" distR="0">
@@ -13578,7 +13485,7 @@
       <w:r>
         <w:rPr>
           <w:noProof/>
-          <w:lang w:eastAsia="en-IN"/>
+          <w:lang w:val="en-US" w:bidi="mr-IN"/>
         </w:rPr>
         <w:drawing>
           <wp:inline distT="0" distB="0" distL="0" distR="0">
@@ -13687,7 +13594,7 @@
       <w:r>
         <w:rPr>
           <w:noProof/>
-          <w:lang w:eastAsia="en-IN"/>
+          <w:lang w:val="en-US" w:bidi="mr-IN"/>
         </w:rPr>
         <w:drawing>
           <wp:inline distT="0" distB="0" distL="0" distR="0">
@@ -13824,7 +13731,7 @@
       <w:r>
         <w:rPr>
           <w:noProof/>
-          <w:lang w:eastAsia="en-IN"/>
+          <w:lang w:val="en-US" w:bidi="mr-IN"/>
         </w:rPr>
         <w:drawing>
           <wp:inline distT="0" distB="0" distL="0" distR="0">
@@ -13933,7 +13840,7 @@
       <w:r>
         <w:rPr>
           <w:noProof/>
-          <w:lang w:eastAsia="en-IN"/>
+          <w:lang w:val="en-US" w:bidi="mr-IN"/>
         </w:rPr>
         <w:drawing>
           <wp:inline distT="0" distB="0" distL="0" distR="0">
@@ -14094,7 +14001,7 @@
       <w:r>
         <w:rPr>
           <w:noProof/>
-          <w:lang w:eastAsia="en-IN"/>
+          <w:lang w:val="en-US" w:bidi="mr-IN"/>
         </w:rPr>
         <w:drawing>
           <wp:inline distT="0" distB="0" distL="0" distR="0">
@@ -14203,7 +14110,7 @@
       <w:r>
         <w:rPr>
           <w:noProof/>
-          <w:lang w:eastAsia="en-IN"/>
+          <w:lang w:val="en-US" w:bidi="mr-IN"/>
         </w:rPr>
         <w:drawing>
           <wp:inline distT="0" distB="0" distL="0" distR="0">
@@ -14340,7 +14247,7 @@
       <w:r>
         <w:rPr>
           <w:noProof/>
-          <w:lang w:eastAsia="en-IN"/>
+          <w:lang w:val="en-US" w:bidi="mr-IN"/>
         </w:rPr>
         <w:drawing>
           <wp:inline distT="0" distB="0" distL="0" distR="0">
@@ -14449,7 +14356,7 @@
       <w:r>
         <w:rPr>
           <w:noProof/>
-          <w:lang w:eastAsia="en-IN"/>
+          <w:lang w:val="en-US" w:bidi="mr-IN"/>
         </w:rPr>
         <w:drawing>
           <wp:inline distT="0" distB="0" distL="0" distR="0">
@@ -14586,7 +14493,7 @@
       <w:r>
         <w:rPr>
           <w:noProof/>
-          <w:lang w:eastAsia="en-IN"/>
+          <w:lang w:val="en-US" w:bidi="mr-IN"/>
         </w:rPr>
         <w:drawing>
           <wp:inline distT="0" distB="0" distL="0" distR="0">
@@ -14695,7 +14602,7 @@
       <w:r>
         <w:rPr>
           <w:noProof/>
-          <w:lang w:eastAsia="en-IN"/>
+          <w:lang w:val="en-US" w:bidi="mr-IN"/>
         </w:rPr>
         <w:drawing>
           <wp:inline distT="0" distB="0" distL="0" distR="0">
@@ -14832,7 +14739,7 @@
       <w:r>
         <w:rPr>
           <w:noProof/>
-          <w:lang w:eastAsia="en-IN"/>
+          <w:lang w:val="en-US" w:bidi="mr-IN"/>
         </w:rPr>
         <w:drawing>
           <wp:inline distT="0" distB="0" distL="0" distR="0">
@@ -16017,6 +15924,11 @@
         <w:t>:</w:t>
       </w:r>
       <w:r>
+        <w:rPr>
+          <w:rFonts w:ascii="Times New Roman" w:eastAsia="Times New Roman" w:hAnsi="Times New Roman" w:cs="Times New Roman"/>
+          <w:color w:val="0E101A"/>
+          <w:lang w:eastAsia="en-IN"/>
+        </w:rPr>
         <w:t xml:space="preserve"> </w:t>
       </w:r>
       <w:hyperlink r:id="rId53" w:history="1">
@@ -16091,8 +16003,8 @@
 </file>
 
 <file path=word/endnotes.xml><?xml version="1.0" encoding="utf-8"?>
-<w:endnotes xmlns:wpc="http://schemas.microsoft.com/office/word/2010/wordprocessingCanvas" xmlns:cx="http://schemas.microsoft.com/office/drawing/2014/chartex" xmlns:cx1="http://schemas.microsoft.com/office/drawing/2015/9/8/chartex" xmlns:mc="http://schemas.openxmlformats.org/markup-compatibility/2006" xmlns:o="urn:schemas-microsoft-com:office:office" xmlns:r="http://schemas.openxmlformats.org/officeDocument/2006/relationships" xmlns:m="http://schemas.openxmlformats.org/officeDocument/2006/math" xmlns:v="urn:schemas-microsoft-com:vml" xmlns:wp14="http://schemas.microsoft.com/office/word/2010/wordprocessingDrawing" xmlns:wp="http://schemas.openxmlformats.org/drawingml/2006/wordprocessingDrawing" xmlns:w10="urn:schemas-microsoft-com:office:word" xmlns:w="http://schemas.openxmlformats.org/wordprocessingml/2006/main" xmlns:w14="http://schemas.microsoft.com/office/word/2010/wordml" xmlns:w15="http://schemas.microsoft.com/office/word/2012/wordml" xmlns:w16se="http://schemas.microsoft.com/office/word/2015/wordml/symex" xmlns:wpg="http://schemas.microsoft.com/office/word/2010/wordprocessingGroup" xmlns:wpi="http://schemas.microsoft.com/office/word/2010/wordprocessingInk" xmlns:wne="http://schemas.microsoft.com/office/word/2006/wordml" xmlns:wps="http://schemas.microsoft.com/office/word/2010/wordprocessingShape" mc:Ignorable="w14 w15 w16se wp14">
-  <w:endnote w:type="separator" w:id="-1">
+<w:endnotes xmlns:ve="http://schemas.openxmlformats.org/markup-compatibility/2006" xmlns:o="urn:schemas-microsoft-com:office:office" xmlns:r="http://schemas.openxmlformats.org/officeDocument/2006/relationships" xmlns:m="http://schemas.openxmlformats.org/officeDocument/2006/math" xmlns:v="urn:schemas-microsoft-com:vml" xmlns:wp="http://schemas.openxmlformats.org/drawingml/2006/wordprocessingDrawing" xmlns:w10="urn:schemas-microsoft-com:office:word" xmlns:w="http://schemas.openxmlformats.org/wordprocessingml/2006/main" xmlns:wne="http://schemas.microsoft.com/office/word/2006/wordml">
+  <w:endnote w:type="separator" w:id="0">
     <w:p>
       <w:pPr>
         <w:spacing w:after="0" w:line="240" w:lineRule="auto"/>
@@ -16102,7 +16014,7 @@
       </w:r>
     </w:p>
   </w:endnote>
-  <w:endnote w:type="continuationSeparator" w:id="0">
+  <w:endnote w:type="continuationSeparator" w:id="1">
     <w:p>
       <w:pPr>
         <w:spacing w:after="0" w:line="240" w:lineRule="auto"/>
@@ -16116,8 +16028,8 @@
 </file>
 
 <file path=word/footnotes.xml><?xml version="1.0" encoding="utf-8"?>
-<w:footnotes xmlns:wpc="http://schemas.microsoft.com/office/word/2010/wordprocessingCanvas" xmlns:cx="http://schemas.microsoft.com/office/drawing/2014/chartex" xmlns:cx1="http://schemas.microsoft.com/office/drawing/2015/9/8/chartex" xmlns:mc="http://schemas.openxmlformats.org/markup-compatibility/2006" xmlns:o="urn:schemas-microsoft-com:office:office" xmlns:r="http://schemas.openxmlformats.org/officeDocument/2006/relationships" xmlns:m="http://schemas.openxmlformats.org/officeDocument/2006/math" xmlns:v="urn:schemas-microsoft-com:vml" xmlns:wp14="http://schemas.microsoft.com/office/word/2010/wordprocessingDrawing" xmlns:wp="http://schemas.openxmlformats.org/drawingml/2006/wordprocessingDrawing" xmlns:w10="urn:schemas-microsoft-com:office:word" xmlns:w="http://schemas.openxmlformats.org/wordprocessingml/2006/main" xmlns:w14="http://schemas.microsoft.com/office/word/2010/wordml" xmlns:w15="http://schemas.microsoft.com/office/word/2012/wordml" xmlns:w16se="http://schemas.microsoft.com/office/word/2015/wordml/symex" xmlns:wpg="http://schemas.microsoft.com/office/word/2010/wordprocessingGroup" xmlns:wpi="http://schemas.microsoft.com/office/word/2010/wordprocessingInk" xmlns:wne="http://schemas.microsoft.com/office/word/2006/wordml" xmlns:wps="http://schemas.microsoft.com/office/word/2010/wordprocessingShape" mc:Ignorable="w14 w15 w16se wp14">
-  <w:footnote w:type="separator" w:id="-1">
+<w:footnotes xmlns:ve="http://schemas.openxmlformats.org/markup-compatibility/2006" xmlns:o="urn:schemas-microsoft-com:office:office" xmlns:r="http://schemas.openxmlformats.org/officeDocument/2006/relationships" xmlns:m="http://schemas.openxmlformats.org/officeDocument/2006/math" xmlns:v="urn:schemas-microsoft-com:vml" xmlns:wp="http://schemas.openxmlformats.org/drawingml/2006/wordprocessingDrawing" xmlns:w10="urn:schemas-microsoft-com:office:word" xmlns:w="http://schemas.openxmlformats.org/wordprocessingml/2006/main" xmlns:wne="http://schemas.microsoft.com/office/word/2006/wordml">
+  <w:footnote w:type="separator" w:id="0">
     <w:p>
       <w:pPr>
         <w:spacing w:after="0" w:line="240" w:lineRule="auto"/>
@@ -16127,7 +16039,7 @@
       </w:r>
     </w:p>
   </w:footnote>
-  <w:footnote w:type="continuationSeparator" w:id="0">
+  <w:footnote w:type="continuationSeparator" w:id="1">
     <w:p>
       <w:pPr>
         <w:spacing w:after="0" w:line="240" w:lineRule="auto"/>
@@ -16141,8 +16053,8 @@
 </file>
 
 <file path=word/numbering.xml><?xml version="1.0" encoding="utf-8"?>
-<w:numbering xmlns:wpc="http://schemas.microsoft.com/office/word/2010/wordprocessingCanvas" xmlns:cx="http://schemas.microsoft.com/office/drawing/2014/chartex" xmlns:cx1="http://schemas.microsoft.com/office/drawing/2015/9/8/chartex" xmlns:mc="http://schemas.openxmlformats.org/markup-compatibility/2006" xmlns:o="urn:schemas-microsoft-com:office:office" xmlns:r="http://schemas.openxmlformats.org/officeDocument/2006/relationships" xmlns:m="http://schemas.openxmlformats.org/officeDocument/2006/math" xmlns:v="urn:schemas-microsoft-com:vml" xmlns:wp14="http://schemas.microsoft.com/office/word/2010/wordprocessingDrawing" xmlns:wp="http://schemas.openxmlformats.org/drawingml/2006/wordprocessingDrawing" xmlns:w10="urn:schemas-microsoft-com:office:word" xmlns:w="http://schemas.openxmlformats.org/wordprocessingml/2006/main" xmlns:w14="http://schemas.microsoft.com/office/word/2010/wordml" xmlns:w15="http://schemas.microsoft.com/office/word/2012/wordml" xmlns:w16se="http://schemas.microsoft.com/office/word/2015/wordml/symex" xmlns:wpg="http://schemas.microsoft.com/office/word/2010/wordprocessingGroup" xmlns:wpi="http://schemas.microsoft.com/office/word/2010/wordprocessingInk" xmlns:wne="http://schemas.microsoft.com/office/word/2006/wordml" xmlns:wps="http://schemas.microsoft.com/office/word/2010/wordprocessingShape" mc:Ignorable="w14 w15 w16se wp14">
-  <w:abstractNum w:abstractNumId="0" w15:restartNumberingAfterBreak="0">
+<w:numbering xmlns:ve="http://schemas.openxmlformats.org/markup-compatibility/2006" xmlns:o="urn:schemas-microsoft-com:office:office" xmlns:r="http://schemas.openxmlformats.org/officeDocument/2006/relationships" xmlns:m="http://schemas.openxmlformats.org/officeDocument/2006/math" xmlns:v="urn:schemas-microsoft-com:vml" xmlns:wp="http://schemas.openxmlformats.org/drawingml/2006/wordprocessingDrawing" xmlns:w10="urn:schemas-microsoft-com:office:word" xmlns:w="http://schemas.openxmlformats.org/wordprocessingml/2006/main" xmlns:wne="http://schemas.microsoft.com/office/word/2006/wordml">
+  <w:abstractNum w:abstractNumId="0">
     <w:nsid w:val="0D6C1EB1"/>
     <w:multiLevelType w:val="hybridMultilevel"/>
     <w:tmpl w:val="C5EC9B3A"/>
@@ -16231,7 +16143,7 @@
       </w:pPr>
     </w:lvl>
   </w:abstractNum>
-  <w:abstractNum w:abstractNumId="1" w15:restartNumberingAfterBreak="0">
+  <w:abstractNum w:abstractNumId="1">
     <w:nsid w:val="180A7A60"/>
     <w:multiLevelType w:val="hybridMultilevel"/>
     <w:tmpl w:val="FA7AE6BA"/>
@@ -16343,7 +16255,7 @@
       </w:rPr>
     </w:lvl>
   </w:abstractNum>
-  <w:abstractNum w:abstractNumId="2" w15:restartNumberingAfterBreak="0">
+  <w:abstractNum w:abstractNumId="2">
     <w:nsid w:val="20005DF4"/>
     <w:multiLevelType w:val="hybridMultilevel"/>
     <w:tmpl w:val="AD541120"/>
@@ -16456,7 +16368,7 @@
       </w:rPr>
     </w:lvl>
   </w:abstractNum>
-  <w:abstractNum w:abstractNumId="3" w15:restartNumberingAfterBreak="0">
+  <w:abstractNum w:abstractNumId="3">
     <w:nsid w:val="3C7A52D5"/>
     <w:multiLevelType w:val="multilevel"/>
     <w:tmpl w:val="11AC58BC"/>
@@ -16569,7 +16481,7 @@
       </w:pPr>
     </w:lvl>
   </w:abstractNum>
-  <w:abstractNum w:abstractNumId="4" w15:restartNumberingAfterBreak="0">
+  <w:abstractNum w:abstractNumId="4">
     <w:nsid w:val="58CF3451"/>
     <w:multiLevelType w:val="multilevel"/>
     <w:tmpl w:val="64A0CC14"/>
@@ -16682,7 +16594,7 @@
       </w:pPr>
     </w:lvl>
   </w:abstractNum>
-  <w:abstractNum w:abstractNumId="5" w15:restartNumberingAfterBreak="0">
+  <w:abstractNum w:abstractNumId="5">
     <w:nsid w:val="59C35EFB"/>
     <w:multiLevelType w:val="hybridMultilevel"/>
     <w:tmpl w:val="ECAC3FB2"/>
@@ -16773,7 +16685,7 @@
       </w:pPr>
     </w:lvl>
   </w:abstractNum>
-  <w:abstractNum w:abstractNumId="6" w15:restartNumberingAfterBreak="0">
+  <w:abstractNum w:abstractNumId="6">
     <w:nsid w:val="5F0872E1"/>
     <w:multiLevelType w:val="hybridMultilevel"/>
     <w:tmpl w:val="ECAC3FB2"/>
@@ -16864,7 +16776,7 @@
       </w:pPr>
     </w:lvl>
   </w:abstractNum>
-  <w:abstractNum w:abstractNumId="7" w15:restartNumberingAfterBreak="0">
+  <w:abstractNum w:abstractNumId="7">
     <w:nsid w:val="6509668E"/>
     <w:multiLevelType w:val="hybridMultilevel"/>
     <w:tmpl w:val="B140790C"/>
@@ -16976,7 +16888,7 @@
       </w:rPr>
     </w:lvl>
   </w:abstractNum>
-  <w:abstractNum w:abstractNumId="8" w15:restartNumberingAfterBreak="0">
+  <w:abstractNum w:abstractNumId="8">
     <w:nsid w:val="6F3176DA"/>
     <w:multiLevelType w:val="multilevel"/>
     <w:tmpl w:val="C632FA7E"/>
@@ -17156,7 +17068,7 @@
 </file>
 
 <file path=word/styles.xml><?xml version="1.0" encoding="utf-8"?>
-<w:styles xmlns:mc="http://schemas.openxmlformats.org/markup-compatibility/2006" xmlns:r="http://schemas.openxmlformats.org/officeDocument/2006/relationships" xmlns:w="http://schemas.openxmlformats.org/wordprocessingml/2006/main" xmlns:w14="http://schemas.microsoft.com/office/word/2010/wordml" xmlns:w15="http://schemas.microsoft.com/office/word/2012/wordml" xmlns:w16se="http://schemas.microsoft.com/office/word/2015/wordml/symex" mc:Ignorable="w14 w15 w16se">
+<w:styles xmlns:r="http://schemas.openxmlformats.org/officeDocument/2006/relationships" xmlns:w="http://schemas.openxmlformats.org/wordprocessingml/2006/main">
   <w:docDefaults>
     <w:rPrDefault>
       <w:rPr>
@@ -17172,378 +17084,144 @@
       </w:pPr>
     </w:pPrDefault>
   </w:docDefaults>
-  <w:latentStyles w:defLockedState="0" w:defUIPriority="99" w:defSemiHidden="0" w:defUnhideWhenUsed="0" w:defQFormat="0" w:count="371">
-    <w:lsdException w:name="Normal" w:uiPriority="0" w:qFormat="1"/>
-    <w:lsdException w:name="heading 1" w:uiPriority="9" w:qFormat="1"/>
-    <w:lsdException w:name="heading 2" w:semiHidden="1" w:uiPriority="9" w:unhideWhenUsed="1" w:qFormat="1"/>
-    <w:lsdException w:name="heading 3" w:semiHidden="1" w:uiPriority="9" w:unhideWhenUsed="1" w:qFormat="1"/>
-    <w:lsdException w:name="heading 4" w:semiHidden="1" w:uiPriority="9" w:unhideWhenUsed="1" w:qFormat="1"/>
-    <w:lsdException w:name="heading 5" w:semiHidden="1" w:uiPriority="9" w:unhideWhenUsed="1" w:qFormat="1"/>
-    <w:lsdException w:name="heading 6" w:semiHidden="1" w:uiPriority="9" w:unhideWhenUsed="1" w:qFormat="1"/>
-    <w:lsdException w:name="heading 7" w:semiHidden="1" w:uiPriority="9" w:unhideWhenUsed="1" w:qFormat="1"/>
-    <w:lsdException w:name="heading 8" w:semiHidden="1" w:uiPriority="9" w:unhideWhenUsed="1" w:qFormat="1"/>
-    <w:lsdException w:name="heading 9" w:semiHidden="1" w:uiPriority="9" w:unhideWhenUsed="1" w:qFormat="1"/>
-    <w:lsdException w:name="index 1" w:semiHidden="1" w:unhideWhenUsed="1"/>
-    <w:lsdException w:name="index 2" w:semiHidden="1" w:unhideWhenUsed="1"/>
-    <w:lsdException w:name="index 3" w:semiHidden="1" w:unhideWhenUsed="1"/>
-    <w:lsdException w:name="index 4" w:semiHidden="1" w:unhideWhenUsed="1"/>
-    <w:lsdException w:name="index 5" w:semiHidden="1" w:unhideWhenUsed="1"/>
-    <w:lsdException w:name="index 6" w:semiHidden="1" w:unhideWhenUsed="1"/>
-    <w:lsdException w:name="index 7" w:semiHidden="1" w:unhideWhenUsed="1"/>
-    <w:lsdException w:name="index 8" w:semiHidden="1" w:unhideWhenUsed="1"/>
-    <w:lsdException w:name="index 9" w:semiHidden="1" w:unhideWhenUsed="1"/>
-    <w:lsdException w:name="toc 1" w:semiHidden="1" w:uiPriority="39" w:unhideWhenUsed="1"/>
-    <w:lsdException w:name="toc 2" w:semiHidden="1" w:uiPriority="39" w:unhideWhenUsed="1"/>
-    <w:lsdException w:name="toc 3" w:semiHidden="1" w:uiPriority="39" w:unhideWhenUsed="1"/>
-    <w:lsdException w:name="toc 4" w:semiHidden="1" w:uiPriority="39" w:unhideWhenUsed="1"/>
-    <w:lsdException w:name="toc 5" w:semiHidden="1" w:uiPriority="39" w:unhideWhenUsed="1"/>
-    <w:lsdException w:name="toc 6" w:semiHidden="1" w:uiPriority="39" w:unhideWhenUsed="1"/>
-    <w:lsdException w:name="toc 7" w:semiHidden="1" w:uiPriority="39" w:unhideWhenUsed="1"/>
-    <w:lsdException w:name="toc 8" w:semiHidden="1" w:uiPriority="39" w:unhideWhenUsed="1"/>
-    <w:lsdException w:name="toc 9" w:semiHidden="1" w:uiPriority="39" w:unhideWhenUsed="1"/>
-    <w:lsdException w:name="Normal Indent" w:semiHidden="1" w:unhideWhenUsed="1"/>
-    <w:lsdException w:name="footnote text" w:semiHidden="1" w:unhideWhenUsed="1"/>
-    <w:lsdException w:name="annotation text" w:semiHidden="1" w:unhideWhenUsed="1"/>
-    <w:lsdException w:name="header" w:semiHidden="1" w:unhideWhenUsed="1"/>
-    <w:lsdException w:name="footer" w:semiHidden="1" w:unhideWhenUsed="1"/>
-    <w:lsdException w:name="index heading" w:semiHidden="1" w:unhideWhenUsed="1"/>
-    <w:lsdException w:name="caption" w:semiHidden="1" w:uiPriority="35" w:unhideWhenUsed="1" w:qFormat="1"/>
-    <w:lsdException w:name="table of figures" w:semiHidden="1" w:unhideWhenUsed="1"/>
-    <w:lsdException w:name="envelope address" w:semiHidden="1" w:unhideWhenUsed="1"/>
-    <w:lsdException w:name="envelope return" w:semiHidden="1" w:unhideWhenUsed="1"/>
-    <w:lsdException w:name="footnote reference" w:semiHidden="1" w:unhideWhenUsed="1"/>
-    <w:lsdException w:name="annotation reference" w:semiHidden="1" w:unhideWhenUsed="1"/>
-    <w:lsdException w:name="line number" w:semiHidden="1" w:unhideWhenUsed="1"/>
-    <w:lsdException w:name="page number" w:semiHidden="1" w:unhideWhenUsed="1"/>
-    <w:lsdException w:name="endnote reference" w:semiHidden="1" w:unhideWhenUsed="1"/>
-    <w:lsdException w:name="endnote text" w:semiHidden="1" w:unhideWhenUsed="1"/>
-    <w:lsdException w:name="table of authorities" w:semiHidden="1" w:unhideWhenUsed="1"/>
-    <w:lsdException w:name="macro" w:semiHidden="1" w:unhideWhenUsed="1"/>
-    <w:lsdException w:name="toa heading" w:semiHidden="1" w:unhideWhenUsed="1"/>
-    <w:lsdException w:name="List" w:semiHidden="1" w:unhideWhenUsed="1"/>
-    <w:lsdException w:name="List Bullet" w:semiHidden="1" w:unhideWhenUsed="1"/>
-    <w:lsdException w:name="List Number" w:semiHidden="1" w:unhideWhenUsed="1"/>
-    <w:lsdException w:name="List 2" w:semiHidden="1" w:unhideWhenUsed="1"/>
-    <w:lsdException w:name="List 3" w:semiHidden="1" w:unhideWhenUsed="1"/>
-    <w:lsdException w:name="List 4" w:semiHidden="1" w:unhideWhenUsed="1"/>
-    <w:lsdException w:name="List 5" w:semiHidden="1" w:unhideWhenUsed="1"/>
-    <w:lsdException w:name="List Bullet 2" w:semiHidden="1" w:unhideWhenUsed="1"/>
-    <w:lsdException w:name="List Bullet 3" w:semiHidden="1" w:unhideWhenUsed="1"/>
-    <w:lsdException w:name="List Bullet 4" w:semiHidden="1" w:unhideWhenUsed="1"/>
-    <w:lsdException w:name="List Bullet 5" w:semiHidden="1" w:unhideWhenUsed="1"/>
-    <w:lsdException w:name="List Number 2" w:semiHidden="1" w:unhideWhenUsed="1"/>
-    <w:lsdException w:name="List Number 3" w:semiHidden="1" w:unhideWhenUsed="1"/>
-    <w:lsdException w:name="List Number 4" w:semiHidden="1" w:unhideWhenUsed="1"/>
-    <w:lsdException w:name="List Number 5" w:semiHidden="1" w:unhideWhenUsed="1"/>
-    <w:lsdException w:name="Title" w:uiPriority="10" w:qFormat="1"/>
-    <w:lsdException w:name="Closing" w:semiHidden="1" w:unhideWhenUsed="1"/>
-    <w:lsdException w:name="Signature" w:semiHidden="1" w:unhideWhenUsed="1"/>
-    <w:lsdException w:name="Default Paragraph Font" w:semiHidden="1" w:uiPriority="1" w:unhideWhenUsed="1"/>
-    <w:lsdException w:name="Body Text" w:semiHidden="1" w:unhideWhenUsed="1"/>
-    <w:lsdException w:name="Body Text Indent" w:semiHidden="1" w:unhideWhenUsed="1"/>
-    <w:lsdException w:name="List Continue" w:semiHidden="1" w:unhideWhenUsed="1"/>
-    <w:lsdException w:name="List Continue 2" w:semiHidden="1" w:unhideWhenUsed="1"/>
-    <w:lsdException w:name="List Continue 3" w:semiHidden="1" w:unhideWhenUsed="1"/>
-    <w:lsdException w:name="List Continue 4" w:semiHidden="1" w:unhideWhenUsed="1"/>
-    <w:lsdException w:name="List Continue 5" w:semiHidden="1" w:unhideWhenUsed="1"/>
-    <w:lsdException w:name="Message Header" w:semiHidden="1" w:unhideWhenUsed="1"/>
-    <w:lsdException w:name="Subtitle" w:uiPriority="11" w:qFormat="1"/>
-    <w:lsdException w:name="Salutation" w:semiHidden="1" w:unhideWhenUsed="1"/>
-    <w:lsdException w:name="Date" w:semiHidden="1" w:unhideWhenUsed="1"/>
-    <w:lsdException w:name="Body Text First Indent" w:semiHidden="1" w:unhideWhenUsed="1"/>
-    <w:lsdException w:name="Body Text First Indent 2" w:semiHidden="1" w:unhideWhenUsed="1"/>
-    <w:lsdException w:name="Note Heading" w:semiHidden="1" w:unhideWhenUsed="1"/>
-    <w:lsdException w:name="Body Text 2" w:semiHidden="1" w:unhideWhenUsed="1"/>
-    <w:lsdException w:name="Body Text 3" w:semiHidden="1" w:unhideWhenUsed="1"/>
-    <w:lsdException w:name="Body Text Indent 2" w:semiHidden="1" w:unhideWhenUsed="1"/>
-    <w:lsdException w:name="Body Text Indent 3" w:semiHidden="1" w:unhideWhenUsed="1"/>
-    <w:lsdException w:name="Block Text" w:semiHidden="1" w:unhideWhenUsed="1"/>
-    <w:lsdException w:name="Hyperlink" w:semiHidden="1" w:unhideWhenUsed="1"/>
-    <w:lsdException w:name="FollowedHyperlink" w:semiHidden="1" w:unhideWhenUsed="1"/>
-    <w:lsdException w:name="Strong" w:uiPriority="22" w:qFormat="1"/>
-    <w:lsdException w:name="Emphasis" w:uiPriority="20" w:qFormat="1"/>
-    <w:lsdException w:name="Document Map" w:semiHidden="1" w:unhideWhenUsed="1"/>
-    <w:lsdException w:name="Plain Text" w:semiHidden="1" w:unhideWhenUsed="1"/>
-    <w:lsdException w:name="E-mail Signature" w:semiHidden="1" w:unhideWhenUsed="1"/>
-    <w:lsdException w:name="HTML Top of Form" w:semiHidden="1" w:unhideWhenUsed="1"/>
-    <w:lsdException w:name="HTML Bottom of Form" w:semiHidden="1" w:unhideWhenUsed="1"/>
-    <w:lsdException w:name="Normal (Web)" w:semiHidden="1" w:unhideWhenUsed="1"/>
-    <w:lsdException w:name="HTML Acronym" w:semiHidden="1" w:unhideWhenUsed="1"/>
-    <w:lsdException w:name="HTML Address" w:semiHidden="1" w:unhideWhenUsed="1"/>
-    <w:lsdException w:name="HTML Cite" w:semiHidden="1" w:unhideWhenUsed="1"/>
-    <w:lsdException w:name="HTML Code" w:semiHidden="1" w:unhideWhenUsed="1"/>
-    <w:lsdException w:name="HTML Definition" w:semiHidden="1" w:unhideWhenUsed="1"/>
-    <w:lsdException w:name="HTML Keyboard" w:semiHidden="1" w:unhideWhenUsed="1"/>
-    <w:lsdException w:name="HTML Preformatted" w:semiHidden="1" w:unhideWhenUsed="1"/>
-    <w:lsdException w:name="HTML Sample" w:semiHidden="1" w:unhideWhenUsed="1"/>
-    <w:lsdException w:name="HTML Typewriter" w:semiHidden="1" w:unhideWhenUsed="1"/>
-    <w:lsdException w:name="HTML Variable" w:semiHidden="1" w:unhideWhenUsed="1"/>
-    <w:lsdException w:name="Normal Table" w:semiHidden="1" w:unhideWhenUsed="1"/>
-    <w:lsdException w:name="annotation subject" w:semiHidden="1" w:unhideWhenUsed="1"/>
-    <w:lsdException w:name="No List" w:semiHidden="1" w:unhideWhenUsed="1"/>
-    <w:lsdException w:name="Outline List 1" w:semiHidden="1" w:unhideWhenUsed="1"/>
-    <w:lsdException w:name="Outline List 2" w:semiHidden="1" w:unhideWhenUsed="1"/>
-    <w:lsdException w:name="Outline List 3" w:semiHidden="1" w:unhideWhenUsed="1"/>
-    <w:lsdException w:name="Table Simple 1" w:semiHidden="1" w:unhideWhenUsed="1"/>
-    <w:lsdException w:name="Table Simple 2" w:semiHidden="1" w:unhideWhenUsed="1"/>
-    <w:lsdException w:name="Table Simple 3" w:semiHidden="1" w:unhideWhenUsed="1"/>
-    <w:lsdException w:name="Table Classic 1" w:semiHidden="1" w:unhideWhenUsed="1"/>
-    <w:lsdException w:name="Table Classic 2" w:semiHidden="1" w:unhideWhenUsed="1"/>
-    <w:lsdException w:name="Table Classic 3" w:semiHidden="1" w:unhideWhenUsed="1"/>
-    <w:lsdException w:name="Table Classic 4" w:semiHidden="1" w:unhideWhenUsed="1"/>
-    <w:lsdException w:name="Table Colorful 1" w:semiHidden="1" w:unhideWhenUsed="1"/>
-    <w:lsdException w:name="Table Colorful 2" w:semiHidden="1" w:unhideWhenUsed="1"/>
-    <w:lsdException w:name="Table Colorful 3" w:semiHidden="1" w:unhideWhenUsed="1"/>
-    <w:lsdException w:name="Table Columns 1" w:semiHidden="1" w:unhideWhenUsed="1"/>
-    <w:lsdException w:name="Table Columns 2" w:semiHidden="1" w:unhideWhenUsed="1"/>
-    <w:lsdException w:name="Table Columns 3" w:semiHidden="1" w:unhideWhenUsed="1"/>
-    <w:lsdException w:name="Table Columns 4" w:semiHidden="1" w:unhideWhenUsed="1"/>
-    <w:lsdException w:name="Table Columns 5" w:semiHidden="1" w:unhideWhenUsed="1"/>
-    <w:lsdException w:name="Table Grid 1" w:semiHidden="1" w:unhideWhenUsed="1"/>
-    <w:lsdException w:name="Table Grid 2" w:semiHidden="1" w:unhideWhenUsed="1"/>
-    <w:lsdException w:name="Table Grid 3" w:semiHidden="1" w:unhideWhenUsed="1"/>
-    <w:lsdException w:name="Table Grid 4" w:semiHidden="1" w:unhideWhenUsed="1"/>
-    <w:lsdException w:name="Table Grid 5" w:semiHidden="1" w:unhideWhenUsed="1"/>
-    <w:lsdException w:name="Table Grid 6" w:semiHidden="1" w:unhideWhenUsed="1"/>
-    <w:lsdException w:name="Table Grid 7" w:semiHidden="1" w:unhideWhenUsed="1"/>
-    <w:lsdException w:name="Table Grid 8" w:semiHidden="1" w:unhideWhenUsed="1"/>
-    <w:lsdException w:name="Table List 1" w:semiHidden="1" w:unhideWhenUsed="1"/>
-    <w:lsdException w:name="Table List 2" w:semiHidden="1" w:unhideWhenUsed="1"/>
-    <w:lsdException w:name="Table List 3" w:semiHidden="1" w:unhideWhenUsed="1"/>
-    <w:lsdException w:name="Table List 4" w:semiHidden="1" w:unhideWhenUsed="1"/>
-    <w:lsdException w:name="Table List 5" w:semiHidden="1" w:unhideWhenUsed="1"/>
-    <w:lsdException w:name="Table List 6" w:semiHidden="1" w:unhideWhenUsed="1"/>
-    <w:lsdException w:name="Table List 7" w:semiHidden="1" w:unhideWhenUsed="1"/>
-    <w:lsdException w:name="Table List 8" w:semiHidden="1" w:unhideWhenUsed="1"/>
-    <w:lsdException w:name="Table 3D effects 1" w:semiHidden="1" w:unhideWhenUsed="1"/>
-    <w:lsdException w:name="Table 3D effects 2" w:semiHidden="1" w:unhideWhenUsed="1"/>
-    <w:lsdException w:name="Table 3D effects 3" w:semiHidden="1" w:unhideWhenUsed="1"/>
-    <w:lsdException w:name="Table Contemporary" w:semiHidden="1" w:unhideWhenUsed="1"/>
-    <w:lsdException w:name="Table Elegant" w:semiHidden="1" w:unhideWhenUsed="1"/>
-    <w:lsdException w:name="Table Professional" w:semiHidden="1" w:unhideWhenUsed="1"/>
-    <w:lsdException w:name="Table Subtle 1" w:semiHidden="1" w:unhideWhenUsed="1"/>
-    <w:lsdException w:name="Table Subtle 2" w:semiHidden="1" w:unhideWhenUsed="1"/>
-    <w:lsdException w:name="Table Web 1" w:semiHidden="1" w:unhideWhenUsed="1"/>
-    <w:lsdException w:name="Table Web 2" w:semiHidden="1" w:unhideWhenUsed="1"/>
-    <w:lsdException w:name="Table Web 3" w:semiHidden="1" w:unhideWhenUsed="1"/>
-    <w:lsdException w:name="Balloon Text" w:semiHidden="1" w:unhideWhenUsed="1"/>
-    <w:lsdException w:name="Table Grid" w:uiPriority="59"/>
-    <w:lsdException w:name="Table Theme" w:semiHidden="1" w:unhideWhenUsed="1"/>
-    <w:lsdException w:name="Placeholder Text" w:semiHidden="1"/>
-    <w:lsdException w:name="No Spacing" w:uiPriority="1" w:qFormat="1"/>
-    <w:lsdException w:name="Light Shading" w:uiPriority="60"/>
-    <w:lsdException w:name="Light List" w:uiPriority="61"/>
-    <w:lsdException w:name="Light Grid" w:uiPriority="62"/>
-    <w:lsdException w:name="Medium Shading 1" w:uiPriority="63"/>
-    <w:lsdException w:name="Medium Shading 2" w:uiPriority="64"/>
-    <w:lsdException w:name="Medium List 1" w:uiPriority="65"/>
-    <w:lsdException w:name="Medium List 2" w:uiPriority="66"/>
-    <w:lsdException w:name="Medium Grid 1" w:uiPriority="67"/>
-    <w:lsdException w:name="Medium Grid 2" w:uiPriority="68"/>
-    <w:lsdException w:name="Medium Grid 3" w:uiPriority="69"/>
-    <w:lsdException w:name="Dark List" w:uiPriority="70"/>
-    <w:lsdException w:name="Colorful Shading" w:uiPriority="71"/>
-    <w:lsdException w:name="Colorful List" w:uiPriority="72"/>
-    <w:lsdException w:name="Colorful Grid" w:uiPriority="73"/>
-    <w:lsdException w:name="Light Shading Accent 1" w:uiPriority="60"/>
-    <w:lsdException w:name="Light List Accent 1" w:uiPriority="61"/>
-    <w:lsdException w:name="Light Grid Accent 1" w:uiPriority="62"/>
-    <w:lsdException w:name="Medium Shading 1 Accent 1" w:uiPriority="63"/>
-    <w:lsdException w:name="Medium Shading 2 Accent 1" w:uiPriority="64"/>
-    <w:lsdException w:name="Medium List 1 Accent 1" w:uiPriority="65"/>
-    <w:lsdException w:name="Revision" w:semiHidden="1"/>
-    <w:lsdException w:name="List Paragraph" w:uiPriority="34" w:qFormat="1"/>
-    <w:lsdException w:name="Quote" w:uiPriority="29" w:qFormat="1"/>
-    <w:lsdException w:name="Intense Quote" w:uiPriority="30" w:qFormat="1"/>
-    <w:lsdException w:name="Medium List 2 Accent 1" w:uiPriority="66"/>
-    <w:lsdException w:name="Medium Grid 1 Accent 1" w:uiPriority="67"/>
-    <w:lsdException w:name="Medium Grid 2 Accent 1" w:uiPriority="68"/>
-    <w:lsdException w:name="Medium Grid 3 Accent 1" w:uiPriority="69"/>
-    <w:lsdException w:name="Dark List Accent 1" w:uiPriority="70"/>
-    <w:lsdException w:name="Colorful Shading Accent 1" w:uiPriority="71"/>
-    <w:lsdException w:name="Colorful List Accent 1" w:uiPriority="72"/>
-    <w:lsdException w:name="Colorful Grid Accent 1" w:uiPriority="73"/>
-    <w:lsdException w:name="Light Shading Accent 2" w:uiPriority="60"/>
-    <w:lsdException w:name="Light List Accent 2" w:uiPriority="61"/>
-    <w:lsdException w:name="Light Grid Accent 2" w:uiPriority="62"/>
-    <w:lsdException w:name="Medium Shading 1 Accent 2" w:uiPriority="63"/>
-    <w:lsdException w:name="Medium Shading 2 Accent 2" w:uiPriority="64"/>
-    <w:lsdException w:name="Medium List 1 Accent 2" w:uiPriority="65"/>
-    <w:lsdException w:name="Medium List 2 Accent 2" w:uiPriority="66"/>
-    <w:lsdException w:name="Medium Grid 1 Accent 2" w:uiPriority="67"/>
-    <w:lsdException w:name="Medium Grid 2 Accent 2" w:uiPriority="68"/>
-    <w:lsdException w:name="Medium Grid 3 Accent 2" w:uiPriority="69"/>
-    <w:lsdException w:name="Dark List Accent 2" w:uiPriority="70"/>
-    <w:lsdException w:name="Colorful Shading Accent 2" w:uiPriority="71"/>
-    <w:lsdException w:name="Colorful List Accent 2" w:uiPriority="72"/>
-    <w:lsdException w:name="Colorful Grid Accent 2" w:uiPriority="73"/>
-    <w:lsdException w:name="Light Shading Accent 3" w:uiPriority="60"/>
-    <w:lsdException w:name="Light List Accent 3" w:uiPriority="61"/>
-    <w:lsdException w:name="Light Grid Accent 3" w:uiPriority="62"/>
-    <w:lsdException w:name="Medium Shading 1 Accent 3" w:uiPriority="63"/>
-    <w:lsdException w:name="Medium Shading 2 Accent 3" w:uiPriority="64"/>
-    <w:lsdException w:name="Medium List 1 Accent 3" w:uiPriority="65"/>
-    <w:lsdException w:name="Medium List 2 Accent 3" w:uiPriority="66"/>
-    <w:lsdException w:name="Medium Grid 1 Accent 3" w:uiPriority="67"/>
-    <w:lsdException w:name="Medium Grid 2 Accent 3" w:uiPriority="68"/>
-    <w:lsdException w:name="Medium Grid 3 Accent 3" w:uiPriority="69"/>
-    <w:lsdException w:name="Dark List Accent 3" w:uiPriority="70"/>
-    <w:lsdException w:name="Colorful Shading Accent 3" w:uiPriority="71"/>
-    <w:lsdException w:name="Colorful List Accent 3" w:uiPriority="72"/>
-    <w:lsdException w:name="Colorful Grid Accent 3" w:uiPriority="73"/>
-    <w:lsdException w:name="Light Shading Accent 4" w:uiPriority="60"/>
-    <w:lsdException w:name="Light List Accent 4" w:uiPriority="61"/>
-    <w:lsdException w:name="Light Grid Accent 4" w:uiPriority="62"/>
-    <w:lsdException w:name="Medium Shading 1 Accent 4" w:uiPriority="63"/>
-    <w:lsdException w:name="Medium Shading 2 Accent 4" w:uiPriority="64"/>
-    <w:lsdException w:name="Medium List 1 Accent 4" w:uiPriority="65"/>
-    <w:lsdException w:name="Medium List 2 Accent 4" w:uiPriority="66"/>
-    <w:lsdException w:name="Medium Grid 1 Accent 4" w:uiPriority="67"/>
-    <w:lsdException w:name="Medium Grid 2 Accent 4" w:uiPriority="68"/>
-    <w:lsdException w:name="Medium Grid 3 Accent 4" w:uiPriority="69"/>
-    <w:lsdException w:name="Dark List Accent 4" w:uiPriority="70"/>
-    <w:lsdException w:name="Colorful Shading Accent 4" w:uiPriority="71"/>
-    <w:lsdException w:name="Colorful List Accent 4" w:uiPriority="72"/>
-    <w:lsdException w:name="Colorful Grid Accent 4" w:uiPriority="73"/>
-    <w:lsdException w:name="Light Shading Accent 5" w:uiPriority="60"/>
-    <w:lsdException w:name="Light List Accent 5" w:uiPriority="61"/>
-    <w:lsdException w:name="Light Grid Accent 5" w:uiPriority="62"/>
-    <w:lsdException w:name="Medium Shading 1 Accent 5" w:uiPriority="63"/>
-    <w:lsdException w:name="Medium Shading 2 Accent 5" w:uiPriority="64"/>
-    <w:lsdException w:name="Medium List 1 Accent 5" w:uiPriority="65"/>
-    <w:lsdException w:name="Medium List 2 Accent 5" w:uiPriority="66"/>
-    <w:lsdException w:name="Medium Grid 1 Accent 5" w:uiPriority="67"/>
-    <w:lsdException w:name="Medium Grid 2 Accent 5" w:uiPriority="68"/>
-    <w:lsdException w:name="Medium Grid 3 Accent 5" w:uiPriority="69"/>
-    <w:lsdException w:name="Dark List Accent 5" w:uiPriority="70"/>
-    <w:lsdException w:name="Colorful Shading Accent 5" w:uiPriority="71"/>
-    <w:lsdException w:name="Colorful List Accent 5" w:uiPriority="72"/>
-    <w:lsdException w:name="Colorful Grid Accent 5" w:uiPriority="73"/>
-    <w:lsdException w:name="Light Shading Accent 6" w:uiPriority="60"/>
-    <w:lsdException w:name="Light List Accent 6" w:uiPriority="61"/>
-    <w:lsdException w:name="Light Grid Accent 6" w:uiPriority="62"/>
-    <w:lsdException w:name="Medium Shading 1 Accent 6" w:uiPriority="63"/>
-    <w:lsdException w:name="Medium Shading 2 Accent 6" w:uiPriority="64"/>
-    <w:lsdException w:name="Medium List 1 Accent 6" w:uiPriority="65"/>
-    <w:lsdException w:name="Medium List 2 Accent 6" w:uiPriority="66"/>
-    <w:lsdException w:name="Medium Grid 1 Accent 6" w:uiPriority="67"/>
-    <w:lsdException w:name="Medium Grid 2 Accent 6" w:uiPriority="68"/>
-    <w:lsdException w:name="Medium Grid 3 Accent 6" w:uiPriority="69"/>
-    <w:lsdException w:name="Dark List Accent 6" w:uiPriority="70"/>
-    <w:lsdException w:name="Colorful Shading Accent 6" w:uiPriority="71"/>
-    <w:lsdException w:name="Colorful List Accent 6" w:uiPriority="72"/>
-    <w:lsdException w:name="Colorful Grid Accent 6" w:uiPriority="73"/>
-    <w:lsdException w:name="Subtle Emphasis" w:uiPriority="19" w:qFormat="1"/>
-    <w:lsdException w:name="Intense Emphasis" w:uiPriority="21" w:qFormat="1"/>
-    <w:lsdException w:name="Subtle Reference" w:uiPriority="31" w:qFormat="1"/>
-    <w:lsdException w:name="Intense Reference" w:uiPriority="32" w:qFormat="1"/>
-    <w:lsdException w:name="Book Title" w:uiPriority="33" w:qFormat="1"/>
-    <w:lsdException w:name="Bibliography" w:semiHidden="1" w:uiPriority="37" w:unhideWhenUsed="1"/>
-    <w:lsdException w:name="TOC Heading" w:semiHidden="1" w:uiPriority="39" w:unhideWhenUsed="1" w:qFormat="1"/>
-    <w:lsdException w:name="Plain Table 1" w:uiPriority="41"/>
-    <w:lsdException w:name="Plain Table 2" w:uiPriority="42"/>
-    <w:lsdException w:name="Plain Table 3" w:uiPriority="43"/>
-    <w:lsdException w:name="Plain Table 4" w:uiPriority="44"/>
-    <w:lsdException w:name="Plain Table 5" w:uiPriority="45"/>
-    <w:lsdException w:name="Grid Table Light" w:uiPriority="40"/>
-    <w:lsdException w:name="Grid Table 1 Light" w:uiPriority="46"/>
-    <w:lsdException w:name="Grid Table 2" w:uiPriority="47"/>
-    <w:lsdException w:name="Grid Table 3" w:uiPriority="48"/>
-    <w:lsdException w:name="Grid Table 4" w:uiPriority="49"/>
-    <w:lsdException w:name="Grid Table 5 Dark" w:uiPriority="50"/>
-    <w:lsdException w:name="Grid Table 6 Colorful" w:uiPriority="51"/>
-    <w:lsdException w:name="Grid Table 7 Colorful" w:uiPriority="52"/>
-    <w:lsdException w:name="Grid Table 1 Light Accent 1" w:uiPriority="46"/>
-    <w:lsdException w:name="Grid Table 2 Accent 1" w:uiPriority="47"/>
-    <w:lsdException w:name="Grid Table 3 Accent 1" w:uiPriority="48"/>
-    <w:lsdException w:name="Grid Table 4 Accent 1" w:uiPriority="49"/>
-    <w:lsdException w:name="Grid Table 5 Dark Accent 1" w:uiPriority="50"/>
-    <w:lsdException w:name="Grid Table 6 Colorful Accent 1" w:uiPriority="51"/>
-    <w:lsdException w:name="Grid Table 7 Colorful Accent 1" w:uiPriority="52"/>
-    <w:lsdException w:name="Grid Table 1 Light Accent 2" w:uiPriority="46"/>
-    <w:lsdException w:name="Grid Table 2 Accent 2" w:uiPriority="47"/>
-    <w:lsdException w:name="Grid Table 3 Accent 2" w:uiPriority="48"/>
-    <w:lsdException w:name="Grid Table 4 Accent 2" w:uiPriority="49"/>
-    <w:lsdException w:name="Grid Table 5 Dark Accent 2" w:uiPriority="50"/>
-    <w:lsdException w:name="Grid Table 6 Colorful Accent 2" w:uiPriority="51"/>
-    <w:lsdException w:name="Grid Table 7 Colorful Accent 2" w:uiPriority="52"/>
-    <w:lsdException w:name="Grid Table 1 Light Accent 3" w:uiPriority="46"/>
-    <w:lsdException w:name="Grid Table 2 Accent 3" w:uiPriority="47"/>
-    <w:lsdException w:name="Grid Table 3 Accent 3" w:uiPriority="48"/>
-    <w:lsdException w:name="Grid Table 4 Accent 3" w:uiPriority="49"/>
-    <w:lsdException w:name="Grid Table 5 Dark Accent 3" w:uiPriority="50"/>
-    <w:lsdException w:name="Grid Table 6 Colorful Accent 3" w:uiPriority="51"/>
-    <w:lsdException w:name="Grid Table 7 Colorful Accent 3" w:uiPriority="52"/>
-    <w:lsdException w:name="Grid Table 1 Light Accent 4" w:uiPriority="46"/>
-    <w:lsdException w:name="Grid Table 2 Accent 4" w:uiPriority="47"/>
-    <w:lsdException w:name="Grid Table 3 Accent 4" w:uiPriority="48"/>
-    <w:lsdException w:name="Grid Table 4 Accent 4" w:uiPriority="49"/>
-    <w:lsdException w:name="Grid Table 5 Dark Accent 4" w:uiPriority="50"/>
-    <w:lsdException w:name="Grid Table 6 Colorful Accent 4" w:uiPriority="51"/>
-    <w:lsdException w:name="Grid Table 7 Colorful Accent 4" w:uiPriority="52"/>
-    <w:lsdException w:name="Grid Table 1 Light Accent 5" w:uiPriority="46"/>
-    <w:lsdException w:name="Grid Table 2 Accent 5" w:uiPriority="47"/>
-    <w:lsdException w:name="Grid Table 3 Accent 5" w:uiPriority="48"/>
-    <w:lsdException w:name="Grid Table 4 Accent 5" w:uiPriority="49"/>
-    <w:lsdException w:name="Grid Table 5 Dark Accent 5" w:uiPriority="50"/>
-    <w:lsdException w:name="Grid Table 6 Colorful Accent 5" w:uiPriority="51"/>
-    <w:lsdException w:name="Grid Table 7 Colorful Accent 5" w:uiPriority="52"/>
-    <w:lsdException w:name="Grid Table 1 Light Accent 6" w:uiPriority="46"/>
-    <w:lsdException w:name="Grid Table 2 Accent 6" w:uiPriority="47"/>
-    <w:lsdException w:name="Grid Table 3 Accent 6" w:uiPriority="48"/>
-    <w:lsdException w:name="Grid Table 4 Accent 6" w:uiPriority="49"/>
-    <w:lsdException w:name="Grid Table 5 Dark Accent 6" w:uiPriority="50"/>
-    <w:lsdException w:name="Grid Table 6 Colorful Accent 6" w:uiPriority="51"/>
-    <w:lsdException w:name="Grid Table 7 Colorful Accent 6" w:uiPriority="52"/>
-    <w:lsdException w:name="List Table 1 Light" w:uiPriority="46"/>
-    <w:lsdException w:name="List Table 2" w:uiPriority="47"/>
-    <w:lsdException w:name="List Table 3" w:uiPriority="48"/>
-    <w:lsdException w:name="List Table 4" w:uiPriority="49"/>
-    <w:lsdException w:name="List Table 5 Dark" w:uiPriority="50"/>
-    <w:lsdException w:name="List Table 6 Colorful" w:uiPriority="51"/>
-    <w:lsdException w:name="List Table 7 Colorful" w:uiPriority="52"/>
-    <w:lsdException w:name="List Table 1 Light Accent 1" w:uiPriority="46"/>
-    <w:lsdException w:name="List Table 2 Accent 1" w:uiPriority="47"/>
-    <w:lsdException w:name="List Table 3 Accent 1" w:uiPriority="48"/>
-    <w:lsdException w:name="List Table 4 Accent 1" w:uiPriority="49"/>
-    <w:lsdException w:name="List Table 5 Dark Accent 1" w:uiPriority="50"/>
-    <w:lsdException w:name="List Table 6 Colorful Accent 1" w:uiPriority="51"/>
-    <w:lsdException w:name="List Table 7 Colorful Accent 1" w:uiPriority="52"/>
-    <w:lsdException w:name="List Table 1 Light Accent 2" w:uiPriority="46"/>
-    <w:lsdException w:name="List Table 2 Accent 2" w:uiPriority="47"/>
-    <w:lsdException w:name="List Table 3 Accent 2" w:uiPriority="48"/>
-    <w:lsdException w:name="List Table 4 Accent 2" w:uiPriority="49"/>
-    <w:lsdException w:name="List Table 5 Dark Accent 2" w:uiPriority="50"/>
-    <w:lsdException w:name="List Table 6 Colorful Accent 2" w:uiPriority="51"/>
-    <w:lsdException w:name="List Table 7 Colorful Accent 2" w:uiPriority="52"/>
-    <w:lsdException w:name="List Table 1 Light Accent 3" w:uiPriority="46"/>
-    <w:lsdException w:name="List Table 2 Accent 3" w:uiPriority="47"/>
-    <w:lsdException w:name="List Table 3 Accent 3" w:uiPriority="48"/>
-    <w:lsdException w:name="List Table 4 Accent 3" w:uiPriority="49"/>
-    <w:lsdException w:name="List Table 5 Dark Accent 3" w:uiPriority="50"/>
-    <w:lsdException w:name="List Table 6 Colorful Accent 3" w:uiPriority="51"/>
-    <w:lsdException w:name="List Table 7 Colorful Accent 3" w:uiPriority="52"/>
-    <w:lsdException w:name="List Table 1 Light Accent 4" w:uiPriority="46"/>
-    <w:lsdException w:name="List Table 2 Accent 4" w:uiPriority="47"/>
-    <w:lsdException w:name="List Table 3 Accent 4" w:uiPriority="48"/>
-    <w:lsdException w:name="List Table 4 Accent 4" w:uiPriority="49"/>
-    <w:lsdException w:name="List Table 5 Dark Accent 4" w:uiPriority="50"/>
-    <w:lsdException w:name="List Table 6 Colorful Accent 4" w:uiPriority="51"/>
-    <w:lsdException w:name="List Table 7 Colorful Accent 4" w:uiPriority="52"/>
-    <w:lsdException w:name="List Table 1 Light Accent 5" w:uiPriority="46"/>
-    <w:lsdException w:name="List Table 2 Accent 5" w:uiPriority="47"/>
-    <w:lsdException w:name="List Table 3 Accent 5" w:uiPriority="48"/>
-    <w:lsdException w:name="List Table 4 Accent 5" w:uiPriority="49"/>
-    <w:lsdException w:name="List Table 5 Dark Accent 5" w:uiPriority="50"/>
-    <w:lsdException w:name="List Table 6 Colorful Accent 5" w:uiPriority="51"/>
-    <w:lsdException w:name="List Table 7 Colorful Accent 5" w:uiPriority="52"/>
-    <w:lsdException w:name="List Table 1 Light Accent 6" w:uiPriority="46"/>
-    <w:lsdException w:name="List Table 2 Accent 6" w:uiPriority="47"/>
-    <w:lsdException w:name="List Table 3 Accent 6" w:uiPriority="48"/>
-    <w:lsdException w:name="List Table 4 Accent 6" w:uiPriority="49"/>
-    <w:lsdException w:name="List Table 5 Dark Accent 6" w:uiPriority="50"/>
-    <w:lsdException w:name="List Table 6 Colorful Accent 6" w:uiPriority="51"/>
-    <w:lsdException w:name="List Table 7 Colorful Accent 6" w:uiPriority="52"/>
+  <w:latentStyles w:defLockedState="0" w:defUIPriority="99" w:defSemiHidden="1" w:defUnhideWhenUsed="1" w:defQFormat="0" w:count="267">
+    <w:lsdException w:name="Normal" w:semiHidden="0" w:uiPriority="0" w:unhideWhenUsed="0" w:qFormat="1"/>
+    <w:lsdException w:name="heading 1" w:semiHidden="0" w:uiPriority="9" w:unhideWhenUsed="0" w:qFormat="1"/>
+    <w:lsdException w:name="heading 2" w:uiPriority="9" w:qFormat="1"/>
+    <w:lsdException w:name="heading 3" w:uiPriority="9" w:qFormat="1"/>
+    <w:lsdException w:name="heading 4" w:uiPriority="9" w:qFormat="1"/>
+    <w:lsdException w:name="heading 5" w:uiPriority="9" w:qFormat="1"/>
+    <w:lsdException w:name="heading 6" w:uiPriority="9" w:qFormat="1"/>
+    <w:lsdException w:name="heading 7" w:uiPriority="9" w:qFormat="1"/>
+    <w:lsdException w:name="heading 8" w:uiPriority="9" w:qFormat="1"/>
+    <w:lsdException w:name="heading 9" w:uiPriority="9" w:qFormat="1"/>
+    <w:lsdException w:name="toc 1" w:uiPriority="39"/>
+    <w:lsdException w:name="toc 2" w:uiPriority="39"/>
+    <w:lsdException w:name="toc 3" w:uiPriority="39"/>
+    <w:lsdException w:name="toc 4" w:uiPriority="39"/>
+    <w:lsdException w:name="toc 5" w:uiPriority="39"/>
+    <w:lsdException w:name="toc 6" w:uiPriority="39"/>
+    <w:lsdException w:name="toc 7" w:uiPriority="39"/>
+    <w:lsdException w:name="toc 8" w:uiPriority="39"/>
+    <w:lsdException w:name="toc 9" w:uiPriority="39"/>
+    <w:lsdException w:name="caption" w:uiPriority="35" w:qFormat="1"/>
+    <w:lsdException w:name="Title" w:semiHidden="0" w:uiPriority="10" w:unhideWhenUsed="0" w:qFormat="1"/>
+    <w:lsdException w:name="Default Paragraph Font" w:uiPriority="1"/>
+    <w:lsdException w:name="Subtitle" w:semiHidden="0" w:uiPriority="11" w:unhideWhenUsed="0" w:qFormat="1"/>
+    <w:lsdException w:name="Strong" w:semiHidden="0" w:uiPriority="22" w:unhideWhenUsed="0" w:qFormat="1"/>
+    <w:lsdException w:name="Emphasis" w:semiHidden="0" w:uiPriority="20" w:unhideWhenUsed="0" w:qFormat="1"/>
+    <w:lsdException w:name="Table Grid" w:semiHidden="0" w:uiPriority="59" w:unhideWhenUsed="0"/>
+    <w:lsdException w:name="Placeholder Text" w:unhideWhenUsed="0"/>
+    <w:lsdException w:name="No Spacing" w:semiHidden="0" w:uiPriority="1" w:unhideWhenUsed="0" w:qFormat="1"/>
+    <w:lsdException w:name="Light Shading" w:semiHidden="0" w:uiPriority="60" w:unhideWhenUsed="0"/>
+    <w:lsdException w:name="Light List" w:semiHidden="0" w:uiPriority="61" w:unhideWhenUsed="0"/>
+    <w:lsdException w:name="Light Grid" w:semiHidden="0" w:uiPriority="62" w:unhideWhenUsed="0"/>
+    <w:lsdException w:name="Medium Shading 1" w:semiHidden="0" w:uiPriority="63" w:unhideWhenUsed="0"/>
+    <w:lsdException w:name="Medium Shading 2" w:semiHidden="0" w:uiPriority="64" w:unhideWhenUsed="0"/>
+    <w:lsdException w:name="Medium List 1" w:semiHidden="0" w:uiPriority="65" w:unhideWhenUsed="0"/>
+    <w:lsdException w:name="Medium List 2" w:semiHidden="0" w:uiPriority="66" w:unhideWhenUsed="0"/>
+    <w:lsdException w:name="Medium Grid 1" w:semiHidden="0" w:uiPriority="67" w:unhideWhenUsed="0"/>
+    <w:lsdException w:name="Medium Grid 2" w:semiHidden="0" w:uiPriority="68" w:unhideWhenUsed="0"/>
+    <w:lsdException w:name="Medium Grid 3" w:semiHidden="0" w:uiPriority="69" w:unhideWhenUsed="0"/>
+    <w:lsdException w:name="Dark List" w:semiHidden="0" w:uiPriority="70" w:unhideWhenUsed="0"/>
+    <w:lsdException w:name="Colorful Shading" w:semiHidden="0" w:uiPriority="71" w:unhideWhenUsed="0"/>
+    <w:lsdException w:name="Colorful List" w:semiHidden="0" w:uiPriority="72" w:unhideWhenUsed="0"/>
+    <w:lsdException w:name="Colorful Grid" w:semiHidden="0" w:uiPriority="73" w:unhideWhenUsed="0"/>
+    <w:lsdException w:name="Light Shading Accent 1" w:semiHidden="0" w:uiPriority="60" w:unhideWhenUsed="0"/>
+    <w:lsdException w:name="Light List Accent 1" w:semiHidden="0" w:uiPriority="61" w:unhideWhenUsed="0"/>
+    <w:lsdException w:name="Light Grid Accent 1" w:semiHidden="0" w:uiPriority="62" w:unhideWhenUsed="0"/>
+    <w:lsdException w:name="Medium Shading 1 Accent 1" w:semiHidden="0" w:uiPriority="63" w:unhideWhenUsed="0"/>
+    <w:lsdException w:name="Medium Shading 2 Accent 1" w:semiHidden="0" w:uiPriority="64" w:unhideWhenUsed="0"/>
+    <w:lsdException w:name="Medium List 1 Accent 1" w:semiHidden="0" w:uiPriority="65" w:unhideWhenUsed="0"/>
+    <w:lsdException w:name="Revision" w:unhideWhenUsed="0"/>
+    <w:lsdException w:name="List Paragraph" w:semiHidden="0" w:uiPriority="34" w:unhideWhenUsed="0" w:qFormat="1"/>
+    <w:lsdException w:name="Quote" w:semiHidden="0" w:uiPriority="29" w:unhideWhenUsed="0" w:qFormat="1"/>
+    <w:lsdException w:name="Intense Quote" w:semiHidden="0" w:uiPriority="30" w:unhideWhenUsed="0" w:qFormat="1"/>
+    <w:lsdException w:name="Medium List 2 Accent 1" w:semiHidden="0" w:uiPriority="66" w:unhideWhenUsed="0"/>
+    <w:lsdException w:name="Medium Grid 1 Accent 1" w:semiHidden="0" w:uiPriority="67" w:unhideWhenUsed="0"/>
+    <w:lsdException w:name="Medium Grid 2 Accent 1" w:semiHidden="0" w:uiPriority="68" w:unhideWhenUsed="0"/>
+    <w:lsdException w:name="Medium Grid 3 Accent 1" w:semiHidden="0" w:uiPriority="69" w:unhideWhenUsed="0"/>
+    <w:lsdException w:name="Dark List Accent 1" w:semiHidden="0" w:uiPriority="70" w:unhideWhenUsed="0"/>
+    <w:lsdException w:name="Colorful Shading Accent 1" w:semiHidden="0" w:uiPriority="71" w:unhideWhenUsed="0"/>
+    <w:lsdException w:name="Colorful List Accent 1" w:semiHidden="0" w:uiPriority="72" w:unhideWhenUsed="0"/>
+    <w:lsdException w:name="Colorful Grid Accent 1" w:semiHidden="0" w:uiPriority="73" w:unhideWhenUsed="0"/>
+    <w:lsdException w:name="Light Shading Accent 2" w:semiHidden="0" w:uiPriority="60" w:unhideWhenUsed="0"/>
+    <w:lsdException w:name="Light List Accent 2" w:semiHidden="0" w:uiPriority="61" w:unhideWhenUsed="0"/>
+    <w:lsdException w:name="Light Grid Accent 2" w:semiHidden="0" w:uiPriority="62" w:unhideWhenUsed="0"/>
+    <w:lsdException w:name="Medium Shading 1 Accent 2" w:semiHidden="0" w:uiPriority="63" w:unhideWhenUsed="0"/>
+    <w:lsdException w:name="Medium Shading 2 Accent 2" w:semiHidden="0" w:uiPriority="64" w:unhideWhenUsed="0"/>
+    <w:lsdException w:name="Medium List 1 Accent 2" w:semiHidden="0" w:uiPriority="65" w:unhideWhenUsed="0"/>
+    <w:lsdException w:name="Medium List 2 Accent 2" w:semiHidden="0" w:uiPriority="66" w:unhideWhenUsed="0"/>
+    <w:lsdException w:name="Medium Grid 1 Accent 2" w:semiHidden="0" w:uiPriority="67" w:unhideWhenUsed="0"/>
+    <w:lsdException w:name="Medium Grid 2 Accent 2" w:semiHidden="0" w:uiPriority="68" w:unhideWhenUsed="0"/>
+    <w:lsdException w:name="Medium Grid 3 Accent 2" w:semiHidden="0" w:uiPriority="69" w:unhideWhenUsed="0"/>
+    <w:lsdException w:name="Dark List Accent 2" w:semiHidden="0" w:uiPriority="70" w:unhideWhenUsed="0"/>
+    <w:lsdException w:name="Colorful Shading Accent 2" w:semiHidden="0" w:uiPriority="71" w:unhideWhenUsed="0"/>
+    <w:lsdException w:name="Colorful List Accent 2" w:semiHidden="0" w:uiPriority="72" w:unhideWhenUsed="0"/>
+    <w:lsdException w:name="Colorful Grid Accent 2" w:semiHidden="0" w:uiPriority="73" w:unhideWhenUsed="0"/>
+    <w:lsdException w:name="Light Shading Accent 3" w:semiHidden="0" w:uiPriority="60" w:unhideWhenUsed="0"/>
+    <w:lsdException w:name="Light List Accent 3" w:semiHidden="0" w:uiPriority="61" w:unhideWhenUsed="0"/>
+    <w:lsdException w:name="Light Grid Accent 3" w:semiHidden="0" w:uiPriority="62" w:unhideWhenUsed="0"/>
+    <w:lsdException w:name="Medium Shading 1 Accent 3" w:semiHidden="0" w:uiPriority="63" w:unhideWhenUsed="0"/>
+    <w:lsdException w:name="Medium Shading 2 Accent 3" w:semiHidden="0" w:uiPriority="64" w:unhideWhenUsed="0"/>
+    <w:lsdException w:name="Medium List 1 Accent 3" w:semiHidden="0" w:uiPriority="65" w:unhideWhenUsed="0"/>
+    <w:lsdException w:name="Medium List 2 Accent 3" w:semiHidden="0" w:uiPriority="66" w:unhideWhenUsed="0"/>
+    <w:lsdException w:name="Medium Grid 1 Accent 3" w:semiHidden="0" w:uiPriority="67" w:unhideWhenUsed="0"/>
+    <w:lsdException w:name="Medium Grid 2 Accent 3" w:semiHidden="0" w:uiPriority="68" w:unhideWhenUsed="0"/>
+    <w:lsdException w:name="Medium Grid 3 Accent 3" w:semiHidden="0" w:uiPriority="69" w:unhideWhenUsed="0"/>
+    <w:lsdException w:name="Dark List Accent 3" w:semiHidden="0" w:uiPriority="70" w:unhideWhenUsed="0"/>
+    <w:lsdException w:name="Colorful Shading Accent 3" w:semiHidden="0" w:uiPriority="71" w:unhideWhenUsed="0"/>
+    <w:lsdException w:name="Colorful List Accent 3" w:semiHidden="0" w:uiPriority="72" w:unhideWhenUsed="0"/>
+    <w:lsdException w:name="Colorful Grid Accent 3" w:semiHidden="0" w:uiPriority="73" w:unhideWhenUsed="0"/>
+    <w:lsdException w:name="Light Shading Accent 4" w:semiHidden="0" w:uiPriority="60" w:unhideWhenUsed="0"/>
+    <w:lsdException w:name="Light List Accent 4" w:semiHidden="0" w:uiPriority="61" w:unhideWhenUsed="0"/>
+    <w:lsdException w:name="Light Grid Accent 4" w:semiHidden="0" w:uiPriority="62" w:unhideWhenUsed="0"/>
+    <w:lsdException w:name="Medium Shading 1 Accent 4" w:semiHidden="0" w:uiPriority="63" w:unhideWhenUsed="0"/>
+    <w:lsdException w:name="Medium Shading 2 Accent 4" w:semiHidden="0" w:uiPriority="64" w:unhideWhenUsed="0"/>
+    <w:lsdException w:name="Medium List 1 Accent 4" w:semiHidden="0" w:uiPriority="65" w:unhideWhenUsed="0"/>
+    <w:lsdException w:name="Medium List 2 Accent 4" w:semiHidden="0" w:uiPriority="66" w:unhideWhenUsed="0"/>
+    <w:lsdException w:name="Medium Grid 1 Accent 4" w:semiHidden="0" w:uiPriority="67" w:unhideWhenUsed="0"/>
+    <w:lsdException w:name="Medium Grid 2 Accent 4" w:semiHidden="0" w:uiPriority="68" w:unhideWhenUsed="0"/>
+    <w:lsdException w:name="Medium Grid 3 Accent 4" w:semiHidden="0" w:uiPriority="69" w:unhideWhenUsed="0"/>
+    <w:lsdException w:name="Dark List Accent 4" w:semiHidden="0" w:uiPriority="70" w:unhideWhenUsed="0"/>
+    <w:lsdException w:name="Colorful Shading Accent 4" w:semiHidden="0" w:uiPriority="71" w:unhideWhenUsed="0"/>
+    <w:lsdException w:name="Colorful List Accent 4" w:semiHidden="0" w:uiPriority="72" w:unhideWhenUsed="0"/>
+    <w:lsdException w:name="Colorful Grid Accent 4" w:semiHidden="0" w:uiPriority="73" w:unhideWhenUsed="0"/>
+    <w:lsdException w:name="Light Shading Accent 5" w:semiHidden="0" w:uiPriority="60" w:unhideWhenUsed="0"/>
+    <w:lsdException w:name="Light List Accent 5" w:semiHidden="0" w:uiPriority="61" w:unhideWhenUsed="0"/>
+    <w:lsdException w:name="Light Grid Accent 5" w:semiHidden="0" w:uiPriority="62" w:unhideWhenUsed="0"/>
+    <w:lsdException w:name="Medium Shading 1 Accent 5" w:semiHidden="0" w:uiPriority="63" w:unhideWhenUsed="0"/>
+    <w:lsdException w:name="Medium Shading 2 Accent 5" w:semiHidden="0" w:uiPriority="64" w:unhideWhenUsed="0"/>
+    <w:lsdException w:name="Medium List 1 Accent 5" w:semiHidden="0" w:uiPriority="65" w:unhideWhenUsed="0"/>
+    <w:lsdException w:name="Medium List 2 Accent 5" w:semiHidden="0" w:uiPriority="66" w:unhideWhenUsed="0"/>
+    <w:lsdException w:name="Medium Grid 1 Accent 5" w:semiHidden="0" w:uiPriority="67" w:unhideWhenUsed="0"/>
+    <w:lsdException w:name="Medium Grid 2 Accent 5" w:semiHidden="0" w:uiPriority="68" w:unhideWhenUsed="0"/>
+    <w:lsdException w:name="Medium Grid 3 Accent 5" w:semiHidden="0" w:uiPriority="69" w:unhideWhenUsed="0"/>
+    <w:lsdException w:name="Dark List Accent 5" w:semiHidden="0" w:uiPriority="70" w:unhideWhenUsed="0"/>
+    <w:lsdException w:name="Colorful Shading Accent 5" w:semiHidden="0" w:uiPriority="71" w:unhideWhenUsed="0"/>
+    <w:lsdException w:name="Colorful List Accent 5" w:semiHidden="0" w:uiPriority="72" w:unhideWhenUsed="0"/>
+    <w:lsdException w:name="Colorful Grid Accent 5" w:semiHidden="0" w:uiPriority="73" w:unhideWhenUsed="0"/>
+    <w:lsdException w:name="Light Shading Accent 6" w:semiHidden="0" w:uiPriority="60" w:unhideWhenUsed="0"/>
+    <w:lsdException w:name="Light List Accent 6" w:semiHidden="0" w:uiPriority="61" w:unhideWhenUsed="0"/>
+    <w:lsdException w:name="Light Grid Accent 6" w:semiHidden="0" w:uiPriority="62" w:unhideWhenUsed="0"/>
+    <w:lsdException w:name="Medium Shading 1 Accent 6" w:semiHidden="0" w:uiPriority="63" w:unhideWhenUsed="0"/>
+    <w:lsdException w:name="Medium Shading 2 Accent 6" w:semiHidden="0" w:uiPriority="64" w:unhideWhenUsed="0"/>
+    <w:lsdException w:name="Medium List 1 Accent 6" w:semiHidden="0" w:uiPriority="65" w:unhideWhenUsed="0"/>
+    <w:lsdException w:name="Medium List 2 Accent 6" w:semiHidden="0" w:uiPriority="66" w:unhideWhenUsed="0"/>
+    <w:lsdException w:name="Medium Grid 1 Accent 6" w:semiHidden="0" w:uiPriority="67" w:unhideWhenUsed="0"/>
+    <w:lsdException w:name="Medium Grid 2 Accent 6" w:semiHidden="0" w:uiPriority="68" w:unhideWhenUsed="0"/>
+    <w:lsdException w:name="Medium Grid 3 Accent 6" w:semiHidden="0" w:uiPriority="69" w:unhideWhenUsed="0"/>
+    <w:lsdException w:name="Dark List Accent 6" w:semiHidden="0" w:uiPriority="70" w:unhideWhenUsed="0"/>
+    <w:lsdException w:name="Colorful Shading Accent 6" w:semiHidden="0" w:uiPriority="71" w:unhideWhenUsed="0"/>
+    <w:lsdException w:name="Colorful List Accent 6" w:semiHidden="0" w:uiPriority="72" w:unhideWhenUsed="0"/>
+    <w:lsdException w:name="Colorful Grid Accent 6" w:semiHidden="0" w:uiPriority="73" w:unhideWhenUsed="0"/>
+    <w:lsdException w:name="Subtle Emphasis" w:semiHidden="0" w:uiPriority="19" w:unhideWhenUsed="0" w:qFormat="1"/>
+    <w:lsdException w:name="Intense Emphasis" w:semiHidden="0" w:uiPriority="21" w:unhideWhenUsed="0" w:qFormat="1"/>
+    <w:lsdException w:name="Subtle Reference" w:semiHidden="0" w:uiPriority="31" w:unhideWhenUsed="0" w:qFormat="1"/>
+    <w:lsdException w:name="Intense Reference" w:semiHidden="0" w:uiPriority="32" w:unhideWhenUsed="0" w:qFormat="1"/>
+    <w:lsdException w:name="Book Title" w:semiHidden="0" w:uiPriority="33" w:unhideWhenUsed="0" w:qFormat="1"/>
+    <w:lsdException w:name="Bibliography" w:uiPriority="37"/>
+    <w:lsdException w:name="TOC Heading" w:uiPriority="39" w:qFormat="1"/>
   </w:latentStyles>
   <w:style w:type="paragraph" w:default="1" w:styleId="Normal">
     <w:name w:val="Normal"/>
@@ -17561,6 +17239,7 @@
     <w:uiPriority w:val="99"/>
     <w:semiHidden/>
     <w:unhideWhenUsed/>
+    <w:qFormat/>
     <w:tblPr>
       <w:tblInd w:w="0" w:type="dxa"/>
       <w:tblCellMar>
@@ -17775,6 +17454,7 @@
       <w:lang w:val="en-US"/>
     </w:rPr>
     <w:tblPr>
+      <w:tblInd w:w="0" w:type="dxa"/>
       <w:tblBorders>
         <w:top w:val="single" w:sz="4" w:space="0" w:color="000000" w:themeColor="text1"/>
         <w:left w:val="single" w:sz="4" w:space="0" w:color="000000" w:themeColor="text1"/>
@@ -17783,6 +17463,12 @@
         <w:insideH w:val="single" w:sz="4" w:space="0" w:color="000000" w:themeColor="text1"/>
         <w:insideV w:val="single" w:sz="4" w:space="0" w:color="000000" w:themeColor="text1"/>
       </w:tblBorders>
+      <w:tblCellMar>
+        <w:top w:w="0" w:type="dxa"/>
+        <w:left w:w="108" w:type="dxa"/>
+        <w:bottom w:w="0" w:type="dxa"/>
+        <w:right w:w="108" w:type="dxa"/>
+      </w:tblCellMar>
     </w:tblPr>
   </w:style>
   <w:style w:type="paragraph" w:styleId="ListParagraph">
@@ -18065,7 +17751,7 @@
   <a:extraClrSchemeLst/>
   <a:extLst>
     <a:ext uri="{05A4C25C-085E-4340-85A3-A5531E510DB2}">
-      <thm15:themeFamily xmlns:thm15="http://schemas.microsoft.com/office/thememl/2012/main" name="Office Theme" id="{62F939B6-93AF-4DB8-9C6B-D6C7DFDC589F}" vid="{4A3C46E8-61CC-4603-A589-7422A47A8E4A}"/>
+      <thm15:themeFamily xmlns:thm15="http://schemas.microsoft.com/office/thememl/2012/main" xmlns="" name="Office Theme" id="{62F939B6-93AF-4DB8-9C6B-D6C7DFDC589F}" vid="{4A3C46E8-61CC-4603-A589-7422A47A8E4A}"/>
     </a:ext>
   </a:extLst>
 </a:theme>

</xml_diff>

<commit_message>
testing done Build 1.0
</commit_message>
<xml_diff>
--- a/Assets/#documentation/Documentation.docx
+++ b/Assets/#documentation/Documentation.docx
@@ -59,7 +59,25 @@
           <w:sz w:val="36"/>
           <w:szCs w:val="36"/>
         </w:rPr>
-        <w:t>C. D. JAIN COLLEGE OF COMMERCE,SHRIRAMPUR</w:t>
+        <w:t>C. D. JAIN COLLEGE OF COMMERCE,</w:t>
+      </w:r>
+      <w:r>
+        <w:rPr>
+          <w:b/>
+          <w:bCs/>
+          <w:sz w:val="36"/>
+          <w:szCs w:val="36"/>
+        </w:rPr>
+        <w:t xml:space="preserve"> </w:t>
+      </w:r>
+      <w:r>
+        <w:rPr>
+          <w:b/>
+          <w:bCs/>
+          <w:sz w:val="36"/>
+          <w:szCs w:val="36"/>
+        </w:rPr>
+        <w:t>SHRIRAMPUR</w:t>
       </w:r>
     </w:p>
     <w:p>
@@ -14780,29 +14798,1951 @@
     </w:p>
     <w:p>
       <w:pPr>
-        <w:spacing w:after="0" w:line="360" w:lineRule="auto"/>
-        <w:rPr>
-          <w:rFonts w:ascii="Times New Roman" w:eastAsia="Times New Roman" w:hAnsi="Times New Roman" w:cs="Times New Roman"/>
-          <w:bCs/>
-          <w:color w:val="0E101A"/>
-          <w:sz w:val="24"/>
-          <w:szCs w:val="24"/>
-          <w:u w:val="single"/>
-          <w:lang w:eastAsia="en-IN"/>
-        </w:rPr>
-      </w:pPr>
-    </w:p>
-    <w:p>
-      <w:pPr>
-        <w:spacing w:after="0" w:line="360" w:lineRule="auto"/>
-        <w:rPr>
-          <w:rFonts w:ascii="Times New Roman" w:eastAsia="Times New Roman" w:hAnsi="Times New Roman" w:cs="Times New Roman"/>
-          <w:bCs/>
-          <w:color w:val="0E101A"/>
-          <w:sz w:val="24"/>
-          <w:szCs w:val="24"/>
-          <w:u w:val="single"/>
-          <w:lang w:eastAsia="en-IN"/>
+        <w:pStyle w:val="Heading1"/>
+        <w:numPr>
+          <w:ilvl w:val="0"/>
+          <w:numId w:val="0"/>
+        </w:numPr>
+        <w:jc w:val="center"/>
+        <w:rPr>
+          <w:noProof/>
+          <w:sz w:val="36"/>
+          <w:szCs w:val="36"/>
+        </w:rPr>
+      </w:pPr>
+      <w:bookmarkStart w:id="0" w:name="_Toc420154046"/>
+    </w:p>
+    <w:p>
+      <w:pPr>
+        <w:pStyle w:val="Heading1"/>
+        <w:numPr>
+          <w:ilvl w:val="0"/>
+          <w:numId w:val="0"/>
+        </w:numPr>
+        <w:jc w:val="center"/>
+        <w:rPr>
+          <w:noProof/>
+          <w:sz w:val="36"/>
+          <w:szCs w:val="36"/>
+        </w:rPr>
+      </w:pPr>
+      <w:r>
+        <w:rPr>
+          <w:noProof/>
+          <w:sz w:val="36"/>
+          <w:szCs w:val="36"/>
+        </w:rPr>
+        <w:t>TEST PLAN</w:t>
+      </w:r>
+    </w:p>
+    <w:p>
+      <w:pPr>
+        <w:pStyle w:val="Heading1"/>
+        <w:numPr>
+          <w:ilvl w:val="0"/>
+          <w:numId w:val="17"/>
+        </w:numPr>
+        <w:spacing w:line="360" w:lineRule="auto"/>
+        <w:rPr>
+          <w:i/>
+          <w:iCs/>
+          <w:noProof/>
+          <w:sz w:val="32"/>
+          <w:szCs w:val="32"/>
+        </w:rPr>
+      </w:pPr>
+      <w:r>
+        <w:rPr>
+          <w:i/>
+          <w:iCs/>
+          <w:noProof/>
+          <w:sz w:val="24"/>
+          <w:szCs w:val="24"/>
+        </w:rPr>
+        <w:t xml:space="preserve">  </w:t>
+      </w:r>
+      <w:r>
+        <w:rPr>
+          <w:i/>
+          <w:iCs/>
+          <w:noProof/>
+          <w:sz w:val="32"/>
+          <w:szCs w:val="32"/>
+        </w:rPr>
+        <w:t xml:space="preserve"> Introduction</w:t>
+      </w:r>
+      <w:bookmarkEnd w:id="0"/>
+    </w:p>
+    <w:p>
+      <w:pPr>
+        <w:spacing w:line="360" w:lineRule="auto"/>
+        <w:jc w:val="both"/>
+        <w:rPr>
+          <w:rFonts w:ascii="Times New Roman" w:hAnsi="Times New Roman" w:cs="Times New Roman"/>
+          <w:noProof/>
+          <w:sz w:val="24"/>
+          <w:szCs w:val="24"/>
+        </w:rPr>
+      </w:pPr>
+      <w:r>
+        <w:rPr>
+          <w:rFonts w:ascii="Times New Roman" w:hAnsi="Times New Roman" w:cs="Times New Roman"/>
+          <w:noProof/>
+          <w:sz w:val="24"/>
+          <w:szCs w:val="24"/>
+        </w:rPr>
+        <w:t>For our project , testing is not 100% exhausted as it is principle of software testing . Our main focus would be on GUI Testing as our project is a web application where is users have highly interaction direct with website . In short , we prefer to functional testing rather than non-functional testing . testing be like load testing , compatibility testing and etc are exceptions in our scope of testing scenario .</w:t>
+      </w:r>
+    </w:p>
+    <w:p>
+      <w:pPr>
+        <w:pStyle w:val="Heading2"/>
+        <w:spacing w:line="360" w:lineRule="auto"/>
+        <w:jc w:val="both"/>
+        <w:rPr>
+          <w:rFonts w:ascii="Times New Roman" w:hAnsi="Times New Roman"/>
+          <w:noProof/>
+          <w:sz w:val="28"/>
+          <w:szCs w:val="28"/>
+        </w:rPr>
+      </w:pPr>
+      <w:bookmarkStart w:id="1" w:name="_Toc68064297"/>
+      <w:bookmarkStart w:id="2" w:name="_Toc118515455"/>
+      <w:bookmarkStart w:id="3" w:name="_Toc420154047"/>
+      <w:r>
+        <w:rPr>
+          <w:rFonts w:ascii="Times New Roman" w:hAnsi="Times New Roman"/>
+          <w:noProof/>
+          <w:sz w:val="28"/>
+          <w:szCs w:val="28"/>
+        </w:rPr>
+        <w:t>Scope</w:t>
+      </w:r>
+      <w:bookmarkStart w:id="4" w:name="_Toc68064298"/>
+      <w:bookmarkStart w:id="5" w:name="_Toc118515456"/>
+      <w:bookmarkEnd w:id="1"/>
+      <w:bookmarkEnd w:id="2"/>
+      <w:bookmarkEnd w:id="3"/>
+    </w:p>
+    <w:p>
+      <w:pPr>
+        <w:pStyle w:val="Heading3"/>
+        <w:spacing w:line="360" w:lineRule="auto"/>
+        <w:jc w:val="both"/>
+        <w:rPr>
+          <w:rFonts w:ascii="Times New Roman" w:hAnsi="Times New Roman"/>
+          <w:sz w:val="24"/>
+          <w:szCs w:val="24"/>
+        </w:rPr>
+      </w:pPr>
+      <w:bookmarkStart w:id="6" w:name="_Toc420154048"/>
+      <w:bookmarkEnd w:id="4"/>
+      <w:bookmarkEnd w:id="5"/>
+      <w:r>
+        <w:rPr>
+          <w:rFonts w:ascii="Times New Roman" w:hAnsi="Times New Roman"/>
+          <w:sz w:val="24"/>
+          <w:szCs w:val="24"/>
+        </w:rPr>
+        <w:t>In Scope</w:t>
+      </w:r>
+      <w:bookmarkEnd w:id="6"/>
+    </w:p>
+    <w:p>
+      <w:pPr>
+        <w:spacing w:line="360" w:lineRule="auto"/>
+        <w:jc w:val="both"/>
+        <w:rPr>
+          <w:rFonts w:ascii="Times New Roman" w:hAnsi="Times New Roman" w:cs="Times New Roman"/>
+          <w:sz w:val="24"/>
+          <w:szCs w:val="24"/>
+        </w:rPr>
+      </w:pPr>
+      <w:r>
+        <w:rPr>
+          <w:rFonts w:ascii="Times New Roman" w:hAnsi="Times New Roman" w:cs="Times New Roman"/>
+          <w:sz w:val="24"/>
+          <w:szCs w:val="24"/>
+        </w:rPr>
+        <w:t>An in-scope for testing of AUT, is functional requirements validation and testing using white-box approach .</w:t>
+      </w:r>
+    </w:p>
+    <w:p>
+      <w:pPr>
+        <w:pStyle w:val="Heading3"/>
+        <w:spacing w:line="360" w:lineRule="auto"/>
+        <w:jc w:val="both"/>
+        <w:rPr>
+          <w:rFonts w:ascii="Times New Roman" w:hAnsi="Times New Roman"/>
+          <w:sz w:val="24"/>
+          <w:szCs w:val="24"/>
+        </w:rPr>
+      </w:pPr>
+      <w:bookmarkStart w:id="7" w:name="_Toc68064299"/>
+      <w:bookmarkStart w:id="8" w:name="_Toc118515457"/>
+      <w:bookmarkStart w:id="9" w:name="_Toc420154049"/>
+      <w:r>
+        <w:rPr>
+          <w:rFonts w:ascii="Times New Roman" w:hAnsi="Times New Roman"/>
+          <w:sz w:val="24"/>
+          <w:szCs w:val="24"/>
+        </w:rPr>
+        <w:t>Out of Scope</w:t>
+      </w:r>
+      <w:bookmarkEnd w:id="7"/>
+      <w:bookmarkEnd w:id="8"/>
+      <w:bookmarkEnd w:id="9"/>
+    </w:p>
+    <w:p>
+      <w:pPr>
+        <w:spacing w:line="360" w:lineRule="auto"/>
+        <w:jc w:val="both"/>
+        <w:rPr>
+          <w:rFonts w:ascii="Times New Roman" w:hAnsi="Times New Roman" w:cs="Times New Roman"/>
+          <w:sz w:val="24"/>
+          <w:szCs w:val="24"/>
+        </w:rPr>
+      </w:pPr>
+      <w:r>
+        <w:rPr>
+          <w:rFonts w:ascii="Times New Roman" w:hAnsi="Times New Roman" w:cs="Times New Roman"/>
+          <w:sz w:val="24"/>
+          <w:szCs w:val="24"/>
+        </w:rPr>
+        <w:t xml:space="preserve">Out Of Scope defines the features, non-functional requirements of the software that </w:t>
+      </w:r>
+      <w:r>
+        <w:rPr>
+          <w:rFonts w:ascii="Times New Roman" w:hAnsi="Times New Roman" w:cs="Times New Roman"/>
+          <w:b/>
+          <w:sz w:val="24"/>
+          <w:szCs w:val="24"/>
+        </w:rPr>
+        <w:t>will NOT be</w:t>
+      </w:r>
+      <w:r>
+        <w:rPr>
+          <w:rFonts w:ascii="Times New Roman" w:hAnsi="Times New Roman" w:cs="Times New Roman"/>
+          <w:sz w:val="24"/>
+          <w:szCs w:val="24"/>
+        </w:rPr>
+        <w:t xml:space="preserve"> tested</w:t>
+      </w:r>
+    </w:p>
+    <w:p>
+      <w:pPr>
+        <w:pStyle w:val="Heading2"/>
+        <w:spacing w:line="360" w:lineRule="auto"/>
+        <w:jc w:val="both"/>
+        <w:rPr>
+          <w:rFonts w:ascii="Times New Roman" w:hAnsi="Times New Roman"/>
+          <w:noProof/>
+          <w:sz w:val="28"/>
+          <w:szCs w:val="28"/>
+        </w:rPr>
+      </w:pPr>
+      <w:bookmarkStart w:id="10" w:name="_Toc420154050"/>
+      <w:r>
+        <w:rPr>
+          <w:rFonts w:ascii="Times New Roman" w:hAnsi="Times New Roman"/>
+          <w:noProof/>
+          <w:sz w:val="28"/>
+          <w:szCs w:val="28"/>
+        </w:rPr>
+        <w:t>Quality Objective</w:t>
+      </w:r>
+      <w:bookmarkEnd w:id="10"/>
+    </w:p>
+    <w:p>
+      <w:pPr>
+        <w:spacing w:line="360" w:lineRule="auto"/>
+        <w:jc w:val="both"/>
+        <w:rPr>
+          <w:rFonts w:ascii="Times New Roman" w:hAnsi="Times New Roman" w:cs="Times New Roman"/>
+          <w:noProof/>
+          <w:sz w:val="24"/>
+          <w:szCs w:val="24"/>
+        </w:rPr>
+      </w:pPr>
+      <w:r>
+        <w:rPr>
+          <w:rFonts w:ascii="Times New Roman" w:hAnsi="Times New Roman" w:cs="Times New Roman"/>
+          <w:noProof/>
+          <w:sz w:val="24"/>
+          <w:szCs w:val="24"/>
+        </w:rPr>
+        <w:t>Here make a mention of the overall objevtie that you plan to achive withou your testing</w:t>
+      </w:r>
+    </w:p>
+    <w:p>
+      <w:pPr>
+        <w:spacing w:line="360" w:lineRule="auto"/>
+        <w:jc w:val="both"/>
+        <w:rPr>
+          <w:rFonts w:ascii="Times New Roman" w:hAnsi="Times New Roman" w:cs="Times New Roman"/>
+          <w:noProof/>
+          <w:sz w:val="24"/>
+          <w:szCs w:val="24"/>
+        </w:rPr>
+      </w:pPr>
+      <w:r>
+        <w:rPr>
+          <w:rFonts w:ascii="Times New Roman" w:hAnsi="Times New Roman" w:cs="Times New Roman"/>
+          <w:noProof/>
+          <w:sz w:val="24"/>
+          <w:szCs w:val="24"/>
+        </w:rPr>
+        <w:t>Some objectives of your testing project could be</w:t>
+      </w:r>
+    </w:p>
+    <w:p>
+      <w:pPr>
+        <w:numPr>
+          <w:ilvl w:val="0"/>
+          <w:numId w:val="16"/>
+        </w:numPr>
+        <w:spacing w:after="0" w:line="360" w:lineRule="auto"/>
+        <w:jc w:val="both"/>
+        <w:rPr>
+          <w:rFonts w:ascii="Times New Roman" w:hAnsi="Times New Roman" w:cs="Times New Roman"/>
+          <w:noProof/>
+          <w:sz w:val="24"/>
+          <w:szCs w:val="24"/>
+        </w:rPr>
+      </w:pPr>
+      <w:r>
+        <w:rPr>
+          <w:rFonts w:ascii="Times New Roman" w:hAnsi="Times New Roman" w:cs="Times New Roman"/>
+          <w:noProof/>
+          <w:sz w:val="24"/>
+          <w:szCs w:val="24"/>
+        </w:rPr>
+        <w:t>Ensure the Application Under Test conforms to functional and non-functional requirements</w:t>
+      </w:r>
+    </w:p>
+    <w:p>
+      <w:pPr>
+        <w:numPr>
+          <w:ilvl w:val="0"/>
+          <w:numId w:val="16"/>
+        </w:numPr>
+        <w:spacing w:after="0" w:line="360" w:lineRule="auto"/>
+        <w:jc w:val="both"/>
+        <w:rPr>
+          <w:rFonts w:ascii="Times New Roman" w:hAnsi="Times New Roman" w:cs="Times New Roman"/>
+          <w:noProof/>
+          <w:sz w:val="24"/>
+          <w:szCs w:val="24"/>
+        </w:rPr>
+      </w:pPr>
+      <w:r>
+        <w:rPr>
+          <w:rFonts w:ascii="Times New Roman" w:hAnsi="Times New Roman" w:cs="Times New Roman"/>
+          <w:noProof/>
+          <w:sz w:val="24"/>
+          <w:szCs w:val="24"/>
+        </w:rPr>
+        <w:t>Ensure the AUT meets the quality specifications defined by the client</w:t>
+      </w:r>
+    </w:p>
+    <w:p>
+      <w:pPr>
+        <w:numPr>
+          <w:ilvl w:val="0"/>
+          <w:numId w:val="16"/>
+        </w:numPr>
+        <w:spacing w:after="0" w:line="360" w:lineRule="auto"/>
+        <w:jc w:val="both"/>
+        <w:rPr>
+          <w:rFonts w:ascii="Times New Roman" w:hAnsi="Times New Roman" w:cs="Times New Roman"/>
+          <w:noProof/>
+          <w:sz w:val="24"/>
+          <w:szCs w:val="24"/>
+        </w:rPr>
+      </w:pPr>
+      <w:r>
+        <w:rPr>
+          <w:rFonts w:ascii="Times New Roman" w:hAnsi="Times New Roman" w:cs="Times New Roman"/>
+          <w:noProof/>
+          <w:sz w:val="24"/>
+          <w:szCs w:val="24"/>
+        </w:rPr>
+        <w:t>Bugs/issues are identified and fixed before go li</w:t>
+      </w:r>
+    </w:p>
+    <w:p>
+      <w:pPr>
+        <w:pStyle w:val="Heading2"/>
+        <w:spacing w:line="360" w:lineRule="auto"/>
+        <w:jc w:val="both"/>
+        <w:rPr>
+          <w:rFonts w:ascii="Times New Roman" w:hAnsi="Times New Roman"/>
+          <w:noProof/>
+          <w:sz w:val="28"/>
+          <w:szCs w:val="28"/>
+        </w:rPr>
+      </w:pPr>
+      <w:bookmarkStart w:id="11" w:name="_Toc118515460"/>
+      <w:bookmarkStart w:id="12" w:name="_Toc420154051"/>
+      <w:r>
+        <w:rPr>
+          <w:rFonts w:ascii="Times New Roman" w:hAnsi="Times New Roman"/>
+          <w:noProof/>
+          <w:sz w:val="28"/>
+          <w:szCs w:val="28"/>
+        </w:rPr>
+        <w:t>Roles and Responsibilities</w:t>
+      </w:r>
+      <w:bookmarkEnd w:id="11"/>
+      <w:bookmarkEnd w:id="12"/>
+    </w:p>
+    <w:p>
+      <w:pPr>
+        <w:spacing w:line="360" w:lineRule="auto"/>
+        <w:jc w:val="both"/>
+        <w:rPr>
+          <w:rFonts w:ascii="Times New Roman" w:hAnsi="Times New Roman" w:cs="Times New Roman"/>
+          <w:sz w:val="24"/>
+          <w:szCs w:val="24"/>
+        </w:rPr>
+      </w:pPr>
+      <w:bookmarkStart w:id="13" w:name="_Toc118515461"/>
+      <w:r>
+        <w:rPr>
+          <w:rFonts w:ascii="Times New Roman" w:hAnsi="Times New Roman" w:cs="Times New Roman"/>
+          <w:sz w:val="24"/>
+          <w:szCs w:val="24"/>
+        </w:rPr>
+        <w:t xml:space="preserve">Detail </w:t>
+      </w:r>
+      <w:r>
+        <w:rPr>
+          <w:rFonts w:ascii="Times New Roman" w:hAnsi="Times New Roman" w:cs="Times New Roman"/>
+          <w:noProof/>
+          <w:sz w:val="24"/>
+          <w:szCs w:val="24"/>
+        </w:rPr>
+        <w:t>description</w:t>
+      </w:r>
+      <w:r>
+        <w:rPr>
+          <w:rFonts w:ascii="Times New Roman" w:hAnsi="Times New Roman" w:cs="Times New Roman"/>
+          <w:sz w:val="24"/>
+          <w:szCs w:val="24"/>
+        </w:rPr>
+        <w:t xml:space="preserve"> of the Roles and </w:t>
+      </w:r>
+      <w:r>
+        <w:rPr>
+          <w:rFonts w:ascii="Times New Roman" w:hAnsi="Times New Roman" w:cs="Times New Roman"/>
+          <w:noProof/>
+          <w:sz w:val="24"/>
+          <w:szCs w:val="24"/>
+        </w:rPr>
+        <w:t>responsibilities</w:t>
+      </w:r>
+      <w:r>
+        <w:rPr>
+          <w:rFonts w:ascii="Times New Roman" w:hAnsi="Times New Roman" w:cs="Times New Roman"/>
+          <w:sz w:val="24"/>
+          <w:szCs w:val="24"/>
+        </w:rPr>
+        <w:t xml:space="preserve"> of different team members like</w:t>
+      </w:r>
+    </w:p>
+    <w:p>
+      <w:pPr>
+        <w:numPr>
+          <w:ilvl w:val="0"/>
+          <w:numId w:val="13"/>
+        </w:numPr>
+        <w:spacing w:after="0" w:line="360" w:lineRule="auto"/>
+        <w:jc w:val="both"/>
+        <w:rPr>
+          <w:rFonts w:ascii="Times New Roman" w:hAnsi="Times New Roman" w:cs="Times New Roman"/>
+          <w:sz w:val="24"/>
+          <w:szCs w:val="24"/>
+        </w:rPr>
+      </w:pPr>
+      <w:r>
+        <w:rPr>
+          <w:rFonts w:ascii="Times New Roman" w:hAnsi="Times New Roman" w:cs="Times New Roman"/>
+          <w:sz w:val="24"/>
+          <w:szCs w:val="24"/>
+        </w:rPr>
+        <w:t xml:space="preserve">QA Analyst </w:t>
+      </w:r>
+    </w:p>
+    <w:p>
+      <w:pPr>
+        <w:numPr>
+          <w:ilvl w:val="0"/>
+          <w:numId w:val="13"/>
+        </w:numPr>
+        <w:spacing w:after="0" w:line="360" w:lineRule="auto"/>
+        <w:jc w:val="both"/>
+        <w:rPr>
+          <w:rFonts w:ascii="Times New Roman" w:hAnsi="Times New Roman" w:cs="Times New Roman"/>
+          <w:sz w:val="24"/>
+          <w:szCs w:val="24"/>
+        </w:rPr>
+      </w:pPr>
+      <w:r>
+        <w:rPr>
+          <w:rFonts w:ascii="Times New Roman" w:hAnsi="Times New Roman" w:cs="Times New Roman"/>
+          <w:sz w:val="24"/>
+          <w:szCs w:val="24"/>
+        </w:rPr>
+        <w:t>Developer</w:t>
+      </w:r>
+      <w:bookmarkEnd w:id="13"/>
+      <w:r>
+        <w:rPr>
+          <w:rFonts w:ascii="Times New Roman" w:hAnsi="Times New Roman" w:cs="Times New Roman"/>
+          <w:sz w:val="24"/>
+          <w:szCs w:val="24"/>
+        </w:rPr>
+        <w:t>s</w:t>
+      </w:r>
+    </w:p>
+    <w:p>
+      <w:pPr>
+        <w:spacing w:after="0" w:line="240" w:lineRule="auto"/>
+        <w:jc w:val="both"/>
+        <w:rPr>
+          <w:rFonts w:ascii="Times New Roman" w:hAnsi="Times New Roman" w:cs="Times New Roman"/>
+          <w:sz w:val="24"/>
+          <w:szCs w:val="24"/>
+        </w:rPr>
+      </w:pPr>
+    </w:p>
+    <w:p>
+      <w:pPr>
+        <w:pStyle w:val="Heading1"/>
+        <w:spacing w:line="360" w:lineRule="auto"/>
+        <w:jc w:val="both"/>
+        <w:rPr>
+          <w:i/>
+          <w:iCs/>
+          <w:noProof/>
+          <w:sz w:val="32"/>
+          <w:szCs w:val="32"/>
+        </w:rPr>
+      </w:pPr>
+      <w:bookmarkStart w:id="14" w:name="_Toc420154052"/>
+      <w:r>
+        <w:rPr>
+          <w:i/>
+          <w:iCs/>
+          <w:noProof/>
+          <w:sz w:val="32"/>
+          <w:szCs w:val="32"/>
+        </w:rPr>
+        <w:t>Test Methodology</w:t>
+      </w:r>
+      <w:bookmarkEnd w:id="14"/>
+    </w:p>
+    <w:p>
+      <w:pPr>
+        <w:pStyle w:val="Heading2"/>
+        <w:spacing w:line="360" w:lineRule="auto"/>
+        <w:jc w:val="both"/>
+        <w:rPr>
+          <w:rFonts w:ascii="Times New Roman" w:hAnsi="Times New Roman"/>
+          <w:noProof/>
+          <w:sz w:val="28"/>
+          <w:szCs w:val="28"/>
+        </w:rPr>
+      </w:pPr>
+      <w:bookmarkStart w:id="15" w:name="_Toc420154053"/>
+      <w:r>
+        <w:rPr>
+          <w:rFonts w:ascii="Times New Roman" w:hAnsi="Times New Roman"/>
+          <w:noProof/>
+          <w:sz w:val="28"/>
+          <w:szCs w:val="28"/>
+        </w:rPr>
+        <w:t>Overview</w:t>
+      </w:r>
+      <w:bookmarkEnd w:id="15"/>
+    </w:p>
+    <w:p>
+      <w:pPr>
+        <w:spacing w:line="360" w:lineRule="auto"/>
+        <w:jc w:val="both"/>
+        <w:rPr>
+          <w:rFonts w:ascii="Times New Roman" w:hAnsi="Times New Roman" w:cs="Times New Roman"/>
+          <w:b/>
+          <w:bCs/>
+          <w:noProof/>
+          <w:sz w:val="24"/>
+          <w:szCs w:val="24"/>
+        </w:rPr>
+      </w:pPr>
+      <w:r>
+        <w:rPr>
+          <w:rFonts w:ascii="Times New Roman" w:hAnsi="Times New Roman" w:cs="Times New Roman"/>
+          <w:b/>
+          <w:bCs/>
+          <w:noProof/>
+          <w:sz w:val="24"/>
+          <w:szCs w:val="24"/>
+        </w:rPr>
+        <w:t>Waterfall Model :</w:t>
+      </w:r>
+    </w:p>
+    <w:p>
+      <w:pPr>
+        <w:spacing w:line="360" w:lineRule="auto"/>
+        <w:jc w:val="both"/>
+        <w:rPr>
+          <w:rFonts w:ascii="Times New Roman" w:hAnsi="Times New Roman" w:cs="Times New Roman"/>
+          <w:noProof/>
+          <w:sz w:val="24"/>
+          <w:szCs w:val="24"/>
+        </w:rPr>
+      </w:pPr>
+      <w:r>
+        <w:rPr>
+          <w:rFonts w:ascii="Times New Roman" w:hAnsi="Times New Roman" w:cs="Times New Roman"/>
+          <w:noProof/>
+          <w:sz w:val="24"/>
+          <w:szCs w:val="24"/>
+        </w:rPr>
+        <w:tab/>
+      </w:r>
+      <w:r>
+        <w:rPr>
+          <w:rFonts w:ascii="Times New Roman" w:hAnsi="Times New Roman" w:cs="Times New Roman"/>
+          <w:noProof/>
+          <w:sz w:val="24"/>
+          <w:szCs w:val="24"/>
+        </w:rPr>
+        <w:tab/>
+        <w:t>As this project is at an acedemic level , rather making development more complex decided to go with traditional approach of Waterfall model . Where we first go through all the steps of develpopment from the methodology and now at testing phaseee we are moving ahead .</w:t>
+      </w:r>
+    </w:p>
+    <w:p>
+      <w:pPr>
+        <w:pStyle w:val="Heading2"/>
+        <w:spacing w:line="360" w:lineRule="auto"/>
+        <w:jc w:val="both"/>
+        <w:rPr>
+          <w:rFonts w:ascii="Times New Roman" w:hAnsi="Times New Roman"/>
+          <w:noProof/>
+          <w:sz w:val="28"/>
+          <w:szCs w:val="28"/>
+        </w:rPr>
+      </w:pPr>
+      <w:bookmarkStart w:id="16" w:name="_Toc420154054"/>
+      <w:r>
+        <w:rPr>
+          <w:rFonts w:ascii="Times New Roman" w:hAnsi="Times New Roman"/>
+          <w:noProof/>
+          <w:sz w:val="28"/>
+          <w:szCs w:val="28"/>
+        </w:rPr>
+        <w:t>Test Levels</w:t>
+      </w:r>
+      <w:bookmarkEnd w:id="16"/>
+    </w:p>
+    <w:p>
+      <w:pPr>
+        <w:spacing w:line="360" w:lineRule="auto"/>
+        <w:jc w:val="both"/>
+        <w:rPr>
+          <w:rFonts w:ascii="Times New Roman" w:hAnsi="Times New Roman" w:cs="Times New Roman"/>
+          <w:noProof/>
+          <w:color w:val="000000"/>
+          <w:sz w:val="24"/>
+          <w:szCs w:val="24"/>
+        </w:rPr>
+      </w:pPr>
+    </w:p>
+    <w:p>
+      <w:pPr>
+        <w:spacing w:line="360" w:lineRule="auto"/>
+        <w:jc w:val="both"/>
+        <w:rPr>
+          <w:rFonts w:ascii="Times New Roman" w:hAnsi="Times New Roman" w:cs="Times New Roman"/>
+          <w:noProof/>
+          <w:color w:val="000000"/>
+          <w:sz w:val="24"/>
+          <w:szCs w:val="24"/>
+        </w:rPr>
+      </w:pPr>
+      <w:r>
+        <w:rPr>
+          <w:rFonts w:ascii="Times New Roman" w:hAnsi="Times New Roman" w:cs="Times New Roman"/>
+          <w:b/>
+          <w:noProof/>
+          <w:color w:val="000000"/>
+          <w:sz w:val="24"/>
+          <w:szCs w:val="24"/>
+        </w:rPr>
+        <w:t>Test Levels define the Types of Testing to be executed on the Application Under Test (AUT</w:t>
+      </w:r>
+      <w:r>
+        <w:rPr>
+          <w:rFonts w:ascii="Times New Roman" w:hAnsi="Times New Roman" w:cs="Times New Roman"/>
+          <w:noProof/>
+          <w:color w:val="000000"/>
+          <w:sz w:val="24"/>
+          <w:szCs w:val="24"/>
+        </w:rPr>
+        <w:t>). The Testing Levels primarily depends on the scope of the project, time and budget constraints.</w:t>
+      </w:r>
+    </w:p>
+    <w:p>
+      <w:pPr>
+        <w:spacing w:line="360" w:lineRule="auto"/>
+        <w:jc w:val="both"/>
+        <w:rPr>
+          <w:rFonts w:ascii="Times New Roman" w:hAnsi="Times New Roman" w:cs="Times New Roman"/>
+          <w:noProof/>
+          <w:sz w:val="24"/>
+          <w:szCs w:val="24"/>
+        </w:rPr>
+      </w:pPr>
+      <w:r>
+        <w:rPr>
+          <w:rFonts w:ascii="Times New Roman" w:hAnsi="Times New Roman" w:cs="Times New Roman"/>
+          <w:noProof/>
+          <w:sz w:val="24"/>
+          <w:szCs w:val="24"/>
+        </w:rPr>
+        <w:t>Time Duration is about a week as per recommended by college for testing . and our budget over testing is with no-cost so we prefering manual testing than using automated testing using softwares like Selenium , Jira , Load runner etc . levels are as first of all to do GUI testing and afterone move to functional testing .</w:t>
+      </w:r>
+    </w:p>
+    <w:p>
+      <w:pPr>
+        <w:pStyle w:val="Heading2"/>
+        <w:spacing w:line="360" w:lineRule="auto"/>
+        <w:jc w:val="both"/>
+        <w:rPr>
+          <w:rFonts w:ascii="Times New Roman" w:hAnsi="Times New Roman"/>
+          <w:noProof/>
+          <w:sz w:val="28"/>
+          <w:szCs w:val="28"/>
+        </w:rPr>
+      </w:pPr>
+      <w:bookmarkStart w:id="17" w:name="_Toc140901776"/>
+      <w:bookmarkStart w:id="18" w:name="_Toc141078779"/>
+      <w:bookmarkStart w:id="19" w:name="_Toc141079433"/>
+      <w:bookmarkStart w:id="20" w:name="_Toc141080119"/>
+      <w:bookmarkStart w:id="21" w:name="_Toc420154055"/>
+      <w:bookmarkEnd w:id="17"/>
+      <w:bookmarkEnd w:id="18"/>
+      <w:bookmarkEnd w:id="19"/>
+      <w:bookmarkEnd w:id="20"/>
+      <w:r>
+        <w:rPr>
+          <w:rFonts w:ascii="Times New Roman" w:hAnsi="Times New Roman"/>
+          <w:noProof/>
+          <w:sz w:val="28"/>
+          <w:szCs w:val="28"/>
+        </w:rPr>
+        <w:t>Bug Tria</w:t>
+      </w:r>
+      <w:bookmarkEnd w:id="21"/>
+    </w:p>
+    <w:p>
+      <w:pPr>
+        <w:spacing w:line="360" w:lineRule="auto"/>
+        <w:jc w:val="both"/>
+        <w:rPr>
+          <w:rFonts w:ascii="Times New Roman" w:hAnsi="Times New Roman" w:cs="Times New Roman"/>
+          <w:noProof/>
+          <w:color w:val="000000"/>
+          <w:sz w:val="24"/>
+          <w:szCs w:val="24"/>
+        </w:rPr>
+      </w:pPr>
+      <w:r>
+        <w:rPr>
+          <w:rFonts w:ascii="Times New Roman" w:hAnsi="Times New Roman" w:cs="Times New Roman"/>
+          <w:noProof/>
+          <w:color w:val="000000"/>
+          <w:sz w:val="24"/>
+          <w:szCs w:val="24"/>
+        </w:rPr>
+        <w:t>The goal of the triage is to</w:t>
+      </w:r>
+    </w:p>
+    <w:p>
+      <w:pPr>
+        <w:numPr>
+          <w:ilvl w:val="0"/>
+          <w:numId w:val="12"/>
+        </w:numPr>
+        <w:spacing w:after="0" w:line="360" w:lineRule="auto"/>
+        <w:jc w:val="both"/>
+        <w:rPr>
+          <w:rFonts w:ascii="Times New Roman" w:hAnsi="Times New Roman" w:cs="Times New Roman"/>
+          <w:noProof/>
+          <w:color w:val="000000"/>
+          <w:sz w:val="24"/>
+          <w:szCs w:val="24"/>
+        </w:rPr>
+      </w:pPr>
+      <w:r>
+        <w:rPr>
+          <w:rFonts w:ascii="Times New Roman" w:hAnsi="Times New Roman" w:cs="Times New Roman"/>
+          <w:noProof/>
+          <w:color w:val="000000"/>
+          <w:sz w:val="24"/>
+          <w:szCs w:val="24"/>
+        </w:rPr>
+        <w:t>To define the type of resolution for each bug</w:t>
+      </w:r>
+    </w:p>
+    <w:p>
+      <w:pPr>
+        <w:numPr>
+          <w:ilvl w:val="0"/>
+          <w:numId w:val="12"/>
+        </w:numPr>
+        <w:spacing w:after="0" w:line="360" w:lineRule="auto"/>
+        <w:jc w:val="both"/>
+        <w:rPr>
+          <w:rFonts w:ascii="Times New Roman" w:hAnsi="Times New Roman" w:cs="Times New Roman"/>
+          <w:color w:val="000000"/>
+          <w:sz w:val="24"/>
+          <w:szCs w:val="24"/>
+        </w:rPr>
+      </w:pPr>
+      <w:r>
+        <w:rPr>
+          <w:rFonts w:ascii="Times New Roman" w:hAnsi="Times New Roman" w:cs="Times New Roman"/>
+          <w:noProof/>
+          <w:color w:val="000000"/>
+          <w:sz w:val="24"/>
+          <w:szCs w:val="24"/>
+        </w:rPr>
+        <w:t>To prioritize bugs and determine a schedule for all “To Be Fixed Bugs’.</w:t>
+      </w:r>
+    </w:p>
+    <w:p>
+      <w:pPr>
+        <w:pStyle w:val="Heading2"/>
+        <w:spacing w:line="360" w:lineRule="auto"/>
+        <w:jc w:val="both"/>
+        <w:rPr>
+          <w:rFonts w:ascii="Times New Roman" w:hAnsi="Times New Roman"/>
+          <w:noProof/>
+          <w:sz w:val="28"/>
+          <w:szCs w:val="28"/>
+        </w:rPr>
+      </w:pPr>
+      <w:bookmarkStart w:id="22" w:name="_Toc420154057"/>
+      <w:r>
+        <w:rPr>
+          <w:rFonts w:ascii="Times New Roman" w:hAnsi="Times New Roman"/>
+          <w:noProof/>
+          <w:sz w:val="28"/>
+          <w:szCs w:val="28"/>
+        </w:rPr>
+        <w:t>Test Completeness</w:t>
+      </w:r>
+      <w:bookmarkEnd w:id="22"/>
+    </w:p>
+    <w:p>
+      <w:pPr>
+        <w:spacing w:line="360" w:lineRule="auto"/>
+        <w:jc w:val="both"/>
+        <w:rPr>
+          <w:rFonts w:ascii="Times New Roman" w:hAnsi="Times New Roman" w:cs="Times New Roman"/>
+          <w:noProof/>
+          <w:sz w:val="24"/>
+          <w:szCs w:val="24"/>
+        </w:rPr>
+      </w:pPr>
+      <w:r>
+        <w:rPr>
+          <w:rFonts w:ascii="Times New Roman" w:hAnsi="Times New Roman" w:cs="Times New Roman"/>
+          <w:noProof/>
+          <w:sz w:val="24"/>
+          <w:szCs w:val="24"/>
+        </w:rPr>
+        <w:t>Here you define the criterias that will deem your testing complete.</w:t>
+      </w:r>
+    </w:p>
+    <w:p>
+      <w:pPr>
+        <w:spacing w:line="360" w:lineRule="auto"/>
+        <w:jc w:val="both"/>
+        <w:rPr>
+          <w:rFonts w:ascii="Times New Roman" w:hAnsi="Times New Roman" w:cs="Times New Roman"/>
+          <w:noProof/>
+          <w:sz w:val="24"/>
+          <w:szCs w:val="24"/>
+        </w:rPr>
+      </w:pPr>
+      <w:r>
+        <w:rPr>
+          <w:rFonts w:ascii="Times New Roman" w:hAnsi="Times New Roman" w:cs="Times New Roman"/>
+          <w:noProof/>
+          <w:sz w:val="24"/>
+          <w:szCs w:val="24"/>
+        </w:rPr>
+        <w:t>For instance, a few criteria to check Test Completeness would be</w:t>
+      </w:r>
+    </w:p>
+    <w:p>
+      <w:pPr>
+        <w:numPr>
+          <w:ilvl w:val="0"/>
+          <w:numId w:val="14"/>
+        </w:numPr>
+        <w:spacing w:after="0" w:line="360" w:lineRule="auto"/>
+        <w:jc w:val="both"/>
+        <w:rPr>
+          <w:rFonts w:ascii="Times New Roman" w:hAnsi="Times New Roman" w:cs="Times New Roman"/>
+          <w:noProof/>
+          <w:sz w:val="24"/>
+          <w:szCs w:val="24"/>
+        </w:rPr>
+      </w:pPr>
+      <w:r>
+        <w:rPr>
+          <w:rFonts w:ascii="Times New Roman" w:hAnsi="Times New Roman" w:cs="Times New Roman"/>
+          <w:noProof/>
+          <w:sz w:val="24"/>
+          <w:szCs w:val="24"/>
+        </w:rPr>
+        <w:t>100% test coverage</w:t>
+      </w:r>
+    </w:p>
+    <w:p>
+      <w:pPr>
+        <w:numPr>
+          <w:ilvl w:val="0"/>
+          <w:numId w:val="14"/>
+        </w:numPr>
+        <w:spacing w:after="0" w:line="360" w:lineRule="auto"/>
+        <w:jc w:val="both"/>
+        <w:rPr>
+          <w:rFonts w:ascii="Times New Roman" w:hAnsi="Times New Roman" w:cs="Times New Roman"/>
+          <w:noProof/>
+          <w:sz w:val="24"/>
+          <w:szCs w:val="24"/>
+        </w:rPr>
+      </w:pPr>
+      <w:r>
+        <w:rPr>
+          <w:rFonts w:ascii="Times New Roman" w:hAnsi="Times New Roman" w:cs="Times New Roman"/>
+          <w:noProof/>
+          <w:sz w:val="24"/>
+          <w:szCs w:val="24"/>
+        </w:rPr>
+        <w:t>All Manual Test cases executed</w:t>
+      </w:r>
+    </w:p>
+    <w:p>
+      <w:pPr>
+        <w:numPr>
+          <w:ilvl w:val="0"/>
+          <w:numId w:val="14"/>
+        </w:numPr>
+        <w:spacing w:after="0" w:line="360" w:lineRule="auto"/>
+        <w:jc w:val="both"/>
+        <w:rPr>
+          <w:rFonts w:ascii="Times New Roman" w:hAnsi="Times New Roman" w:cs="Times New Roman"/>
+          <w:noProof/>
+          <w:sz w:val="24"/>
+          <w:szCs w:val="24"/>
+        </w:rPr>
+      </w:pPr>
+      <w:r>
+        <w:rPr>
+          <w:rFonts w:ascii="Times New Roman" w:hAnsi="Times New Roman" w:cs="Times New Roman"/>
+          <w:noProof/>
+          <w:sz w:val="24"/>
+          <w:szCs w:val="24"/>
+        </w:rPr>
+        <w:t>All open bugs are fixed or will be fixed in next release</w:t>
+      </w:r>
+    </w:p>
+    <w:p>
+      <w:pPr>
+        <w:pStyle w:val="Heading1"/>
+        <w:jc w:val="both"/>
+        <w:rPr>
+          <w:i/>
+          <w:iCs/>
+          <w:noProof/>
+          <w:sz w:val="32"/>
+          <w:szCs w:val="32"/>
+        </w:rPr>
+      </w:pPr>
+      <w:bookmarkStart w:id="23" w:name="_Toc140901782"/>
+      <w:bookmarkStart w:id="24" w:name="_Toc420154058"/>
+      <w:bookmarkEnd w:id="23"/>
+      <w:r>
+        <w:rPr>
+          <w:i/>
+          <w:iCs/>
+          <w:noProof/>
+          <w:sz w:val="32"/>
+          <w:szCs w:val="32"/>
+        </w:rPr>
+        <w:lastRenderedPageBreak/>
+        <w:t>Test Deliverables</w:t>
+      </w:r>
+      <w:bookmarkEnd w:id="24"/>
+    </w:p>
+    <w:p>
+      <w:pPr>
+        <w:spacing w:line="360" w:lineRule="auto"/>
+        <w:rPr>
+          <w:lang w:val="en-US"/>
+        </w:rPr>
+      </w:pPr>
+    </w:p>
+    <w:p>
+      <w:pPr>
+        <w:spacing w:line="360" w:lineRule="auto"/>
+        <w:jc w:val="both"/>
+        <w:rPr>
+          <w:rFonts w:ascii="Times New Roman" w:hAnsi="Times New Roman" w:cs="Times New Roman"/>
+          <w:noProof/>
+          <w:color w:val="000000"/>
+          <w:sz w:val="24"/>
+          <w:szCs w:val="24"/>
+        </w:rPr>
+      </w:pPr>
+      <w:r>
+        <w:rPr>
+          <w:rFonts w:ascii="Times New Roman" w:hAnsi="Times New Roman" w:cs="Times New Roman"/>
+          <w:noProof/>
+          <w:color w:val="000000"/>
+          <w:sz w:val="24"/>
+          <w:szCs w:val="24"/>
+        </w:rPr>
+        <w:t>Here mention all the Test Artifacts that will be delivered during different phases of the testing lifecycle.</w:t>
+      </w:r>
+    </w:p>
+    <w:p>
+      <w:pPr>
+        <w:spacing w:line="360" w:lineRule="auto"/>
+        <w:jc w:val="both"/>
+        <w:rPr>
+          <w:rFonts w:ascii="Times New Roman" w:hAnsi="Times New Roman" w:cs="Times New Roman"/>
+          <w:noProof/>
+          <w:sz w:val="24"/>
+          <w:szCs w:val="24"/>
+        </w:rPr>
+      </w:pPr>
+      <w:r>
+        <w:rPr>
+          <w:rFonts w:ascii="Times New Roman" w:hAnsi="Times New Roman" w:cs="Times New Roman"/>
+          <w:noProof/>
+          <w:sz w:val="24"/>
+          <w:szCs w:val="24"/>
+        </w:rPr>
+        <w:t>Here are the  deliverables</w:t>
+      </w:r>
+    </w:p>
+    <w:tbl>
+      <w:tblPr>
+        <w:tblW w:w="0" w:type="auto"/>
+        <w:tblBorders>
+          <w:top w:val="single" w:sz="12" w:space="0" w:color="008000"/>
+          <w:bottom w:val="single" w:sz="12" w:space="0" w:color="008000"/>
+        </w:tblBorders>
+        <w:tblLayout w:type="fixed"/>
+        <w:tblLook w:val="0000"/>
+      </w:tblPr>
+      <w:tblGrid>
+        <w:gridCol w:w="6048"/>
+      </w:tblGrid>
+      <w:tr>
+        <w:tc>
+          <w:tcPr>
+            <w:tcW w:w="6048" w:type="dxa"/>
+            <w:shd w:val="clear" w:color="auto" w:fill="auto"/>
+          </w:tcPr>
+          <w:p>
+            <w:pPr>
+              <w:numPr>
+                <w:ilvl w:val="0"/>
+                <w:numId w:val="15"/>
+              </w:numPr>
+              <w:spacing w:after="0" w:line="360" w:lineRule="auto"/>
+              <w:jc w:val="both"/>
+              <w:rPr>
+                <w:rFonts w:ascii="Times New Roman" w:hAnsi="Times New Roman" w:cs="Times New Roman"/>
+                <w:noProof/>
+                <w:sz w:val="24"/>
+                <w:szCs w:val="24"/>
+              </w:rPr>
+            </w:pPr>
+            <w:r>
+              <w:rPr>
+                <w:rFonts w:ascii="Times New Roman" w:hAnsi="Times New Roman" w:cs="Times New Roman"/>
+                <w:noProof/>
+                <w:sz w:val="24"/>
+                <w:szCs w:val="24"/>
+              </w:rPr>
+              <w:t>Test Plan</w:t>
+            </w:r>
+          </w:p>
+          <w:p>
+            <w:pPr>
+              <w:numPr>
+                <w:ilvl w:val="0"/>
+                <w:numId w:val="15"/>
+              </w:numPr>
+              <w:spacing w:after="0" w:line="360" w:lineRule="auto"/>
+              <w:jc w:val="both"/>
+              <w:rPr>
+                <w:rFonts w:ascii="Times New Roman" w:hAnsi="Times New Roman" w:cs="Times New Roman"/>
+                <w:noProof/>
+                <w:sz w:val="24"/>
+                <w:szCs w:val="24"/>
+              </w:rPr>
+            </w:pPr>
+            <w:r>
+              <w:rPr>
+                <w:rFonts w:ascii="Times New Roman" w:hAnsi="Times New Roman" w:cs="Times New Roman"/>
+                <w:noProof/>
+                <w:sz w:val="24"/>
+                <w:szCs w:val="24"/>
+              </w:rPr>
+              <w:t>Test Cases</w:t>
+            </w:r>
+          </w:p>
+          <w:p>
+            <w:pPr>
+              <w:numPr>
+                <w:ilvl w:val="0"/>
+                <w:numId w:val="15"/>
+              </w:numPr>
+              <w:spacing w:after="0" w:line="360" w:lineRule="auto"/>
+              <w:jc w:val="both"/>
+              <w:rPr>
+                <w:rFonts w:ascii="Times New Roman" w:hAnsi="Times New Roman" w:cs="Times New Roman"/>
+                <w:noProof/>
+                <w:sz w:val="24"/>
+                <w:szCs w:val="24"/>
+              </w:rPr>
+            </w:pPr>
+            <w:r>
+              <w:rPr>
+                <w:rFonts w:ascii="Times New Roman" w:hAnsi="Times New Roman" w:cs="Times New Roman"/>
+                <w:noProof/>
+                <w:sz w:val="24"/>
+                <w:szCs w:val="24"/>
+              </w:rPr>
+              <w:t>Bug Reports</w:t>
+            </w:r>
+          </w:p>
+          <w:p>
+            <w:pPr>
+              <w:numPr>
+                <w:ilvl w:val="0"/>
+                <w:numId w:val="15"/>
+              </w:numPr>
+              <w:spacing w:after="0" w:line="360" w:lineRule="auto"/>
+              <w:jc w:val="both"/>
+              <w:rPr>
+                <w:rFonts w:ascii="Times New Roman" w:hAnsi="Times New Roman" w:cs="Times New Roman"/>
+                <w:noProof/>
+                <w:sz w:val="24"/>
+                <w:szCs w:val="24"/>
+              </w:rPr>
+            </w:pPr>
+            <w:r>
+              <w:rPr>
+                <w:rFonts w:ascii="Times New Roman" w:hAnsi="Times New Roman" w:cs="Times New Roman"/>
+                <w:noProof/>
+                <w:sz w:val="24"/>
+                <w:szCs w:val="24"/>
+              </w:rPr>
+              <w:t>Customer Sign Off</w:t>
+            </w:r>
+          </w:p>
+        </w:tc>
+      </w:tr>
+      <w:tr>
+        <w:tc>
+          <w:tcPr>
+            <w:tcW w:w="6048" w:type="dxa"/>
+            <w:shd w:val="clear" w:color="auto" w:fill="auto"/>
+          </w:tcPr>
+          <w:p>
+            <w:pPr>
+              <w:spacing w:after="0" w:line="360" w:lineRule="auto"/>
+              <w:ind w:left="720"/>
+              <w:jc w:val="both"/>
+              <w:rPr>
+                <w:rFonts w:ascii="Times New Roman" w:hAnsi="Times New Roman" w:cs="Times New Roman"/>
+                <w:noProof/>
+                <w:sz w:val="24"/>
+                <w:szCs w:val="24"/>
+              </w:rPr>
+            </w:pPr>
+          </w:p>
+        </w:tc>
+      </w:tr>
+    </w:tbl>
+    <w:p>
+      <w:pPr>
+        <w:spacing w:line="360" w:lineRule="auto"/>
+        <w:rPr>
+          <w:lang w:val="en-US"/>
+        </w:rPr>
+      </w:pPr>
+      <w:bookmarkStart w:id="25" w:name="_Toc420154059"/>
+    </w:p>
+    <w:p>
+      <w:pPr>
+        <w:pStyle w:val="Heading1"/>
+        <w:spacing w:line="360" w:lineRule="auto"/>
+        <w:jc w:val="both"/>
+        <w:rPr>
+          <w:i/>
+          <w:iCs/>
+          <w:sz w:val="32"/>
+          <w:szCs w:val="32"/>
+        </w:rPr>
+      </w:pPr>
+      <w:r>
+        <w:rPr>
+          <w:i/>
+          <w:iCs/>
+          <w:sz w:val="32"/>
+          <w:szCs w:val="32"/>
+        </w:rPr>
+        <w:t>Resource &amp; Environment Needs</w:t>
+      </w:r>
+      <w:bookmarkEnd w:id="25"/>
+    </w:p>
+    <w:p>
+      <w:pPr>
+        <w:spacing w:line="360" w:lineRule="auto"/>
+        <w:rPr>
+          <w:lang w:val="en-US"/>
+        </w:rPr>
+      </w:pPr>
+    </w:p>
+    <w:p>
+      <w:pPr>
+        <w:pStyle w:val="Heading2"/>
+        <w:spacing w:line="360" w:lineRule="auto"/>
+        <w:jc w:val="both"/>
+        <w:rPr>
+          <w:rFonts w:ascii="Times New Roman" w:hAnsi="Times New Roman"/>
+          <w:sz w:val="28"/>
+          <w:szCs w:val="28"/>
+        </w:rPr>
+      </w:pPr>
+      <w:bookmarkStart w:id="26" w:name="_Toc420154060"/>
+      <w:r>
+        <w:rPr>
+          <w:rFonts w:ascii="Times New Roman" w:hAnsi="Times New Roman"/>
+          <w:sz w:val="28"/>
+          <w:szCs w:val="28"/>
+        </w:rPr>
+        <w:t>Testing Tools</w:t>
+      </w:r>
+      <w:bookmarkEnd w:id="26"/>
+    </w:p>
+    <w:p>
+      <w:pPr>
+        <w:spacing w:line="360" w:lineRule="auto"/>
+        <w:jc w:val="both"/>
+        <w:rPr>
+          <w:rFonts w:ascii="Times New Roman" w:hAnsi="Times New Roman" w:cs="Times New Roman"/>
+          <w:sz w:val="24"/>
+          <w:szCs w:val="24"/>
+        </w:rPr>
+      </w:pPr>
+      <w:r>
+        <w:rPr>
+          <w:rFonts w:ascii="Times New Roman" w:hAnsi="Times New Roman" w:cs="Times New Roman"/>
+          <w:sz w:val="24"/>
+          <w:szCs w:val="24"/>
+        </w:rPr>
+        <w:t>No external tools are used as like Jira or selenium , test cases , bug reports are designed in MS Office 2007.</w:t>
+      </w:r>
+    </w:p>
+    <w:p>
+      <w:pPr>
+        <w:pStyle w:val="Heading2"/>
+        <w:spacing w:line="360" w:lineRule="auto"/>
+        <w:jc w:val="both"/>
+        <w:rPr>
+          <w:rFonts w:ascii="Times New Roman" w:hAnsi="Times New Roman"/>
+          <w:noProof/>
+          <w:sz w:val="28"/>
+          <w:szCs w:val="28"/>
+        </w:rPr>
+      </w:pPr>
+      <w:bookmarkStart w:id="27" w:name="_Toc420154061"/>
+      <w:r>
+        <w:rPr>
+          <w:rFonts w:ascii="Times New Roman" w:hAnsi="Times New Roman"/>
+          <w:noProof/>
+          <w:sz w:val="28"/>
+          <w:szCs w:val="28"/>
+        </w:rPr>
+        <w:t>Test Environment</w:t>
+      </w:r>
+      <w:bookmarkEnd w:id="27"/>
+    </w:p>
+    <w:p>
+      <w:pPr>
+        <w:spacing w:line="360" w:lineRule="auto"/>
+        <w:jc w:val="both"/>
+        <w:rPr>
+          <w:rFonts w:ascii="Times New Roman" w:hAnsi="Times New Roman" w:cs="Times New Roman"/>
+          <w:color w:val="000000"/>
+          <w:sz w:val="24"/>
+          <w:szCs w:val="24"/>
+        </w:rPr>
+      </w:pPr>
+      <w:r>
+        <w:rPr>
+          <w:rFonts w:ascii="Times New Roman" w:hAnsi="Times New Roman" w:cs="Times New Roman"/>
+          <w:noProof/>
+          <w:color w:val="000000"/>
+          <w:sz w:val="24"/>
+          <w:szCs w:val="24"/>
+        </w:rPr>
+        <w:t xml:space="preserve">It mentions the minimum </w:t>
+      </w:r>
+      <w:r>
+        <w:rPr>
+          <w:rFonts w:ascii="Times New Roman" w:hAnsi="Times New Roman" w:cs="Times New Roman"/>
+          <w:b/>
+          <w:noProof/>
+          <w:color w:val="000000"/>
+          <w:sz w:val="24"/>
+          <w:szCs w:val="24"/>
+        </w:rPr>
+        <w:t>hardware</w:t>
+      </w:r>
+      <w:r>
+        <w:rPr>
+          <w:rFonts w:ascii="Times New Roman" w:hAnsi="Times New Roman" w:cs="Times New Roman"/>
+          <w:noProof/>
+          <w:color w:val="000000"/>
+          <w:sz w:val="24"/>
+          <w:szCs w:val="24"/>
+        </w:rPr>
+        <w:t xml:space="preserve"> requirements that will be used to test the Application.</w:t>
+      </w:r>
+    </w:p>
+    <w:p>
+      <w:pPr>
+        <w:spacing w:line="360" w:lineRule="auto"/>
+        <w:jc w:val="both"/>
+        <w:rPr>
+          <w:rFonts w:ascii="Times New Roman" w:hAnsi="Times New Roman" w:cs="Times New Roman"/>
+          <w:color w:val="000000"/>
+          <w:sz w:val="24"/>
+          <w:szCs w:val="24"/>
+        </w:rPr>
+      </w:pPr>
+    </w:p>
+    <w:p>
+      <w:pPr>
+        <w:spacing w:line="360" w:lineRule="auto"/>
+        <w:jc w:val="both"/>
+        <w:rPr>
+          <w:rFonts w:ascii="Times New Roman" w:hAnsi="Times New Roman" w:cs="Times New Roman"/>
+          <w:color w:val="000000"/>
+          <w:sz w:val="24"/>
+          <w:szCs w:val="24"/>
+        </w:rPr>
+      </w:pPr>
+      <w:r>
+        <w:rPr>
+          <w:rFonts w:ascii="Times New Roman" w:hAnsi="Times New Roman" w:cs="Times New Roman"/>
+          <w:color w:val="000000"/>
+          <w:sz w:val="24"/>
+          <w:szCs w:val="24"/>
+        </w:rPr>
+        <w:t xml:space="preserve">Following </w:t>
+      </w:r>
+      <w:r>
+        <w:rPr>
+          <w:rFonts w:ascii="Times New Roman" w:hAnsi="Times New Roman" w:cs="Times New Roman"/>
+          <w:b/>
+          <w:color w:val="000000"/>
+          <w:sz w:val="24"/>
+          <w:szCs w:val="24"/>
+        </w:rPr>
+        <w:t>software’s</w:t>
+      </w:r>
+      <w:r>
+        <w:rPr>
+          <w:rFonts w:ascii="Times New Roman" w:hAnsi="Times New Roman" w:cs="Times New Roman"/>
+          <w:color w:val="000000"/>
+          <w:sz w:val="24"/>
+          <w:szCs w:val="24"/>
+        </w:rPr>
+        <w:t xml:space="preserve"> are required </w:t>
+      </w:r>
+      <w:r>
+        <w:rPr>
+          <w:rFonts w:ascii="Times New Roman" w:hAnsi="Times New Roman" w:cs="Times New Roman"/>
+          <w:noProof/>
+          <w:color w:val="000000"/>
+          <w:sz w:val="24"/>
+          <w:szCs w:val="24"/>
+        </w:rPr>
+        <w:t>in addition</w:t>
+      </w:r>
+      <w:r>
+        <w:rPr>
+          <w:rFonts w:ascii="Times New Roman" w:hAnsi="Times New Roman" w:cs="Times New Roman"/>
+          <w:color w:val="000000"/>
+          <w:sz w:val="24"/>
+          <w:szCs w:val="24"/>
+        </w:rPr>
+        <w:t xml:space="preserve"> to </w:t>
+      </w:r>
+      <w:r>
+        <w:rPr>
+          <w:rFonts w:ascii="Times New Roman" w:hAnsi="Times New Roman" w:cs="Times New Roman"/>
+          <w:noProof/>
+          <w:color w:val="000000"/>
+          <w:sz w:val="24"/>
+          <w:szCs w:val="24"/>
+        </w:rPr>
+        <w:t>client-specific</w:t>
+      </w:r>
+      <w:r>
+        <w:rPr>
+          <w:rFonts w:ascii="Times New Roman" w:hAnsi="Times New Roman" w:cs="Times New Roman"/>
+          <w:color w:val="000000"/>
+          <w:sz w:val="24"/>
+          <w:szCs w:val="24"/>
+        </w:rPr>
+        <w:t xml:space="preserve"> </w:t>
+      </w:r>
+      <w:r>
+        <w:rPr>
+          <w:rFonts w:ascii="Times New Roman" w:hAnsi="Times New Roman" w:cs="Times New Roman"/>
+          <w:noProof/>
+          <w:color w:val="000000"/>
+          <w:sz w:val="24"/>
+          <w:szCs w:val="24"/>
+        </w:rPr>
+        <w:t>software</w:t>
+      </w:r>
+      <w:r>
+        <w:rPr>
+          <w:rFonts w:ascii="Times New Roman" w:hAnsi="Times New Roman" w:cs="Times New Roman"/>
+          <w:color w:val="000000"/>
+          <w:sz w:val="24"/>
+          <w:szCs w:val="24"/>
+        </w:rPr>
+        <w:t>.</w:t>
+      </w:r>
+    </w:p>
+    <w:p>
+      <w:pPr>
+        <w:numPr>
+          <w:ilvl w:val="0"/>
+          <w:numId w:val="10"/>
+        </w:numPr>
+        <w:spacing w:after="0" w:line="360" w:lineRule="auto"/>
+        <w:jc w:val="both"/>
+        <w:rPr>
+          <w:rFonts w:ascii="Times New Roman" w:hAnsi="Times New Roman" w:cs="Times New Roman"/>
+          <w:color w:val="000000"/>
+          <w:sz w:val="24"/>
+          <w:szCs w:val="24"/>
+        </w:rPr>
+      </w:pPr>
+      <w:r>
+        <w:rPr>
+          <w:rFonts w:ascii="Times New Roman" w:hAnsi="Times New Roman" w:cs="Times New Roman"/>
+          <w:color w:val="000000"/>
+          <w:sz w:val="24"/>
+          <w:szCs w:val="24"/>
+        </w:rPr>
+        <w:t>Windows 8 and above</w:t>
+      </w:r>
+    </w:p>
+    <w:p>
+      <w:pPr>
+        <w:numPr>
+          <w:ilvl w:val="0"/>
+          <w:numId w:val="10"/>
+        </w:numPr>
+        <w:spacing w:after="0" w:line="360" w:lineRule="auto"/>
+        <w:jc w:val="both"/>
+        <w:rPr>
+          <w:rFonts w:ascii="Times New Roman" w:hAnsi="Times New Roman" w:cs="Times New Roman"/>
+          <w:color w:val="000000"/>
+          <w:sz w:val="24"/>
+          <w:szCs w:val="24"/>
+        </w:rPr>
+      </w:pPr>
+      <w:r>
+        <w:rPr>
+          <w:rFonts w:ascii="Times New Roman" w:hAnsi="Times New Roman" w:cs="Times New Roman"/>
+          <w:color w:val="000000"/>
+          <w:sz w:val="24"/>
+          <w:szCs w:val="24"/>
+        </w:rPr>
+        <w:t>Office 2007</w:t>
+      </w:r>
+    </w:p>
+    <w:p>
+      <w:pPr>
+        <w:spacing w:after="0" w:line="360" w:lineRule="auto"/>
+        <w:rPr>
+          <w:rFonts w:ascii="Times New Roman" w:eastAsia="Times New Roman" w:hAnsi="Times New Roman" w:cs="Times New Roman"/>
+          <w:bCs/>
+          <w:color w:val="0E101A"/>
+          <w:sz w:val="24"/>
+          <w:szCs w:val="24"/>
+          <w:u w:val="single"/>
+          <w:lang w:eastAsia="en-IN"/>
+        </w:rPr>
+      </w:pPr>
+    </w:p>
+    <w:p>
+      <w:pPr>
+        <w:spacing w:after="0" w:line="360" w:lineRule="auto"/>
+        <w:rPr>
+          <w:rFonts w:ascii="Times New Roman" w:eastAsia="Times New Roman" w:hAnsi="Times New Roman" w:cs="Times New Roman"/>
+          <w:bCs/>
+          <w:color w:val="0E101A"/>
+          <w:sz w:val="24"/>
+          <w:szCs w:val="24"/>
+          <w:u w:val="single"/>
+          <w:lang w:eastAsia="en-IN"/>
+        </w:rPr>
+      </w:pPr>
+    </w:p>
+    <w:p>
+      <w:pPr>
+        <w:spacing w:after="0" w:line="360" w:lineRule="auto"/>
+        <w:rPr>
+          <w:rFonts w:ascii="Times New Roman" w:eastAsia="Times New Roman" w:hAnsi="Times New Roman" w:cs="Times New Roman"/>
+          <w:bCs/>
+          <w:color w:val="0E101A"/>
+          <w:sz w:val="24"/>
+          <w:szCs w:val="24"/>
+          <w:u w:val="single"/>
+          <w:lang w:eastAsia="en-IN"/>
+        </w:rPr>
+      </w:pPr>
+    </w:p>
+    <w:p>
+      <w:pPr>
+        <w:spacing w:after="0" w:line="360" w:lineRule="auto"/>
+        <w:rPr>
+          <w:rFonts w:ascii="Times New Roman" w:eastAsia="Times New Roman" w:hAnsi="Times New Roman" w:cs="Times New Roman"/>
+          <w:bCs/>
+          <w:color w:val="0E101A"/>
+          <w:sz w:val="24"/>
+          <w:szCs w:val="24"/>
+          <w:u w:val="single"/>
+          <w:lang w:eastAsia="en-IN"/>
+        </w:rPr>
+      </w:pPr>
+    </w:p>
+    <w:p>
+      <w:pPr>
+        <w:spacing w:after="0" w:line="360" w:lineRule="auto"/>
+        <w:rPr>
+          <w:rFonts w:ascii="Times New Roman" w:eastAsia="Times New Roman" w:hAnsi="Times New Roman" w:cs="Times New Roman"/>
+          <w:bCs/>
+          <w:color w:val="0E101A"/>
+          <w:sz w:val="24"/>
+          <w:szCs w:val="24"/>
+          <w:u w:val="single"/>
+          <w:lang w:eastAsia="en-IN"/>
+        </w:rPr>
+      </w:pPr>
+    </w:p>
+    <w:p>
+      <w:pPr>
+        <w:spacing w:after="0" w:line="360" w:lineRule="auto"/>
+        <w:rPr>
+          <w:rFonts w:ascii="Times New Roman" w:eastAsia="Times New Roman" w:hAnsi="Times New Roman" w:cs="Times New Roman"/>
+          <w:bCs/>
+          <w:color w:val="0E101A"/>
+          <w:sz w:val="24"/>
+          <w:szCs w:val="24"/>
+          <w:u w:val="single"/>
+          <w:lang w:eastAsia="en-IN"/>
+        </w:rPr>
+      </w:pPr>
+    </w:p>
+    <w:p>
+      <w:pPr>
+        <w:pStyle w:val="Heading1"/>
+        <w:numPr>
+          <w:ilvl w:val="0"/>
+          <w:numId w:val="0"/>
+        </w:numPr>
+        <w:jc w:val="center"/>
+        <w:rPr>
+          <w:noProof/>
+          <w:sz w:val="36"/>
+          <w:szCs w:val="36"/>
+        </w:rPr>
+      </w:pPr>
+      <w:r>
+        <w:rPr>
+          <w:noProof/>
+          <w:sz w:val="36"/>
+          <w:szCs w:val="36"/>
+        </w:rPr>
+        <w:lastRenderedPageBreak/>
+        <w:t xml:space="preserve">TEST </w:t>
+      </w:r>
+      <w:r>
+        <w:rPr>
+          <w:noProof/>
+          <w:sz w:val="36"/>
+          <w:szCs w:val="36"/>
+        </w:rPr>
+        <w:t>CASES</w:t>
+      </w:r>
+    </w:p>
+    <w:p>
+      <w:pPr>
+        <w:rPr>
+          <w:lang w:val="en-US"/>
+        </w:rPr>
+      </w:pPr>
+    </w:p>
+    <w:p>
+      <w:pPr>
+        <w:rPr>
+          <w:lang w:val="en-US"/>
+        </w:rPr>
+      </w:pPr>
+    </w:p>
+    <w:p>
+      <w:pPr>
+        <w:rPr>
+          <w:lang w:val="en-US"/>
+        </w:rPr>
+      </w:pPr>
+    </w:p>
+    <w:p>
+      <w:pPr>
+        <w:rPr>
+          <w:lang w:val="en-US"/>
+        </w:rPr>
+      </w:pPr>
+      <w:r>
+        <w:rPr>
+          <w:noProof/>
+          <w:lang w:val="en-US" w:bidi="mr-IN"/>
+        </w:rPr>
+        <w:drawing>
+          <wp:inline distT="0" distB="0" distL="0" distR="0">
+            <wp:extent cx="5732145" cy="2800985"/>
+            <wp:effectExtent l="19050" t="0" r="1905" b="0"/>
+            <wp:docPr id="3" name="Picture 2" descr="Build 1-0 TestCases.png"/>
+            <wp:cNvGraphicFramePr>
+              <a:graphicFrameLocks xmlns:a="http://schemas.openxmlformats.org/drawingml/2006/main" noChangeAspect="1"/>
+            </wp:cNvGraphicFramePr>
+            <a:graphic xmlns:a="http://schemas.openxmlformats.org/drawingml/2006/main">
+              <a:graphicData uri="http://schemas.openxmlformats.org/drawingml/2006/picture">
+                <pic:pic xmlns:pic="http://schemas.openxmlformats.org/drawingml/2006/picture">
+                  <pic:nvPicPr>
+                    <pic:cNvPr id="0" name="Build 1-0 TestCases.png"/>
+                    <pic:cNvPicPr/>
+                  </pic:nvPicPr>
+                  <pic:blipFill>
+                    <a:blip r:embed="rId52"/>
+                    <a:stretch>
+                      <a:fillRect/>
+                    </a:stretch>
+                  </pic:blipFill>
+                  <pic:spPr>
+                    <a:xfrm>
+                      <a:off x="0" y="0"/>
+                      <a:ext cx="5732145" cy="2800985"/>
+                    </a:xfrm>
+                    <a:prstGeom prst="rect">
+                      <a:avLst/>
+                    </a:prstGeom>
+                  </pic:spPr>
+                </pic:pic>
+              </a:graphicData>
+            </a:graphic>
+          </wp:inline>
+        </w:drawing>
+      </w:r>
+    </w:p>
+    <w:p>
+      <w:pPr>
+        <w:spacing w:after="0" w:line="360" w:lineRule="auto"/>
+        <w:rPr>
+          <w:rFonts w:ascii="Times New Roman" w:eastAsia="Times New Roman" w:hAnsi="Times New Roman" w:cs="Times New Roman"/>
+          <w:bCs/>
+          <w:color w:val="0E101A"/>
+          <w:sz w:val="24"/>
+          <w:szCs w:val="24"/>
+          <w:u w:val="single"/>
+          <w:lang w:eastAsia="en-IN"/>
+        </w:rPr>
+      </w:pPr>
+    </w:p>
+    <w:p>
+      <w:pPr>
+        <w:spacing w:after="0" w:line="360" w:lineRule="auto"/>
+        <w:rPr>
+          <w:rFonts w:ascii="Times New Roman" w:eastAsia="Times New Roman" w:hAnsi="Times New Roman" w:cs="Times New Roman"/>
+          <w:bCs/>
+          <w:color w:val="0E101A"/>
+          <w:sz w:val="24"/>
+          <w:szCs w:val="24"/>
+          <w:u w:val="single"/>
+          <w:lang w:eastAsia="en-IN"/>
+        </w:rPr>
+      </w:pPr>
+    </w:p>
+    <w:p>
+      <w:pPr>
+        <w:spacing w:after="0" w:line="360" w:lineRule="auto"/>
+        <w:rPr>
+          <w:rFonts w:ascii="Times New Roman" w:eastAsia="Times New Roman" w:hAnsi="Times New Roman" w:cs="Times New Roman"/>
+          <w:bCs/>
+          <w:color w:val="0E101A"/>
+          <w:sz w:val="24"/>
+          <w:szCs w:val="24"/>
+          <w:u w:val="single"/>
+          <w:lang w:eastAsia="en-IN"/>
+        </w:rPr>
+      </w:pPr>
+    </w:p>
+    <w:p>
+      <w:pPr>
+        <w:spacing w:after="0" w:line="360" w:lineRule="auto"/>
+        <w:rPr>
+          <w:rFonts w:ascii="Times New Roman" w:eastAsia="Times New Roman" w:hAnsi="Times New Roman" w:cs="Times New Roman"/>
+          <w:bCs/>
+          <w:color w:val="0E101A"/>
+          <w:sz w:val="24"/>
+          <w:szCs w:val="24"/>
+          <w:u w:val="single"/>
+          <w:lang w:eastAsia="en-IN"/>
+        </w:rPr>
+      </w:pPr>
+    </w:p>
+    <w:p>
+      <w:pPr>
+        <w:spacing w:after="0" w:line="360" w:lineRule="auto"/>
+        <w:rPr>
+          <w:rFonts w:ascii="Times New Roman" w:eastAsia="Times New Roman" w:hAnsi="Times New Roman" w:cs="Times New Roman"/>
+          <w:bCs/>
+          <w:color w:val="0E101A"/>
+          <w:sz w:val="24"/>
+          <w:szCs w:val="24"/>
+          <w:u w:val="single"/>
+          <w:lang w:eastAsia="en-IN"/>
+        </w:rPr>
+      </w:pPr>
+    </w:p>
+    <w:p>
+      <w:pPr>
+        <w:spacing w:after="0" w:line="360" w:lineRule="auto"/>
+        <w:rPr>
+          <w:rFonts w:ascii="Times New Roman" w:eastAsia="Times New Roman" w:hAnsi="Times New Roman" w:cs="Times New Roman"/>
+          <w:bCs/>
+          <w:color w:val="0E101A"/>
+          <w:sz w:val="24"/>
+          <w:szCs w:val="24"/>
+          <w:u w:val="single"/>
+          <w:lang w:eastAsia="en-IN"/>
+        </w:rPr>
+      </w:pPr>
+    </w:p>
+    <w:p>
+      <w:pPr>
+        <w:spacing w:after="0" w:line="360" w:lineRule="auto"/>
+        <w:rPr>
+          <w:rFonts w:ascii="Times New Roman" w:eastAsia="Times New Roman" w:hAnsi="Times New Roman" w:cs="Times New Roman"/>
+          <w:bCs/>
+          <w:color w:val="0E101A"/>
+          <w:sz w:val="24"/>
+          <w:szCs w:val="24"/>
+          <w:u w:val="single"/>
+          <w:lang w:eastAsia="en-IN"/>
+        </w:rPr>
+      </w:pPr>
+    </w:p>
+    <w:p>
+      <w:pPr>
+        <w:spacing w:after="0" w:line="360" w:lineRule="auto"/>
+        <w:rPr>
+          <w:rFonts w:ascii="Times New Roman" w:eastAsia="Times New Roman" w:hAnsi="Times New Roman" w:cs="Times New Roman"/>
+          <w:bCs/>
+          <w:color w:val="0E101A"/>
+          <w:sz w:val="24"/>
+          <w:szCs w:val="24"/>
+          <w:u w:val="single"/>
+          <w:lang w:eastAsia="en-IN"/>
+        </w:rPr>
+      </w:pPr>
+    </w:p>
+    <w:p>
+      <w:pPr>
+        <w:spacing w:after="0" w:line="360" w:lineRule="auto"/>
+        <w:rPr>
+          <w:rFonts w:ascii="Times New Roman" w:eastAsia="Times New Roman" w:hAnsi="Times New Roman" w:cs="Times New Roman"/>
+          <w:bCs/>
+          <w:color w:val="0E101A"/>
+          <w:sz w:val="24"/>
+          <w:szCs w:val="24"/>
+          <w:u w:val="single"/>
+          <w:lang w:eastAsia="en-IN"/>
+        </w:rPr>
+      </w:pPr>
+    </w:p>
+    <w:p>
+      <w:pPr>
+        <w:spacing w:after="0" w:line="360" w:lineRule="auto"/>
+        <w:rPr>
+          <w:rFonts w:ascii="Times New Roman" w:eastAsia="Times New Roman" w:hAnsi="Times New Roman" w:cs="Times New Roman"/>
+          <w:bCs/>
+          <w:color w:val="0E101A"/>
+          <w:sz w:val="24"/>
+          <w:szCs w:val="24"/>
+          <w:u w:val="single"/>
+          <w:lang w:eastAsia="en-IN"/>
+        </w:rPr>
+      </w:pPr>
+    </w:p>
+    <w:p>
+      <w:pPr>
+        <w:spacing w:after="0" w:line="360" w:lineRule="auto"/>
+        <w:rPr>
+          <w:rFonts w:ascii="Times New Roman" w:eastAsia="Times New Roman" w:hAnsi="Times New Roman" w:cs="Times New Roman"/>
+          <w:bCs/>
+          <w:color w:val="0E101A"/>
+          <w:sz w:val="24"/>
+          <w:szCs w:val="24"/>
+          <w:u w:val="single"/>
+          <w:lang w:eastAsia="en-IN"/>
+        </w:rPr>
+      </w:pPr>
+    </w:p>
+    <w:p>
+      <w:pPr>
+        <w:spacing w:after="0" w:line="360" w:lineRule="auto"/>
+        <w:rPr>
+          <w:rFonts w:ascii="Times New Roman" w:eastAsia="Times New Roman" w:hAnsi="Times New Roman" w:cs="Times New Roman"/>
+          <w:bCs/>
+          <w:color w:val="0E101A"/>
+          <w:sz w:val="24"/>
+          <w:szCs w:val="24"/>
+          <w:u w:val="single"/>
+          <w:lang w:eastAsia="en-IN"/>
+        </w:rPr>
+      </w:pPr>
+    </w:p>
+    <w:p>
+      <w:pPr>
+        <w:spacing w:after="0" w:line="360" w:lineRule="auto"/>
+        <w:rPr>
+          <w:rFonts w:ascii="Times New Roman" w:eastAsia="Times New Roman" w:hAnsi="Times New Roman" w:cs="Times New Roman"/>
+          <w:bCs/>
+          <w:color w:val="0E101A"/>
+          <w:sz w:val="24"/>
+          <w:szCs w:val="24"/>
+          <w:u w:val="single"/>
+          <w:lang w:eastAsia="en-IN"/>
+        </w:rPr>
+      </w:pPr>
+    </w:p>
+    <w:p>
+      <w:pPr>
+        <w:spacing w:after="0" w:line="360" w:lineRule="auto"/>
+        <w:rPr>
+          <w:rFonts w:ascii="Times New Roman" w:eastAsia="Times New Roman" w:hAnsi="Times New Roman" w:cs="Times New Roman"/>
+          <w:bCs/>
+          <w:color w:val="0E101A"/>
+          <w:sz w:val="24"/>
+          <w:szCs w:val="24"/>
+          <w:u w:val="single"/>
+          <w:lang w:eastAsia="en-IN"/>
+        </w:rPr>
+      </w:pPr>
+    </w:p>
+    <w:p>
+      <w:pPr>
+        <w:spacing w:after="0" w:line="360" w:lineRule="auto"/>
+        <w:rPr>
+          <w:rFonts w:ascii="Times New Roman" w:eastAsia="Times New Roman" w:hAnsi="Times New Roman" w:cs="Times New Roman"/>
+          <w:bCs/>
+          <w:color w:val="0E101A"/>
+          <w:sz w:val="24"/>
+          <w:szCs w:val="24"/>
+          <w:u w:val="single"/>
+          <w:lang w:eastAsia="en-IN"/>
+        </w:rPr>
+      </w:pPr>
+    </w:p>
+    <w:p>
+      <w:pPr>
+        <w:spacing w:after="0" w:line="360" w:lineRule="auto"/>
+        <w:rPr>
+          <w:rFonts w:ascii="Times New Roman" w:eastAsia="Times New Roman" w:hAnsi="Times New Roman" w:cs="Times New Roman"/>
+          <w:bCs/>
+          <w:color w:val="0E101A"/>
+          <w:sz w:val="24"/>
+          <w:szCs w:val="24"/>
+          <w:u w:val="single"/>
+          <w:lang w:eastAsia="en-IN"/>
+        </w:rPr>
+      </w:pPr>
+    </w:p>
+    <w:p>
+      <w:pPr>
+        <w:spacing w:after="0" w:line="360" w:lineRule="auto"/>
+        <w:rPr>
+          <w:rFonts w:ascii="Times New Roman" w:eastAsia="Times New Roman" w:hAnsi="Times New Roman" w:cs="Times New Roman"/>
+          <w:bCs/>
+          <w:color w:val="0E101A"/>
+          <w:sz w:val="24"/>
+          <w:szCs w:val="24"/>
+          <w:u w:val="single"/>
+          <w:lang w:eastAsia="en-IN"/>
+        </w:rPr>
+      </w:pPr>
+    </w:p>
+    <w:p>
+      <w:pPr>
+        <w:spacing w:after="0" w:line="360" w:lineRule="auto"/>
+        <w:rPr>
+          <w:rFonts w:ascii="Times New Roman" w:eastAsia="Times New Roman" w:hAnsi="Times New Roman" w:cs="Times New Roman"/>
+          <w:bCs/>
+          <w:color w:val="0E101A"/>
+          <w:sz w:val="24"/>
+          <w:szCs w:val="24"/>
+          <w:u w:val="single"/>
+          <w:lang w:eastAsia="en-IN"/>
+        </w:rPr>
+      </w:pPr>
+    </w:p>
+    <w:p>
+      <w:pPr>
+        <w:pStyle w:val="Default"/>
+        <w:spacing w:before="240" w:after="240"/>
+        <w:jc w:val="center"/>
+        <w:rPr>
+          <w:rFonts w:ascii="Times New Roman" w:hAnsi="Times New Roman" w:cs="Times New Roman"/>
+          <w:b/>
+          <w:bCs/>
+          <w:caps/>
+          <w:color w:val="auto"/>
+          <w:sz w:val="28"/>
+          <w:szCs w:val="28"/>
         </w:rPr>
       </w:pPr>
     </w:p>
@@ -15698,6 +17638,22 @@
           <w:szCs w:val="28"/>
         </w:rPr>
       </w:pPr>
+    </w:p>
+    <w:p>
+      <w:pPr>
+        <w:pStyle w:val="Default"/>
+        <w:spacing w:before="240" w:after="240"/>
+        <w:jc w:val="center"/>
+        <w:rPr>
+          <w:rFonts w:ascii="Times New Roman" w:hAnsi="Times New Roman" w:cs="Times New Roman"/>
+          <w:b/>
+          <w:bCs/>
+          <w:caps/>
+          <w:color w:val="auto"/>
+          <w:sz w:val="28"/>
+          <w:szCs w:val="28"/>
+        </w:rPr>
+      </w:pPr>
       <w:r>
         <w:rPr>
           <w:rFonts w:ascii="Times New Roman" w:hAnsi="Times New Roman" w:cs="Times New Roman"/>
@@ -15877,7 +17833,7 @@
         </w:rPr>
         <w:t xml:space="preserve">Web security study: </w:t>
       </w:r>
-      <w:hyperlink r:id="rId52" w:history="1">
+      <w:hyperlink r:id="rId53" w:history="1">
         <w:r>
           <w:rPr>
             <w:rStyle w:val="Hyperlink"/>
@@ -15913,8 +17869,8 @@
         </w:rPr>
         <w:t>PHP study</w:t>
       </w:r>
-      <w:bookmarkStart w:id="0" w:name="_GoBack"/>
-      <w:bookmarkEnd w:id="0"/>
+      <w:bookmarkStart w:id="28" w:name="_GoBack"/>
+      <w:bookmarkEnd w:id="28"/>
       <w:r>
         <w:rPr>
           <w:rFonts w:ascii="Times New Roman" w:eastAsia="Times New Roman" w:hAnsi="Times New Roman" w:cs="Times New Roman"/>
@@ -15931,7 +17887,7 @@
         </w:rPr>
         <w:t xml:space="preserve"> </w:t>
       </w:r>
-      <w:hyperlink r:id="rId53" w:history="1">
+      <w:hyperlink r:id="rId54" w:history="1">
         <w:r>
           <w:rPr>
             <w:rStyle w:val="Hyperlink"/>
@@ -16055,6 +18011,138 @@
 <file path=word/numbering.xml><?xml version="1.0" encoding="utf-8"?>
 <w:numbering xmlns:ve="http://schemas.openxmlformats.org/markup-compatibility/2006" xmlns:o="urn:schemas-microsoft-com:office:office" xmlns:r="http://schemas.openxmlformats.org/officeDocument/2006/relationships" xmlns:m="http://schemas.openxmlformats.org/officeDocument/2006/math" xmlns:v="urn:schemas-microsoft-com:vml" xmlns:wp="http://schemas.openxmlformats.org/drawingml/2006/wordprocessingDrawing" xmlns:w10="urn:schemas-microsoft-com:office:word" xmlns:w="http://schemas.openxmlformats.org/wordprocessingml/2006/main" xmlns:wne="http://schemas.microsoft.com/office/word/2006/wordml">
   <w:abstractNum w:abstractNumId="0">
+    <w:nsid w:val="FFFFFFFE"/>
+    <w:multiLevelType w:val="singleLevel"/>
+    <w:tmpl w:val="FFFFFFFF"/>
+    <w:lvl w:ilvl="0">
+      <w:numFmt w:val="decimal"/>
+      <w:lvlText w:val="*"/>
+      <w:lvlJc w:val="left"/>
+    </w:lvl>
+  </w:abstractNum>
+  <w:abstractNum w:abstractNumId="1">
+    <w:nsid w:val="06202541"/>
+    <w:multiLevelType w:val="multilevel"/>
+    <w:tmpl w:val="AF8658C2"/>
+    <w:lvl w:ilvl="0">
+      <w:start w:val="1"/>
+      <w:numFmt w:val="decimal"/>
+      <w:pStyle w:val="Heading1"/>
+      <w:lvlText w:val="%1"/>
+      <w:lvlJc w:val="left"/>
+      <w:pPr>
+        <w:tabs>
+          <w:tab w:val="num" w:pos="432"/>
+        </w:tabs>
+        <w:ind w:left="432" w:hanging="432"/>
+      </w:pPr>
+    </w:lvl>
+    <w:lvl w:ilvl="1">
+      <w:start w:val="1"/>
+      <w:numFmt w:val="decimal"/>
+      <w:pStyle w:val="Heading2"/>
+      <w:lvlText w:val="%1.%2"/>
+      <w:lvlJc w:val="left"/>
+      <w:pPr>
+        <w:tabs>
+          <w:tab w:val="num" w:pos="576"/>
+        </w:tabs>
+        <w:ind w:left="576" w:hanging="576"/>
+      </w:pPr>
+    </w:lvl>
+    <w:lvl w:ilvl="2">
+      <w:start w:val="1"/>
+      <w:numFmt w:val="decimal"/>
+      <w:pStyle w:val="Heading3"/>
+      <w:lvlText w:val="%1.%2.%3"/>
+      <w:lvlJc w:val="left"/>
+      <w:pPr>
+        <w:tabs>
+          <w:tab w:val="num" w:pos="2700"/>
+        </w:tabs>
+        <w:ind w:left="2700" w:hanging="720"/>
+      </w:pPr>
+    </w:lvl>
+    <w:lvl w:ilvl="3">
+      <w:start w:val="1"/>
+      <w:numFmt w:val="decimal"/>
+      <w:pStyle w:val="Heading4"/>
+      <w:lvlText w:val="%1.%2.%3.%4"/>
+      <w:lvlJc w:val="left"/>
+      <w:pPr>
+        <w:tabs>
+          <w:tab w:val="num" w:pos="864"/>
+        </w:tabs>
+        <w:ind w:left="864" w:hanging="864"/>
+      </w:pPr>
+    </w:lvl>
+    <w:lvl w:ilvl="4">
+      <w:start w:val="1"/>
+      <w:numFmt w:val="decimal"/>
+      <w:pStyle w:val="Heading5"/>
+      <w:lvlText w:val="%1.%2.%3.%4.%5"/>
+      <w:lvlJc w:val="left"/>
+      <w:pPr>
+        <w:tabs>
+          <w:tab w:val="num" w:pos="1008"/>
+        </w:tabs>
+        <w:ind w:left="1008" w:hanging="1008"/>
+      </w:pPr>
+    </w:lvl>
+    <w:lvl w:ilvl="5">
+      <w:start w:val="1"/>
+      <w:numFmt w:val="decimal"/>
+      <w:pStyle w:val="Heading6"/>
+      <w:lvlText w:val="%1.%2.%3.%4.%5.%6"/>
+      <w:lvlJc w:val="left"/>
+      <w:pPr>
+        <w:tabs>
+          <w:tab w:val="num" w:pos="1152"/>
+        </w:tabs>
+        <w:ind w:left="1152" w:hanging="1152"/>
+      </w:pPr>
+    </w:lvl>
+    <w:lvl w:ilvl="6">
+      <w:start w:val="1"/>
+      <w:numFmt w:val="decimal"/>
+      <w:pStyle w:val="Heading7"/>
+      <w:lvlText w:val="%1.%2.%3.%4.%5.%6.%7"/>
+      <w:lvlJc w:val="left"/>
+      <w:pPr>
+        <w:tabs>
+          <w:tab w:val="num" w:pos="1296"/>
+        </w:tabs>
+        <w:ind w:left="1296" w:hanging="1296"/>
+      </w:pPr>
+    </w:lvl>
+    <w:lvl w:ilvl="7">
+      <w:start w:val="1"/>
+      <w:numFmt w:val="decimal"/>
+      <w:pStyle w:val="Heading8"/>
+      <w:lvlText w:val="%1.%2.%3.%4.%5.%6.%7.%8"/>
+      <w:lvlJc w:val="left"/>
+      <w:pPr>
+        <w:tabs>
+          <w:tab w:val="num" w:pos="1440"/>
+        </w:tabs>
+        <w:ind w:left="1440" w:hanging="1440"/>
+      </w:pPr>
+    </w:lvl>
+    <w:lvl w:ilvl="8">
+      <w:start w:val="1"/>
+      <w:numFmt w:val="decimal"/>
+      <w:pStyle w:val="Heading9"/>
+      <w:lvlText w:val="%1.%2.%3.%4.%5.%6.%7.%8.%9"/>
+      <w:lvlJc w:val="left"/>
+      <w:pPr>
+        <w:tabs>
+          <w:tab w:val="num" w:pos="1584"/>
+        </w:tabs>
+        <w:ind w:left="1584" w:hanging="1584"/>
+      </w:pPr>
+    </w:lvl>
+  </w:abstractNum>
+  <w:abstractNum w:abstractNumId="2">
     <w:nsid w:val="0D6C1EB1"/>
     <w:multiLevelType w:val="hybridMultilevel"/>
     <w:tmpl w:val="C5EC9B3A"/>
@@ -16143,7 +18231,7 @@
       </w:pPr>
     </w:lvl>
   </w:abstractNum>
-  <w:abstractNum w:abstractNumId="1">
+  <w:abstractNum w:abstractNumId="3">
     <w:nsid w:val="180A7A60"/>
     <w:multiLevelType w:val="hybridMultilevel"/>
     <w:tmpl w:val="FA7AE6BA"/>
@@ -16255,7 +18343,7 @@
       </w:rPr>
     </w:lvl>
   </w:abstractNum>
-  <w:abstractNum w:abstractNumId="2">
+  <w:abstractNum w:abstractNumId="4">
     <w:nsid w:val="20005DF4"/>
     <w:multiLevelType w:val="hybridMultilevel"/>
     <w:tmpl w:val="AD541120"/>
@@ -16368,7 +18456,120 @@
       </w:rPr>
     </w:lvl>
   </w:abstractNum>
-  <w:abstractNum w:abstractNumId="3">
+  <w:abstractNum w:abstractNumId="5">
+    <w:nsid w:val="3C0079C2"/>
+    <w:multiLevelType w:val="hybridMultilevel"/>
+    <w:tmpl w:val="BAFABEEA"/>
+    <w:lvl w:ilvl="0" w:tplc="04090001">
+      <w:start w:val="1"/>
+      <w:numFmt w:val="bullet"/>
+      <w:lvlText w:val=""/>
+      <w:lvlJc w:val="left"/>
+      <w:pPr>
+        <w:ind w:left="720" w:hanging="360"/>
+      </w:pPr>
+      <w:rPr>
+        <w:rFonts w:ascii="Symbol" w:hAnsi="Symbol" w:hint="default"/>
+      </w:rPr>
+    </w:lvl>
+    <w:lvl w:ilvl="1" w:tplc="04090003" w:tentative="1">
+      <w:start w:val="1"/>
+      <w:numFmt w:val="bullet"/>
+      <w:lvlText w:val="o"/>
+      <w:lvlJc w:val="left"/>
+      <w:pPr>
+        <w:ind w:left="1440" w:hanging="360"/>
+      </w:pPr>
+      <w:rPr>
+        <w:rFonts w:ascii="Courier New" w:hAnsi="Courier New" w:cs="Courier New" w:hint="default"/>
+      </w:rPr>
+    </w:lvl>
+    <w:lvl w:ilvl="2" w:tplc="04090005" w:tentative="1">
+      <w:start w:val="1"/>
+      <w:numFmt w:val="bullet"/>
+      <w:lvlText w:val=""/>
+      <w:lvlJc w:val="left"/>
+      <w:pPr>
+        <w:ind w:left="2160" w:hanging="360"/>
+      </w:pPr>
+      <w:rPr>
+        <w:rFonts w:ascii="Wingdings" w:hAnsi="Wingdings" w:hint="default"/>
+      </w:rPr>
+    </w:lvl>
+    <w:lvl w:ilvl="3" w:tplc="04090001" w:tentative="1">
+      <w:start w:val="1"/>
+      <w:numFmt w:val="bullet"/>
+      <w:lvlText w:val=""/>
+      <w:lvlJc w:val="left"/>
+      <w:pPr>
+        <w:ind w:left="2880" w:hanging="360"/>
+      </w:pPr>
+      <w:rPr>
+        <w:rFonts w:ascii="Symbol" w:hAnsi="Symbol" w:hint="default"/>
+      </w:rPr>
+    </w:lvl>
+    <w:lvl w:ilvl="4" w:tplc="04090003" w:tentative="1">
+      <w:start w:val="1"/>
+      <w:numFmt w:val="bullet"/>
+      <w:lvlText w:val="o"/>
+      <w:lvlJc w:val="left"/>
+      <w:pPr>
+        <w:ind w:left="3600" w:hanging="360"/>
+      </w:pPr>
+      <w:rPr>
+        <w:rFonts w:ascii="Courier New" w:hAnsi="Courier New" w:cs="Courier New" w:hint="default"/>
+      </w:rPr>
+    </w:lvl>
+    <w:lvl w:ilvl="5" w:tplc="04090005" w:tentative="1">
+      <w:start w:val="1"/>
+      <w:numFmt w:val="bullet"/>
+      <w:lvlText w:val=""/>
+      <w:lvlJc w:val="left"/>
+      <w:pPr>
+        <w:ind w:left="4320" w:hanging="360"/>
+      </w:pPr>
+      <w:rPr>
+        <w:rFonts w:ascii="Wingdings" w:hAnsi="Wingdings" w:hint="default"/>
+      </w:rPr>
+    </w:lvl>
+    <w:lvl w:ilvl="6" w:tplc="04090001" w:tentative="1">
+      <w:start w:val="1"/>
+      <w:numFmt w:val="bullet"/>
+      <w:lvlText w:val=""/>
+      <w:lvlJc w:val="left"/>
+      <w:pPr>
+        <w:ind w:left="5040" w:hanging="360"/>
+      </w:pPr>
+      <w:rPr>
+        <w:rFonts w:ascii="Symbol" w:hAnsi="Symbol" w:hint="default"/>
+      </w:rPr>
+    </w:lvl>
+    <w:lvl w:ilvl="7" w:tplc="04090003" w:tentative="1">
+      <w:start w:val="1"/>
+      <w:numFmt w:val="bullet"/>
+      <w:lvlText w:val="o"/>
+      <w:lvlJc w:val="left"/>
+      <w:pPr>
+        <w:ind w:left="5760" w:hanging="360"/>
+      </w:pPr>
+      <w:rPr>
+        <w:rFonts w:ascii="Courier New" w:hAnsi="Courier New" w:cs="Courier New" w:hint="default"/>
+      </w:rPr>
+    </w:lvl>
+    <w:lvl w:ilvl="8" w:tplc="04090005" w:tentative="1">
+      <w:start w:val="1"/>
+      <w:numFmt w:val="bullet"/>
+      <w:lvlText w:val=""/>
+      <w:lvlJc w:val="left"/>
+      <w:pPr>
+        <w:ind w:left="6480" w:hanging="360"/>
+      </w:pPr>
+      <w:rPr>
+        <w:rFonts w:ascii="Wingdings" w:hAnsi="Wingdings" w:hint="default"/>
+      </w:rPr>
+    </w:lvl>
+  </w:abstractNum>
+  <w:abstractNum w:abstractNumId="6">
     <w:nsid w:val="3C7A52D5"/>
     <w:multiLevelType w:val="multilevel"/>
     <w:tmpl w:val="11AC58BC"/>
@@ -16481,7 +18682,322 @@
       </w:pPr>
     </w:lvl>
   </w:abstractNum>
-  <w:abstractNum w:abstractNumId="4">
+  <w:abstractNum w:abstractNumId="7">
+    <w:nsid w:val="3CDB5A35"/>
+    <w:multiLevelType w:val="hybridMultilevel"/>
+    <w:tmpl w:val="CB96AD00"/>
+    <w:lvl w:ilvl="0" w:tplc="04090001">
+      <w:start w:val="1"/>
+      <w:numFmt w:val="bullet"/>
+      <w:lvlText w:val=""/>
+      <w:lvlJc w:val="left"/>
+      <w:pPr>
+        <w:ind w:left="720" w:hanging="360"/>
+      </w:pPr>
+      <w:rPr>
+        <w:rFonts w:ascii="Symbol" w:hAnsi="Symbol" w:hint="default"/>
+      </w:rPr>
+    </w:lvl>
+    <w:lvl w:ilvl="1" w:tplc="04090003" w:tentative="1">
+      <w:start w:val="1"/>
+      <w:numFmt w:val="bullet"/>
+      <w:lvlText w:val="o"/>
+      <w:lvlJc w:val="left"/>
+      <w:pPr>
+        <w:ind w:left="1440" w:hanging="360"/>
+      </w:pPr>
+      <w:rPr>
+        <w:rFonts w:ascii="Courier New" w:hAnsi="Courier New" w:cs="Courier New" w:hint="default"/>
+      </w:rPr>
+    </w:lvl>
+    <w:lvl w:ilvl="2" w:tplc="04090005" w:tentative="1">
+      <w:start w:val="1"/>
+      <w:numFmt w:val="bullet"/>
+      <w:lvlText w:val=""/>
+      <w:lvlJc w:val="left"/>
+      <w:pPr>
+        <w:ind w:left="2160" w:hanging="360"/>
+      </w:pPr>
+      <w:rPr>
+        <w:rFonts w:ascii="Wingdings" w:hAnsi="Wingdings" w:hint="default"/>
+      </w:rPr>
+    </w:lvl>
+    <w:lvl w:ilvl="3" w:tplc="04090001" w:tentative="1">
+      <w:start w:val="1"/>
+      <w:numFmt w:val="bullet"/>
+      <w:lvlText w:val=""/>
+      <w:lvlJc w:val="left"/>
+      <w:pPr>
+        <w:ind w:left="2880" w:hanging="360"/>
+      </w:pPr>
+      <w:rPr>
+        <w:rFonts w:ascii="Symbol" w:hAnsi="Symbol" w:hint="default"/>
+      </w:rPr>
+    </w:lvl>
+    <w:lvl w:ilvl="4" w:tplc="04090003" w:tentative="1">
+      <w:start w:val="1"/>
+      <w:numFmt w:val="bullet"/>
+      <w:lvlText w:val="o"/>
+      <w:lvlJc w:val="left"/>
+      <w:pPr>
+        <w:ind w:left="3600" w:hanging="360"/>
+      </w:pPr>
+      <w:rPr>
+        <w:rFonts w:ascii="Courier New" w:hAnsi="Courier New" w:cs="Courier New" w:hint="default"/>
+      </w:rPr>
+    </w:lvl>
+    <w:lvl w:ilvl="5" w:tplc="04090005" w:tentative="1">
+      <w:start w:val="1"/>
+      <w:numFmt w:val="bullet"/>
+      <w:lvlText w:val=""/>
+      <w:lvlJc w:val="left"/>
+      <w:pPr>
+        <w:ind w:left="4320" w:hanging="360"/>
+      </w:pPr>
+      <w:rPr>
+        <w:rFonts w:ascii="Wingdings" w:hAnsi="Wingdings" w:hint="default"/>
+      </w:rPr>
+    </w:lvl>
+    <w:lvl w:ilvl="6" w:tplc="04090001" w:tentative="1">
+      <w:start w:val="1"/>
+      <w:numFmt w:val="bullet"/>
+      <w:lvlText w:val=""/>
+      <w:lvlJc w:val="left"/>
+      <w:pPr>
+        <w:ind w:left="5040" w:hanging="360"/>
+      </w:pPr>
+      <w:rPr>
+        <w:rFonts w:ascii="Symbol" w:hAnsi="Symbol" w:hint="default"/>
+      </w:rPr>
+    </w:lvl>
+    <w:lvl w:ilvl="7" w:tplc="04090003" w:tentative="1">
+      <w:start w:val="1"/>
+      <w:numFmt w:val="bullet"/>
+      <w:lvlText w:val="o"/>
+      <w:lvlJc w:val="left"/>
+      <w:pPr>
+        <w:ind w:left="5760" w:hanging="360"/>
+      </w:pPr>
+      <w:rPr>
+        <w:rFonts w:ascii="Courier New" w:hAnsi="Courier New" w:cs="Courier New" w:hint="default"/>
+      </w:rPr>
+    </w:lvl>
+    <w:lvl w:ilvl="8" w:tplc="04090005" w:tentative="1">
+      <w:start w:val="1"/>
+      <w:numFmt w:val="bullet"/>
+      <w:lvlText w:val=""/>
+      <w:lvlJc w:val="left"/>
+      <w:pPr>
+        <w:ind w:left="6480" w:hanging="360"/>
+      </w:pPr>
+      <w:rPr>
+        <w:rFonts w:ascii="Wingdings" w:hAnsi="Wingdings" w:hint="default"/>
+      </w:rPr>
+    </w:lvl>
+  </w:abstractNum>
+  <w:abstractNum w:abstractNumId="8">
+    <w:nsid w:val="449000AD"/>
+    <w:multiLevelType w:val="hybridMultilevel"/>
+    <w:tmpl w:val="41C0D204"/>
+    <w:lvl w:ilvl="0" w:tplc="04090001">
+      <w:start w:val="1"/>
+      <w:numFmt w:val="bullet"/>
+      <w:lvlText w:val=""/>
+      <w:lvlJc w:val="left"/>
+      <w:pPr>
+        <w:ind w:left="720" w:hanging="360"/>
+      </w:pPr>
+      <w:rPr>
+        <w:rFonts w:ascii="Symbol" w:hAnsi="Symbol" w:hint="default"/>
+      </w:rPr>
+    </w:lvl>
+    <w:lvl w:ilvl="1" w:tplc="04090003" w:tentative="1">
+      <w:start w:val="1"/>
+      <w:numFmt w:val="bullet"/>
+      <w:lvlText w:val="o"/>
+      <w:lvlJc w:val="left"/>
+      <w:pPr>
+        <w:ind w:left="1440" w:hanging="360"/>
+      </w:pPr>
+      <w:rPr>
+        <w:rFonts w:ascii="Courier New" w:hAnsi="Courier New" w:cs="Courier New" w:hint="default"/>
+      </w:rPr>
+    </w:lvl>
+    <w:lvl w:ilvl="2" w:tplc="04090005" w:tentative="1">
+      <w:start w:val="1"/>
+      <w:numFmt w:val="bullet"/>
+      <w:lvlText w:val=""/>
+      <w:lvlJc w:val="left"/>
+      <w:pPr>
+        <w:ind w:left="2160" w:hanging="360"/>
+      </w:pPr>
+      <w:rPr>
+        <w:rFonts w:ascii="Wingdings" w:hAnsi="Wingdings" w:hint="default"/>
+      </w:rPr>
+    </w:lvl>
+    <w:lvl w:ilvl="3" w:tplc="04090001" w:tentative="1">
+      <w:start w:val="1"/>
+      <w:numFmt w:val="bullet"/>
+      <w:lvlText w:val=""/>
+      <w:lvlJc w:val="left"/>
+      <w:pPr>
+        <w:ind w:left="2880" w:hanging="360"/>
+      </w:pPr>
+      <w:rPr>
+        <w:rFonts w:ascii="Symbol" w:hAnsi="Symbol" w:hint="default"/>
+      </w:rPr>
+    </w:lvl>
+    <w:lvl w:ilvl="4" w:tplc="04090003" w:tentative="1">
+      <w:start w:val="1"/>
+      <w:numFmt w:val="bullet"/>
+      <w:lvlText w:val="o"/>
+      <w:lvlJc w:val="left"/>
+      <w:pPr>
+        <w:ind w:left="3600" w:hanging="360"/>
+      </w:pPr>
+      <w:rPr>
+        <w:rFonts w:ascii="Courier New" w:hAnsi="Courier New" w:cs="Courier New" w:hint="default"/>
+      </w:rPr>
+    </w:lvl>
+    <w:lvl w:ilvl="5" w:tplc="04090005" w:tentative="1">
+      <w:start w:val="1"/>
+      <w:numFmt w:val="bullet"/>
+      <w:lvlText w:val=""/>
+      <w:lvlJc w:val="left"/>
+      <w:pPr>
+        <w:ind w:left="4320" w:hanging="360"/>
+      </w:pPr>
+      <w:rPr>
+        <w:rFonts w:ascii="Wingdings" w:hAnsi="Wingdings" w:hint="default"/>
+      </w:rPr>
+    </w:lvl>
+    <w:lvl w:ilvl="6" w:tplc="04090001" w:tentative="1">
+      <w:start w:val="1"/>
+      <w:numFmt w:val="bullet"/>
+      <w:lvlText w:val=""/>
+      <w:lvlJc w:val="left"/>
+      <w:pPr>
+        <w:ind w:left="5040" w:hanging="360"/>
+      </w:pPr>
+      <w:rPr>
+        <w:rFonts w:ascii="Symbol" w:hAnsi="Symbol" w:hint="default"/>
+      </w:rPr>
+    </w:lvl>
+    <w:lvl w:ilvl="7" w:tplc="04090003" w:tentative="1">
+      <w:start w:val="1"/>
+      <w:numFmt w:val="bullet"/>
+      <w:lvlText w:val="o"/>
+      <w:lvlJc w:val="left"/>
+      <w:pPr>
+        <w:ind w:left="5760" w:hanging="360"/>
+      </w:pPr>
+      <w:rPr>
+        <w:rFonts w:ascii="Courier New" w:hAnsi="Courier New" w:cs="Courier New" w:hint="default"/>
+      </w:rPr>
+    </w:lvl>
+    <w:lvl w:ilvl="8" w:tplc="04090005" w:tentative="1">
+      <w:start w:val="1"/>
+      <w:numFmt w:val="bullet"/>
+      <w:lvlText w:val=""/>
+      <w:lvlJc w:val="left"/>
+      <w:pPr>
+        <w:ind w:left="6480" w:hanging="360"/>
+      </w:pPr>
+      <w:rPr>
+        <w:rFonts w:ascii="Wingdings" w:hAnsi="Wingdings" w:hint="default"/>
+      </w:rPr>
+    </w:lvl>
+  </w:abstractNum>
+  <w:abstractNum w:abstractNumId="9">
+    <w:nsid w:val="495B5C44"/>
+    <w:multiLevelType w:val="hybridMultilevel"/>
+    <w:tmpl w:val="3E40A10A"/>
+    <w:lvl w:ilvl="0" w:tplc="B69E3B3E">
+      <w:start w:val="1"/>
+      <w:numFmt w:val="decimal"/>
+      <w:lvlText w:val="%1"/>
+      <w:lvlJc w:val="left"/>
+      <w:pPr>
+        <w:ind w:left="720" w:hanging="360"/>
+      </w:pPr>
+      <w:rPr>
+        <w:rFonts w:hint="default"/>
+      </w:rPr>
+    </w:lvl>
+    <w:lvl w:ilvl="1" w:tplc="04090019" w:tentative="1">
+      <w:start w:val="1"/>
+      <w:numFmt w:val="lowerLetter"/>
+      <w:lvlText w:val="%2."/>
+      <w:lvlJc w:val="left"/>
+      <w:pPr>
+        <w:ind w:left="1440" w:hanging="360"/>
+      </w:pPr>
+    </w:lvl>
+    <w:lvl w:ilvl="2" w:tplc="0409001B" w:tentative="1">
+      <w:start w:val="1"/>
+      <w:numFmt w:val="lowerRoman"/>
+      <w:lvlText w:val="%3."/>
+      <w:lvlJc w:val="right"/>
+      <w:pPr>
+        <w:ind w:left="2160" w:hanging="180"/>
+      </w:pPr>
+    </w:lvl>
+    <w:lvl w:ilvl="3" w:tplc="0409000F" w:tentative="1">
+      <w:start w:val="1"/>
+      <w:numFmt w:val="decimal"/>
+      <w:lvlText w:val="%4."/>
+      <w:lvlJc w:val="left"/>
+      <w:pPr>
+        <w:ind w:left="2880" w:hanging="360"/>
+      </w:pPr>
+    </w:lvl>
+    <w:lvl w:ilvl="4" w:tplc="04090019" w:tentative="1">
+      <w:start w:val="1"/>
+      <w:numFmt w:val="lowerLetter"/>
+      <w:lvlText w:val="%5."/>
+      <w:lvlJc w:val="left"/>
+      <w:pPr>
+        <w:ind w:left="3600" w:hanging="360"/>
+      </w:pPr>
+    </w:lvl>
+    <w:lvl w:ilvl="5" w:tplc="0409001B" w:tentative="1">
+      <w:start w:val="1"/>
+      <w:numFmt w:val="lowerRoman"/>
+      <w:lvlText w:val="%6."/>
+      <w:lvlJc w:val="right"/>
+      <w:pPr>
+        <w:ind w:left="4320" w:hanging="180"/>
+      </w:pPr>
+    </w:lvl>
+    <w:lvl w:ilvl="6" w:tplc="0409000F" w:tentative="1">
+      <w:start w:val="1"/>
+      <w:numFmt w:val="decimal"/>
+      <w:lvlText w:val="%7."/>
+      <w:lvlJc w:val="left"/>
+      <w:pPr>
+        <w:ind w:left="5040" w:hanging="360"/>
+      </w:pPr>
+    </w:lvl>
+    <w:lvl w:ilvl="7" w:tplc="04090019" w:tentative="1">
+      <w:start w:val="1"/>
+      <w:numFmt w:val="lowerLetter"/>
+      <w:lvlText w:val="%8."/>
+      <w:lvlJc w:val="left"/>
+      <w:pPr>
+        <w:ind w:left="5760" w:hanging="360"/>
+      </w:pPr>
+    </w:lvl>
+    <w:lvl w:ilvl="8" w:tplc="0409001B" w:tentative="1">
+      <w:start w:val="1"/>
+      <w:numFmt w:val="lowerRoman"/>
+      <w:lvlText w:val="%9."/>
+      <w:lvlJc w:val="right"/>
+      <w:pPr>
+        <w:ind w:left="6480" w:hanging="180"/>
+      </w:pPr>
+    </w:lvl>
+  </w:abstractNum>
+  <w:abstractNum w:abstractNumId="10">
     <w:nsid w:val="58CF3451"/>
     <w:multiLevelType w:val="multilevel"/>
     <w:tmpl w:val="64A0CC14"/>
@@ -16594,7 +19110,7 @@
       </w:pPr>
     </w:lvl>
   </w:abstractNum>
-  <w:abstractNum w:abstractNumId="5">
+  <w:abstractNum w:abstractNumId="11">
     <w:nsid w:val="59C35EFB"/>
     <w:multiLevelType w:val="hybridMultilevel"/>
     <w:tmpl w:val="ECAC3FB2"/>
@@ -16685,7 +19201,7 @@
       </w:pPr>
     </w:lvl>
   </w:abstractNum>
-  <w:abstractNum w:abstractNumId="6">
+  <w:abstractNum w:abstractNumId="12">
     <w:nsid w:val="5F0872E1"/>
     <w:multiLevelType w:val="hybridMultilevel"/>
     <w:tmpl w:val="ECAC3FB2"/>
@@ -16776,7 +19292,120 @@
       </w:pPr>
     </w:lvl>
   </w:abstractNum>
-  <w:abstractNum w:abstractNumId="7">
+  <w:abstractNum w:abstractNumId="13">
+    <w:nsid w:val="64915600"/>
+    <w:multiLevelType w:val="hybridMultilevel"/>
+    <w:tmpl w:val="175CA976"/>
+    <w:lvl w:ilvl="0" w:tplc="04090001">
+      <w:start w:val="1"/>
+      <w:numFmt w:val="bullet"/>
+      <w:lvlText w:val=""/>
+      <w:lvlJc w:val="left"/>
+      <w:pPr>
+        <w:ind w:left="720" w:hanging="360"/>
+      </w:pPr>
+      <w:rPr>
+        <w:rFonts w:ascii="Symbol" w:hAnsi="Symbol" w:hint="default"/>
+      </w:rPr>
+    </w:lvl>
+    <w:lvl w:ilvl="1" w:tplc="04090003" w:tentative="1">
+      <w:start w:val="1"/>
+      <w:numFmt w:val="bullet"/>
+      <w:lvlText w:val="o"/>
+      <w:lvlJc w:val="left"/>
+      <w:pPr>
+        <w:ind w:left="1440" w:hanging="360"/>
+      </w:pPr>
+      <w:rPr>
+        <w:rFonts w:ascii="Courier New" w:hAnsi="Courier New" w:cs="Courier New" w:hint="default"/>
+      </w:rPr>
+    </w:lvl>
+    <w:lvl w:ilvl="2" w:tplc="04090005" w:tentative="1">
+      <w:start w:val="1"/>
+      <w:numFmt w:val="bullet"/>
+      <w:lvlText w:val=""/>
+      <w:lvlJc w:val="left"/>
+      <w:pPr>
+        <w:ind w:left="2160" w:hanging="360"/>
+      </w:pPr>
+      <w:rPr>
+        <w:rFonts w:ascii="Wingdings" w:hAnsi="Wingdings" w:hint="default"/>
+      </w:rPr>
+    </w:lvl>
+    <w:lvl w:ilvl="3" w:tplc="04090001" w:tentative="1">
+      <w:start w:val="1"/>
+      <w:numFmt w:val="bullet"/>
+      <w:lvlText w:val=""/>
+      <w:lvlJc w:val="left"/>
+      <w:pPr>
+        <w:ind w:left="2880" w:hanging="360"/>
+      </w:pPr>
+      <w:rPr>
+        <w:rFonts w:ascii="Symbol" w:hAnsi="Symbol" w:hint="default"/>
+      </w:rPr>
+    </w:lvl>
+    <w:lvl w:ilvl="4" w:tplc="04090003" w:tentative="1">
+      <w:start w:val="1"/>
+      <w:numFmt w:val="bullet"/>
+      <w:lvlText w:val="o"/>
+      <w:lvlJc w:val="left"/>
+      <w:pPr>
+        <w:ind w:left="3600" w:hanging="360"/>
+      </w:pPr>
+      <w:rPr>
+        <w:rFonts w:ascii="Courier New" w:hAnsi="Courier New" w:cs="Courier New" w:hint="default"/>
+      </w:rPr>
+    </w:lvl>
+    <w:lvl w:ilvl="5" w:tplc="04090005" w:tentative="1">
+      <w:start w:val="1"/>
+      <w:numFmt w:val="bullet"/>
+      <w:lvlText w:val=""/>
+      <w:lvlJc w:val="left"/>
+      <w:pPr>
+        <w:ind w:left="4320" w:hanging="360"/>
+      </w:pPr>
+      <w:rPr>
+        <w:rFonts w:ascii="Wingdings" w:hAnsi="Wingdings" w:hint="default"/>
+      </w:rPr>
+    </w:lvl>
+    <w:lvl w:ilvl="6" w:tplc="04090001" w:tentative="1">
+      <w:start w:val="1"/>
+      <w:numFmt w:val="bullet"/>
+      <w:lvlText w:val=""/>
+      <w:lvlJc w:val="left"/>
+      <w:pPr>
+        <w:ind w:left="5040" w:hanging="360"/>
+      </w:pPr>
+      <w:rPr>
+        <w:rFonts w:ascii="Symbol" w:hAnsi="Symbol" w:hint="default"/>
+      </w:rPr>
+    </w:lvl>
+    <w:lvl w:ilvl="7" w:tplc="04090003" w:tentative="1">
+      <w:start w:val="1"/>
+      <w:numFmt w:val="bullet"/>
+      <w:lvlText w:val="o"/>
+      <w:lvlJc w:val="left"/>
+      <w:pPr>
+        <w:ind w:left="5760" w:hanging="360"/>
+      </w:pPr>
+      <w:rPr>
+        <w:rFonts w:ascii="Courier New" w:hAnsi="Courier New" w:cs="Courier New" w:hint="default"/>
+      </w:rPr>
+    </w:lvl>
+    <w:lvl w:ilvl="8" w:tplc="04090005" w:tentative="1">
+      <w:start w:val="1"/>
+      <w:numFmt w:val="bullet"/>
+      <w:lvlText w:val=""/>
+      <w:lvlJc w:val="left"/>
+      <w:pPr>
+        <w:ind w:left="6480" w:hanging="360"/>
+      </w:pPr>
+      <w:rPr>
+        <w:rFonts w:ascii="Wingdings" w:hAnsi="Wingdings" w:hint="default"/>
+      </w:rPr>
+    </w:lvl>
+  </w:abstractNum>
+  <w:abstractNum w:abstractNumId="14">
     <w:nsid w:val="6509668E"/>
     <w:multiLevelType w:val="hybridMultilevel"/>
     <w:tmpl w:val="B140790C"/>
@@ -16888,7 +19517,120 @@
       </w:rPr>
     </w:lvl>
   </w:abstractNum>
-  <w:abstractNum w:abstractNumId="8">
+  <w:abstractNum w:abstractNumId="15">
+    <w:nsid w:val="67074E28"/>
+    <w:multiLevelType w:val="hybridMultilevel"/>
+    <w:tmpl w:val="2F0E729C"/>
+    <w:lvl w:ilvl="0" w:tplc="04090001">
+      <w:start w:val="1"/>
+      <w:numFmt w:val="bullet"/>
+      <w:lvlText w:val=""/>
+      <w:lvlJc w:val="left"/>
+      <w:pPr>
+        <w:ind w:left="720" w:hanging="360"/>
+      </w:pPr>
+      <w:rPr>
+        <w:rFonts w:ascii="Symbol" w:hAnsi="Symbol" w:hint="default"/>
+      </w:rPr>
+    </w:lvl>
+    <w:lvl w:ilvl="1" w:tplc="04090003" w:tentative="1">
+      <w:start w:val="1"/>
+      <w:numFmt w:val="bullet"/>
+      <w:lvlText w:val="o"/>
+      <w:lvlJc w:val="left"/>
+      <w:pPr>
+        <w:ind w:left="1440" w:hanging="360"/>
+      </w:pPr>
+      <w:rPr>
+        <w:rFonts w:ascii="Courier New" w:hAnsi="Courier New" w:cs="Courier New" w:hint="default"/>
+      </w:rPr>
+    </w:lvl>
+    <w:lvl w:ilvl="2" w:tplc="04090005" w:tentative="1">
+      <w:start w:val="1"/>
+      <w:numFmt w:val="bullet"/>
+      <w:lvlText w:val=""/>
+      <w:lvlJc w:val="left"/>
+      <w:pPr>
+        <w:ind w:left="2160" w:hanging="360"/>
+      </w:pPr>
+      <w:rPr>
+        <w:rFonts w:ascii="Wingdings" w:hAnsi="Wingdings" w:hint="default"/>
+      </w:rPr>
+    </w:lvl>
+    <w:lvl w:ilvl="3" w:tplc="04090001" w:tentative="1">
+      <w:start w:val="1"/>
+      <w:numFmt w:val="bullet"/>
+      <w:lvlText w:val=""/>
+      <w:lvlJc w:val="left"/>
+      <w:pPr>
+        <w:ind w:left="2880" w:hanging="360"/>
+      </w:pPr>
+      <w:rPr>
+        <w:rFonts w:ascii="Symbol" w:hAnsi="Symbol" w:hint="default"/>
+      </w:rPr>
+    </w:lvl>
+    <w:lvl w:ilvl="4" w:tplc="04090003" w:tentative="1">
+      <w:start w:val="1"/>
+      <w:numFmt w:val="bullet"/>
+      <w:lvlText w:val="o"/>
+      <w:lvlJc w:val="left"/>
+      <w:pPr>
+        <w:ind w:left="3600" w:hanging="360"/>
+      </w:pPr>
+      <w:rPr>
+        <w:rFonts w:ascii="Courier New" w:hAnsi="Courier New" w:cs="Courier New" w:hint="default"/>
+      </w:rPr>
+    </w:lvl>
+    <w:lvl w:ilvl="5" w:tplc="04090005" w:tentative="1">
+      <w:start w:val="1"/>
+      <w:numFmt w:val="bullet"/>
+      <w:lvlText w:val=""/>
+      <w:lvlJc w:val="left"/>
+      <w:pPr>
+        <w:ind w:left="4320" w:hanging="360"/>
+      </w:pPr>
+      <w:rPr>
+        <w:rFonts w:ascii="Wingdings" w:hAnsi="Wingdings" w:hint="default"/>
+      </w:rPr>
+    </w:lvl>
+    <w:lvl w:ilvl="6" w:tplc="04090001" w:tentative="1">
+      <w:start w:val="1"/>
+      <w:numFmt w:val="bullet"/>
+      <w:lvlText w:val=""/>
+      <w:lvlJc w:val="left"/>
+      <w:pPr>
+        <w:ind w:left="5040" w:hanging="360"/>
+      </w:pPr>
+      <w:rPr>
+        <w:rFonts w:ascii="Symbol" w:hAnsi="Symbol" w:hint="default"/>
+      </w:rPr>
+    </w:lvl>
+    <w:lvl w:ilvl="7" w:tplc="04090003" w:tentative="1">
+      <w:start w:val="1"/>
+      <w:numFmt w:val="bullet"/>
+      <w:lvlText w:val="o"/>
+      <w:lvlJc w:val="left"/>
+      <w:pPr>
+        <w:ind w:left="5760" w:hanging="360"/>
+      </w:pPr>
+      <w:rPr>
+        <w:rFonts w:ascii="Courier New" w:hAnsi="Courier New" w:cs="Courier New" w:hint="default"/>
+      </w:rPr>
+    </w:lvl>
+    <w:lvl w:ilvl="8" w:tplc="04090005" w:tentative="1">
+      <w:start w:val="1"/>
+      <w:numFmt w:val="bullet"/>
+      <w:lvlText w:val=""/>
+      <w:lvlJc w:val="left"/>
+      <w:pPr>
+        <w:ind w:left="6480" w:hanging="360"/>
+      </w:pPr>
+      <w:rPr>
+        <w:rFonts w:ascii="Wingdings" w:hAnsi="Wingdings" w:hint="default"/>
+      </w:rPr>
+    </w:lvl>
+  </w:abstractNum>
+  <w:abstractNum w:abstractNumId="16">
     <w:nsid w:val="6F3176DA"/>
     <w:multiLevelType w:val="multilevel"/>
     <w:tmpl w:val="C632FA7E"/>
@@ -17038,31 +19780,70 @@
     </w:lvl>
   </w:abstractNum>
   <w:num w:numId="1">
+    <w:abstractNumId w:val="10"/>
+  </w:num>
+  <w:num w:numId="2">
+    <w:abstractNumId w:val="6"/>
+  </w:num>
+  <w:num w:numId="3">
+    <w:abstractNumId w:val="16"/>
+  </w:num>
+  <w:num w:numId="4">
+    <w:abstractNumId w:val="14"/>
+  </w:num>
+  <w:num w:numId="5">
     <w:abstractNumId w:val="4"/>
   </w:num>
-  <w:num w:numId="2">
+  <w:num w:numId="6">
     <w:abstractNumId w:val="3"/>
   </w:num>
-  <w:num w:numId="3">
+  <w:num w:numId="7">
+    <w:abstractNumId w:val="2"/>
+  </w:num>
+  <w:num w:numId="8">
+    <w:abstractNumId w:val="12"/>
+  </w:num>
+  <w:num w:numId="9">
+    <w:abstractNumId w:val="11"/>
+  </w:num>
+  <w:num w:numId="10">
+    <w:abstractNumId w:val="0"/>
+    <w:lvlOverride w:ilvl="0">
+      <w:lvl w:ilvl="0">
+        <w:start w:val="1"/>
+        <w:numFmt w:val="bullet"/>
+        <w:lvlText w:val=""/>
+        <w:legacy w:legacy="1" w:legacySpace="0" w:legacyIndent="360"/>
+        <w:lvlJc w:val="left"/>
+        <w:pPr>
+          <w:ind w:left="360" w:hanging="360"/>
+        </w:pPr>
+        <w:rPr>
+          <w:rFonts w:ascii="Symbol" w:hAnsi="Symbol" w:hint="default"/>
+        </w:rPr>
+      </w:lvl>
+    </w:lvlOverride>
+  </w:num>
+  <w:num w:numId="11">
+    <w:abstractNumId w:val="1"/>
+  </w:num>
+  <w:num w:numId="12">
     <w:abstractNumId w:val="8"/>
   </w:num>
-  <w:num w:numId="4">
+  <w:num w:numId="13">
+    <w:abstractNumId w:val="13"/>
+  </w:num>
+  <w:num w:numId="14">
+    <w:abstractNumId w:val="5"/>
+  </w:num>
+  <w:num w:numId="15">
+    <w:abstractNumId w:val="15"/>
+  </w:num>
+  <w:num w:numId="16">
     <w:abstractNumId w:val="7"/>
   </w:num>
-  <w:num w:numId="5">
-    <w:abstractNumId w:val="2"/>
-  </w:num>
-  <w:num w:numId="6">
-    <w:abstractNumId w:val="1"/>
-  </w:num>
-  <w:num w:numId="7">
-    <w:abstractNumId w:val="0"/>
-  </w:num>
-  <w:num w:numId="8">
-    <w:abstractNumId w:val="6"/>
-  </w:num>
-  <w:num w:numId="9">
-    <w:abstractNumId w:val="5"/>
+  <w:num w:numId="17">
+    <w:abstractNumId w:val="9"/>
   </w:num>
 </w:numbering>
 </file>
@@ -17086,15 +19867,15 @@
   </w:docDefaults>
   <w:latentStyles w:defLockedState="0" w:defUIPriority="99" w:defSemiHidden="1" w:defUnhideWhenUsed="1" w:defQFormat="0" w:count="267">
     <w:lsdException w:name="Normal" w:semiHidden="0" w:uiPriority="0" w:unhideWhenUsed="0" w:qFormat="1"/>
-    <w:lsdException w:name="heading 1" w:semiHidden="0" w:uiPriority="9" w:unhideWhenUsed="0" w:qFormat="1"/>
-    <w:lsdException w:name="heading 2" w:uiPriority="9" w:qFormat="1"/>
-    <w:lsdException w:name="heading 3" w:uiPriority="9" w:qFormat="1"/>
-    <w:lsdException w:name="heading 4" w:uiPriority="9" w:qFormat="1"/>
-    <w:lsdException w:name="heading 5" w:uiPriority="9" w:qFormat="1"/>
-    <w:lsdException w:name="heading 6" w:uiPriority="9" w:qFormat="1"/>
-    <w:lsdException w:name="heading 7" w:uiPriority="9" w:qFormat="1"/>
-    <w:lsdException w:name="heading 8" w:uiPriority="9" w:qFormat="1"/>
-    <w:lsdException w:name="heading 9" w:uiPriority="9" w:qFormat="1"/>
+    <w:lsdException w:name="heading 1" w:semiHidden="0" w:uiPriority="0" w:unhideWhenUsed="0" w:qFormat="1"/>
+    <w:lsdException w:name="heading 2" w:uiPriority="0" w:qFormat="1"/>
+    <w:lsdException w:name="heading 3" w:uiPriority="0" w:qFormat="1"/>
+    <w:lsdException w:name="heading 4" w:uiPriority="0" w:qFormat="1"/>
+    <w:lsdException w:name="heading 5" w:uiPriority="0" w:qFormat="1"/>
+    <w:lsdException w:name="heading 6" w:uiPriority="0" w:qFormat="1"/>
+    <w:lsdException w:name="heading 7" w:uiPriority="0" w:qFormat="1"/>
+    <w:lsdException w:name="heading 8" w:uiPriority="0" w:qFormat="1"/>
+    <w:lsdException w:name="heading 9" w:uiPriority="0" w:qFormat="1"/>
     <w:lsdException w:name="toc 1" w:uiPriority="39"/>
     <w:lsdException w:name="toc 2" w:uiPriority="39"/>
     <w:lsdException w:name="toc 3" w:uiPriority="39"/>
@@ -17227,6 +20008,218 @@
     <w:name w:val="Normal"/>
     <w:qFormat/>
     <w:rsid w:val="00443E79"/>
+  </w:style>
+  <w:style w:type="paragraph" w:styleId="Heading1">
+    <w:name w:val="heading 1"/>
+    <w:basedOn w:val="Normal"/>
+    <w:next w:val="Normal"/>
+    <w:link w:val="Heading1Char"/>
+    <w:qFormat/>
+    <w:rsid w:val="00BE28B5"/>
+    <w:pPr>
+      <w:keepNext/>
+      <w:numPr>
+        <w:numId w:val="11"/>
+      </w:numPr>
+      <w:spacing w:before="240" w:after="60" w:line="240" w:lineRule="auto"/>
+      <w:outlineLvl w:val="0"/>
+    </w:pPr>
+    <w:rPr>
+      <w:rFonts w:ascii="Times New Roman" w:eastAsia="Times New Roman" w:hAnsi="Times New Roman" w:cs="Times New Roman"/>
+      <w:b/>
+      <w:kern w:val="28"/>
+      <w:sz w:val="48"/>
+      <w:szCs w:val="20"/>
+      <w:lang w:val="en-US"/>
+    </w:rPr>
+  </w:style>
+  <w:style w:type="paragraph" w:styleId="Heading2">
+    <w:name w:val="heading 2"/>
+    <w:basedOn w:val="Normal"/>
+    <w:next w:val="Normal"/>
+    <w:link w:val="Heading2Char"/>
+    <w:qFormat/>
+    <w:rsid w:val="00BE28B5"/>
+    <w:pPr>
+      <w:keepNext/>
+      <w:numPr>
+        <w:ilvl w:val="1"/>
+        <w:numId w:val="11"/>
+      </w:numPr>
+      <w:pBdr>
+        <w:bottom w:val="single" w:sz="4" w:space="1" w:color="auto"/>
+      </w:pBdr>
+      <w:spacing w:before="240" w:after="60" w:line="240" w:lineRule="auto"/>
+      <w:outlineLvl w:val="1"/>
+    </w:pPr>
+    <w:rPr>
+      <w:rFonts w:ascii="Palatino Linotype" w:eastAsia="Times New Roman" w:hAnsi="Palatino Linotype" w:cs="Times New Roman"/>
+      <w:b/>
+      <w:sz w:val="32"/>
+      <w:szCs w:val="20"/>
+      <w:lang w:val="en-US"/>
+    </w:rPr>
+  </w:style>
+  <w:style w:type="paragraph" w:styleId="Heading3">
+    <w:name w:val="heading 3"/>
+    <w:basedOn w:val="Normal"/>
+    <w:next w:val="Normal"/>
+    <w:link w:val="Heading3Char"/>
+    <w:qFormat/>
+    <w:rsid w:val="00BE28B5"/>
+    <w:pPr>
+      <w:keepNext/>
+      <w:numPr>
+        <w:ilvl w:val="2"/>
+        <w:numId w:val="11"/>
+      </w:numPr>
+      <w:spacing w:before="240" w:after="60" w:line="240" w:lineRule="auto"/>
+      <w:outlineLvl w:val="2"/>
+    </w:pPr>
+    <w:rPr>
+      <w:rFonts w:ascii="Palatino Linotype" w:eastAsia="Times New Roman" w:hAnsi="Palatino Linotype" w:cs="Times New Roman"/>
+      <w:sz w:val="28"/>
+      <w:szCs w:val="20"/>
+      <w:lang w:val="en-US"/>
+    </w:rPr>
+  </w:style>
+  <w:style w:type="paragraph" w:styleId="Heading4">
+    <w:name w:val="heading 4"/>
+    <w:basedOn w:val="Normal"/>
+    <w:next w:val="Normal"/>
+    <w:link w:val="Heading4Char"/>
+    <w:qFormat/>
+    <w:rsid w:val="00BE28B5"/>
+    <w:pPr>
+      <w:keepNext/>
+      <w:numPr>
+        <w:ilvl w:val="3"/>
+        <w:numId w:val="11"/>
+      </w:numPr>
+      <w:spacing w:after="0" w:line="240" w:lineRule="auto"/>
+      <w:outlineLvl w:val="3"/>
+    </w:pPr>
+    <w:rPr>
+      <w:rFonts w:ascii="Times New Roman" w:eastAsia="Times New Roman" w:hAnsi="Times New Roman" w:cs="Times New Roman"/>
+      <w:b/>
+      <w:i/>
+      <w:sz w:val="24"/>
+      <w:szCs w:val="20"/>
+      <w:lang w:val="en-US"/>
+    </w:rPr>
+  </w:style>
+  <w:style w:type="paragraph" w:styleId="Heading5">
+    <w:name w:val="heading 5"/>
+    <w:basedOn w:val="Normal"/>
+    <w:next w:val="Normal"/>
+    <w:link w:val="Heading5Char"/>
+    <w:qFormat/>
+    <w:rsid w:val="00BE28B5"/>
+    <w:pPr>
+      <w:keepNext/>
+      <w:numPr>
+        <w:ilvl w:val="4"/>
+        <w:numId w:val="11"/>
+      </w:numPr>
+      <w:spacing w:after="0" w:line="240" w:lineRule="auto"/>
+      <w:outlineLvl w:val="4"/>
+    </w:pPr>
+    <w:rPr>
+      <w:rFonts w:ascii="Times New Roman" w:eastAsia="Times New Roman" w:hAnsi="Times New Roman" w:cs="Times New Roman"/>
+      <w:b/>
+      <w:sz w:val="24"/>
+      <w:szCs w:val="20"/>
+      <w:u w:val="single"/>
+      <w:lang w:val="en-US"/>
+    </w:rPr>
+  </w:style>
+  <w:style w:type="paragraph" w:styleId="Heading6">
+    <w:name w:val="heading 6"/>
+    <w:basedOn w:val="Normal"/>
+    <w:next w:val="Normal"/>
+    <w:link w:val="Heading6Char"/>
+    <w:qFormat/>
+    <w:rsid w:val="00BE28B5"/>
+    <w:pPr>
+      <w:numPr>
+        <w:ilvl w:val="5"/>
+        <w:numId w:val="11"/>
+      </w:numPr>
+      <w:spacing w:before="240" w:after="60" w:line="240" w:lineRule="auto"/>
+      <w:outlineLvl w:val="5"/>
+    </w:pPr>
+    <w:rPr>
+      <w:rFonts w:ascii="Times New Roman" w:eastAsia="Times New Roman" w:hAnsi="Times New Roman" w:cs="Times New Roman"/>
+      <w:b/>
+      <w:bCs/>
+      <w:lang w:val="en-US"/>
+    </w:rPr>
+  </w:style>
+  <w:style w:type="paragraph" w:styleId="Heading7">
+    <w:name w:val="heading 7"/>
+    <w:basedOn w:val="Normal"/>
+    <w:next w:val="Normal"/>
+    <w:link w:val="Heading7Char"/>
+    <w:qFormat/>
+    <w:rsid w:val="00BE28B5"/>
+    <w:pPr>
+      <w:numPr>
+        <w:ilvl w:val="6"/>
+        <w:numId w:val="11"/>
+      </w:numPr>
+      <w:spacing w:before="240" w:after="60" w:line="240" w:lineRule="auto"/>
+      <w:outlineLvl w:val="6"/>
+    </w:pPr>
+    <w:rPr>
+      <w:rFonts w:ascii="Times New Roman" w:eastAsia="Times New Roman" w:hAnsi="Times New Roman" w:cs="Times New Roman"/>
+      <w:sz w:val="24"/>
+      <w:szCs w:val="24"/>
+      <w:lang w:val="en-US"/>
+    </w:rPr>
+  </w:style>
+  <w:style w:type="paragraph" w:styleId="Heading8">
+    <w:name w:val="heading 8"/>
+    <w:basedOn w:val="Normal"/>
+    <w:next w:val="Normal"/>
+    <w:link w:val="Heading8Char"/>
+    <w:qFormat/>
+    <w:rsid w:val="00BE28B5"/>
+    <w:pPr>
+      <w:numPr>
+        <w:ilvl w:val="7"/>
+        <w:numId w:val="11"/>
+      </w:numPr>
+      <w:spacing w:before="240" w:after="60" w:line="240" w:lineRule="auto"/>
+      <w:outlineLvl w:val="7"/>
+    </w:pPr>
+    <w:rPr>
+      <w:rFonts w:ascii="Times New Roman" w:eastAsia="Times New Roman" w:hAnsi="Times New Roman" w:cs="Times New Roman"/>
+      <w:i/>
+      <w:iCs/>
+      <w:sz w:val="24"/>
+      <w:szCs w:val="24"/>
+      <w:lang w:val="en-US"/>
+    </w:rPr>
+  </w:style>
+  <w:style w:type="paragraph" w:styleId="Heading9">
+    <w:name w:val="heading 9"/>
+    <w:basedOn w:val="Normal"/>
+    <w:next w:val="Normal"/>
+    <w:link w:val="Heading9Char"/>
+    <w:qFormat/>
+    <w:rsid w:val="00BE28B5"/>
+    <w:pPr>
+      <w:numPr>
+        <w:ilvl w:val="8"/>
+        <w:numId w:val="11"/>
+      </w:numPr>
+      <w:spacing w:before="240" w:after="60" w:line="240" w:lineRule="auto"/>
+      <w:outlineLvl w:val="8"/>
+    </w:pPr>
+    <w:rPr>
+      <w:rFonts w:ascii="Arial" w:eastAsia="Times New Roman" w:hAnsi="Arial" w:cs="Arial"/>
+      <w:lang w:val="en-US"/>
+    </w:rPr>
   </w:style>
   <w:style w:type="character" w:default="1" w:styleId="DefaultParagraphFont">
     <w:name w:val="Default Paragraph Font"/>
@@ -17491,6 +20484,121 @@
     <w:rPr>
       <w:color w:val="0563C1" w:themeColor="hyperlink"/>
       <w:u w:val="single"/>
+    </w:rPr>
+  </w:style>
+  <w:style w:type="character" w:customStyle="1" w:styleId="Heading1Char">
+    <w:name w:val="Heading 1 Char"/>
+    <w:basedOn w:val="DefaultParagraphFont"/>
+    <w:link w:val="Heading1"/>
+    <w:rsid w:val="00BE28B5"/>
+    <w:rPr>
+      <w:rFonts w:ascii="Times New Roman" w:eastAsia="Times New Roman" w:hAnsi="Times New Roman" w:cs="Times New Roman"/>
+      <w:b/>
+      <w:kern w:val="28"/>
+      <w:sz w:val="48"/>
+      <w:szCs w:val="20"/>
+      <w:lang w:val="en-US"/>
+    </w:rPr>
+  </w:style>
+  <w:style w:type="character" w:customStyle="1" w:styleId="Heading2Char">
+    <w:name w:val="Heading 2 Char"/>
+    <w:basedOn w:val="DefaultParagraphFont"/>
+    <w:link w:val="Heading2"/>
+    <w:rsid w:val="00BE28B5"/>
+    <w:rPr>
+      <w:rFonts w:ascii="Palatino Linotype" w:eastAsia="Times New Roman" w:hAnsi="Palatino Linotype" w:cs="Times New Roman"/>
+      <w:b/>
+      <w:sz w:val="32"/>
+      <w:szCs w:val="20"/>
+      <w:lang w:val="en-US"/>
+    </w:rPr>
+  </w:style>
+  <w:style w:type="character" w:customStyle="1" w:styleId="Heading3Char">
+    <w:name w:val="Heading 3 Char"/>
+    <w:basedOn w:val="DefaultParagraphFont"/>
+    <w:link w:val="Heading3"/>
+    <w:rsid w:val="00BE28B5"/>
+    <w:rPr>
+      <w:rFonts w:ascii="Palatino Linotype" w:eastAsia="Times New Roman" w:hAnsi="Palatino Linotype" w:cs="Times New Roman"/>
+      <w:sz w:val="28"/>
+      <w:szCs w:val="20"/>
+      <w:lang w:val="en-US"/>
+    </w:rPr>
+  </w:style>
+  <w:style w:type="character" w:customStyle="1" w:styleId="Heading4Char">
+    <w:name w:val="Heading 4 Char"/>
+    <w:basedOn w:val="DefaultParagraphFont"/>
+    <w:link w:val="Heading4"/>
+    <w:rsid w:val="00BE28B5"/>
+    <w:rPr>
+      <w:rFonts w:ascii="Times New Roman" w:eastAsia="Times New Roman" w:hAnsi="Times New Roman" w:cs="Times New Roman"/>
+      <w:b/>
+      <w:i/>
+      <w:sz w:val="24"/>
+      <w:szCs w:val="20"/>
+      <w:lang w:val="en-US"/>
+    </w:rPr>
+  </w:style>
+  <w:style w:type="character" w:customStyle="1" w:styleId="Heading5Char">
+    <w:name w:val="Heading 5 Char"/>
+    <w:basedOn w:val="DefaultParagraphFont"/>
+    <w:link w:val="Heading5"/>
+    <w:rsid w:val="00BE28B5"/>
+    <w:rPr>
+      <w:rFonts w:ascii="Times New Roman" w:eastAsia="Times New Roman" w:hAnsi="Times New Roman" w:cs="Times New Roman"/>
+      <w:b/>
+      <w:sz w:val="24"/>
+      <w:szCs w:val="20"/>
+      <w:u w:val="single"/>
+      <w:lang w:val="en-US"/>
+    </w:rPr>
+  </w:style>
+  <w:style w:type="character" w:customStyle="1" w:styleId="Heading6Char">
+    <w:name w:val="Heading 6 Char"/>
+    <w:basedOn w:val="DefaultParagraphFont"/>
+    <w:link w:val="Heading6"/>
+    <w:rsid w:val="00BE28B5"/>
+    <w:rPr>
+      <w:rFonts w:ascii="Times New Roman" w:eastAsia="Times New Roman" w:hAnsi="Times New Roman" w:cs="Times New Roman"/>
+      <w:b/>
+      <w:bCs/>
+      <w:lang w:val="en-US"/>
+    </w:rPr>
+  </w:style>
+  <w:style w:type="character" w:customStyle="1" w:styleId="Heading7Char">
+    <w:name w:val="Heading 7 Char"/>
+    <w:basedOn w:val="DefaultParagraphFont"/>
+    <w:link w:val="Heading7"/>
+    <w:rsid w:val="00BE28B5"/>
+    <w:rPr>
+      <w:rFonts w:ascii="Times New Roman" w:eastAsia="Times New Roman" w:hAnsi="Times New Roman" w:cs="Times New Roman"/>
+      <w:sz w:val="24"/>
+      <w:szCs w:val="24"/>
+      <w:lang w:val="en-US"/>
+    </w:rPr>
+  </w:style>
+  <w:style w:type="character" w:customStyle="1" w:styleId="Heading8Char">
+    <w:name w:val="Heading 8 Char"/>
+    <w:basedOn w:val="DefaultParagraphFont"/>
+    <w:link w:val="Heading8"/>
+    <w:rsid w:val="00BE28B5"/>
+    <w:rPr>
+      <w:rFonts w:ascii="Times New Roman" w:eastAsia="Times New Roman" w:hAnsi="Times New Roman" w:cs="Times New Roman"/>
+      <w:i/>
+      <w:iCs/>
+      <w:sz w:val="24"/>
+      <w:szCs w:val="24"/>
+      <w:lang w:val="en-US"/>
+    </w:rPr>
+  </w:style>
+  <w:style w:type="character" w:customStyle="1" w:styleId="Heading9Char">
+    <w:name w:val="Heading 9 Char"/>
+    <w:basedOn w:val="DefaultParagraphFont"/>
+    <w:link w:val="Heading9"/>
+    <w:rsid w:val="00BE28B5"/>
+    <w:rPr>
+      <w:rFonts w:ascii="Arial" w:eastAsia="Times New Roman" w:hAnsi="Arial" w:cs="Arial"/>
+      <w:lang w:val="en-US"/>
     </w:rPr>
   </w:style>
 </w:styles>

</xml_diff>

<commit_message>
Doc Index Updated pg no
</commit_message>
<xml_diff>
--- a/Assets/#documentation/Documentation.docx
+++ b/Assets/#documentation/Documentation.docx
@@ -128,7 +128,7 @@
                     <a:blip r:embed="rId8">
                       <a:extLst>
                         <a:ext uri="{28A0092B-C50C-407E-A947-70E740481C1C}">
-                          <a14:useLocalDpi xmlns:a14="http://schemas.microsoft.com/office/drawing/2010/main" xmlns:wps="http://schemas.microsoft.com/office/word/2010/wordprocessingShape" xmlns:wpi="http://schemas.microsoft.com/office/word/2010/wordprocessingInk" xmlns:wpg="http://schemas.microsoft.com/office/word/2010/wordprocessingGroup" xmlns:w16se="http://schemas.microsoft.com/office/word/2015/wordml/symex" xmlns:w15="http://schemas.microsoft.com/office/word/2012/wordml" xmlns:w14="http://schemas.microsoft.com/office/word/2010/wordml" xmlns:w="http://schemas.openxmlformats.org/wordprocessingml/2006/main" xmlns:w10="urn:schemas-microsoft-com:office:word" xmlns:wp14="http://schemas.microsoft.com/office/word/2010/wordprocessingDrawing" xmlns:v="urn:schemas-microsoft-com:vml" xmlns:o="urn:schemas-microsoft-com:office:office" xmlns:mc="http://schemas.openxmlformats.org/markup-compatibility/2006" xmlns:cx1="http://schemas.microsoft.com/office/drawing/2015/9/8/chartex" xmlns:cx="http://schemas.microsoft.com/office/drawing/2014/chartex" xmlns:wpc="http://schemas.microsoft.com/office/word/2010/wordprocessingCanvas" xmlns="" val="0"/>
+                          <a14:useLocalDpi xmlns="" xmlns:wpc="http://schemas.microsoft.com/office/word/2010/wordprocessingCanvas" xmlns:cx="http://schemas.microsoft.com/office/drawing/2014/chartex" xmlns:cx1="http://schemas.microsoft.com/office/drawing/2015/9/8/chartex" xmlns:mc="http://schemas.openxmlformats.org/markup-compatibility/2006" xmlns:o="urn:schemas-microsoft-com:office:office" xmlns:v="urn:schemas-microsoft-com:vml" xmlns:wp14="http://schemas.microsoft.com/office/word/2010/wordprocessingDrawing" xmlns:w10="urn:schemas-microsoft-com:office:word" xmlns:w="http://schemas.openxmlformats.org/wordprocessingml/2006/main" xmlns:w14="http://schemas.microsoft.com/office/word/2010/wordml" xmlns:w15="http://schemas.microsoft.com/office/word/2012/wordml" xmlns:w16se="http://schemas.microsoft.com/office/word/2015/wordml/symex" xmlns:wpg="http://schemas.microsoft.com/office/word/2010/wordprocessingGroup" xmlns:wpi="http://schemas.microsoft.com/office/word/2010/wordprocessingInk" xmlns:wps="http://schemas.microsoft.com/office/word/2010/wordprocessingShape" xmlns:a14="http://schemas.microsoft.com/office/drawing/2010/main" val="0"/>
                         </a:ext>
                       </a:extLst>
                     </a:blip>
@@ -312,7 +312,7 @@
                     <a:blip r:embed="rId9" cstate="print">
                       <a:extLst>
                         <a:ext uri="{28A0092B-C50C-407E-A947-70E740481C1C}">
-                          <a14:useLocalDpi xmlns:a14="http://schemas.microsoft.com/office/drawing/2010/main" xmlns:wps="http://schemas.microsoft.com/office/word/2010/wordprocessingShape" xmlns:wpi="http://schemas.microsoft.com/office/word/2010/wordprocessingInk" xmlns:wpg="http://schemas.microsoft.com/office/word/2010/wordprocessingGroup" xmlns:w16se="http://schemas.microsoft.com/office/word/2015/wordml/symex" xmlns:w15="http://schemas.microsoft.com/office/word/2012/wordml" xmlns:w14="http://schemas.microsoft.com/office/word/2010/wordml" xmlns:w="http://schemas.openxmlformats.org/wordprocessingml/2006/main" xmlns:w10="urn:schemas-microsoft-com:office:word" xmlns:wp14="http://schemas.microsoft.com/office/word/2010/wordprocessingDrawing" xmlns:v="urn:schemas-microsoft-com:vml" xmlns:o="urn:schemas-microsoft-com:office:office" xmlns:mc="http://schemas.openxmlformats.org/markup-compatibility/2006" xmlns:cx1="http://schemas.microsoft.com/office/drawing/2015/9/8/chartex" xmlns:cx="http://schemas.microsoft.com/office/drawing/2014/chartex" xmlns:wpc="http://schemas.microsoft.com/office/word/2010/wordprocessingCanvas" xmlns="" val="0"/>
+                          <a14:useLocalDpi xmlns="" xmlns:wpc="http://schemas.microsoft.com/office/word/2010/wordprocessingCanvas" xmlns:cx="http://schemas.microsoft.com/office/drawing/2014/chartex" xmlns:cx1="http://schemas.microsoft.com/office/drawing/2015/9/8/chartex" xmlns:mc="http://schemas.openxmlformats.org/markup-compatibility/2006" xmlns:o="urn:schemas-microsoft-com:office:office" xmlns:v="urn:schemas-microsoft-com:vml" xmlns:wp14="http://schemas.microsoft.com/office/word/2010/wordprocessingDrawing" xmlns:w10="urn:schemas-microsoft-com:office:word" xmlns:w="http://schemas.openxmlformats.org/wordprocessingml/2006/main" xmlns:w14="http://schemas.microsoft.com/office/word/2010/wordml" xmlns:w15="http://schemas.microsoft.com/office/word/2012/wordml" xmlns:w16se="http://schemas.microsoft.com/office/word/2015/wordml/symex" xmlns:wpg="http://schemas.microsoft.com/office/word/2010/wordprocessingGroup" xmlns:wpi="http://schemas.microsoft.com/office/word/2010/wordprocessingInk" xmlns:wps="http://schemas.microsoft.com/office/word/2010/wordprocessingShape" xmlns:a14="http://schemas.microsoft.com/office/drawing/2010/main" val="0"/>
                         </a:ext>
                       </a:extLst>
                     </a:blip>
@@ -761,7 +761,7 @@
                     <a:blip r:embed="rId8">
                       <a:extLst>
                         <a:ext uri="{28A0092B-C50C-407E-A947-70E740481C1C}">
-                          <a14:useLocalDpi xmlns:a14="http://schemas.microsoft.com/office/drawing/2010/main" xmlns:wps="http://schemas.microsoft.com/office/word/2010/wordprocessingShape" xmlns:wpi="http://schemas.microsoft.com/office/word/2010/wordprocessingInk" xmlns:wpg="http://schemas.microsoft.com/office/word/2010/wordprocessingGroup" xmlns:w16se="http://schemas.microsoft.com/office/word/2015/wordml/symex" xmlns:w15="http://schemas.microsoft.com/office/word/2012/wordml" xmlns:w14="http://schemas.microsoft.com/office/word/2010/wordml" xmlns:w="http://schemas.openxmlformats.org/wordprocessingml/2006/main" xmlns:w10="urn:schemas-microsoft-com:office:word" xmlns:wp14="http://schemas.microsoft.com/office/word/2010/wordprocessingDrawing" xmlns:v="urn:schemas-microsoft-com:vml" xmlns:o="urn:schemas-microsoft-com:office:office" xmlns:mc="http://schemas.openxmlformats.org/markup-compatibility/2006" xmlns:cx1="http://schemas.microsoft.com/office/drawing/2015/9/8/chartex" xmlns:cx="http://schemas.microsoft.com/office/drawing/2014/chartex" xmlns:wpc="http://schemas.microsoft.com/office/word/2010/wordprocessingCanvas" xmlns="" val="0"/>
+                          <a14:useLocalDpi xmlns="" xmlns:wpc="http://schemas.microsoft.com/office/word/2010/wordprocessingCanvas" xmlns:cx="http://schemas.microsoft.com/office/drawing/2014/chartex" xmlns:cx1="http://schemas.microsoft.com/office/drawing/2015/9/8/chartex" xmlns:mc="http://schemas.openxmlformats.org/markup-compatibility/2006" xmlns:o="urn:schemas-microsoft-com:office:office" xmlns:v="urn:schemas-microsoft-com:vml" xmlns:wp14="http://schemas.microsoft.com/office/word/2010/wordprocessingDrawing" xmlns:w10="urn:schemas-microsoft-com:office:word" xmlns:w="http://schemas.openxmlformats.org/wordprocessingml/2006/main" xmlns:w14="http://schemas.microsoft.com/office/word/2010/wordml" xmlns:w15="http://schemas.microsoft.com/office/word/2012/wordml" xmlns:w16se="http://schemas.microsoft.com/office/word/2015/wordml/symex" xmlns:wpg="http://schemas.microsoft.com/office/word/2010/wordprocessingGroup" xmlns:wpi="http://schemas.microsoft.com/office/word/2010/wordprocessingInk" xmlns:wps="http://schemas.microsoft.com/office/word/2010/wordprocessingShape" xmlns:a14="http://schemas.microsoft.com/office/drawing/2010/main" val="0"/>
                         </a:ext>
                       </a:extLst>
                     </a:blip>
@@ -3976,7 +3976,17 @@
                 <w:sz w:val="28"/>
                 <w:szCs w:val="28"/>
               </w:rPr>
-              <w:t>15-39</w:t>
+              <w:t>15-3</w:t>
+            </w:r>
+            <w:r>
+              <w:rPr>
+                <w:rFonts w:ascii="Times New Roman" w:hAnsi="Times New Roman" w:cs="Times New Roman"/>
+                <w:bCs/>
+                <w:color w:val="000000"/>
+                <w:sz w:val="28"/>
+                <w:szCs w:val="28"/>
+              </w:rPr>
+              <w:t>8</w:t>
             </w:r>
           </w:p>
         </w:tc>
@@ -4134,6 +4144,16 @@
                 <w:szCs w:val="28"/>
               </w:rPr>
             </w:pPr>
+            <w:r>
+              <w:rPr>
+                <w:rFonts w:ascii="Times New Roman" w:hAnsi="Times New Roman" w:cs="Times New Roman"/>
+                <w:bCs/>
+                <w:color w:val="000000"/>
+                <w:sz w:val="28"/>
+                <w:szCs w:val="28"/>
+              </w:rPr>
+              <w:t>39-42</w:t>
+            </w:r>
           </w:p>
         </w:tc>
       </w:tr>
@@ -4219,6 +4239,16 @@
                 <w:szCs w:val="28"/>
               </w:rPr>
             </w:pPr>
+            <w:r>
+              <w:rPr>
+                <w:rFonts w:ascii="Times New Roman" w:hAnsi="Times New Roman" w:cs="Times New Roman"/>
+                <w:bCs/>
+                <w:color w:val="000000"/>
+                <w:sz w:val="28"/>
+                <w:szCs w:val="28"/>
+              </w:rPr>
+              <w:t>43</w:t>
+            </w:r>
           </w:p>
         </w:tc>
       </w:tr>
@@ -4304,6 +4334,16 @@
                 <w:szCs w:val="28"/>
               </w:rPr>
             </w:pPr>
+            <w:r>
+              <w:rPr>
+                <w:rFonts w:ascii="Times New Roman" w:hAnsi="Times New Roman" w:cs="Times New Roman"/>
+                <w:bCs/>
+                <w:color w:val="000000"/>
+                <w:sz w:val="28"/>
+                <w:szCs w:val="28"/>
+              </w:rPr>
+              <w:t>44</w:t>
+            </w:r>
           </w:p>
         </w:tc>
       </w:tr>
@@ -4389,6 +4429,16 @@
                 <w:szCs w:val="28"/>
               </w:rPr>
             </w:pPr>
+            <w:r>
+              <w:rPr>
+                <w:rFonts w:ascii="Times New Roman" w:hAnsi="Times New Roman" w:cs="Times New Roman"/>
+                <w:bCs/>
+                <w:color w:val="000000"/>
+                <w:sz w:val="28"/>
+                <w:szCs w:val="28"/>
+              </w:rPr>
+              <w:t>45</w:t>
+            </w:r>
           </w:p>
         </w:tc>
       </w:tr>
@@ -14803,7 +14853,9 @@
           <w:ilvl w:val="0"/>
           <w:numId w:val="0"/>
         </w:numPr>
-        <w:jc w:val="center"/>
+        <w:tabs>
+          <w:tab w:val="left" w:pos="7710"/>
+        </w:tabs>
         <w:rPr>
           <w:noProof/>
           <w:sz w:val="36"/>
@@ -14811,6 +14863,15 @@
         </w:rPr>
       </w:pPr>
       <w:bookmarkStart w:id="0" w:name="_Toc420154046"/>
+      <w:r>
+        <w:rPr>
+          <w:noProof/>
+          <w:sz w:val="36"/>
+          <w:szCs w:val="36"/>
+        </w:rPr>
+        <w:lastRenderedPageBreak/>
+        <w:tab/>
+      </w:r>
     </w:p>
     <w:p>
       <w:pPr>
@@ -20859,7 +20920,7 @@
   <a:extraClrSchemeLst/>
   <a:extLst>
     <a:ext uri="{05A4C25C-085E-4340-85A3-A5531E510DB2}">
-      <thm15:themeFamily xmlns:thm15="http://schemas.microsoft.com/office/thememl/2012/main" xmlns="" name="Office Theme" id="{62F939B6-93AF-4DB8-9C6B-D6C7DFDC589F}" vid="{4A3C46E8-61CC-4603-A589-7422A47A8E4A}"/>
+      <thm15:themeFamily xmlns="" xmlns:thm15="http://schemas.microsoft.com/office/thememl/2012/main" name="Office Theme" id="{62F939B6-93AF-4DB8-9C6B-D6C7DFDC589F}" vid="{4A3C46E8-61CC-4603-A589-7422A47A8E4A}"/>
     </a:ext>
   </a:extLst>
 </a:theme>

</xml_diff>

<commit_message>
Made changes in doc file
</commit_message>
<xml_diff>
--- a/Assets/#documentation/Documentation.docx
+++ b/Assets/#documentation/Documentation.docx
@@ -1,6 +1,6 @@
 
 <file path=word/document.xml><?xml version="1.0" encoding="utf-8"?>
-<w:document xmlns:ve="http://schemas.openxmlformats.org/markup-compatibility/2006" xmlns:o="urn:schemas-microsoft-com:office:office" xmlns:r="http://schemas.openxmlformats.org/officeDocument/2006/relationships" xmlns:m="http://schemas.openxmlformats.org/officeDocument/2006/math" xmlns:v="urn:schemas-microsoft-com:vml" xmlns:wp="http://schemas.openxmlformats.org/drawingml/2006/wordprocessingDrawing" xmlns:w10="urn:schemas-microsoft-com:office:word" xmlns:w="http://schemas.openxmlformats.org/wordprocessingml/2006/main" xmlns:wne="http://schemas.microsoft.com/office/word/2006/wordml">
+<w:document xmlns:wpc="http://schemas.microsoft.com/office/word/2010/wordprocessingCanvas" xmlns:cx="http://schemas.microsoft.com/office/drawing/2014/chartex" xmlns:cx1="http://schemas.microsoft.com/office/drawing/2015/9/8/chartex" xmlns:mc="http://schemas.openxmlformats.org/markup-compatibility/2006" xmlns:o="urn:schemas-microsoft-com:office:office" xmlns:r="http://schemas.openxmlformats.org/officeDocument/2006/relationships" xmlns:m="http://schemas.openxmlformats.org/officeDocument/2006/math" xmlns:v="urn:schemas-microsoft-com:vml" xmlns:wp14="http://schemas.microsoft.com/office/word/2010/wordprocessingDrawing" xmlns:wp="http://schemas.openxmlformats.org/drawingml/2006/wordprocessingDrawing" xmlns:w10="urn:schemas-microsoft-com:office:word" xmlns:w="http://schemas.openxmlformats.org/wordprocessingml/2006/main" xmlns:w14="http://schemas.microsoft.com/office/word/2010/wordml" xmlns:w15="http://schemas.microsoft.com/office/word/2012/wordml" xmlns:w16se="http://schemas.microsoft.com/office/word/2015/wordml/symex" xmlns:wpg="http://schemas.microsoft.com/office/word/2010/wordprocessingGroup" xmlns:wpi="http://schemas.microsoft.com/office/word/2010/wordprocessingInk" xmlns:wne="http://schemas.microsoft.com/office/word/2006/wordml" xmlns:wps="http://schemas.microsoft.com/office/word/2010/wordprocessingShape" mc:Ignorable="w14 w15 w16se wp14">
   <w:body>
     <w:p>
       <w:pPr>
@@ -105,7 +105,7 @@
       <w:r>
         <w:rPr>
           <w:noProof/>
-          <w:lang w:val="en-US" w:bidi="mr-IN"/>
+          <w:lang w:eastAsia="en-IN"/>
         </w:rPr>
         <w:drawing>
           <wp:inline distT="0" distB="0" distL="0" distR="0">
@@ -128,7 +128,7 @@
                     <a:blip r:embed="rId8">
                       <a:extLst>
                         <a:ext uri="{28A0092B-C50C-407E-A947-70E740481C1C}">
-                          <a14:useLocalDpi xmlns="" xmlns:wpc="http://schemas.microsoft.com/office/word/2010/wordprocessingCanvas" xmlns:cx="http://schemas.microsoft.com/office/drawing/2014/chartex" xmlns:cx1="http://schemas.microsoft.com/office/drawing/2015/9/8/chartex" xmlns:mc="http://schemas.openxmlformats.org/markup-compatibility/2006" xmlns:o="urn:schemas-microsoft-com:office:office" xmlns:v="urn:schemas-microsoft-com:vml" xmlns:wp14="http://schemas.microsoft.com/office/word/2010/wordprocessingDrawing" xmlns:w10="urn:schemas-microsoft-com:office:word" xmlns:w="http://schemas.openxmlformats.org/wordprocessingml/2006/main" xmlns:w14="http://schemas.microsoft.com/office/word/2010/wordml" xmlns:w15="http://schemas.microsoft.com/office/word/2012/wordml" xmlns:w16se="http://schemas.microsoft.com/office/word/2015/wordml/symex" xmlns:wpg="http://schemas.microsoft.com/office/word/2010/wordprocessingGroup" xmlns:wpi="http://schemas.microsoft.com/office/word/2010/wordprocessingInk" xmlns:wps="http://schemas.microsoft.com/office/word/2010/wordprocessingShape" xmlns:a14="http://schemas.microsoft.com/office/drawing/2010/main" val="0"/>
+                          <a14:useLocalDpi xmlns:a14="http://schemas.microsoft.com/office/drawing/2010/main" val="0"/>
                         </a:ext>
                       </a:extLst>
                     </a:blip>
@@ -289,7 +289,7 @@
       <w:r>
         <w:rPr>
           <w:noProof/>
-          <w:lang w:val="en-US" w:bidi="mr-IN"/>
+          <w:lang w:eastAsia="en-IN"/>
         </w:rPr>
         <w:drawing>
           <wp:inline distT="0" distB="0" distL="0" distR="0">
@@ -312,7 +312,7 @@
                     <a:blip r:embed="rId9" cstate="print">
                       <a:extLst>
                         <a:ext uri="{28A0092B-C50C-407E-A947-70E740481C1C}">
-                          <a14:useLocalDpi xmlns="" xmlns:wpc="http://schemas.microsoft.com/office/word/2010/wordprocessingCanvas" xmlns:cx="http://schemas.microsoft.com/office/drawing/2014/chartex" xmlns:cx1="http://schemas.microsoft.com/office/drawing/2015/9/8/chartex" xmlns:mc="http://schemas.openxmlformats.org/markup-compatibility/2006" xmlns:o="urn:schemas-microsoft-com:office:office" xmlns:v="urn:schemas-microsoft-com:vml" xmlns:wp14="http://schemas.microsoft.com/office/word/2010/wordprocessingDrawing" xmlns:w10="urn:schemas-microsoft-com:office:word" xmlns:w="http://schemas.openxmlformats.org/wordprocessingml/2006/main" xmlns:w14="http://schemas.microsoft.com/office/word/2010/wordml" xmlns:w15="http://schemas.microsoft.com/office/word/2012/wordml" xmlns:w16se="http://schemas.microsoft.com/office/word/2015/wordml/symex" xmlns:wpg="http://schemas.microsoft.com/office/word/2010/wordprocessingGroup" xmlns:wpi="http://schemas.microsoft.com/office/word/2010/wordprocessingInk" xmlns:wps="http://schemas.microsoft.com/office/word/2010/wordprocessingShape" xmlns:a14="http://schemas.microsoft.com/office/drawing/2010/main" val="0"/>
+                          <a14:useLocalDpi xmlns:a14="http://schemas.microsoft.com/office/drawing/2010/main" val="0"/>
                         </a:ext>
                       </a:extLst>
                     </a:blip>
@@ -738,7 +738,7 @@
       <w:r>
         <w:rPr>
           <w:noProof/>
-          <w:lang w:val="en-US" w:bidi="mr-IN"/>
+          <w:lang w:eastAsia="en-IN"/>
         </w:rPr>
         <w:drawing>
           <wp:inline distT="0" distB="0" distL="0" distR="0">
@@ -761,7 +761,7 @@
                     <a:blip r:embed="rId8">
                       <a:extLst>
                         <a:ext uri="{28A0092B-C50C-407E-A947-70E740481C1C}">
-                          <a14:useLocalDpi xmlns="" xmlns:wpc="http://schemas.microsoft.com/office/word/2010/wordprocessingCanvas" xmlns:cx="http://schemas.microsoft.com/office/drawing/2014/chartex" xmlns:cx1="http://schemas.microsoft.com/office/drawing/2015/9/8/chartex" xmlns:mc="http://schemas.openxmlformats.org/markup-compatibility/2006" xmlns:o="urn:schemas-microsoft-com:office:office" xmlns:v="urn:schemas-microsoft-com:vml" xmlns:wp14="http://schemas.microsoft.com/office/word/2010/wordprocessingDrawing" xmlns:w10="urn:schemas-microsoft-com:office:word" xmlns:w="http://schemas.openxmlformats.org/wordprocessingml/2006/main" xmlns:w14="http://schemas.microsoft.com/office/word/2010/wordml" xmlns:w15="http://schemas.microsoft.com/office/word/2012/wordml" xmlns:w16se="http://schemas.microsoft.com/office/word/2015/wordml/symex" xmlns:wpg="http://schemas.microsoft.com/office/word/2010/wordprocessingGroup" xmlns:wpi="http://schemas.microsoft.com/office/word/2010/wordprocessingInk" xmlns:wps="http://schemas.microsoft.com/office/word/2010/wordprocessingShape" xmlns:a14="http://schemas.microsoft.com/office/drawing/2010/main" val="0"/>
+                          <a14:useLocalDpi xmlns:a14="http://schemas.microsoft.com/office/drawing/2010/main" val="0"/>
                         </a:ext>
                       </a:extLst>
                     </a:blip>
@@ -1101,7 +1101,27 @@
           <w:szCs w:val="32"/>
         </w:rPr>
         <w:tab/>
-        <w:t xml:space="preserve">  Head of Department</w:t>
+        <w:t xml:space="preserve">  </w:t>
+      </w:r>
+      <w:r>
+        <w:rPr>
+          <w:rFonts w:ascii="Times New Roman" w:eastAsiaTheme="minorEastAsia" w:hAnsi="Times New Roman" w:cs="Times New Roman"/>
+          <w:b/>
+          <w:bCs/>
+          <w:sz w:val="28"/>
+          <w:szCs w:val="32"/>
+        </w:rPr>
+        <w:t xml:space="preserve">                 </w:t>
+      </w:r>
+      <w:r>
+        <w:rPr>
+          <w:rFonts w:ascii="Times New Roman" w:eastAsiaTheme="minorEastAsia" w:hAnsi="Times New Roman" w:cs="Times New Roman"/>
+          <w:b/>
+          <w:bCs/>
+          <w:sz w:val="28"/>
+          <w:szCs w:val="32"/>
+        </w:rPr>
+        <w:t>Head of Department</w:t>
       </w:r>
     </w:p>
     <w:p>
@@ -1195,23 +1215,31 @@
           <w:sz w:val="32"/>
           <w:szCs w:val="36"/>
         </w:rPr>
-        <w:t xml:space="preserve">Mr. Chandratre Y. V. </w:t>
-      </w:r>
-    </w:p>
-    <w:p>
-      <w:pPr>
-        <w:spacing w:after="0" w:line="240" w:lineRule="auto"/>
+        <w:t xml:space="preserve">               </w:t>
+      </w:r>
+      <w:r>
         <w:rPr>
           <w:rFonts w:ascii="Times New Roman" w:hAnsi="Times New Roman" w:cs="Times New Roman"/>
           <w:sz w:val="32"/>
           <w:szCs w:val="36"/>
         </w:rPr>
-      </w:pPr>
+        <w:t xml:space="preserve">Mr. Chandratre Y. V. </w:t>
+      </w:r>
     </w:p>
     <w:p>
       <w:pPr>
         <w:spacing w:after="0" w:line="240" w:lineRule="auto"/>
         <w:rPr>
+          <w:rFonts w:ascii="Times New Roman" w:hAnsi="Times New Roman" w:cs="Times New Roman"/>
+          <w:sz w:val="32"/>
+          <w:szCs w:val="36"/>
+        </w:rPr>
+      </w:pPr>
+    </w:p>
+    <w:p>
+      <w:pPr>
+        <w:spacing w:after="0" w:line="240" w:lineRule="auto"/>
+        <w:rPr>
           <w:rFonts w:ascii="Times New Roman" w:eastAsiaTheme="minorEastAsia" w:hAnsi="Times New Roman" w:cs="Times New Roman"/>
           <w:b/>
           <w:bCs/>
@@ -1316,6 +1344,25 @@
           <w:szCs w:val="32"/>
         </w:rPr>
         <w:tab/>
+      </w:r>
+      <w:r>
+        <w:rPr>
+          <w:rFonts w:ascii="Times New Roman" w:eastAsiaTheme="minorEastAsia" w:hAnsi="Times New Roman" w:cs="Times New Roman"/>
+          <w:b/>
+          <w:bCs/>
+          <w:sz w:val="28"/>
+          <w:szCs w:val="32"/>
+        </w:rPr>
+        <w:t xml:space="preserve">                     </w:t>
+      </w:r>
+      <w:r>
+        <w:rPr>
+          <w:rFonts w:ascii="Times New Roman" w:eastAsiaTheme="minorEastAsia" w:hAnsi="Times New Roman" w:cs="Times New Roman"/>
+          <w:b/>
+          <w:bCs/>
+          <w:sz w:val="28"/>
+          <w:szCs w:val="32"/>
+        </w:rPr>
         <w:t xml:space="preserve">External </w:t>
       </w:r>
       <w:r>
@@ -3032,7 +3079,7 @@
         <w:tblStyle w:val="TableGrid"/>
         <w:tblW w:w="0" w:type="auto"/>
         <w:tblInd w:w="108" w:type="dxa"/>
-        <w:tblLook w:val="04A0"/>
+        <w:tblLook w:val="04A0" w:firstRow="1" w:lastRow="0" w:firstColumn="1" w:lastColumn="0" w:noHBand="0" w:noVBand="1"/>
       </w:tblPr>
       <w:tblGrid>
         <w:gridCol w:w="1168"/>
@@ -8420,7 +8467,7 @@
           <w:color w:val="auto"/>
           <w:sz w:val="28"/>
           <w:szCs w:val="28"/>
-          <w:lang w:bidi="mr-IN"/>
+          <w:lang w:val="en-IN" w:eastAsia="en-IN"/>
         </w:rPr>
         <w:drawing>
           <wp:inline distT="0" distB="0" distL="0" distR="0">
@@ -8683,7 +8730,7 @@
           <w:color w:val="auto"/>
           <w:sz w:val="28"/>
           <w:szCs w:val="28"/>
-          <w:lang w:bidi="mr-IN"/>
+          <w:lang w:val="en-IN" w:eastAsia="en-IN"/>
         </w:rPr>
         <w:drawing>
           <wp:inline distT="0" distB="0" distL="0" distR="0">
@@ -8799,7 +8846,7 @@
           <w:color w:val="auto"/>
           <w:sz w:val="28"/>
           <w:szCs w:val="28"/>
-          <w:lang w:bidi="mr-IN"/>
+          <w:lang w:val="en-IN" w:eastAsia="en-IN"/>
         </w:rPr>
         <w:drawing>
           <wp:inline distT="0" distB="0" distL="0" distR="0">
@@ -8928,7 +8975,7 @@
           <w:color w:val="auto"/>
           <w:sz w:val="28"/>
           <w:szCs w:val="28"/>
-          <w:lang w:bidi="mr-IN"/>
+          <w:lang w:val="en-IN" w:eastAsia="en-IN"/>
         </w:rPr>
         <w:drawing>
           <wp:inline distT="0" distB="0" distL="0" distR="0">
@@ -9252,7 +9299,7 @@
           <w:color w:val="auto"/>
           <w:sz w:val="28"/>
           <w:szCs w:val="28"/>
-          <w:lang w:bidi="mr-IN"/>
+          <w:lang w:val="en-IN" w:eastAsia="en-IN"/>
         </w:rPr>
         <w:drawing>
           <wp:inline distT="0" distB="0" distL="0" distR="0">
@@ -9401,7 +9448,7 @@
           <w:color w:val="auto"/>
           <w:sz w:val="28"/>
           <w:szCs w:val="28"/>
-          <w:lang w:bidi="mr-IN"/>
+          <w:lang w:val="en-IN" w:eastAsia="en-IN"/>
         </w:rPr>
         <w:drawing>
           <wp:inline distT="0" distB="0" distL="0" distR="0">
@@ -9577,7 +9624,7 @@
             <v:path o:extrusionok="f" gradientshapeok="t" o:connecttype="rect"/>
             <o:lock v:ext="edit" aspectratio="t"/>
           </v:shapetype>
-          <v:shape id="_x0000_i1025" type="#_x0000_t75" style="width:369pt;height:583.5pt">
+          <v:shape id="_x0000_i1025" type="#_x0000_t75" style="width:368.75pt;height:583.65pt">
             <v:imagedata r:id="rId16" o:title="UML_UseCase_diagram_"/>
           </v:shape>
         </w:pict>
@@ -9673,7 +9720,7 @@
           <w:color w:val="auto"/>
           <w:sz w:val="28"/>
           <w:szCs w:val="28"/>
-          <w:lang w:bidi="mr-IN"/>
+          <w:lang w:val="en-IN" w:eastAsia="en-IN"/>
         </w:rPr>
         <w:drawing>
           <wp:inline distT="0" distB="0" distL="0" distR="0">
@@ -9943,7 +9990,7 @@
           <w:color w:val="auto"/>
           <w:sz w:val="28"/>
           <w:szCs w:val="28"/>
-          <w:lang w:bidi="mr-IN"/>
+          <w:lang w:val="en-IN" w:eastAsia="en-IN"/>
         </w:rPr>
         <w:drawing>
           <wp:inline distT="0" distB="0" distL="0" distR="0">
@@ -10165,7 +10212,7 @@
           <w:color w:val="auto"/>
           <w:sz w:val="28"/>
           <w:szCs w:val="28"/>
-          <w:lang w:bidi="mr-IN"/>
+          <w:lang w:val="en-IN" w:eastAsia="en-IN"/>
         </w:rPr>
         <w:drawing>
           <wp:inline distT="0" distB="0" distL="0" distR="0">
@@ -10306,7 +10353,7 @@
           <w:color w:val="auto"/>
           <w:sz w:val="28"/>
           <w:szCs w:val="28"/>
-          <w:lang w:bidi="mr-IN"/>
+          <w:lang w:val="en-IN" w:eastAsia="en-IN"/>
         </w:rPr>
         <w:drawing>
           <wp:inline distT="0" distB="0" distL="0" distR="0">
@@ -10573,7 +10620,7 @@
           <w:color w:val="auto"/>
           <w:sz w:val="28"/>
           <w:szCs w:val="28"/>
-          <w:lang w:bidi="mr-IN"/>
+          <w:lang w:val="en-IN" w:eastAsia="en-IN"/>
         </w:rPr>
         <w:drawing>
           <wp:inline distT="0" distB="0" distL="0" distR="0">
@@ -10925,7 +10972,7 @@
           <w:sz w:val="24"/>
           <w:szCs w:val="24"/>
           <w:u w:val="single"/>
-          <w:lang w:val="en-US" w:bidi="mr-IN"/>
+          <w:lang w:eastAsia="en-IN"/>
         </w:rPr>
         <w:drawing>
           <wp:inline distT="0" distB="0" distL="0" distR="0">
@@ -11110,7 +11157,7 @@
           <w:sz w:val="24"/>
           <w:szCs w:val="24"/>
           <w:u w:val="single"/>
-          <w:lang w:val="en-US" w:bidi="mr-IN"/>
+          <w:lang w:eastAsia="en-IN"/>
         </w:rPr>
         <w:drawing>
           <wp:inline distT="0" distB="0" distL="0" distR="0">
@@ -11281,7 +11328,7 @@
           <w:sz w:val="24"/>
           <w:szCs w:val="24"/>
           <w:u w:val="single"/>
-          <w:lang w:val="en-US" w:bidi="mr-IN"/>
+          <w:lang w:eastAsia="en-IN"/>
         </w:rPr>
         <w:drawing>
           <wp:inline distT="0" distB="0" distL="0" distR="0">
@@ -11438,7 +11485,7 @@
           <w:sz w:val="24"/>
           <w:szCs w:val="24"/>
           <w:u w:val="single"/>
-          <w:lang w:val="en-US" w:bidi="mr-IN"/>
+          <w:lang w:eastAsia="en-IN"/>
         </w:rPr>
         <w:drawing>
           <wp:inline distT="0" distB="0" distL="0" distR="0">
@@ -11702,7 +11749,7 @@
       <w:r>
         <w:rPr>
           <w:noProof/>
-          <w:lang w:val="en-US" w:bidi="mr-IN"/>
+          <w:lang w:eastAsia="en-IN"/>
         </w:rPr>
         <w:drawing>
           <wp:inline distT="0" distB="0" distL="0" distR="0">
@@ -11797,7 +11844,7 @@
       <w:r>
         <w:rPr>
           <w:noProof/>
-          <w:lang w:val="en-US" w:bidi="mr-IN"/>
+          <w:lang w:eastAsia="en-IN"/>
         </w:rPr>
         <w:drawing>
           <wp:inline distT="0" distB="0" distL="0" distR="0">
@@ -11921,7 +11968,7 @@
       <w:r>
         <w:rPr>
           <w:noProof/>
-          <w:lang w:val="en-US" w:bidi="mr-IN"/>
+          <w:lang w:eastAsia="en-IN"/>
         </w:rPr>
         <w:drawing>
           <wp:inline distT="0" distB="0" distL="0" distR="0">
@@ -12058,7 +12105,7 @@
       <w:r>
         <w:rPr>
           <w:noProof/>
-          <w:lang w:val="en-US" w:bidi="mr-IN"/>
+          <w:lang w:eastAsia="en-IN"/>
         </w:rPr>
         <w:drawing>
           <wp:inline distT="0" distB="0" distL="0" distR="0">
@@ -12168,7 +12215,7 @@
       <w:r>
         <w:rPr>
           <w:noProof/>
-          <w:lang w:val="en-US" w:bidi="mr-IN"/>
+          <w:lang w:eastAsia="en-IN"/>
         </w:rPr>
         <w:drawing>
           <wp:inline distT="0" distB="0" distL="0" distR="0">
@@ -12305,7 +12352,7 @@
       <w:r>
         <w:rPr>
           <w:noProof/>
-          <w:lang w:val="en-US" w:bidi="mr-IN"/>
+          <w:lang w:eastAsia="en-IN"/>
         </w:rPr>
         <w:drawing>
           <wp:inline distT="0" distB="0" distL="0" distR="0">
@@ -12415,7 +12462,7 @@
       <w:r>
         <w:rPr>
           <w:noProof/>
-          <w:lang w:val="en-US" w:bidi="mr-IN"/>
+          <w:lang w:eastAsia="en-IN"/>
         </w:rPr>
         <w:drawing>
           <wp:inline distT="0" distB="0" distL="0" distR="0">
@@ -12538,7 +12585,7 @@
       <w:r>
         <w:rPr>
           <w:noProof/>
-          <w:lang w:val="en-US" w:bidi="mr-IN"/>
+          <w:lang w:eastAsia="en-IN"/>
         </w:rPr>
         <w:drawing>
           <wp:inline distT="0" distB="0" distL="0" distR="0">
@@ -12662,7 +12709,7 @@
       <w:r>
         <w:rPr>
           <w:noProof/>
-          <w:lang w:val="en-US" w:bidi="mr-IN"/>
+          <w:lang w:eastAsia="en-IN"/>
         </w:rPr>
         <w:drawing>
           <wp:inline distT="0" distB="0" distL="0" distR="0">
@@ -12799,7 +12846,7 @@
       <w:r>
         <w:rPr>
           <w:noProof/>
-          <w:lang w:val="en-US" w:bidi="mr-IN"/>
+          <w:lang w:eastAsia="en-IN"/>
         </w:rPr>
         <w:drawing>
           <wp:inline distT="0" distB="0" distL="0" distR="0">
@@ -12922,7 +12969,7 @@
       <w:r>
         <w:rPr>
           <w:noProof/>
-          <w:lang w:val="en-US" w:bidi="mr-IN"/>
+          <w:lang w:eastAsia="en-IN"/>
         </w:rPr>
         <w:drawing>
           <wp:inline distT="0" distB="0" distL="0" distR="0">
@@ -13045,7 +13092,7 @@
       <w:r>
         <w:rPr>
           <w:noProof/>
-          <w:lang w:val="en-US" w:bidi="mr-IN"/>
+          <w:lang w:eastAsia="en-IN"/>
         </w:rPr>
         <w:drawing>
           <wp:inline distT="0" distB="0" distL="0" distR="0">
@@ -13155,7 +13202,7 @@
       <w:r>
         <w:rPr>
           <w:noProof/>
-          <w:lang w:val="en-US" w:bidi="mr-IN"/>
+          <w:lang w:eastAsia="en-IN"/>
         </w:rPr>
         <w:drawing>
           <wp:inline distT="0" distB="0" distL="0" distR="0">
@@ -13292,7 +13339,7 @@
       <w:r>
         <w:rPr>
           <w:noProof/>
-          <w:lang w:val="en-US" w:bidi="mr-IN"/>
+          <w:lang w:eastAsia="en-IN"/>
         </w:rPr>
         <w:drawing>
           <wp:inline distT="0" distB="0" distL="0" distR="0">
@@ -13402,7 +13449,7 @@
       <w:r>
         <w:rPr>
           <w:noProof/>
-          <w:lang w:val="en-US" w:bidi="mr-IN"/>
+          <w:lang w:eastAsia="en-IN"/>
         </w:rPr>
         <w:drawing>
           <wp:inline distT="0" distB="0" distL="0" distR="0">
@@ -13553,7 +13600,7 @@
       <w:r>
         <w:rPr>
           <w:noProof/>
-          <w:lang w:val="en-US" w:bidi="mr-IN"/>
+          <w:lang w:eastAsia="en-IN"/>
         </w:rPr>
         <w:drawing>
           <wp:inline distT="0" distB="0" distL="0" distR="0">
@@ -13662,7 +13709,7 @@
       <w:r>
         <w:rPr>
           <w:noProof/>
-          <w:lang w:val="en-US" w:bidi="mr-IN"/>
+          <w:lang w:eastAsia="en-IN"/>
         </w:rPr>
         <w:drawing>
           <wp:inline distT="0" distB="0" distL="0" distR="0">
@@ -13799,7 +13846,7 @@
       <w:r>
         <w:rPr>
           <w:noProof/>
-          <w:lang w:val="en-US" w:bidi="mr-IN"/>
+          <w:lang w:eastAsia="en-IN"/>
         </w:rPr>
         <w:drawing>
           <wp:inline distT="0" distB="0" distL="0" distR="0">
@@ -13908,7 +13955,7 @@
       <w:r>
         <w:rPr>
           <w:noProof/>
-          <w:lang w:val="en-US" w:bidi="mr-IN"/>
+          <w:lang w:eastAsia="en-IN"/>
         </w:rPr>
         <w:drawing>
           <wp:inline distT="0" distB="0" distL="0" distR="0">
@@ -14069,7 +14116,7 @@
       <w:r>
         <w:rPr>
           <w:noProof/>
-          <w:lang w:val="en-US" w:bidi="mr-IN"/>
+          <w:lang w:eastAsia="en-IN"/>
         </w:rPr>
         <w:drawing>
           <wp:inline distT="0" distB="0" distL="0" distR="0">
@@ -14178,7 +14225,7 @@
       <w:r>
         <w:rPr>
           <w:noProof/>
-          <w:lang w:val="en-US" w:bidi="mr-IN"/>
+          <w:lang w:eastAsia="en-IN"/>
         </w:rPr>
         <w:drawing>
           <wp:inline distT="0" distB="0" distL="0" distR="0">
@@ -14315,7 +14362,7 @@
       <w:r>
         <w:rPr>
           <w:noProof/>
-          <w:lang w:val="en-US" w:bidi="mr-IN"/>
+          <w:lang w:eastAsia="en-IN"/>
         </w:rPr>
         <w:drawing>
           <wp:inline distT="0" distB="0" distL="0" distR="0">
@@ -14424,7 +14471,7 @@
       <w:r>
         <w:rPr>
           <w:noProof/>
-          <w:lang w:val="en-US" w:bidi="mr-IN"/>
+          <w:lang w:eastAsia="en-IN"/>
         </w:rPr>
         <w:drawing>
           <wp:inline distT="0" distB="0" distL="0" distR="0">
@@ -14561,7 +14608,7 @@
       <w:r>
         <w:rPr>
           <w:noProof/>
-          <w:lang w:val="en-US" w:bidi="mr-IN"/>
+          <w:lang w:eastAsia="en-IN"/>
         </w:rPr>
         <w:drawing>
           <wp:inline distT="0" distB="0" distL="0" distR="0">
@@ -14670,7 +14717,7 @@
       <w:r>
         <w:rPr>
           <w:noProof/>
-          <w:lang w:val="en-US" w:bidi="mr-IN"/>
+          <w:lang w:eastAsia="en-IN"/>
         </w:rPr>
         <w:drawing>
           <wp:inline distT="0" distB="0" distL="0" distR="0">
@@ -14807,7 +14854,7 @@
       <w:r>
         <w:rPr>
           <w:noProof/>
-          <w:lang w:val="en-US" w:bidi="mr-IN"/>
+          <w:lang w:eastAsia="en-IN"/>
         </w:rPr>
         <w:drawing>
           <wp:inline distT="0" distB="0" distL="0" distR="0">
@@ -15912,7 +15959,7 @@
           <w:bottom w:val="single" w:sz="12" w:space="0" w:color="008000"/>
         </w:tblBorders>
         <w:tblLayout w:type="fixed"/>
-        <w:tblLook w:val="0000"/>
+        <w:tblLook w:val="0000" w:firstRow="0" w:lastRow="0" w:firstColumn="0" w:lastColumn="0" w:noHBand="0" w:noVBand="0"/>
       </w:tblPr>
       <w:tblGrid>
         <w:gridCol w:w="6048"/>
@@ -16500,7 +16547,7 @@
       <w:r>
         <w:rPr>
           <w:noProof/>
-          <w:lang w:val="en-US" w:bidi="mr-IN"/>
+          <w:lang w:eastAsia="en-IN"/>
         </w:rPr>
         <w:drawing>
           <wp:inline distT="0" distB="0" distL="0" distR="0">
@@ -16751,43 +16798,29 @@
     </w:p>
     <w:p>
       <w:pPr>
-        <w:spacing w:after="0" w:line="360" w:lineRule="auto"/>
-        <w:rPr>
-          <w:rFonts w:ascii="Times New Roman" w:eastAsia="Times New Roman" w:hAnsi="Times New Roman" w:cs="Times New Roman"/>
-          <w:bCs/>
-          <w:color w:val="0E101A"/>
-          <w:sz w:val="24"/>
-          <w:szCs w:val="24"/>
-          <w:u w:val="single"/>
-          <w:lang w:eastAsia="en-IN"/>
-        </w:rPr>
-      </w:pPr>
-    </w:p>
-    <w:p>
-      <w:pPr>
-        <w:spacing w:after="0" w:line="360" w:lineRule="auto"/>
-        <w:rPr>
-          <w:rFonts w:ascii="Times New Roman" w:eastAsia="Times New Roman" w:hAnsi="Times New Roman" w:cs="Times New Roman"/>
-          <w:bCs/>
-          <w:color w:val="0E101A"/>
-          <w:sz w:val="24"/>
-          <w:szCs w:val="24"/>
-          <w:u w:val="single"/>
-          <w:lang w:eastAsia="en-IN"/>
-        </w:rPr>
-      </w:pPr>
-    </w:p>
-    <w:p>
-      <w:pPr>
-        <w:spacing w:after="0" w:line="360" w:lineRule="auto"/>
-        <w:rPr>
-          <w:rFonts w:ascii="Times New Roman" w:eastAsia="Times New Roman" w:hAnsi="Times New Roman" w:cs="Times New Roman"/>
-          <w:bCs/>
-          <w:color w:val="0E101A"/>
-          <w:sz w:val="24"/>
-          <w:szCs w:val="24"/>
-          <w:u w:val="single"/>
-          <w:lang w:eastAsia="en-IN"/>
+        <w:pStyle w:val="Default"/>
+        <w:spacing w:before="240" w:after="240"/>
+        <w:rPr>
+          <w:rFonts w:ascii="Times New Roman" w:eastAsia="Times New Roman" w:hAnsi="Times New Roman" w:cs="Times New Roman"/>
+          <w:bCs/>
+          <w:color w:val="0E101A"/>
+          <w:u w:val="single"/>
+          <w:lang w:val="en-IN" w:eastAsia="en-IN"/>
+        </w:rPr>
+      </w:pPr>
+    </w:p>
+    <w:p>
+      <w:pPr>
+        <w:pStyle w:val="Default"/>
+        <w:spacing w:before="240" w:after="240"/>
+        <w:rPr>
+          <w:rFonts w:ascii="Times New Roman" w:hAnsi="Times New Roman" w:cs="Times New Roman"/>
+          <w:b/>
+          <w:bCs/>
+          <w:caps/>
+          <w:color w:val="auto"/>
+          <w:sz w:val="28"/>
+          <w:szCs w:val="28"/>
         </w:rPr>
       </w:pPr>
     </w:p>
@@ -16806,6 +16839,330 @@
           <w:szCs w:val="28"/>
         </w:rPr>
       </w:pPr>
+      <w:r>
+        <w:rPr>
+          <w:rFonts w:ascii="Times New Roman" w:hAnsi="Times New Roman" w:cs="Times New Roman"/>
+          <w:b/>
+          <w:bCs/>
+          <w:caps/>
+          <w:color w:val="auto"/>
+          <w:sz w:val="28"/>
+          <w:szCs w:val="28"/>
+        </w:rPr>
+        <w:lastRenderedPageBreak/>
+        <w:t>Conclusion and recommendations</w:t>
+      </w:r>
+    </w:p>
+    <w:p>
+      <w:pPr>
+        <w:spacing w:after="0" w:line="360" w:lineRule="auto"/>
+        <w:jc w:val="both"/>
+        <w:rPr>
+          <w:rFonts w:ascii="Times New Roman" w:eastAsia="Times New Roman" w:hAnsi="Times New Roman" w:cs="Times New Roman"/>
+          <w:color w:val="0E101A"/>
+          <w:sz w:val="24"/>
+          <w:szCs w:val="24"/>
+          <w:lang w:eastAsia="en-IN"/>
+        </w:rPr>
+      </w:pPr>
+    </w:p>
+    <w:p>
+      <w:pPr>
+        <w:spacing w:after="0" w:line="360" w:lineRule="auto"/>
+        <w:jc w:val="both"/>
+        <w:rPr>
+          <w:rFonts w:ascii="Times New Roman" w:eastAsia="Times New Roman" w:hAnsi="Times New Roman" w:cs="Times New Roman"/>
+          <w:color w:val="0E101A"/>
+          <w:sz w:val="24"/>
+          <w:szCs w:val="24"/>
+          <w:lang w:eastAsia="en-IN"/>
+        </w:rPr>
+      </w:pPr>
+      <w:r>
+        <w:rPr>
+          <w:rFonts w:ascii="Times New Roman" w:eastAsia="Times New Roman" w:hAnsi="Times New Roman" w:cs="Times New Roman"/>
+          <w:color w:val="0E101A"/>
+          <w:sz w:val="24"/>
+          <w:szCs w:val="24"/>
+          <w:lang w:eastAsia="en-IN"/>
+        </w:rPr>
+        <w:t>In summary, the project works are relevant to the objectives set. The project is designed based on a preliminary study that had been carried on with NITL. Thus activities of developing the system which is planning and analysis are based on the result retrieved from the interview on observation. Not only that, as this would be the first computerized system that will be used by the small service providers, the functions only focused on solving the major problem which is not finding quality service at an aggressive price. The interface design is also categorized as user-friendly due to the lack of IT background of the service providers which means the system can be handled by people not even from an IT background. Due to time constraints, the developer can't implement many functions in the system, thus the developer has few future works suggestions for continuation.</w:t>
+      </w:r>
+    </w:p>
+    <w:p>
+      <w:pPr>
+        <w:spacing w:after="0" w:line="360" w:lineRule="auto"/>
+        <w:jc w:val="both"/>
+        <w:rPr>
+          <w:rFonts w:ascii="Times New Roman" w:eastAsia="Times New Roman" w:hAnsi="Times New Roman" w:cs="Times New Roman"/>
+          <w:color w:val="0E101A"/>
+          <w:sz w:val="24"/>
+          <w:szCs w:val="24"/>
+          <w:lang w:eastAsia="en-IN"/>
+        </w:rPr>
+      </w:pPr>
+    </w:p>
+    <w:p>
+      <w:pPr>
+        <w:spacing w:after="0" w:line="360" w:lineRule="auto"/>
+        <w:jc w:val="both"/>
+        <w:rPr>
+          <w:rFonts w:ascii="Times New Roman" w:eastAsia="Times New Roman" w:hAnsi="Times New Roman" w:cs="Times New Roman"/>
+          <w:color w:val="0E101A"/>
+          <w:sz w:val="24"/>
+          <w:szCs w:val="24"/>
+          <w:lang w:eastAsia="en-IN"/>
+        </w:rPr>
+      </w:pPr>
+    </w:p>
+    <w:p>
+      <w:pPr>
+        <w:spacing w:after="0" w:line="360" w:lineRule="auto"/>
+        <w:jc w:val="both"/>
+        <w:rPr>
+          <w:rFonts w:ascii="Times New Roman" w:eastAsia="Times New Roman" w:hAnsi="Times New Roman" w:cs="Times New Roman"/>
+          <w:color w:val="0E101A"/>
+          <w:sz w:val="24"/>
+          <w:szCs w:val="24"/>
+          <w:lang w:eastAsia="en-IN"/>
+        </w:rPr>
+      </w:pPr>
+    </w:p>
+    <w:p>
+      <w:pPr>
+        <w:spacing w:after="0" w:line="360" w:lineRule="auto"/>
+        <w:jc w:val="both"/>
+        <w:rPr>
+          <w:rFonts w:ascii="Times New Roman" w:eastAsia="Times New Roman" w:hAnsi="Times New Roman" w:cs="Times New Roman"/>
+          <w:color w:val="0E101A"/>
+          <w:sz w:val="24"/>
+          <w:szCs w:val="24"/>
+          <w:lang w:eastAsia="en-IN"/>
+        </w:rPr>
+      </w:pPr>
+    </w:p>
+    <w:p>
+      <w:pPr>
+        <w:spacing w:after="0" w:line="360" w:lineRule="auto"/>
+        <w:jc w:val="both"/>
+        <w:rPr>
+          <w:rFonts w:ascii="Times New Roman" w:eastAsia="Times New Roman" w:hAnsi="Times New Roman" w:cs="Times New Roman"/>
+          <w:color w:val="0E101A"/>
+          <w:sz w:val="24"/>
+          <w:szCs w:val="24"/>
+          <w:lang w:eastAsia="en-IN"/>
+        </w:rPr>
+      </w:pPr>
+    </w:p>
+    <w:p>
+      <w:pPr>
+        <w:spacing w:after="0" w:line="360" w:lineRule="auto"/>
+        <w:jc w:val="both"/>
+        <w:rPr>
+          <w:rFonts w:ascii="Times New Roman" w:eastAsia="Times New Roman" w:hAnsi="Times New Roman" w:cs="Times New Roman"/>
+          <w:color w:val="0E101A"/>
+          <w:sz w:val="24"/>
+          <w:szCs w:val="24"/>
+          <w:lang w:eastAsia="en-IN"/>
+        </w:rPr>
+      </w:pPr>
+    </w:p>
+    <w:p>
+      <w:pPr>
+        <w:spacing w:after="0" w:line="360" w:lineRule="auto"/>
+        <w:jc w:val="both"/>
+        <w:rPr>
+          <w:rFonts w:ascii="Times New Roman" w:eastAsia="Times New Roman" w:hAnsi="Times New Roman" w:cs="Times New Roman"/>
+          <w:color w:val="0E101A"/>
+          <w:sz w:val="24"/>
+          <w:szCs w:val="24"/>
+          <w:lang w:eastAsia="en-IN"/>
+        </w:rPr>
+      </w:pPr>
+    </w:p>
+    <w:p>
+      <w:pPr>
+        <w:spacing w:after="0" w:line="360" w:lineRule="auto"/>
+        <w:jc w:val="both"/>
+        <w:rPr>
+          <w:rFonts w:ascii="Times New Roman" w:eastAsia="Times New Roman" w:hAnsi="Times New Roman" w:cs="Times New Roman"/>
+          <w:color w:val="0E101A"/>
+          <w:sz w:val="24"/>
+          <w:szCs w:val="24"/>
+          <w:lang w:eastAsia="en-IN"/>
+        </w:rPr>
+      </w:pPr>
+    </w:p>
+    <w:p>
+      <w:pPr>
+        <w:spacing w:after="0" w:line="360" w:lineRule="auto"/>
+        <w:jc w:val="both"/>
+        <w:rPr>
+          <w:rFonts w:ascii="Times New Roman" w:eastAsia="Times New Roman" w:hAnsi="Times New Roman" w:cs="Times New Roman"/>
+          <w:color w:val="0E101A"/>
+          <w:sz w:val="24"/>
+          <w:szCs w:val="24"/>
+          <w:lang w:eastAsia="en-IN"/>
+        </w:rPr>
+      </w:pPr>
+    </w:p>
+    <w:p>
+      <w:pPr>
+        <w:spacing w:after="0" w:line="360" w:lineRule="auto"/>
+        <w:jc w:val="both"/>
+        <w:rPr>
+          <w:rFonts w:ascii="Times New Roman" w:eastAsia="Times New Roman" w:hAnsi="Times New Roman" w:cs="Times New Roman"/>
+          <w:color w:val="0E101A"/>
+          <w:sz w:val="24"/>
+          <w:szCs w:val="24"/>
+          <w:lang w:eastAsia="en-IN"/>
+        </w:rPr>
+      </w:pPr>
+    </w:p>
+    <w:p>
+      <w:pPr>
+        <w:spacing w:after="0" w:line="360" w:lineRule="auto"/>
+        <w:jc w:val="both"/>
+        <w:rPr>
+          <w:rFonts w:ascii="Times New Roman" w:eastAsia="Times New Roman" w:hAnsi="Times New Roman" w:cs="Times New Roman"/>
+          <w:color w:val="0E101A"/>
+          <w:sz w:val="24"/>
+          <w:szCs w:val="24"/>
+          <w:lang w:eastAsia="en-IN"/>
+        </w:rPr>
+      </w:pPr>
+    </w:p>
+    <w:p>
+      <w:pPr>
+        <w:spacing w:after="0" w:line="360" w:lineRule="auto"/>
+        <w:jc w:val="both"/>
+        <w:rPr>
+          <w:rFonts w:ascii="Times New Roman" w:eastAsia="Times New Roman" w:hAnsi="Times New Roman" w:cs="Times New Roman"/>
+          <w:color w:val="0E101A"/>
+          <w:sz w:val="24"/>
+          <w:szCs w:val="24"/>
+          <w:lang w:eastAsia="en-IN"/>
+        </w:rPr>
+      </w:pPr>
+    </w:p>
+    <w:p>
+      <w:pPr>
+        <w:spacing w:after="0" w:line="360" w:lineRule="auto"/>
+        <w:jc w:val="both"/>
+        <w:rPr>
+          <w:rFonts w:ascii="Times New Roman" w:eastAsia="Times New Roman" w:hAnsi="Times New Roman" w:cs="Times New Roman"/>
+          <w:color w:val="0E101A"/>
+          <w:sz w:val="24"/>
+          <w:szCs w:val="24"/>
+          <w:lang w:eastAsia="en-IN"/>
+        </w:rPr>
+      </w:pPr>
+    </w:p>
+    <w:p>
+      <w:pPr>
+        <w:spacing w:after="0" w:line="360" w:lineRule="auto"/>
+        <w:jc w:val="both"/>
+        <w:rPr>
+          <w:rFonts w:ascii="Times New Roman" w:eastAsia="Times New Roman" w:hAnsi="Times New Roman" w:cs="Times New Roman"/>
+          <w:color w:val="0E101A"/>
+          <w:sz w:val="24"/>
+          <w:szCs w:val="24"/>
+          <w:lang w:eastAsia="en-IN"/>
+        </w:rPr>
+      </w:pPr>
+    </w:p>
+    <w:p>
+      <w:pPr>
+        <w:spacing w:after="0" w:line="360" w:lineRule="auto"/>
+        <w:jc w:val="both"/>
+        <w:rPr>
+          <w:rFonts w:ascii="Times New Roman" w:eastAsia="Times New Roman" w:hAnsi="Times New Roman" w:cs="Times New Roman"/>
+          <w:color w:val="0E101A"/>
+          <w:sz w:val="24"/>
+          <w:szCs w:val="24"/>
+          <w:lang w:eastAsia="en-IN"/>
+        </w:rPr>
+      </w:pPr>
+    </w:p>
+    <w:p>
+      <w:pPr>
+        <w:spacing w:after="0" w:line="360" w:lineRule="auto"/>
+        <w:jc w:val="both"/>
+        <w:rPr>
+          <w:rFonts w:ascii="Times New Roman" w:eastAsia="Times New Roman" w:hAnsi="Times New Roman" w:cs="Times New Roman"/>
+          <w:color w:val="0E101A"/>
+          <w:sz w:val="24"/>
+          <w:szCs w:val="24"/>
+          <w:lang w:eastAsia="en-IN"/>
+        </w:rPr>
+      </w:pPr>
+    </w:p>
+    <w:p>
+      <w:pPr>
+        <w:spacing w:after="0" w:line="360" w:lineRule="auto"/>
+        <w:jc w:val="both"/>
+        <w:rPr>
+          <w:rFonts w:ascii="Times New Roman" w:eastAsia="Times New Roman" w:hAnsi="Times New Roman" w:cs="Times New Roman"/>
+          <w:color w:val="0E101A"/>
+          <w:sz w:val="24"/>
+          <w:szCs w:val="24"/>
+          <w:lang w:eastAsia="en-IN"/>
+        </w:rPr>
+      </w:pPr>
+    </w:p>
+    <w:p>
+      <w:pPr>
+        <w:spacing w:after="0" w:line="360" w:lineRule="auto"/>
+        <w:jc w:val="both"/>
+        <w:rPr>
+          <w:rFonts w:ascii="Times New Roman" w:eastAsia="Times New Roman" w:hAnsi="Times New Roman" w:cs="Times New Roman"/>
+          <w:color w:val="0E101A"/>
+          <w:sz w:val="24"/>
+          <w:szCs w:val="24"/>
+          <w:lang w:eastAsia="en-IN"/>
+        </w:rPr>
+      </w:pPr>
+    </w:p>
+    <w:p>
+      <w:pPr>
+        <w:spacing w:after="0" w:line="360" w:lineRule="auto"/>
+        <w:jc w:val="both"/>
+        <w:rPr>
+          <w:rFonts w:ascii="Times New Roman" w:eastAsia="Times New Roman" w:hAnsi="Times New Roman" w:cs="Times New Roman"/>
+          <w:color w:val="0E101A"/>
+          <w:sz w:val="24"/>
+          <w:szCs w:val="24"/>
+          <w:lang w:eastAsia="en-IN"/>
+        </w:rPr>
+      </w:pPr>
+    </w:p>
+    <w:p>
+      <w:pPr>
+        <w:spacing w:after="0" w:line="360" w:lineRule="auto"/>
+        <w:jc w:val="both"/>
+        <w:rPr>
+          <w:rFonts w:ascii="Times New Roman" w:eastAsia="Times New Roman" w:hAnsi="Times New Roman" w:cs="Times New Roman"/>
+          <w:color w:val="0E101A"/>
+          <w:sz w:val="24"/>
+          <w:szCs w:val="24"/>
+          <w:lang w:eastAsia="en-IN"/>
+        </w:rPr>
+      </w:pPr>
+    </w:p>
+    <w:p>
+      <w:pPr>
+        <w:spacing w:after="0" w:line="360" w:lineRule="auto"/>
+        <w:jc w:val="both"/>
+        <w:rPr>
+          <w:rFonts w:ascii="Times New Roman" w:eastAsia="Times New Roman" w:hAnsi="Times New Roman" w:cs="Times New Roman"/>
+          <w:color w:val="0E101A"/>
+          <w:sz w:val="24"/>
+          <w:szCs w:val="24"/>
+          <w:lang w:eastAsia="en-IN"/>
+        </w:rPr>
+      </w:pPr>
+      <w:bookmarkStart w:id="28" w:name="_GoBack"/>
+      <w:bookmarkEnd w:id="28"/>
     </w:p>
     <w:p>
       <w:pPr>
@@ -16832,356 +17189,7 @@
           <w:sz w:val="28"/>
           <w:szCs w:val="28"/>
         </w:rPr>
-        <w:t>Conclusion and recommendations</w:t>
-      </w:r>
-    </w:p>
-    <w:p>
-      <w:pPr>
-        <w:spacing w:after="0" w:line="360" w:lineRule="auto"/>
-        <w:jc w:val="both"/>
-        <w:rPr>
-          <w:rFonts w:ascii="Times New Roman" w:eastAsia="Times New Roman" w:hAnsi="Times New Roman" w:cs="Times New Roman"/>
-          <w:color w:val="0E101A"/>
-          <w:sz w:val="24"/>
-          <w:szCs w:val="24"/>
-          <w:lang w:eastAsia="en-IN"/>
-        </w:rPr>
-      </w:pPr>
-    </w:p>
-    <w:p>
-      <w:pPr>
-        <w:spacing w:after="0" w:line="360" w:lineRule="auto"/>
-        <w:jc w:val="both"/>
-        <w:rPr>
-          <w:rFonts w:ascii="Times New Roman" w:eastAsia="Times New Roman" w:hAnsi="Times New Roman" w:cs="Times New Roman"/>
-          <w:color w:val="0E101A"/>
-          <w:sz w:val="24"/>
-          <w:szCs w:val="24"/>
-          <w:lang w:eastAsia="en-IN"/>
-        </w:rPr>
-      </w:pPr>
-      <w:r>
-        <w:rPr>
-          <w:rFonts w:ascii="Times New Roman" w:eastAsia="Times New Roman" w:hAnsi="Times New Roman" w:cs="Times New Roman"/>
-          <w:color w:val="0E101A"/>
-          <w:sz w:val="24"/>
-          <w:szCs w:val="24"/>
-          <w:lang w:eastAsia="en-IN"/>
-        </w:rPr>
-        <w:t>In summary, the project works are relevant to the objectives set. The project is designed based on a preliminary study that had been carried on with NITL. Thus activities of developing the system which is planning and analysis are based on the result retrieved from the interview on observation. Not only that, as this would be the first computerized system that will be used by the small service providers, the functions only focused on solving the major problem which is not finding quality service at an aggressive price. The interface design is also categorized as user-friendly due to the lack of IT background of the service providers which means the system can be handled by people not even from an IT background. Due to time constraints, the developer can't implement many functions in the system, thus the developer has few future works suggestions for continuation.</w:t>
-      </w:r>
-    </w:p>
-    <w:p>
-      <w:pPr>
-        <w:spacing w:after="0" w:line="360" w:lineRule="auto"/>
-        <w:jc w:val="both"/>
-        <w:rPr>
-          <w:rFonts w:ascii="Times New Roman" w:eastAsia="Times New Roman" w:hAnsi="Times New Roman" w:cs="Times New Roman"/>
-          <w:color w:val="0E101A"/>
-          <w:sz w:val="24"/>
-          <w:szCs w:val="24"/>
-          <w:lang w:eastAsia="en-IN"/>
-        </w:rPr>
-      </w:pPr>
-    </w:p>
-    <w:p>
-      <w:pPr>
-        <w:spacing w:after="0" w:line="360" w:lineRule="auto"/>
-        <w:jc w:val="both"/>
-        <w:rPr>
-          <w:rFonts w:ascii="Times New Roman" w:eastAsia="Times New Roman" w:hAnsi="Times New Roman" w:cs="Times New Roman"/>
-          <w:color w:val="0E101A"/>
-          <w:sz w:val="24"/>
-          <w:szCs w:val="24"/>
-          <w:lang w:eastAsia="en-IN"/>
-        </w:rPr>
-      </w:pPr>
-    </w:p>
-    <w:p>
-      <w:pPr>
-        <w:spacing w:after="0" w:line="360" w:lineRule="auto"/>
-        <w:jc w:val="both"/>
-        <w:rPr>
-          <w:rFonts w:ascii="Times New Roman" w:eastAsia="Times New Roman" w:hAnsi="Times New Roman" w:cs="Times New Roman"/>
-          <w:color w:val="0E101A"/>
-          <w:sz w:val="24"/>
-          <w:szCs w:val="24"/>
-          <w:lang w:eastAsia="en-IN"/>
-        </w:rPr>
-      </w:pPr>
-    </w:p>
-    <w:p>
-      <w:pPr>
-        <w:spacing w:after="0" w:line="360" w:lineRule="auto"/>
-        <w:jc w:val="both"/>
-        <w:rPr>
-          <w:rFonts w:ascii="Times New Roman" w:eastAsia="Times New Roman" w:hAnsi="Times New Roman" w:cs="Times New Roman"/>
-          <w:color w:val="0E101A"/>
-          <w:sz w:val="24"/>
-          <w:szCs w:val="24"/>
-          <w:lang w:eastAsia="en-IN"/>
-        </w:rPr>
-      </w:pPr>
-    </w:p>
-    <w:p>
-      <w:pPr>
-        <w:spacing w:after="0" w:line="360" w:lineRule="auto"/>
-        <w:jc w:val="both"/>
-        <w:rPr>
-          <w:rFonts w:ascii="Times New Roman" w:eastAsia="Times New Roman" w:hAnsi="Times New Roman" w:cs="Times New Roman"/>
-          <w:color w:val="0E101A"/>
-          <w:sz w:val="24"/>
-          <w:szCs w:val="24"/>
-          <w:lang w:eastAsia="en-IN"/>
-        </w:rPr>
-      </w:pPr>
-    </w:p>
-    <w:p>
-      <w:pPr>
-        <w:spacing w:after="0" w:line="360" w:lineRule="auto"/>
-        <w:jc w:val="both"/>
-        <w:rPr>
-          <w:rFonts w:ascii="Times New Roman" w:eastAsia="Times New Roman" w:hAnsi="Times New Roman" w:cs="Times New Roman"/>
-          <w:color w:val="0E101A"/>
-          <w:sz w:val="24"/>
-          <w:szCs w:val="24"/>
-          <w:lang w:eastAsia="en-IN"/>
-        </w:rPr>
-      </w:pPr>
-    </w:p>
-    <w:p>
-      <w:pPr>
-        <w:spacing w:after="0" w:line="360" w:lineRule="auto"/>
-        <w:jc w:val="both"/>
-        <w:rPr>
-          <w:rFonts w:ascii="Times New Roman" w:eastAsia="Times New Roman" w:hAnsi="Times New Roman" w:cs="Times New Roman"/>
-          <w:color w:val="0E101A"/>
-          <w:sz w:val="24"/>
-          <w:szCs w:val="24"/>
-          <w:lang w:eastAsia="en-IN"/>
-        </w:rPr>
-      </w:pPr>
-    </w:p>
-    <w:p>
-      <w:pPr>
-        <w:spacing w:after="0" w:line="360" w:lineRule="auto"/>
-        <w:jc w:val="both"/>
-        <w:rPr>
-          <w:rFonts w:ascii="Times New Roman" w:eastAsia="Times New Roman" w:hAnsi="Times New Roman" w:cs="Times New Roman"/>
-          <w:color w:val="0E101A"/>
-          <w:sz w:val="24"/>
-          <w:szCs w:val="24"/>
-          <w:lang w:eastAsia="en-IN"/>
-        </w:rPr>
-      </w:pPr>
-    </w:p>
-    <w:p>
-      <w:pPr>
-        <w:spacing w:after="0" w:line="360" w:lineRule="auto"/>
-        <w:jc w:val="both"/>
-        <w:rPr>
-          <w:rFonts w:ascii="Times New Roman" w:eastAsia="Times New Roman" w:hAnsi="Times New Roman" w:cs="Times New Roman"/>
-          <w:color w:val="0E101A"/>
-          <w:sz w:val="24"/>
-          <w:szCs w:val="24"/>
-          <w:lang w:eastAsia="en-IN"/>
-        </w:rPr>
-      </w:pPr>
-    </w:p>
-    <w:p>
-      <w:pPr>
-        <w:spacing w:after="0" w:line="360" w:lineRule="auto"/>
-        <w:jc w:val="both"/>
-        <w:rPr>
-          <w:rFonts w:ascii="Times New Roman" w:eastAsia="Times New Roman" w:hAnsi="Times New Roman" w:cs="Times New Roman"/>
-          <w:color w:val="0E101A"/>
-          <w:sz w:val="24"/>
-          <w:szCs w:val="24"/>
-          <w:lang w:eastAsia="en-IN"/>
-        </w:rPr>
-      </w:pPr>
-    </w:p>
-    <w:p>
-      <w:pPr>
-        <w:spacing w:after="0" w:line="360" w:lineRule="auto"/>
-        <w:jc w:val="both"/>
-        <w:rPr>
-          <w:rFonts w:ascii="Times New Roman" w:eastAsia="Times New Roman" w:hAnsi="Times New Roman" w:cs="Times New Roman"/>
-          <w:color w:val="0E101A"/>
-          <w:sz w:val="24"/>
-          <w:szCs w:val="24"/>
-          <w:lang w:eastAsia="en-IN"/>
-        </w:rPr>
-      </w:pPr>
-    </w:p>
-    <w:p>
-      <w:pPr>
-        <w:spacing w:after="0" w:line="360" w:lineRule="auto"/>
-        <w:jc w:val="both"/>
-        <w:rPr>
-          <w:rFonts w:ascii="Times New Roman" w:eastAsia="Times New Roman" w:hAnsi="Times New Roman" w:cs="Times New Roman"/>
-          <w:color w:val="0E101A"/>
-          <w:sz w:val="24"/>
-          <w:szCs w:val="24"/>
-          <w:lang w:eastAsia="en-IN"/>
-        </w:rPr>
-      </w:pPr>
-    </w:p>
-    <w:p>
-      <w:pPr>
-        <w:spacing w:after="0" w:line="360" w:lineRule="auto"/>
-        <w:jc w:val="both"/>
-        <w:rPr>
-          <w:rFonts w:ascii="Times New Roman" w:eastAsia="Times New Roman" w:hAnsi="Times New Roman" w:cs="Times New Roman"/>
-          <w:color w:val="0E101A"/>
-          <w:sz w:val="24"/>
-          <w:szCs w:val="24"/>
-          <w:lang w:eastAsia="en-IN"/>
-        </w:rPr>
-      </w:pPr>
-    </w:p>
-    <w:p>
-      <w:pPr>
-        <w:spacing w:after="0" w:line="360" w:lineRule="auto"/>
-        <w:jc w:val="both"/>
-        <w:rPr>
-          <w:rFonts w:ascii="Times New Roman" w:eastAsia="Times New Roman" w:hAnsi="Times New Roman" w:cs="Times New Roman"/>
-          <w:color w:val="0E101A"/>
-          <w:sz w:val="24"/>
-          <w:szCs w:val="24"/>
-          <w:lang w:eastAsia="en-IN"/>
-        </w:rPr>
-      </w:pPr>
-    </w:p>
-    <w:p>
-      <w:pPr>
-        <w:spacing w:after="0" w:line="360" w:lineRule="auto"/>
-        <w:jc w:val="both"/>
-        <w:rPr>
-          <w:rFonts w:ascii="Times New Roman" w:eastAsia="Times New Roman" w:hAnsi="Times New Roman" w:cs="Times New Roman"/>
-          <w:color w:val="0E101A"/>
-          <w:sz w:val="24"/>
-          <w:szCs w:val="24"/>
-          <w:lang w:eastAsia="en-IN"/>
-        </w:rPr>
-      </w:pPr>
-    </w:p>
-    <w:p>
-      <w:pPr>
-        <w:spacing w:after="0" w:line="360" w:lineRule="auto"/>
-        <w:jc w:val="both"/>
-        <w:rPr>
-          <w:rFonts w:ascii="Times New Roman" w:eastAsia="Times New Roman" w:hAnsi="Times New Roman" w:cs="Times New Roman"/>
-          <w:color w:val="0E101A"/>
-          <w:sz w:val="24"/>
-          <w:szCs w:val="24"/>
-          <w:lang w:eastAsia="en-IN"/>
-        </w:rPr>
-      </w:pPr>
-    </w:p>
-    <w:p>
-      <w:pPr>
-        <w:spacing w:after="0" w:line="360" w:lineRule="auto"/>
-        <w:jc w:val="both"/>
-        <w:rPr>
-          <w:rFonts w:ascii="Times New Roman" w:eastAsia="Times New Roman" w:hAnsi="Times New Roman" w:cs="Times New Roman"/>
-          <w:color w:val="0E101A"/>
-          <w:sz w:val="24"/>
-          <w:szCs w:val="24"/>
-          <w:lang w:eastAsia="en-IN"/>
-        </w:rPr>
-      </w:pPr>
-    </w:p>
-    <w:p>
-      <w:pPr>
-        <w:spacing w:after="0" w:line="360" w:lineRule="auto"/>
-        <w:jc w:val="both"/>
-        <w:rPr>
-          <w:rFonts w:ascii="Times New Roman" w:eastAsia="Times New Roman" w:hAnsi="Times New Roman" w:cs="Times New Roman"/>
-          <w:color w:val="0E101A"/>
-          <w:sz w:val="24"/>
-          <w:szCs w:val="24"/>
-          <w:lang w:eastAsia="en-IN"/>
-        </w:rPr>
-      </w:pPr>
-    </w:p>
-    <w:p>
-      <w:pPr>
-        <w:spacing w:after="0" w:line="360" w:lineRule="auto"/>
-        <w:jc w:val="both"/>
-        <w:rPr>
-          <w:rFonts w:ascii="Times New Roman" w:eastAsia="Times New Roman" w:hAnsi="Times New Roman" w:cs="Times New Roman"/>
-          <w:color w:val="0E101A"/>
-          <w:sz w:val="24"/>
-          <w:szCs w:val="24"/>
-          <w:lang w:eastAsia="en-IN"/>
-        </w:rPr>
-      </w:pPr>
-    </w:p>
-    <w:p>
-      <w:pPr>
-        <w:spacing w:after="0" w:line="360" w:lineRule="auto"/>
-        <w:jc w:val="both"/>
-        <w:rPr>
-          <w:rFonts w:ascii="Times New Roman" w:eastAsia="Times New Roman" w:hAnsi="Times New Roman" w:cs="Times New Roman"/>
-          <w:color w:val="0E101A"/>
-          <w:sz w:val="24"/>
-          <w:szCs w:val="24"/>
-          <w:lang w:eastAsia="en-IN"/>
-        </w:rPr>
-      </w:pPr>
-    </w:p>
-    <w:p>
-      <w:pPr>
-        <w:spacing w:after="0" w:line="360" w:lineRule="auto"/>
-        <w:jc w:val="both"/>
-        <w:rPr>
-          <w:rFonts w:ascii="Times New Roman" w:eastAsia="Times New Roman" w:hAnsi="Times New Roman" w:cs="Times New Roman"/>
-          <w:color w:val="0E101A"/>
-          <w:sz w:val="24"/>
-          <w:szCs w:val="24"/>
-          <w:lang w:eastAsia="en-IN"/>
-        </w:rPr>
-      </w:pPr>
-    </w:p>
-    <w:p>
-      <w:pPr>
-        <w:spacing w:after="0" w:line="360" w:lineRule="auto"/>
-        <w:jc w:val="both"/>
-        <w:rPr>
-          <w:rFonts w:ascii="Times New Roman" w:eastAsia="Times New Roman" w:hAnsi="Times New Roman" w:cs="Times New Roman"/>
-          <w:color w:val="0E101A"/>
-          <w:sz w:val="24"/>
-          <w:szCs w:val="24"/>
-          <w:lang w:eastAsia="en-IN"/>
-        </w:rPr>
-      </w:pPr>
-    </w:p>
-    <w:p>
-      <w:pPr>
-        <w:pStyle w:val="Default"/>
-        <w:spacing w:before="240" w:after="240"/>
-        <w:jc w:val="center"/>
-        <w:rPr>
-          <w:rFonts w:ascii="Times New Roman" w:hAnsi="Times New Roman" w:cs="Times New Roman"/>
-          <w:b/>
-          <w:bCs/>
-          <w:caps/>
-          <w:color w:val="auto"/>
-          <w:sz w:val="28"/>
-          <w:szCs w:val="28"/>
-        </w:rPr>
-      </w:pPr>
-      <w:r>
-        <w:rPr>
-          <w:rFonts w:ascii="Times New Roman" w:hAnsi="Times New Roman" w:cs="Times New Roman"/>
-          <w:b/>
-          <w:bCs/>
-          <w:caps/>
-          <w:color w:val="auto"/>
-          <w:sz w:val="28"/>
-          <w:szCs w:val="28"/>
-        </w:rPr>
+        <w:lastRenderedPageBreak/>
         <w:t>future scope</w:t>
       </w:r>
     </w:p>
@@ -17725,6 +17733,7 @@
           <w:sz w:val="28"/>
           <w:szCs w:val="28"/>
         </w:rPr>
+        <w:lastRenderedPageBreak/>
         <w:t>Bibliography</w:t>
       </w:r>
     </w:p>
@@ -17928,17 +17937,7 @@
           <w:color w:val="0E101A"/>
           <w:lang w:eastAsia="en-IN"/>
         </w:rPr>
-        <w:t>PHP study</w:t>
-      </w:r>
-      <w:bookmarkStart w:id="28" w:name="_GoBack"/>
-      <w:bookmarkEnd w:id="28"/>
-      <w:r>
-        <w:rPr>
-          <w:rFonts w:ascii="Times New Roman" w:eastAsia="Times New Roman" w:hAnsi="Times New Roman" w:cs="Times New Roman"/>
-          <w:color w:val="0E101A"/>
-          <w:lang w:eastAsia="en-IN"/>
-        </w:rPr>
-        <w:t>:</w:t>
+        <w:t>PHP study:</w:t>
       </w:r>
       <w:r>
         <w:rPr>
@@ -18020,8 +18019,8 @@
 </file>
 
 <file path=word/endnotes.xml><?xml version="1.0" encoding="utf-8"?>
-<w:endnotes xmlns:ve="http://schemas.openxmlformats.org/markup-compatibility/2006" xmlns:o="urn:schemas-microsoft-com:office:office" xmlns:r="http://schemas.openxmlformats.org/officeDocument/2006/relationships" xmlns:m="http://schemas.openxmlformats.org/officeDocument/2006/math" xmlns:v="urn:schemas-microsoft-com:vml" xmlns:wp="http://schemas.openxmlformats.org/drawingml/2006/wordprocessingDrawing" xmlns:w10="urn:schemas-microsoft-com:office:word" xmlns:w="http://schemas.openxmlformats.org/wordprocessingml/2006/main" xmlns:wne="http://schemas.microsoft.com/office/word/2006/wordml">
-  <w:endnote w:type="separator" w:id="0">
+<w:endnotes xmlns:wpc="http://schemas.microsoft.com/office/word/2010/wordprocessingCanvas" xmlns:cx="http://schemas.microsoft.com/office/drawing/2014/chartex" xmlns:cx1="http://schemas.microsoft.com/office/drawing/2015/9/8/chartex" xmlns:mc="http://schemas.openxmlformats.org/markup-compatibility/2006" xmlns:o="urn:schemas-microsoft-com:office:office" xmlns:r="http://schemas.openxmlformats.org/officeDocument/2006/relationships" xmlns:m="http://schemas.openxmlformats.org/officeDocument/2006/math" xmlns:v="urn:schemas-microsoft-com:vml" xmlns:wp14="http://schemas.microsoft.com/office/word/2010/wordprocessingDrawing" xmlns:wp="http://schemas.openxmlformats.org/drawingml/2006/wordprocessingDrawing" xmlns:w10="urn:schemas-microsoft-com:office:word" xmlns:w="http://schemas.openxmlformats.org/wordprocessingml/2006/main" xmlns:w14="http://schemas.microsoft.com/office/word/2010/wordml" xmlns:w15="http://schemas.microsoft.com/office/word/2012/wordml" xmlns:w16se="http://schemas.microsoft.com/office/word/2015/wordml/symex" xmlns:wpg="http://schemas.microsoft.com/office/word/2010/wordprocessingGroup" xmlns:wpi="http://schemas.microsoft.com/office/word/2010/wordprocessingInk" xmlns:wne="http://schemas.microsoft.com/office/word/2006/wordml" xmlns:wps="http://schemas.microsoft.com/office/word/2010/wordprocessingShape" mc:Ignorable="w14 w15 w16se wp14">
+  <w:endnote w:type="separator" w:id="-1">
     <w:p>
       <w:pPr>
         <w:spacing w:after="0" w:line="240" w:lineRule="auto"/>
@@ -18031,7 +18030,7 @@
       </w:r>
     </w:p>
   </w:endnote>
-  <w:endnote w:type="continuationSeparator" w:id="1">
+  <w:endnote w:type="continuationSeparator" w:id="0">
     <w:p>
       <w:pPr>
         <w:spacing w:after="0" w:line="240" w:lineRule="auto"/>
@@ -18045,8 +18044,8 @@
 </file>
 
 <file path=word/footnotes.xml><?xml version="1.0" encoding="utf-8"?>
-<w:footnotes xmlns:ve="http://schemas.openxmlformats.org/markup-compatibility/2006" xmlns:o="urn:schemas-microsoft-com:office:office" xmlns:r="http://schemas.openxmlformats.org/officeDocument/2006/relationships" xmlns:m="http://schemas.openxmlformats.org/officeDocument/2006/math" xmlns:v="urn:schemas-microsoft-com:vml" xmlns:wp="http://schemas.openxmlformats.org/drawingml/2006/wordprocessingDrawing" xmlns:w10="urn:schemas-microsoft-com:office:word" xmlns:w="http://schemas.openxmlformats.org/wordprocessingml/2006/main" xmlns:wne="http://schemas.microsoft.com/office/word/2006/wordml">
-  <w:footnote w:type="separator" w:id="0">
+<w:footnotes xmlns:wpc="http://schemas.microsoft.com/office/word/2010/wordprocessingCanvas" xmlns:cx="http://schemas.microsoft.com/office/drawing/2014/chartex" xmlns:cx1="http://schemas.microsoft.com/office/drawing/2015/9/8/chartex" xmlns:mc="http://schemas.openxmlformats.org/markup-compatibility/2006" xmlns:o="urn:schemas-microsoft-com:office:office" xmlns:r="http://schemas.openxmlformats.org/officeDocument/2006/relationships" xmlns:m="http://schemas.openxmlformats.org/officeDocument/2006/math" xmlns:v="urn:schemas-microsoft-com:vml" xmlns:wp14="http://schemas.microsoft.com/office/word/2010/wordprocessingDrawing" xmlns:wp="http://schemas.openxmlformats.org/drawingml/2006/wordprocessingDrawing" xmlns:w10="urn:schemas-microsoft-com:office:word" xmlns:w="http://schemas.openxmlformats.org/wordprocessingml/2006/main" xmlns:w14="http://schemas.microsoft.com/office/word/2010/wordml" xmlns:w15="http://schemas.microsoft.com/office/word/2012/wordml" xmlns:w16se="http://schemas.microsoft.com/office/word/2015/wordml/symex" xmlns:wpg="http://schemas.microsoft.com/office/word/2010/wordprocessingGroup" xmlns:wpi="http://schemas.microsoft.com/office/word/2010/wordprocessingInk" xmlns:wne="http://schemas.microsoft.com/office/word/2006/wordml" xmlns:wps="http://schemas.microsoft.com/office/word/2010/wordprocessingShape" mc:Ignorable="w14 w15 w16se wp14">
+  <w:footnote w:type="separator" w:id="-1">
     <w:p>
       <w:pPr>
         <w:spacing w:after="0" w:line="240" w:lineRule="auto"/>
@@ -18056,7 +18055,7 @@
       </w:r>
     </w:p>
   </w:footnote>
-  <w:footnote w:type="continuationSeparator" w:id="1">
+  <w:footnote w:type="continuationSeparator" w:id="0">
     <w:p>
       <w:pPr>
         <w:spacing w:after="0" w:line="240" w:lineRule="auto"/>
@@ -18070,8 +18069,8 @@
 </file>
 
 <file path=word/numbering.xml><?xml version="1.0" encoding="utf-8"?>
-<w:numbering xmlns:ve="http://schemas.openxmlformats.org/markup-compatibility/2006" xmlns:o="urn:schemas-microsoft-com:office:office" xmlns:r="http://schemas.openxmlformats.org/officeDocument/2006/relationships" xmlns:m="http://schemas.openxmlformats.org/officeDocument/2006/math" xmlns:v="urn:schemas-microsoft-com:vml" xmlns:wp="http://schemas.openxmlformats.org/drawingml/2006/wordprocessingDrawing" xmlns:w10="urn:schemas-microsoft-com:office:word" xmlns:w="http://schemas.openxmlformats.org/wordprocessingml/2006/main" xmlns:wne="http://schemas.microsoft.com/office/word/2006/wordml">
-  <w:abstractNum w:abstractNumId="0">
+<w:numbering xmlns:wpc="http://schemas.microsoft.com/office/word/2010/wordprocessingCanvas" xmlns:cx="http://schemas.microsoft.com/office/drawing/2014/chartex" xmlns:cx1="http://schemas.microsoft.com/office/drawing/2015/9/8/chartex" xmlns:mc="http://schemas.openxmlformats.org/markup-compatibility/2006" xmlns:o="urn:schemas-microsoft-com:office:office" xmlns:r="http://schemas.openxmlformats.org/officeDocument/2006/relationships" xmlns:m="http://schemas.openxmlformats.org/officeDocument/2006/math" xmlns:v="urn:schemas-microsoft-com:vml" xmlns:wp14="http://schemas.microsoft.com/office/word/2010/wordprocessingDrawing" xmlns:wp="http://schemas.openxmlformats.org/drawingml/2006/wordprocessingDrawing" xmlns:w10="urn:schemas-microsoft-com:office:word" xmlns:w="http://schemas.openxmlformats.org/wordprocessingml/2006/main" xmlns:w14="http://schemas.microsoft.com/office/word/2010/wordml" xmlns:w15="http://schemas.microsoft.com/office/word/2012/wordml" xmlns:w16se="http://schemas.microsoft.com/office/word/2015/wordml/symex" xmlns:wpg="http://schemas.microsoft.com/office/word/2010/wordprocessingGroup" xmlns:wpi="http://schemas.microsoft.com/office/word/2010/wordprocessingInk" xmlns:wne="http://schemas.microsoft.com/office/word/2006/wordml" xmlns:wps="http://schemas.microsoft.com/office/word/2010/wordprocessingShape" mc:Ignorable="w14 w15 w16se wp14">
+  <w:abstractNum w:abstractNumId="0" w15:restartNumberingAfterBreak="0">
     <w:nsid w:val="FFFFFFFE"/>
     <w:multiLevelType w:val="singleLevel"/>
     <w:tmpl w:val="FFFFFFFF"/>
@@ -18081,7 +18080,7 @@
       <w:lvlJc w:val="left"/>
     </w:lvl>
   </w:abstractNum>
-  <w:abstractNum w:abstractNumId="1">
+  <w:abstractNum w:abstractNumId="1" w15:restartNumberingAfterBreak="0">
     <w:nsid w:val="06202541"/>
     <w:multiLevelType w:val="multilevel"/>
     <w:tmpl w:val="AF8658C2"/>
@@ -18203,7 +18202,7 @@
       </w:pPr>
     </w:lvl>
   </w:abstractNum>
-  <w:abstractNum w:abstractNumId="2">
+  <w:abstractNum w:abstractNumId="2" w15:restartNumberingAfterBreak="0">
     <w:nsid w:val="0D6C1EB1"/>
     <w:multiLevelType w:val="hybridMultilevel"/>
     <w:tmpl w:val="C5EC9B3A"/>
@@ -18292,7 +18291,7 @@
       </w:pPr>
     </w:lvl>
   </w:abstractNum>
-  <w:abstractNum w:abstractNumId="3">
+  <w:abstractNum w:abstractNumId="3" w15:restartNumberingAfterBreak="0">
     <w:nsid w:val="180A7A60"/>
     <w:multiLevelType w:val="hybridMultilevel"/>
     <w:tmpl w:val="FA7AE6BA"/>
@@ -18404,7 +18403,7 @@
       </w:rPr>
     </w:lvl>
   </w:abstractNum>
-  <w:abstractNum w:abstractNumId="4">
+  <w:abstractNum w:abstractNumId="4" w15:restartNumberingAfterBreak="0">
     <w:nsid w:val="20005DF4"/>
     <w:multiLevelType w:val="hybridMultilevel"/>
     <w:tmpl w:val="AD541120"/>
@@ -18517,7 +18516,7 @@
       </w:rPr>
     </w:lvl>
   </w:abstractNum>
-  <w:abstractNum w:abstractNumId="5">
+  <w:abstractNum w:abstractNumId="5" w15:restartNumberingAfterBreak="0">
     <w:nsid w:val="3C0079C2"/>
     <w:multiLevelType w:val="hybridMultilevel"/>
     <w:tmpl w:val="BAFABEEA"/>
@@ -18630,7 +18629,7 @@
       </w:rPr>
     </w:lvl>
   </w:abstractNum>
-  <w:abstractNum w:abstractNumId="6">
+  <w:abstractNum w:abstractNumId="6" w15:restartNumberingAfterBreak="0">
     <w:nsid w:val="3C7A52D5"/>
     <w:multiLevelType w:val="multilevel"/>
     <w:tmpl w:val="11AC58BC"/>
@@ -18743,7 +18742,7 @@
       </w:pPr>
     </w:lvl>
   </w:abstractNum>
-  <w:abstractNum w:abstractNumId="7">
+  <w:abstractNum w:abstractNumId="7" w15:restartNumberingAfterBreak="0">
     <w:nsid w:val="3CDB5A35"/>
     <w:multiLevelType w:val="hybridMultilevel"/>
     <w:tmpl w:val="CB96AD00"/>
@@ -18856,7 +18855,7 @@
       </w:rPr>
     </w:lvl>
   </w:abstractNum>
-  <w:abstractNum w:abstractNumId="8">
+  <w:abstractNum w:abstractNumId="8" w15:restartNumberingAfterBreak="0">
     <w:nsid w:val="449000AD"/>
     <w:multiLevelType w:val="hybridMultilevel"/>
     <w:tmpl w:val="41C0D204"/>
@@ -18969,7 +18968,7 @@
       </w:rPr>
     </w:lvl>
   </w:abstractNum>
-  <w:abstractNum w:abstractNumId="9">
+  <w:abstractNum w:abstractNumId="9" w15:restartNumberingAfterBreak="0">
     <w:nsid w:val="495B5C44"/>
     <w:multiLevelType w:val="hybridMultilevel"/>
     <w:tmpl w:val="3E40A10A"/>
@@ -19058,7 +19057,7 @@
       </w:pPr>
     </w:lvl>
   </w:abstractNum>
-  <w:abstractNum w:abstractNumId="10">
+  <w:abstractNum w:abstractNumId="10" w15:restartNumberingAfterBreak="0">
     <w:nsid w:val="58CF3451"/>
     <w:multiLevelType w:val="multilevel"/>
     <w:tmpl w:val="64A0CC14"/>
@@ -19171,7 +19170,7 @@
       </w:pPr>
     </w:lvl>
   </w:abstractNum>
-  <w:abstractNum w:abstractNumId="11">
+  <w:abstractNum w:abstractNumId="11" w15:restartNumberingAfterBreak="0">
     <w:nsid w:val="59C35EFB"/>
     <w:multiLevelType w:val="hybridMultilevel"/>
     <w:tmpl w:val="ECAC3FB2"/>
@@ -19262,7 +19261,7 @@
       </w:pPr>
     </w:lvl>
   </w:abstractNum>
-  <w:abstractNum w:abstractNumId="12">
+  <w:abstractNum w:abstractNumId="12" w15:restartNumberingAfterBreak="0">
     <w:nsid w:val="5F0872E1"/>
     <w:multiLevelType w:val="hybridMultilevel"/>
     <w:tmpl w:val="ECAC3FB2"/>
@@ -19353,7 +19352,7 @@
       </w:pPr>
     </w:lvl>
   </w:abstractNum>
-  <w:abstractNum w:abstractNumId="13">
+  <w:abstractNum w:abstractNumId="13" w15:restartNumberingAfterBreak="0">
     <w:nsid w:val="64915600"/>
     <w:multiLevelType w:val="hybridMultilevel"/>
     <w:tmpl w:val="175CA976"/>
@@ -19466,7 +19465,7 @@
       </w:rPr>
     </w:lvl>
   </w:abstractNum>
-  <w:abstractNum w:abstractNumId="14">
+  <w:abstractNum w:abstractNumId="14" w15:restartNumberingAfterBreak="0">
     <w:nsid w:val="6509668E"/>
     <w:multiLevelType w:val="hybridMultilevel"/>
     <w:tmpl w:val="B140790C"/>
@@ -19578,7 +19577,7 @@
       </w:rPr>
     </w:lvl>
   </w:abstractNum>
-  <w:abstractNum w:abstractNumId="15">
+  <w:abstractNum w:abstractNumId="15" w15:restartNumberingAfterBreak="0">
     <w:nsid w:val="67074E28"/>
     <w:multiLevelType w:val="hybridMultilevel"/>
     <w:tmpl w:val="2F0E729C"/>
@@ -19691,7 +19690,7 @@
       </w:rPr>
     </w:lvl>
   </w:abstractNum>
-  <w:abstractNum w:abstractNumId="16">
+  <w:abstractNum w:abstractNumId="16" w15:restartNumberingAfterBreak="0">
     <w:nsid w:val="6F3176DA"/>
     <w:multiLevelType w:val="multilevel"/>
     <w:tmpl w:val="C632FA7E"/>
@@ -19910,7 +19909,7 @@
 </file>
 
 <file path=word/styles.xml><?xml version="1.0" encoding="utf-8"?>
-<w:styles xmlns:r="http://schemas.openxmlformats.org/officeDocument/2006/relationships" xmlns:w="http://schemas.openxmlformats.org/wordprocessingml/2006/main">
+<w:styles xmlns:mc="http://schemas.openxmlformats.org/markup-compatibility/2006" xmlns:r="http://schemas.openxmlformats.org/officeDocument/2006/relationships" xmlns:w="http://schemas.openxmlformats.org/wordprocessingml/2006/main" xmlns:w14="http://schemas.microsoft.com/office/word/2010/wordml" xmlns:w15="http://schemas.microsoft.com/office/word/2012/wordml" xmlns:w16se="http://schemas.microsoft.com/office/word/2015/wordml/symex" mc:Ignorable="w14 w15 w16se">
   <w:docDefaults>
     <w:rPrDefault>
       <w:rPr>
@@ -19926,144 +19925,378 @@
       </w:pPr>
     </w:pPrDefault>
   </w:docDefaults>
-  <w:latentStyles w:defLockedState="0" w:defUIPriority="99" w:defSemiHidden="1" w:defUnhideWhenUsed="1" w:defQFormat="0" w:count="267">
-    <w:lsdException w:name="Normal" w:semiHidden="0" w:uiPriority="0" w:unhideWhenUsed="0" w:qFormat="1"/>
-    <w:lsdException w:name="heading 1" w:semiHidden="0" w:uiPriority="0" w:unhideWhenUsed="0" w:qFormat="1"/>
-    <w:lsdException w:name="heading 2" w:uiPriority="0" w:qFormat="1"/>
-    <w:lsdException w:name="heading 3" w:uiPriority="0" w:qFormat="1"/>
-    <w:lsdException w:name="heading 4" w:uiPriority="0" w:qFormat="1"/>
-    <w:lsdException w:name="heading 5" w:uiPriority="0" w:qFormat="1"/>
-    <w:lsdException w:name="heading 6" w:uiPriority="0" w:qFormat="1"/>
-    <w:lsdException w:name="heading 7" w:uiPriority="0" w:qFormat="1"/>
-    <w:lsdException w:name="heading 8" w:uiPriority="0" w:qFormat="1"/>
-    <w:lsdException w:name="heading 9" w:uiPriority="0" w:qFormat="1"/>
-    <w:lsdException w:name="toc 1" w:uiPriority="39"/>
-    <w:lsdException w:name="toc 2" w:uiPriority="39"/>
-    <w:lsdException w:name="toc 3" w:uiPriority="39"/>
-    <w:lsdException w:name="toc 4" w:uiPriority="39"/>
-    <w:lsdException w:name="toc 5" w:uiPriority="39"/>
-    <w:lsdException w:name="toc 6" w:uiPriority="39"/>
-    <w:lsdException w:name="toc 7" w:uiPriority="39"/>
-    <w:lsdException w:name="toc 8" w:uiPriority="39"/>
-    <w:lsdException w:name="toc 9" w:uiPriority="39"/>
-    <w:lsdException w:name="caption" w:uiPriority="35" w:qFormat="1"/>
-    <w:lsdException w:name="Title" w:semiHidden="0" w:uiPriority="10" w:unhideWhenUsed="0" w:qFormat="1"/>
-    <w:lsdException w:name="Default Paragraph Font" w:uiPriority="1"/>
-    <w:lsdException w:name="Subtitle" w:semiHidden="0" w:uiPriority="11" w:unhideWhenUsed="0" w:qFormat="1"/>
-    <w:lsdException w:name="Strong" w:semiHidden="0" w:uiPriority="22" w:unhideWhenUsed="0" w:qFormat="1"/>
-    <w:lsdException w:name="Emphasis" w:semiHidden="0" w:uiPriority="20" w:unhideWhenUsed="0" w:qFormat="1"/>
-    <w:lsdException w:name="Table Grid" w:semiHidden="0" w:uiPriority="59" w:unhideWhenUsed="0"/>
-    <w:lsdException w:name="Placeholder Text" w:unhideWhenUsed="0"/>
-    <w:lsdException w:name="No Spacing" w:semiHidden="0" w:uiPriority="1" w:unhideWhenUsed="0" w:qFormat="1"/>
-    <w:lsdException w:name="Light Shading" w:semiHidden="0" w:uiPriority="60" w:unhideWhenUsed="0"/>
-    <w:lsdException w:name="Light List" w:semiHidden="0" w:uiPriority="61" w:unhideWhenUsed="0"/>
-    <w:lsdException w:name="Light Grid" w:semiHidden="0" w:uiPriority="62" w:unhideWhenUsed="0"/>
-    <w:lsdException w:name="Medium Shading 1" w:semiHidden="0" w:uiPriority="63" w:unhideWhenUsed="0"/>
-    <w:lsdException w:name="Medium Shading 2" w:semiHidden="0" w:uiPriority="64" w:unhideWhenUsed="0"/>
-    <w:lsdException w:name="Medium List 1" w:semiHidden="0" w:uiPriority="65" w:unhideWhenUsed="0"/>
-    <w:lsdException w:name="Medium List 2" w:semiHidden="0" w:uiPriority="66" w:unhideWhenUsed="0"/>
-    <w:lsdException w:name="Medium Grid 1" w:semiHidden="0" w:uiPriority="67" w:unhideWhenUsed="0"/>
-    <w:lsdException w:name="Medium Grid 2" w:semiHidden="0" w:uiPriority="68" w:unhideWhenUsed="0"/>
-    <w:lsdException w:name="Medium Grid 3" w:semiHidden="0" w:uiPriority="69" w:unhideWhenUsed="0"/>
-    <w:lsdException w:name="Dark List" w:semiHidden="0" w:uiPriority="70" w:unhideWhenUsed="0"/>
-    <w:lsdException w:name="Colorful Shading" w:semiHidden="0" w:uiPriority="71" w:unhideWhenUsed="0"/>
-    <w:lsdException w:name="Colorful List" w:semiHidden="0" w:uiPriority="72" w:unhideWhenUsed="0"/>
-    <w:lsdException w:name="Colorful Grid" w:semiHidden="0" w:uiPriority="73" w:unhideWhenUsed="0"/>
-    <w:lsdException w:name="Light Shading Accent 1" w:semiHidden="0" w:uiPriority="60" w:unhideWhenUsed="0"/>
-    <w:lsdException w:name="Light List Accent 1" w:semiHidden="0" w:uiPriority="61" w:unhideWhenUsed="0"/>
-    <w:lsdException w:name="Light Grid Accent 1" w:semiHidden="0" w:uiPriority="62" w:unhideWhenUsed="0"/>
-    <w:lsdException w:name="Medium Shading 1 Accent 1" w:semiHidden="0" w:uiPriority="63" w:unhideWhenUsed="0"/>
-    <w:lsdException w:name="Medium Shading 2 Accent 1" w:semiHidden="0" w:uiPriority="64" w:unhideWhenUsed="0"/>
-    <w:lsdException w:name="Medium List 1 Accent 1" w:semiHidden="0" w:uiPriority="65" w:unhideWhenUsed="0"/>
-    <w:lsdException w:name="Revision" w:unhideWhenUsed="0"/>
-    <w:lsdException w:name="List Paragraph" w:semiHidden="0" w:uiPriority="34" w:unhideWhenUsed="0" w:qFormat="1"/>
-    <w:lsdException w:name="Quote" w:semiHidden="0" w:uiPriority="29" w:unhideWhenUsed="0" w:qFormat="1"/>
-    <w:lsdException w:name="Intense Quote" w:semiHidden="0" w:uiPriority="30" w:unhideWhenUsed="0" w:qFormat="1"/>
-    <w:lsdException w:name="Medium List 2 Accent 1" w:semiHidden="0" w:uiPriority="66" w:unhideWhenUsed="0"/>
-    <w:lsdException w:name="Medium Grid 1 Accent 1" w:semiHidden="0" w:uiPriority="67" w:unhideWhenUsed="0"/>
-    <w:lsdException w:name="Medium Grid 2 Accent 1" w:semiHidden="0" w:uiPriority="68" w:unhideWhenUsed="0"/>
-    <w:lsdException w:name="Medium Grid 3 Accent 1" w:semiHidden="0" w:uiPriority="69" w:unhideWhenUsed="0"/>
-    <w:lsdException w:name="Dark List Accent 1" w:semiHidden="0" w:uiPriority="70" w:unhideWhenUsed="0"/>
-    <w:lsdException w:name="Colorful Shading Accent 1" w:semiHidden="0" w:uiPriority="71" w:unhideWhenUsed="0"/>
-    <w:lsdException w:name="Colorful List Accent 1" w:semiHidden="0" w:uiPriority="72" w:unhideWhenUsed="0"/>
-    <w:lsdException w:name="Colorful Grid Accent 1" w:semiHidden="0" w:uiPriority="73" w:unhideWhenUsed="0"/>
-    <w:lsdException w:name="Light Shading Accent 2" w:semiHidden="0" w:uiPriority="60" w:unhideWhenUsed="0"/>
-    <w:lsdException w:name="Light List Accent 2" w:semiHidden="0" w:uiPriority="61" w:unhideWhenUsed="0"/>
-    <w:lsdException w:name="Light Grid Accent 2" w:semiHidden="0" w:uiPriority="62" w:unhideWhenUsed="0"/>
-    <w:lsdException w:name="Medium Shading 1 Accent 2" w:semiHidden="0" w:uiPriority="63" w:unhideWhenUsed="0"/>
-    <w:lsdException w:name="Medium Shading 2 Accent 2" w:semiHidden="0" w:uiPriority="64" w:unhideWhenUsed="0"/>
-    <w:lsdException w:name="Medium List 1 Accent 2" w:semiHidden="0" w:uiPriority="65" w:unhideWhenUsed="0"/>
-    <w:lsdException w:name="Medium List 2 Accent 2" w:semiHidden="0" w:uiPriority="66" w:unhideWhenUsed="0"/>
-    <w:lsdException w:name="Medium Grid 1 Accent 2" w:semiHidden="0" w:uiPriority="67" w:unhideWhenUsed="0"/>
-    <w:lsdException w:name="Medium Grid 2 Accent 2" w:semiHidden="0" w:uiPriority="68" w:unhideWhenUsed="0"/>
-    <w:lsdException w:name="Medium Grid 3 Accent 2" w:semiHidden="0" w:uiPriority="69" w:unhideWhenUsed="0"/>
-    <w:lsdException w:name="Dark List Accent 2" w:semiHidden="0" w:uiPriority="70" w:unhideWhenUsed="0"/>
-    <w:lsdException w:name="Colorful Shading Accent 2" w:semiHidden="0" w:uiPriority="71" w:unhideWhenUsed="0"/>
-    <w:lsdException w:name="Colorful List Accent 2" w:semiHidden="0" w:uiPriority="72" w:unhideWhenUsed="0"/>
-    <w:lsdException w:name="Colorful Grid Accent 2" w:semiHidden="0" w:uiPriority="73" w:unhideWhenUsed="0"/>
-    <w:lsdException w:name="Light Shading Accent 3" w:semiHidden="0" w:uiPriority="60" w:unhideWhenUsed="0"/>
-    <w:lsdException w:name="Light List Accent 3" w:semiHidden="0" w:uiPriority="61" w:unhideWhenUsed="0"/>
-    <w:lsdException w:name="Light Grid Accent 3" w:semiHidden="0" w:uiPriority="62" w:unhideWhenUsed="0"/>
-    <w:lsdException w:name="Medium Shading 1 Accent 3" w:semiHidden="0" w:uiPriority="63" w:unhideWhenUsed="0"/>
-    <w:lsdException w:name="Medium Shading 2 Accent 3" w:semiHidden="0" w:uiPriority="64" w:unhideWhenUsed="0"/>
-    <w:lsdException w:name="Medium List 1 Accent 3" w:semiHidden="0" w:uiPriority="65" w:unhideWhenUsed="0"/>
-    <w:lsdException w:name="Medium List 2 Accent 3" w:semiHidden="0" w:uiPriority="66" w:unhideWhenUsed="0"/>
-    <w:lsdException w:name="Medium Grid 1 Accent 3" w:semiHidden="0" w:uiPriority="67" w:unhideWhenUsed="0"/>
-    <w:lsdException w:name="Medium Grid 2 Accent 3" w:semiHidden="0" w:uiPriority="68" w:unhideWhenUsed="0"/>
-    <w:lsdException w:name="Medium Grid 3 Accent 3" w:semiHidden="0" w:uiPriority="69" w:unhideWhenUsed="0"/>
-    <w:lsdException w:name="Dark List Accent 3" w:semiHidden="0" w:uiPriority="70" w:unhideWhenUsed="0"/>
-    <w:lsdException w:name="Colorful Shading Accent 3" w:semiHidden="0" w:uiPriority="71" w:unhideWhenUsed="0"/>
-    <w:lsdException w:name="Colorful List Accent 3" w:semiHidden="0" w:uiPriority="72" w:unhideWhenUsed="0"/>
-    <w:lsdException w:name="Colorful Grid Accent 3" w:semiHidden="0" w:uiPriority="73" w:unhideWhenUsed="0"/>
-    <w:lsdException w:name="Light Shading Accent 4" w:semiHidden="0" w:uiPriority="60" w:unhideWhenUsed="0"/>
-    <w:lsdException w:name="Light List Accent 4" w:semiHidden="0" w:uiPriority="61" w:unhideWhenUsed="0"/>
-    <w:lsdException w:name="Light Grid Accent 4" w:semiHidden="0" w:uiPriority="62" w:unhideWhenUsed="0"/>
-    <w:lsdException w:name="Medium Shading 1 Accent 4" w:semiHidden="0" w:uiPriority="63" w:unhideWhenUsed="0"/>
-    <w:lsdException w:name="Medium Shading 2 Accent 4" w:semiHidden="0" w:uiPriority="64" w:unhideWhenUsed="0"/>
-    <w:lsdException w:name="Medium List 1 Accent 4" w:semiHidden="0" w:uiPriority="65" w:unhideWhenUsed="0"/>
-    <w:lsdException w:name="Medium List 2 Accent 4" w:semiHidden="0" w:uiPriority="66" w:unhideWhenUsed="0"/>
-    <w:lsdException w:name="Medium Grid 1 Accent 4" w:semiHidden="0" w:uiPriority="67" w:unhideWhenUsed="0"/>
-    <w:lsdException w:name="Medium Grid 2 Accent 4" w:semiHidden="0" w:uiPriority="68" w:unhideWhenUsed="0"/>
-    <w:lsdException w:name="Medium Grid 3 Accent 4" w:semiHidden="0" w:uiPriority="69" w:unhideWhenUsed="0"/>
-    <w:lsdException w:name="Dark List Accent 4" w:semiHidden="0" w:uiPriority="70" w:unhideWhenUsed="0"/>
-    <w:lsdException w:name="Colorful Shading Accent 4" w:semiHidden="0" w:uiPriority="71" w:unhideWhenUsed="0"/>
-    <w:lsdException w:name="Colorful List Accent 4" w:semiHidden="0" w:uiPriority="72" w:unhideWhenUsed="0"/>
-    <w:lsdException w:name="Colorful Grid Accent 4" w:semiHidden="0" w:uiPriority="73" w:unhideWhenUsed="0"/>
-    <w:lsdException w:name="Light Shading Accent 5" w:semiHidden="0" w:uiPriority="60" w:unhideWhenUsed="0"/>
-    <w:lsdException w:name="Light List Accent 5" w:semiHidden="0" w:uiPriority="61" w:unhideWhenUsed="0"/>
-    <w:lsdException w:name="Light Grid Accent 5" w:semiHidden="0" w:uiPriority="62" w:unhideWhenUsed="0"/>
-    <w:lsdException w:name="Medium Shading 1 Accent 5" w:semiHidden="0" w:uiPriority="63" w:unhideWhenUsed="0"/>
-    <w:lsdException w:name="Medium Shading 2 Accent 5" w:semiHidden="0" w:uiPriority="64" w:unhideWhenUsed="0"/>
-    <w:lsdException w:name="Medium List 1 Accent 5" w:semiHidden="0" w:uiPriority="65" w:unhideWhenUsed="0"/>
-    <w:lsdException w:name="Medium List 2 Accent 5" w:semiHidden="0" w:uiPriority="66" w:unhideWhenUsed="0"/>
-    <w:lsdException w:name="Medium Grid 1 Accent 5" w:semiHidden="0" w:uiPriority="67" w:unhideWhenUsed="0"/>
-    <w:lsdException w:name="Medium Grid 2 Accent 5" w:semiHidden="0" w:uiPriority="68" w:unhideWhenUsed="0"/>
-    <w:lsdException w:name="Medium Grid 3 Accent 5" w:semiHidden="0" w:uiPriority="69" w:unhideWhenUsed="0"/>
-    <w:lsdException w:name="Dark List Accent 5" w:semiHidden="0" w:uiPriority="70" w:unhideWhenUsed="0"/>
-    <w:lsdException w:name="Colorful Shading Accent 5" w:semiHidden="0" w:uiPriority="71" w:unhideWhenUsed="0"/>
-    <w:lsdException w:name="Colorful List Accent 5" w:semiHidden="0" w:uiPriority="72" w:unhideWhenUsed="0"/>
-    <w:lsdException w:name="Colorful Grid Accent 5" w:semiHidden="0" w:uiPriority="73" w:unhideWhenUsed="0"/>
-    <w:lsdException w:name="Light Shading Accent 6" w:semiHidden="0" w:uiPriority="60" w:unhideWhenUsed="0"/>
-    <w:lsdException w:name="Light List Accent 6" w:semiHidden="0" w:uiPriority="61" w:unhideWhenUsed="0"/>
-    <w:lsdException w:name="Light Grid Accent 6" w:semiHidden="0" w:uiPriority="62" w:unhideWhenUsed="0"/>
-    <w:lsdException w:name="Medium Shading 1 Accent 6" w:semiHidden="0" w:uiPriority="63" w:unhideWhenUsed="0"/>
-    <w:lsdException w:name="Medium Shading 2 Accent 6" w:semiHidden="0" w:uiPriority="64" w:unhideWhenUsed="0"/>
-    <w:lsdException w:name="Medium List 1 Accent 6" w:semiHidden="0" w:uiPriority="65" w:unhideWhenUsed="0"/>
-    <w:lsdException w:name="Medium List 2 Accent 6" w:semiHidden="0" w:uiPriority="66" w:unhideWhenUsed="0"/>
-    <w:lsdException w:name="Medium Grid 1 Accent 6" w:semiHidden="0" w:uiPriority="67" w:unhideWhenUsed="0"/>
-    <w:lsdException w:name="Medium Grid 2 Accent 6" w:semiHidden="0" w:uiPriority="68" w:unhideWhenUsed="0"/>
-    <w:lsdException w:name="Medium Grid 3 Accent 6" w:semiHidden="0" w:uiPriority="69" w:unhideWhenUsed="0"/>
-    <w:lsdException w:name="Dark List Accent 6" w:semiHidden="0" w:uiPriority="70" w:unhideWhenUsed="0"/>
-    <w:lsdException w:name="Colorful Shading Accent 6" w:semiHidden="0" w:uiPriority="71" w:unhideWhenUsed="0"/>
-    <w:lsdException w:name="Colorful List Accent 6" w:semiHidden="0" w:uiPriority="72" w:unhideWhenUsed="0"/>
-    <w:lsdException w:name="Colorful Grid Accent 6" w:semiHidden="0" w:uiPriority="73" w:unhideWhenUsed="0"/>
-    <w:lsdException w:name="Subtle Emphasis" w:semiHidden="0" w:uiPriority="19" w:unhideWhenUsed="0" w:qFormat="1"/>
-    <w:lsdException w:name="Intense Emphasis" w:semiHidden="0" w:uiPriority="21" w:unhideWhenUsed="0" w:qFormat="1"/>
-    <w:lsdException w:name="Subtle Reference" w:semiHidden="0" w:uiPriority="31" w:unhideWhenUsed="0" w:qFormat="1"/>
-    <w:lsdException w:name="Intense Reference" w:semiHidden="0" w:uiPriority="32" w:unhideWhenUsed="0" w:qFormat="1"/>
-    <w:lsdException w:name="Book Title" w:semiHidden="0" w:uiPriority="33" w:unhideWhenUsed="0" w:qFormat="1"/>
-    <w:lsdException w:name="Bibliography" w:uiPriority="37"/>
-    <w:lsdException w:name="TOC Heading" w:uiPriority="39" w:qFormat="1"/>
+  <w:latentStyles w:defLockedState="0" w:defUIPriority="99" w:defSemiHidden="0" w:defUnhideWhenUsed="0" w:defQFormat="0" w:count="371">
+    <w:lsdException w:name="Normal" w:uiPriority="0" w:qFormat="1"/>
+    <w:lsdException w:name="heading 1" w:uiPriority="0" w:qFormat="1"/>
+    <w:lsdException w:name="heading 2" w:semiHidden="1" w:uiPriority="0" w:unhideWhenUsed="1" w:qFormat="1"/>
+    <w:lsdException w:name="heading 3" w:semiHidden="1" w:uiPriority="0" w:unhideWhenUsed="1" w:qFormat="1"/>
+    <w:lsdException w:name="heading 4" w:semiHidden="1" w:uiPriority="0" w:unhideWhenUsed="1" w:qFormat="1"/>
+    <w:lsdException w:name="heading 5" w:semiHidden="1" w:uiPriority="0" w:unhideWhenUsed="1" w:qFormat="1"/>
+    <w:lsdException w:name="heading 6" w:semiHidden="1" w:uiPriority="0" w:unhideWhenUsed="1" w:qFormat="1"/>
+    <w:lsdException w:name="heading 7" w:semiHidden="1" w:uiPriority="0" w:unhideWhenUsed="1" w:qFormat="1"/>
+    <w:lsdException w:name="heading 8" w:semiHidden="1" w:uiPriority="0" w:unhideWhenUsed="1" w:qFormat="1"/>
+    <w:lsdException w:name="heading 9" w:semiHidden="1" w:uiPriority="0" w:unhideWhenUsed="1" w:qFormat="1"/>
+    <w:lsdException w:name="index 1" w:semiHidden="1" w:unhideWhenUsed="1"/>
+    <w:lsdException w:name="index 2" w:semiHidden="1" w:unhideWhenUsed="1"/>
+    <w:lsdException w:name="index 3" w:semiHidden="1" w:unhideWhenUsed="1"/>
+    <w:lsdException w:name="index 4" w:semiHidden="1" w:unhideWhenUsed="1"/>
+    <w:lsdException w:name="index 5" w:semiHidden="1" w:unhideWhenUsed="1"/>
+    <w:lsdException w:name="index 6" w:semiHidden="1" w:unhideWhenUsed="1"/>
+    <w:lsdException w:name="index 7" w:semiHidden="1" w:unhideWhenUsed="1"/>
+    <w:lsdException w:name="index 8" w:semiHidden="1" w:unhideWhenUsed="1"/>
+    <w:lsdException w:name="index 9" w:semiHidden="1" w:unhideWhenUsed="1"/>
+    <w:lsdException w:name="toc 1" w:semiHidden="1" w:uiPriority="39" w:unhideWhenUsed="1"/>
+    <w:lsdException w:name="toc 2" w:semiHidden="1" w:uiPriority="39" w:unhideWhenUsed="1"/>
+    <w:lsdException w:name="toc 3" w:semiHidden="1" w:uiPriority="39" w:unhideWhenUsed="1"/>
+    <w:lsdException w:name="toc 4" w:semiHidden="1" w:uiPriority="39" w:unhideWhenUsed="1"/>
+    <w:lsdException w:name="toc 5" w:semiHidden="1" w:uiPriority="39" w:unhideWhenUsed="1"/>
+    <w:lsdException w:name="toc 6" w:semiHidden="1" w:uiPriority="39" w:unhideWhenUsed="1"/>
+    <w:lsdException w:name="toc 7" w:semiHidden="1" w:uiPriority="39" w:unhideWhenUsed="1"/>
+    <w:lsdException w:name="toc 8" w:semiHidden="1" w:uiPriority="39" w:unhideWhenUsed="1"/>
+    <w:lsdException w:name="toc 9" w:semiHidden="1" w:uiPriority="39" w:unhideWhenUsed="1"/>
+    <w:lsdException w:name="Normal Indent" w:semiHidden="1" w:unhideWhenUsed="1"/>
+    <w:lsdException w:name="footnote text" w:semiHidden="1" w:unhideWhenUsed="1"/>
+    <w:lsdException w:name="annotation text" w:semiHidden="1" w:unhideWhenUsed="1"/>
+    <w:lsdException w:name="header" w:semiHidden="1" w:unhideWhenUsed="1"/>
+    <w:lsdException w:name="footer" w:semiHidden="1" w:unhideWhenUsed="1"/>
+    <w:lsdException w:name="index heading" w:semiHidden="1" w:unhideWhenUsed="1"/>
+    <w:lsdException w:name="caption" w:semiHidden="1" w:uiPriority="35" w:unhideWhenUsed="1" w:qFormat="1"/>
+    <w:lsdException w:name="table of figures" w:semiHidden="1" w:unhideWhenUsed="1"/>
+    <w:lsdException w:name="envelope address" w:semiHidden="1" w:unhideWhenUsed="1"/>
+    <w:lsdException w:name="envelope return" w:semiHidden="1" w:unhideWhenUsed="1"/>
+    <w:lsdException w:name="footnote reference" w:semiHidden="1" w:unhideWhenUsed="1"/>
+    <w:lsdException w:name="annotation reference" w:semiHidden="1" w:unhideWhenUsed="1"/>
+    <w:lsdException w:name="line number" w:semiHidden="1" w:unhideWhenUsed="1"/>
+    <w:lsdException w:name="page number" w:semiHidden="1" w:unhideWhenUsed="1"/>
+    <w:lsdException w:name="endnote reference" w:semiHidden="1" w:unhideWhenUsed="1"/>
+    <w:lsdException w:name="endnote text" w:semiHidden="1" w:unhideWhenUsed="1"/>
+    <w:lsdException w:name="table of authorities" w:semiHidden="1" w:unhideWhenUsed="1"/>
+    <w:lsdException w:name="macro" w:semiHidden="1" w:unhideWhenUsed="1"/>
+    <w:lsdException w:name="toa heading" w:semiHidden="1" w:unhideWhenUsed="1"/>
+    <w:lsdException w:name="List" w:semiHidden="1" w:unhideWhenUsed="1"/>
+    <w:lsdException w:name="List Bullet" w:semiHidden="1" w:unhideWhenUsed="1"/>
+    <w:lsdException w:name="List Number" w:semiHidden="1" w:unhideWhenUsed="1"/>
+    <w:lsdException w:name="List 2" w:semiHidden="1" w:unhideWhenUsed="1"/>
+    <w:lsdException w:name="List 3" w:semiHidden="1" w:unhideWhenUsed="1"/>
+    <w:lsdException w:name="List 4" w:semiHidden="1" w:unhideWhenUsed="1"/>
+    <w:lsdException w:name="List 5" w:semiHidden="1" w:unhideWhenUsed="1"/>
+    <w:lsdException w:name="List Bullet 2" w:semiHidden="1" w:unhideWhenUsed="1"/>
+    <w:lsdException w:name="List Bullet 3" w:semiHidden="1" w:unhideWhenUsed="1"/>
+    <w:lsdException w:name="List Bullet 4" w:semiHidden="1" w:unhideWhenUsed="1"/>
+    <w:lsdException w:name="List Bullet 5" w:semiHidden="1" w:unhideWhenUsed="1"/>
+    <w:lsdException w:name="List Number 2" w:semiHidden="1" w:unhideWhenUsed="1"/>
+    <w:lsdException w:name="List Number 3" w:semiHidden="1" w:unhideWhenUsed="1"/>
+    <w:lsdException w:name="List Number 4" w:semiHidden="1" w:unhideWhenUsed="1"/>
+    <w:lsdException w:name="List Number 5" w:semiHidden="1" w:unhideWhenUsed="1"/>
+    <w:lsdException w:name="Title" w:uiPriority="10" w:qFormat="1"/>
+    <w:lsdException w:name="Closing" w:semiHidden="1" w:unhideWhenUsed="1"/>
+    <w:lsdException w:name="Signature" w:semiHidden="1" w:unhideWhenUsed="1"/>
+    <w:lsdException w:name="Default Paragraph Font" w:semiHidden="1" w:uiPriority="1" w:unhideWhenUsed="1"/>
+    <w:lsdException w:name="Body Text" w:semiHidden="1" w:unhideWhenUsed="1"/>
+    <w:lsdException w:name="Body Text Indent" w:semiHidden="1" w:unhideWhenUsed="1"/>
+    <w:lsdException w:name="List Continue" w:semiHidden="1" w:unhideWhenUsed="1"/>
+    <w:lsdException w:name="List Continue 2" w:semiHidden="1" w:unhideWhenUsed="1"/>
+    <w:lsdException w:name="List Continue 3" w:semiHidden="1" w:unhideWhenUsed="1"/>
+    <w:lsdException w:name="List Continue 4" w:semiHidden="1" w:unhideWhenUsed="1"/>
+    <w:lsdException w:name="List Continue 5" w:semiHidden="1" w:unhideWhenUsed="1"/>
+    <w:lsdException w:name="Message Header" w:semiHidden="1" w:unhideWhenUsed="1"/>
+    <w:lsdException w:name="Subtitle" w:uiPriority="11" w:qFormat="1"/>
+    <w:lsdException w:name="Salutation" w:semiHidden="1" w:unhideWhenUsed="1"/>
+    <w:lsdException w:name="Date" w:semiHidden="1" w:unhideWhenUsed="1"/>
+    <w:lsdException w:name="Body Text First Indent" w:semiHidden="1" w:unhideWhenUsed="1"/>
+    <w:lsdException w:name="Body Text First Indent 2" w:semiHidden="1" w:unhideWhenUsed="1"/>
+    <w:lsdException w:name="Note Heading" w:semiHidden="1" w:unhideWhenUsed="1"/>
+    <w:lsdException w:name="Body Text 2" w:semiHidden="1" w:unhideWhenUsed="1"/>
+    <w:lsdException w:name="Body Text 3" w:semiHidden="1" w:unhideWhenUsed="1"/>
+    <w:lsdException w:name="Body Text Indent 2" w:semiHidden="1" w:unhideWhenUsed="1"/>
+    <w:lsdException w:name="Body Text Indent 3" w:semiHidden="1" w:unhideWhenUsed="1"/>
+    <w:lsdException w:name="Block Text" w:semiHidden="1" w:unhideWhenUsed="1"/>
+    <w:lsdException w:name="Hyperlink" w:semiHidden="1" w:unhideWhenUsed="1"/>
+    <w:lsdException w:name="FollowedHyperlink" w:semiHidden="1" w:unhideWhenUsed="1"/>
+    <w:lsdException w:name="Strong" w:uiPriority="22" w:qFormat="1"/>
+    <w:lsdException w:name="Emphasis" w:uiPriority="20" w:qFormat="1"/>
+    <w:lsdException w:name="Document Map" w:semiHidden="1" w:unhideWhenUsed="1"/>
+    <w:lsdException w:name="Plain Text" w:semiHidden="1" w:unhideWhenUsed="1"/>
+    <w:lsdException w:name="E-mail Signature" w:semiHidden="1" w:unhideWhenUsed="1"/>
+    <w:lsdException w:name="HTML Top of Form" w:semiHidden="1" w:unhideWhenUsed="1"/>
+    <w:lsdException w:name="HTML Bottom of Form" w:semiHidden="1" w:unhideWhenUsed="1"/>
+    <w:lsdException w:name="Normal (Web)" w:semiHidden="1" w:unhideWhenUsed="1"/>
+    <w:lsdException w:name="HTML Acronym" w:semiHidden="1" w:unhideWhenUsed="1"/>
+    <w:lsdException w:name="HTML Address" w:semiHidden="1" w:unhideWhenUsed="1"/>
+    <w:lsdException w:name="HTML Cite" w:semiHidden="1" w:unhideWhenUsed="1"/>
+    <w:lsdException w:name="HTML Code" w:semiHidden="1" w:unhideWhenUsed="1"/>
+    <w:lsdException w:name="HTML Definition" w:semiHidden="1" w:unhideWhenUsed="1"/>
+    <w:lsdException w:name="HTML Keyboard" w:semiHidden="1" w:unhideWhenUsed="1"/>
+    <w:lsdException w:name="HTML Preformatted" w:semiHidden="1" w:unhideWhenUsed="1"/>
+    <w:lsdException w:name="HTML Sample" w:semiHidden="1" w:unhideWhenUsed="1"/>
+    <w:lsdException w:name="HTML Typewriter" w:semiHidden="1" w:unhideWhenUsed="1"/>
+    <w:lsdException w:name="HTML Variable" w:semiHidden="1" w:unhideWhenUsed="1"/>
+    <w:lsdException w:name="Normal Table" w:semiHidden="1" w:unhideWhenUsed="1"/>
+    <w:lsdException w:name="annotation subject" w:semiHidden="1" w:unhideWhenUsed="1"/>
+    <w:lsdException w:name="No List" w:semiHidden="1" w:unhideWhenUsed="1"/>
+    <w:lsdException w:name="Outline List 1" w:semiHidden="1" w:unhideWhenUsed="1"/>
+    <w:lsdException w:name="Outline List 2" w:semiHidden="1" w:unhideWhenUsed="1"/>
+    <w:lsdException w:name="Outline List 3" w:semiHidden="1" w:unhideWhenUsed="1"/>
+    <w:lsdException w:name="Table Simple 1" w:semiHidden="1" w:unhideWhenUsed="1"/>
+    <w:lsdException w:name="Table Simple 2" w:semiHidden="1" w:unhideWhenUsed="1"/>
+    <w:lsdException w:name="Table Simple 3" w:semiHidden="1" w:unhideWhenUsed="1"/>
+    <w:lsdException w:name="Table Classic 1" w:semiHidden="1" w:unhideWhenUsed="1"/>
+    <w:lsdException w:name="Table Classic 2" w:semiHidden="1" w:unhideWhenUsed="1"/>
+    <w:lsdException w:name="Table Classic 3" w:semiHidden="1" w:unhideWhenUsed="1"/>
+    <w:lsdException w:name="Table Classic 4" w:semiHidden="1" w:unhideWhenUsed="1"/>
+    <w:lsdException w:name="Table Colorful 1" w:semiHidden="1" w:unhideWhenUsed="1"/>
+    <w:lsdException w:name="Table Colorful 2" w:semiHidden="1" w:unhideWhenUsed="1"/>
+    <w:lsdException w:name="Table Colorful 3" w:semiHidden="1" w:unhideWhenUsed="1"/>
+    <w:lsdException w:name="Table Columns 1" w:semiHidden="1" w:unhideWhenUsed="1"/>
+    <w:lsdException w:name="Table Columns 2" w:semiHidden="1" w:unhideWhenUsed="1"/>
+    <w:lsdException w:name="Table Columns 3" w:semiHidden="1" w:unhideWhenUsed="1"/>
+    <w:lsdException w:name="Table Columns 4" w:semiHidden="1" w:unhideWhenUsed="1"/>
+    <w:lsdException w:name="Table Columns 5" w:semiHidden="1" w:unhideWhenUsed="1"/>
+    <w:lsdException w:name="Table Grid 1" w:semiHidden="1" w:unhideWhenUsed="1"/>
+    <w:lsdException w:name="Table Grid 2" w:semiHidden="1" w:unhideWhenUsed="1"/>
+    <w:lsdException w:name="Table Grid 3" w:semiHidden="1" w:unhideWhenUsed="1"/>
+    <w:lsdException w:name="Table Grid 4" w:semiHidden="1" w:unhideWhenUsed="1"/>
+    <w:lsdException w:name="Table Grid 5" w:semiHidden="1" w:unhideWhenUsed="1"/>
+    <w:lsdException w:name="Table Grid 6" w:semiHidden="1" w:unhideWhenUsed="1"/>
+    <w:lsdException w:name="Table Grid 7" w:semiHidden="1" w:unhideWhenUsed="1"/>
+    <w:lsdException w:name="Table Grid 8" w:semiHidden="1" w:unhideWhenUsed="1"/>
+    <w:lsdException w:name="Table List 1" w:semiHidden="1" w:unhideWhenUsed="1"/>
+    <w:lsdException w:name="Table List 2" w:semiHidden="1" w:unhideWhenUsed="1"/>
+    <w:lsdException w:name="Table List 3" w:semiHidden="1" w:unhideWhenUsed="1"/>
+    <w:lsdException w:name="Table List 4" w:semiHidden="1" w:unhideWhenUsed="1"/>
+    <w:lsdException w:name="Table List 5" w:semiHidden="1" w:unhideWhenUsed="1"/>
+    <w:lsdException w:name="Table List 6" w:semiHidden="1" w:unhideWhenUsed="1"/>
+    <w:lsdException w:name="Table List 7" w:semiHidden="1" w:unhideWhenUsed="1"/>
+    <w:lsdException w:name="Table List 8" w:semiHidden="1" w:unhideWhenUsed="1"/>
+    <w:lsdException w:name="Table 3D effects 1" w:semiHidden="1" w:unhideWhenUsed="1"/>
+    <w:lsdException w:name="Table 3D effects 2" w:semiHidden="1" w:unhideWhenUsed="1"/>
+    <w:lsdException w:name="Table 3D effects 3" w:semiHidden="1" w:unhideWhenUsed="1"/>
+    <w:lsdException w:name="Table Contemporary" w:semiHidden="1" w:unhideWhenUsed="1"/>
+    <w:lsdException w:name="Table Elegant" w:semiHidden="1" w:unhideWhenUsed="1"/>
+    <w:lsdException w:name="Table Professional" w:semiHidden="1" w:unhideWhenUsed="1"/>
+    <w:lsdException w:name="Table Subtle 1" w:semiHidden="1" w:unhideWhenUsed="1"/>
+    <w:lsdException w:name="Table Subtle 2" w:semiHidden="1" w:unhideWhenUsed="1"/>
+    <w:lsdException w:name="Table Web 1" w:semiHidden="1" w:unhideWhenUsed="1"/>
+    <w:lsdException w:name="Table Web 2" w:semiHidden="1" w:unhideWhenUsed="1"/>
+    <w:lsdException w:name="Table Web 3" w:semiHidden="1" w:unhideWhenUsed="1"/>
+    <w:lsdException w:name="Balloon Text" w:semiHidden="1" w:unhideWhenUsed="1"/>
+    <w:lsdException w:name="Table Grid" w:uiPriority="59"/>
+    <w:lsdException w:name="Table Theme" w:semiHidden="1" w:unhideWhenUsed="1"/>
+    <w:lsdException w:name="Placeholder Text" w:semiHidden="1"/>
+    <w:lsdException w:name="No Spacing" w:uiPriority="1" w:qFormat="1"/>
+    <w:lsdException w:name="Light Shading" w:uiPriority="60"/>
+    <w:lsdException w:name="Light List" w:uiPriority="61"/>
+    <w:lsdException w:name="Light Grid" w:uiPriority="62"/>
+    <w:lsdException w:name="Medium Shading 1" w:uiPriority="63"/>
+    <w:lsdException w:name="Medium Shading 2" w:uiPriority="64"/>
+    <w:lsdException w:name="Medium List 1" w:uiPriority="65"/>
+    <w:lsdException w:name="Medium List 2" w:uiPriority="66"/>
+    <w:lsdException w:name="Medium Grid 1" w:uiPriority="67"/>
+    <w:lsdException w:name="Medium Grid 2" w:uiPriority="68"/>
+    <w:lsdException w:name="Medium Grid 3" w:uiPriority="69"/>
+    <w:lsdException w:name="Dark List" w:uiPriority="70"/>
+    <w:lsdException w:name="Colorful Shading" w:uiPriority="71"/>
+    <w:lsdException w:name="Colorful List" w:uiPriority="72"/>
+    <w:lsdException w:name="Colorful Grid" w:uiPriority="73"/>
+    <w:lsdException w:name="Light Shading Accent 1" w:uiPriority="60"/>
+    <w:lsdException w:name="Light List Accent 1" w:uiPriority="61"/>
+    <w:lsdException w:name="Light Grid Accent 1" w:uiPriority="62"/>
+    <w:lsdException w:name="Medium Shading 1 Accent 1" w:uiPriority="63"/>
+    <w:lsdException w:name="Medium Shading 2 Accent 1" w:uiPriority="64"/>
+    <w:lsdException w:name="Medium List 1 Accent 1" w:uiPriority="65"/>
+    <w:lsdException w:name="Revision" w:semiHidden="1"/>
+    <w:lsdException w:name="List Paragraph" w:uiPriority="34" w:qFormat="1"/>
+    <w:lsdException w:name="Quote" w:uiPriority="29" w:qFormat="1"/>
+    <w:lsdException w:name="Intense Quote" w:uiPriority="30" w:qFormat="1"/>
+    <w:lsdException w:name="Medium List 2 Accent 1" w:uiPriority="66"/>
+    <w:lsdException w:name="Medium Grid 1 Accent 1" w:uiPriority="67"/>
+    <w:lsdException w:name="Medium Grid 2 Accent 1" w:uiPriority="68"/>
+    <w:lsdException w:name="Medium Grid 3 Accent 1" w:uiPriority="69"/>
+    <w:lsdException w:name="Dark List Accent 1" w:uiPriority="70"/>
+    <w:lsdException w:name="Colorful Shading Accent 1" w:uiPriority="71"/>
+    <w:lsdException w:name="Colorful List Accent 1" w:uiPriority="72"/>
+    <w:lsdException w:name="Colorful Grid Accent 1" w:uiPriority="73"/>
+    <w:lsdException w:name="Light Shading Accent 2" w:uiPriority="60"/>
+    <w:lsdException w:name="Light List Accent 2" w:uiPriority="61"/>
+    <w:lsdException w:name="Light Grid Accent 2" w:uiPriority="62"/>
+    <w:lsdException w:name="Medium Shading 1 Accent 2" w:uiPriority="63"/>
+    <w:lsdException w:name="Medium Shading 2 Accent 2" w:uiPriority="64"/>
+    <w:lsdException w:name="Medium List 1 Accent 2" w:uiPriority="65"/>
+    <w:lsdException w:name="Medium List 2 Accent 2" w:uiPriority="66"/>
+    <w:lsdException w:name="Medium Grid 1 Accent 2" w:uiPriority="67"/>
+    <w:lsdException w:name="Medium Grid 2 Accent 2" w:uiPriority="68"/>
+    <w:lsdException w:name="Medium Grid 3 Accent 2" w:uiPriority="69"/>
+    <w:lsdException w:name="Dark List Accent 2" w:uiPriority="70"/>
+    <w:lsdException w:name="Colorful Shading Accent 2" w:uiPriority="71"/>
+    <w:lsdException w:name="Colorful List Accent 2" w:uiPriority="72"/>
+    <w:lsdException w:name="Colorful Grid Accent 2" w:uiPriority="73"/>
+    <w:lsdException w:name="Light Shading Accent 3" w:uiPriority="60"/>
+    <w:lsdException w:name="Light List Accent 3" w:uiPriority="61"/>
+    <w:lsdException w:name="Light Grid Accent 3" w:uiPriority="62"/>
+    <w:lsdException w:name="Medium Shading 1 Accent 3" w:uiPriority="63"/>
+    <w:lsdException w:name="Medium Shading 2 Accent 3" w:uiPriority="64"/>
+    <w:lsdException w:name="Medium List 1 Accent 3" w:uiPriority="65"/>
+    <w:lsdException w:name="Medium List 2 Accent 3" w:uiPriority="66"/>
+    <w:lsdException w:name="Medium Grid 1 Accent 3" w:uiPriority="67"/>
+    <w:lsdException w:name="Medium Grid 2 Accent 3" w:uiPriority="68"/>
+    <w:lsdException w:name="Medium Grid 3 Accent 3" w:uiPriority="69"/>
+    <w:lsdException w:name="Dark List Accent 3" w:uiPriority="70"/>
+    <w:lsdException w:name="Colorful Shading Accent 3" w:uiPriority="71"/>
+    <w:lsdException w:name="Colorful List Accent 3" w:uiPriority="72"/>
+    <w:lsdException w:name="Colorful Grid Accent 3" w:uiPriority="73"/>
+    <w:lsdException w:name="Light Shading Accent 4" w:uiPriority="60"/>
+    <w:lsdException w:name="Light List Accent 4" w:uiPriority="61"/>
+    <w:lsdException w:name="Light Grid Accent 4" w:uiPriority="62"/>
+    <w:lsdException w:name="Medium Shading 1 Accent 4" w:uiPriority="63"/>
+    <w:lsdException w:name="Medium Shading 2 Accent 4" w:uiPriority="64"/>
+    <w:lsdException w:name="Medium List 1 Accent 4" w:uiPriority="65"/>
+    <w:lsdException w:name="Medium List 2 Accent 4" w:uiPriority="66"/>
+    <w:lsdException w:name="Medium Grid 1 Accent 4" w:uiPriority="67"/>
+    <w:lsdException w:name="Medium Grid 2 Accent 4" w:uiPriority="68"/>
+    <w:lsdException w:name="Medium Grid 3 Accent 4" w:uiPriority="69"/>
+    <w:lsdException w:name="Dark List Accent 4" w:uiPriority="70"/>
+    <w:lsdException w:name="Colorful Shading Accent 4" w:uiPriority="71"/>
+    <w:lsdException w:name="Colorful List Accent 4" w:uiPriority="72"/>
+    <w:lsdException w:name="Colorful Grid Accent 4" w:uiPriority="73"/>
+    <w:lsdException w:name="Light Shading Accent 5" w:uiPriority="60"/>
+    <w:lsdException w:name="Light List Accent 5" w:uiPriority="61"/>
+    <w:lsdException w:name="Light Grid Accent 5" w:uiPriority="62"/>
+    <w:lsdException w:name="Medium Shading 1 Accent 5" w:uiPriority="63"/>
+    <w:lsdException w:name="Medium Shading 2 Accent 5" w:uiPriority="64"/>
+    <w:lsdException w:name="Medium List 1 Accent 5" w:uiPriority="65"/>
+    <w:lsdException w:name="Medium List 2 Accent 5" w:uiPriority="66"/>
+    <w:lsdException w:name="Medium Grid 1 Accent 5" w:uiPriority="67"/>
+    <w:lsdException w:name="Medium Grid 2 Accent 5" w:uiPriority="68"/>
+    <w:lsdException w:name="Medium Grid 3 Accent 5" w:uiPriority="69"/>
+    <w:lsdException w:name="Dark List Accent 5" w:uiPriority="70"/>
+    <w:lsdException w:name="Colorful Shading Accent 5" w:uiPriority="71"/>
+    <w:lsdException w:name="Colorful List Accent 5" w:uiPriority="72"/>
+    <w:lsdException w:name="Colorful Grid Accent 5" w:uiPriority="73"/>
+    <w:lsdException w:name="Light Shading Accent 6" w:uiPriority="60"/>
+    <w:lsdException w:name="Light List Accent 6" w:uiPriority="61"/>
+    <w:lsdException w:name="Light Grid Accent 6" w:uiPriority="62"/>
+    <w:lsdException w:name="Medium Shading 1 Accent 6" w:uiPriority="63"/>
+    <w:lsdException w:name="Medium Shading 2 Accent 6" w:uiPriority="64"/>
+    <w:lsdException w:name="Medium List 1 Accent 6" w:uiPriority="65"/>
+    <w:lsdException w:name="Medium List 2 Accent 6" w:uiPriority="66"/>
+    <w:lsdException w:name="Medium Grid 1 Accent 6" w:uiPriority="67"/>
+    <w:lsdException w:name="Medium Grid 2 Accent 6" w:uiPriority="68"/>
+    <w:lsdException w:name="Medium Grid 3 Accent 6" w:uiPriority="69"/>
+    <w:lsdException w:name="Dark List Accent 6" w:uiPriority="70"/>
+    <w:lsdException w:name="Colorful Shading Accent 6" w:uiPriority="71"/>
+    <w:lsdException w:name="Colorful List Accent 6" w:uiPriority="72"/>
+    <w:lsdException w:name="Colorful Grid Accent 6" w:uiPriority="73"/>
+    <w:lsdException w:name="Subtle Emphasis" w:uiPriority="19" w:qFormat="1"/>
+    <w:lsdException w:name="Intense Emphasis" w:uiPriority="21" w:qFormat="1"/>
+    <w:lsdException w:name="Subtle Reference" w:uiPriority="31" w:qFormat="1"/>
+    <w:lsdException w:name="Intense Reference" w:uiPriority="32" w:qFormat="1"/>
+    <w:lsdException w:name="Book Title" w:uiPriority="33" w:qFormat="1"/>
+    <w:lsdException w:name="Bibliography" w:semiHidden="1" w:uiPriority="37" w:unhideWhenUsed="1"/>
+    <w:lsdException w:name="TOC Heading" w:semiHidden="1" w:uiPriority="39" w:unhideWhenUsed="1" w:qFormat="1"/>
+    <w:lsdException w:name="Plain Table 1" w:uiPriority="41"/>
+    <w:lsdException w:name="Plain Table 2" w:uiPriority="42"/>
+    <w:lsdException w:name="Plain Table 3" w:uiPriority="43"/>
+    <w:lsdException w:name="Plain Table 4" w:uiPriority="44"/>
+    <w:lsdException w:name="Plain Table 5" w:uiPriority="45"/>
+    <w:lsdException w:name="Grid Table Light" w:uiPriority="40"/>
+    <w:lsdException w:name="Grid Table 1 Light" w:uiPriority="46"/>
+    <w:lsdException w:name="Grid Table 2" w:uiPriority="47"/>
+    <w:lsdException w:name="Grid Table 3" w:uiPriority="48"/>
+    <w:lsdException w:name="Grid Table 4" w:uiPriority="49"/>
+    <w:lsdException w:name="Grid Table 5 Dark" w:uiPriority="50"/>
+    <w:lsdException w:name="Grid Table 6 Colorful" w:uiPriority="51"/>
+    <w:lsdException w:name="Grid Table 7 Colorful" w:uiPriority="52"/>
+    <w:lsdException w:name="Grid Table 1 Light Accent 1" w:uiPriority="46"/>
+    <w:lsdException w:name="Grid Table 2 Accent 1" w:uiPriority="47"/>
+    <w:lsdException w:name="Grid Table 3 Accent 1" w:uiPriority="48"/>
+    <w:lsdException w:name="Grid Table 4 Accent 1" w:uiPriority="49"/>
+    <w:lsdException w:name="Grid Table 5 Dark Accent 1" w:uiPriority="50"/>
+    <w:lsdException w:name="Grid Table 6 Colorful Accent 1" w:uiPriority="51"/>
+    <w:lsdException w:name="Grid Table 7 Colorful Accent 1" w:uiPriority="52"/>
+    <w:lsdException w:name="Grid Table 1 Light Accent 2" w:uiPriority="46"/>
+    <w:lsdException w:name="Grid Table 2 Accent 2" w:uiPriority="47"/>
+    <w:lsdException w:name="Grid Table 3 Accent 2" w:uiPriority="48"/>
+    <w:lsdException w:name="Grid Table 4 Accent 2" w:uiPriority="49"/>
+    <w:lsdException w:name="Grid Table 5 Dark Accent 2" w:uiPriority="50"/>
+    <w:lsdException w:name="Grid Table 6 Colorful Accent 2" w:uiPriority="51"/>
+    <w:lsdException w:name="Grid Table 7 Colorful Accent 2" w:uiPriority="52"/>
+    <w:lsdException w:name="Grid Table 1 Light Accent 3" w:uiPriority="46"/>
+    <w:lsdException w:name="Grid Table 2 Accent 3" w:uiPriority="47"/>
+    <w:lsdException w:name="Grid Table 3 Accent 3" w:uiPriority="48"/>
+    <w:lsdException w:name="Grid Table 4 Accent 3" w:uiPriority="49"/>
+    <w:lsdException w:name="Grid Table 5 Dark Accent 3" w:uiPriority="50"/>
+    <w:lsdException w:name="Grid Table 6 Colorful Accent 3" w:uiPriority="51"/>
+    <w:lsdException w:name="Grid Table 7 Colorful Accent 3" w:uiPriority="52"/>
+    <w:lsdException w:name="Grid Table 1 Light Accent 4" w:uiPriority="46"/>
+    <w:lsdException w:name="Grid Table 2 Accent 4" w:uiPriority="47"/>
+    <w:lsdException w:name="Grid Table 3 Accent 4" w:uiPriority="48"/>
+    <w:lsdException w:name="Grid Table 4 Accent 4" w:uiPriority="49"/>
+    <w:lsdException w:name="Grid Table 5 Dark Accent 4" w:uiPriority="50"/>
+    <w:lsdException w:name="Grid Table 6 Colorful Accent 4" w:uiPriority="51"/>
+    <w:lsdException w:name="Grid Table 7 Colorful Accent 4" w:uiPriority="52"/>
+    <w:lsdException w:name="Grid Table 1 Light Accent 5" w:uiPriority="46"/>
+    <w:lsdException w:name="Grid Table 2 Accent 5" w:uiPriority="47"/>
+    <w:lsdException w:name="Grid Table 3 Accent 5" w:uiPriority="48"/>
+    <w:lsdException w:name="Grid Table 4 Accent 5" w:uiPriority="49"/>
+    <w:lsdException w:name="Grid Table 5 Dark Accent 5" w:uiPriority="50"/>
+    <w:lsdException w:name="Grid Table 6 Colorful Accent 5" w:uiPriority="51"/>
+    <w:lsdException w:name="Grid Table 7 Colorful Accent 5" w:uiPriority="52"/>
+    <w:lsdException w:name="Grid Table 1 Light Accent 6" w:uiPriority="46"/>
+    <w:lsdException w:name="Grid Table 2 Accent 6" w:uiPriority="47"/>
+    <w:lsdException w:name="Grid Table 3 Accent 6" w:uiPriority="48"/>
+    <w:lsdException w:name="Grid Table 4 Accent 6" w:uiPriority="49"/>
+    <w:lsdException w:name="Grid Table 5 Dark Accent 6" w:uiPriority="50"/>
+    <w:lsdException w:name="Grid Table 6 Colorful Accent 6" w:uiPriority="51"/>
+    <w:lsdException w:name="Grid Table 7 Colorful Accent 6" w:uiPriority="52"/>
+    <w:lsdException w:name="List Table 1 Light" w:uiPriority="46"/>
+    <w:lsdException w:name="List Table 2" w:uiPriority="47"/>
+    <w:lsdException w:name="List Table 3" w:uiPriority="48"/>
+    <w:lsdException w:name="List Table 4" w:uiPriority="49"/>
+    <w:lsdException w:name="List Table 5 Dark" w:uiPriority="50"/>
+    <w:lsdException w:name="List Table 6 Colorful" w:uiPriority="51"/>
+    <w:lsdException w:name="List Table 7 Colorful" w:uiPriority="52"/>
+    <w:lsdException w:name="List Table 1 Light Accent 1" w:uiPriority="46"/>
+    <w:lsdException w:name="List Table 2 Accent 1" w:uiPriority="47"/>
+    <w:lsdException w:name="List Table 3 Accent 1" w:uiPriority="48"/>
+    <w:lsdException w:name="List Table 4 Accent 1" w:uiPriority="49"/>
+    <w:lsdException w:name="List Table 5 Dark Accent 1" w:uiPriority="50"/>
+    <w:lsdException w:name="List Table 6 Colorful Accent 1" w:uiPriority="51"/>
+    <w:lsdException w:name="List Table 7 Colorful Accent 1" w:uiPriority="52"/>
+    <w:lsdException w:name="List Table 1 Light Accent 2" w:uiPriority="46"/>
+    <w:lsdException w:name="List Table 2 Accent 2" w:uiPriority="47"/>
+    <w:lsdException w:name="List Table 3 Accent 2" w:uiPriority="48"/>
+    <w:lsdException w:name="List Table 4 Accent 2" w:uiPriority="49"/>
+    <w:lsdException w:name="List Table 5 Dark Accent 2" w:uiPriority="50"/>
+    <w:lsdException w:name="List Table 6 Colorful Accent 2" w:uiPriority="51"/>
+    <w:lsdException w:name="List Table 7 Colorful Accent 2" w:uiPriority="52"/>
+    <w:lsdException w:name="List Table 1 Light Accent 3" w:uiPriority="46"/>
+    <w:lsdException w:name="List Table 2 Accent 3" w:uiPriority="47"/>
+    <w:lsdException w:name="List Table 3 Accent 3" w:uiPriority="48"/>
+    <w:lsdException w:name="List Table 4 Accent 3" w:uiPriority="49"/>
+    <w:lsdException w:name="List Table 5 Dark Accent 3" w:uiPriority="50"/>
+    <w:lsdException w:name="List Table 6 Colorful Accent 3" w:uiPriority="51"/>
+    <w:lsdException w:name="List Table 7 Colorful Accent 3" w:uiPriority="52"/>
+    <w:lsdException w:name="List Table 1 Light Accent 4" w:uiPriority="46"/>
+    <w:lsdException w:name="List Table 2 Accent 4" w:uiPriority="47"/>
+    <w:lsdException w:name="List Table 3 Accent 4" w:uiPriority="48"/>
+    <w:lsdException w:name="List Table 4 Accent 4" w:uiPriority="49"/>
+    <w:lsdException w:name="List Table 5 Dark Accent 4" w:uiPriority="50"/>
+    <w:lsdException w:name="List Table 6 Colorful Accent 4" w:uiPriority="51"/>
+    <w:lsdException w:name="List Table 7 Colorful Accent 4" w:uiPriority="52"/>
+    <w:lsdException w:name="List Table 1 Light Accent 5" w:uiPriority="46"/>
+    <w:lsdException w:name="List Table 2 Accent 5" w:uiPriority="47"/>
+    <w:lsdException w:name="List Table 3 Accent 5" w:uiPriority="48"/>
+    <w:lsdException w:name="List Table 4 Accent 5" w:uiPriority="49"/>
+    <w:lsdException w:name="List Table 5 Dark Accent 5" w:uiPriority="50"/>
+    <w:lsdException w:name="List Table 6 Colorful Accent 5" w:uiPriority="51"/>
+    <w:lsdException w:name="List Table 7 Colorful Accent 5" w:uiPriority="52"/>
+    <w:lsdException w:name="List Table 1 Light Accent 6" w:uiPriority="46"/>
+    <w:lsdException w:name="List Table 2 Accent 6" w:uiPriority="47"/>
+    <w:lsdException w:name="List Table 3 Accent 6" w:uiPriority="48"/>
+    <w:lsdException w:name="List Table 4 Accent 6" w:uiPriority="49"/>
+    <w:lsdException w:name="List Table 5 Dark Accent 6" w:uiPriority="50"/>
+    <w:lsdException w:name="List Table 6 Colorful Accent 6" w:uiPriority="51"/>
+    <w:lsdException w:name="List Table 7 Colorful Accent 6" w:uiPriority="52"/>
   </w:latentStyles>
   <w:style w:type="paragraph" w:default="1" w:styleId="Normal">
     <w:name w:val="Normal"/>
@@ -20293,7 +20526,6 @@
     <w:uiPriority w:val="99"/>
     <w:semiHidden/>
     <w:unhideWhenUsed/>
-    <w:qFormat/>
     <w:tblPr>
       <w:tblInd w:w="0" w:type="dxa"/>
       <w:tblCellMar>
@@ -20508,7 +20740,6 @@
       <w:lang w:val="en-US"/>
     </w:rPr>
     <w:tblPr>
-      <w:tblInd w:w="0" w:type="dxa"/>
       <w:tblBorders>
         <w:top w:val="single" w:sz="4" w:space="0" w:color="000000" w:themeColor="text1"/>
         <w:left w:val="single" w:sz="4" w:space="0" w:color="000000" w:themeColor="text1"/>
@@ -20517,12 +20748,6 @@
         <w:insideH w:val="single" w:sz="4" w:space="0" w:color="000000" w:themeColor="text1"/>
         <w:insideV w:val="single" w:sz="4" w:space="0" w:color="000000" w:themeColor="text1"/>
       </w:tblBorders>
-      <w:tblCellMar>
-        <w:top w:w="0" w:type="dxa"/>
-        <w:left w:w="108" w:type="dxa"/>
-        <w:bottom w:w="0" w:type="dxa"/>
-        <w:right w:w="108" w:type="dxa"/>
-      </w:tblCellMar>
     </w:tblPr>
   </w:style>
   <w:style w:type="paragraph" w:styleId="ListParagraph">
@@ -20920,7 +21145,7 @@
   <a:extraClrSchemeLst/>
   <a:extLst>
     <a:ext uri="{05A4C25C-085E-4340-85A3-A5531E510DB2}">
-      <thm15:themeFamily xmlns="" xmlns:thm15="http://schemas.microsoft.com/office/thememl/2012/main" name="Office Theme" id="{62F939B6-93AF-4DB8-9C6B-D6C7DFDC589F}" vid="{4A3C46E8-61CC-4603-A589-7422A47A8E4A}"/>
+      <thm15:themeFamily xmlns:thm15="http://schemas.microsoft.com/office/thememl/2012/main" name="Office Theme" id="{62F939B6-93AF-4DB8-9C6B-D6C7DFDC589F}" vid="{4A3C46E8-61CC-4603-A589-7422A47A8E4A}"/>
     </a:ext>
   </a:extLst>
 </a:theme>
@@ -20931,7 +21156,7 @@
 </file>
 
 <file path=customXml/itemProps1.xml><?xml version="1.0" encoding="utf-8"?>
-<ds:datastoreItem xmlns:ds="http://schemas.openxmlformats.org/officeDocument/2006/customXml" ds:itemID="{CD954364-F3A4-4959-8E80-2F753E96634C}">
+<ds:datastoreItem xmlns:ds="http://schemas.openxmlformats.org/officeDocument/2006/customXml" ds:itemID="{3DED47BF-959F-484F-9DD2-62F9A14DB188}">
   <ds:schemaRefs>
     <ds:schemaRef ds:uri="http://schemas.openxmlformats.org/officeDocument/2006/bibliography"/>
   </ds:schemaRefs>

</xml_diff>